<commit_message>
Ajustes gerais e criação de novas tabelas nrt, para os dashboards near real time.
</commit_message>
<xml_diff>
--- a/documentacoes/Entregável_Projeto_Final.docx
+++ b/documentacoes/Entregável_Projeto_Final.docx
@@ -910,7 +910,7 @@
             </w:rPr>
             <w:fldChar w:fldCharType="separate"/>
           </w:r>
-          <w:hyperlink w:anchor="_Toc212047003" w:history="1">
+          <w:hyperlink w:anchor="_Toc212144616" w:history="1">
             <w:r>
               <w:rPr>
                 <w:rStyle w:val="Hyperlink"/>
@@ -955,7 +955,7 @@
                 <w:noProof/>
                 <w:webHidden/>
               </w:rPr>
-              <w:instrText xml:space="preserve"> PAGEREF _Toc212047003 \h </w:instrText>
+              <w:instrText xml:space="preserve"> PAGEREF _Toc212144616 \h </w:instrText>
             </w:r>
             <w:r>
               <w:rPr>
@@ -1002,7 +1002,7 @@
               <w14:ligatures w14:val="standardContextual"/>
             </w:rPr>
           </w:pPr>
-          <w:hyperlink w:anchor="_Toc212047004" w:history="1">
+          <w:hyperlink w:anchor="_Toc212144617" w:history="1">
             <w:r>
               <w:rPr>
                 <w:rStyle w:val="Hyperlink"/>
@@ -1047,7 +1047,7 @@
                 <w:noProof/>
                 <w:webHidden/>
               </w:rPr>
-              <w:instrText xml:space="preserve"> PAGEREF _Toc212047004 \h </w:instrText>
+              <w:instrText xml:space="preserve"> PAGEREF _Toc212144617 \h </w:instrText>
             </w:r>
             <w:r>
               <w:rPr>
@@ -1094,7 +1094,7 @@
               <w14:ligatures w14:val="standardContextual"/>
             </w:rPr>
           </w:pPr>
-          <w:hyperlink w:anchor="_Toc212047005" w:history="1">
+          <w:hyperlink w:anchor="_Toc212144618" w:history="1">
             <w:r>
               <w:rPr>
                 <w:rStyle w:val="Hyperlink"/>
@@ -1139,7 +1139,7 @@
                 <w:noProof/>
                 <w:webHidden/>
               </w:rPr>
-              <w:instrText xml:space="preserve"> PAGEREF _Toc212047005 \h </w:instrText>
+              <w:instrText xml:space="preserve"> PAGEREF _Toc212144618 \h </w:instrText>
             </w:r>
             <w:r>
               <w:rPr>
@@ -1186,7 +1186,7 @@
               <w14:ligatures w14:val="standardContextual"/>
             </w:rPr>
           </w:pPr>
-          <w:hyperlink w:anchor="_Toc212047006" w:history="1">
+          <w:hyperlink w:anchor="_Toc212144619" w:history="1">
             <w:r>
               <w:rPr>
                 <w:rStyle w:val="Hyperlink"/>
@@ -1233,7 +1233,7 @@
                 <w:noProof/>
                 <w:webHidden/>
               </w:rPr>
-              <w:instrText xml:space="preserve"> PAGEREF _Toc212047006 \h </w:instrText>
+              <w:instrText xml:space="preserve"> PAGEREF _Toc212144619 \h </w:instrText>
             </w:r>
             <w:r>
               <w:rPr>
@@ -1280,7 +1280,7 @@
               <w14:ligatures w14:val="standardContextual"/>
             </w:rPr>
           </w:pPr>
-          <w:hyperlink w:anchor="_Toc212047007" w:history="1">
+          <w:hyperlink w:anchor="_Toc212144620" w:history="1">
             <w:r>
               <w:rPr>
                 <w:rStyle w:val="Hyperlink"/>
@@ -1327,7 +1327,7 @@
                 <w:noProof/>
                 <w:webHidden/>
               </w:rPr>
-              <w:instrText xml:space="preserve"> PAGEREF _Toc212047007 \h </w:instrText>
+              <w:instrText xml:space="preserve"> PAGEREF _Toc212144620 \h </w:instrText>
             </w:r>
             <w:r>
               <w:rPr>
@@ -1374,7 +1374,7 @@
               <w14:ligatures w14:val="standardContextual"/>
             </w:rPr>
           </w:pPr>
-          <w:hyperlink w:anchor="_Toc212047008" w:history="1">
+          <w:hyperlink w:anchor="_Toc212144621" w:history="1">
             <w:r>
               <w:rPr>
                 <w:rStyle w:val="Hyperlink"/>
@@ -1421,7 +1421,7 @@
                 <w:noProof/>
                 <w:webHidden/>
               </w:rPr>
-              <w:instrText xml:space="preserve"> PAGEREF _Toc212047008 \h </w:instrText>
+              <w:instrText xml:space="preserve"> PAGEREF _Toc212144621 \h </w:instrText>
             </w:r>
             <w:r>
               <w:rPr>
@@ -1468,7 +1468,7 @@
               <w14:ligatures w14:val="standardContextual"/>
             </w:rPr>
           </w:pPr>
-          <w:hyperlink w:anchor="_Toc212047009" w:history="1">
+          <w:hyperlink w:anchor="_Toc212144622" w:history="1">
             <w:r>
               <w:rPr>
                 <w:rStyle w:val="Hyperlink"/>
@@ -1515,7 +1515,7 @@
                 <w:noProof/>
                 <w:webHidden/>
               </w:rPr>
-              <w:instrText xml:space="preserve"> PAGEREF _Toc212047009 \h </w:instrText>
+              <w:instrText xml:space="preserve"> PAGEREF _Toc212144622 \h </w:instrText>
             </w:r>
             <w:r>
               <w:rPr>
@@ -1562,7 +1562,7 @@
               <w14:ligatures w14:val="standardContextual"/>
             </w:rPr>
           </w:pPr>
-          <w:hyperlink w:anchor="_Toc212047010" w:history="1">
+          <w:hyperlink w:anchor="_Toc212144623" w:history="1">
             <w:r>
               <w:rPr>
                 <w:rStyle w:val="Hyperlink"/>
@@ -1609,7 +1609,7 @@
                 <w:noProof/>
                 <w:webHidden/>
               </w:rPr>
-              <w:instrText xml:space="preserve"> PAGEREF _Toc212047010 \h </w:instrText>
+              <w:instrText xml:space="preserve"> PAGEREF _Toc212144623 \h </w:instrText>
             </w:r>
             <w:r>
               <w:rPr>
@@ -1656,7 +1656,7 @@
               <w14:ligatures w14:val="standardContextual"/>
             </w:rPr>
           </w:pPr>
-          <w:hyperlink w:anchor="_Toc212047011" w:history="1">
+          <w:hyperlink w:anchor="_Toc212144624" w:history="1">
             <w:r>
               <w:rPr>
                 <w:rStyle w:val="Hyperlink"/>
@@ -1703,7 +1703,7 @@
                 <w:noProof/>
                 <w:webHidden/>
               </w:rPr>
-              <w:instrText xml:space="preserve"> PAGEREF _Toc212047011 \h </w:instrText>
+              <w:instrText xml:space="preserve"> PAGEREF _Toc212144624 \h </w:instrText>
             </w:r>
             <w:r>
               <w:rPr>
@@ -1750,7 +1750,7 @@
               <w14:ligatures w14:val="standardContextual"/>
             </w:rPr>
           </w:pPr>
-          <w:hyperlink w:anchor="_Toc212047012" w:history="1">
+          <w:hyperlink w:anchor="_Toc212144625" w:history="1">
             <w:r>
               <w:rPr>
                 <w:rStyle w:val="Hyperlink"/>
@@ -1797,7 +1797,7 @@
                 <w:noProof/>
                 <w:webHidden/>
               </w:rPr>
-              <w:instrText xml:space="preserve"> PAGEREF _Toc212047012 \h </w:instrText>
+              <w:instrText xml:space="preserve"> PAGEREF _Toc212144625 \h </w:instrText>
             </w:r>
             <w:r>
               <w:rPr>
@@ -1844,7 +1844,7 @@
               <w14:ligatures w14:val="standardContextual"/>
             </w:rPr>
           </w:pPr>
-          <w:hyperlink w:anchor="_Toc212047013" w:history="1">
+          <w:hyperlink w:anchor="_Toc212144626" w:history="1">
             <w:r>
               <w:rPr>
                 <w:rStyle w:val="Hyperlink"/>
@@ -1891,7 +1891,7 @@
                 <w:noProof/>
                 <w:webHidden/>
               </w:rPr>
-              <w:instrText xml:space="preserve"> PAGEREF _Toc212047013 \h </w:instrText>
+              <w:instrText xml:space="preserve"> PAGEREF _Toc212144626 \h </w:instrText>
             </w:r>
             <w:r>
               <w:rPr>
@@ -1938,7 +1938,7 @@
               <w14:ligatures w14:val="standardContextual"/>
             </w:rPr>
           </w:pPr>
-          <w:hyperlink w:anchor="_Toc212047014" w:history="1">
+          <w:hyperlink w:anchor="_Toc212144627" w:history="1">
             <w:r>
               <w:rPr>
                 <w:rStyle w:val="Hyperlink"/>
@@ -1985,7 +1985,7 @@
                 <w:noProof/>
                 <w:webHidden/>
               </w:rPr>
-              <w:instrText xml:space="preserve"> PAGEREF _Toc212047014 \h </w:instrText>
+              <w:instrText xml:space="preserve"> PAGEREF _Toc212144627 \h </w:instrText>
             </w:r>
             <w:r>
               <w:rPr>
@@ -2031,7 +2031,7 @@
               <w14:ligatures w14:val="standardContextual"/>
             </w:rPr>
           </w:pPr>
-          <w:hyperlink w:anchor="_Toc212047015" w:history="1">
+          <w:hyperlink w:anchor="_Toc212144628" w:history="1">
             <w:r>
               <w:rPr>
                 <w:rStyle w:val="Hyperlink"/>
@@ -2059,7 +2059,7 @@
                 <w:noProof/>
                 <w:webHidden/>
               </w:rPr>
-              <w:instrText xml:space="preserve"> PAGEREF _Toc212047015 \h </w:instrText>
+              <w:instrText xml:space="preserve"> PAGEREF _Toc212144628 \h </w:instrText>
             </w:r>
             <w:r>
               <w:rPr>
@@ -2105,7 +2105,7 @@
               <w14:ligatures w14:val="standardContextual"/>
             </w:rPr>
           </w:pPr>
-          <w:hyperlink w:anchor="_Toc212047016" w:history="1">
+          <w:hyperlink w:anchor="_Toc212144629" w:history="1">
             <w:r>
               <w:rPr>
                 <w:rStyle w:val="Hyperlink"/>
@@ -2133,7 +2133,7 @@
                 <w:noProof/>
                 <w:webHidden/>
               </w:rPr>
-              <w:instrText xml:space="preserve"> PAGEREF _Toc212047016 \h </w:instrText>
+              <w:instrText xml:space="preserve"> PAGEREF _Toc212144629 \h </w:instrText>
             </w:r>
             <w:r>
               <w:rPr>
@@ -2180,7 +2180,7 @@
               <w14:ligatures w14:val="standardContextual"/>
             </w:rPr>
           </w:pPr>
-          <w:hyperlink w:anchor="_Toc212047017" w:history="1">
+          <w:hyperlink w:anchor="_Toc212144630" w:history="1">
             <w:r>
               <w:rPr>
                 <w:rStyle w:val="Hyperlink"/>
@@ -2227,7 +2227,7 @@
                 <w:noProof/>
                 <w:webHidden/>
               </w:rPr>
-              <w:instrText xml:space="preserve"> PAGEREF _Toc212047017 \h </w:instrText>
+              <w:instrText xml:space="preserve"> PAGEREF _Toc212144630 \h </w:instrText>
             </w:r>
             <w:r>
               <w:rPr>
@@ -2274,7 +2274,7 @@
               <w14:ligatures w14:val="standardContextual"/>
             </w:rPr>
           </w:pPr>
-          <w:hyperlink w:anchor="_Toc212047018" w:history="1">
+          <w:hyperlink w:anchor="_Toc212144631" w:history="1">
             <w:r>
               <w:rPr>
                 <w:rStyle w:val="Hyperlink"/>
@@ -2319,7 +2319,7 @@
                 <w:noProof/>
                 <w:webHidden/>
               </w:rPr>
-              <w:instrText xml:space="preserve"> PAGEREF _Toc212047018 \h </w:instrText>
+              <w:instrText xml:space="preserve"> PAGEREF _Toc212144631 \h </w:instrText>
             </w:r>
             <w:r>
               <w:rPr>
@@ -2366,7 +2366,7 @@
               <w14:ligatures w14:val="standardContextual"/>
             </w:rPr>
           </w:pPr>
-          <w:hyperlink w:anchor="_Toc212047019" w:history="1">
+          <w:hyperlink w:anchor="_Toc212144632" w:history="1">
             <w:r>
               <w:rPr>
                 <w:rStyle w:val="Hyperlink"/>
@@ -2413,7 +2413,7 @@
                 <w:noProof/>
                 <w:webHidden/>
               </w:rPr>
-              <w:instrText xml:space="preserve"> PAGEREF _Toc212047019 \h </w:instrText>
+              <w:instrText xml:space="preserve"> PAGEREF _Toc212144632 \h </w:instrText>
             </w:r>
             <w:r>
               <w:rPr>
@@ -2460,7 +2460,7 @@
               <w14:ligatures w14:val="standardContextual"/>
             </w:rPr>
           </w:pPr>
-          <w:hyperlink w:anchor="_Toc212047020" w:history="1">
+          <w:hyperlink w:anchor="_Toc212144633" w:history="1">
             <w:r>
               <w:rPr>
                 <w:rStyle w:val="Hyperlink"/>
@@ -2507,7 +2507,7 @@
                 <w:noProof/>
                 <w:webHidden/>
               </w:rPr>
-              <w:instrText xml:space="preserve"> PAGEREF _Toc212047020 \h </w:instrText>
+              <w:instrText xml:space="preserve"> PAGEREF _Toc212144633 \h </w:instrText>
             </w:r>
             <w:r>
               <w:rPr>
@@ -2554,7 +2554,7 @@
               <w14:ligatures w14:val="standardContextual"/>
             </w:rPr>
           </w:pPr>
-          <w:hyperlink w:anchor="_Toc212047021" w:history="1">
+          <w:hyperlink w:anchor="_Toc212144634" w:history="1">
             <w:r>
               <w:rPr>
                 <w:rStyle w:val="Hyperlink"/>
@@ -2601,7 +2601,7 @@
                 <w:noProof/>
                 <w:webHidden/>
               </w:rPr>
-              <w:instrText xml:space="preserve"> PAGEREF _Toc212047021 \h </w:instrText>
+              <w:instrText xml:space="preserve"> PAGEREF _Toc212144634 \h </w:instrText>
             </w:r>
             <w:r>
               <w:rPr>
@@ -2648,7 +2648,7 @@
               <w14:ligatures w14:val="standardContextual"/>
             </w:rPr>
           </w:pPr>
-          <w:hyperlink w:anchor="_Toc212047022" w:history="1">
+          <w:hyperlink w:anchor="_Toc212144635" w:history="1">
             <w:r>
               <w:rPr>
                 <w:rStyle w:val="Hyperlink"/>
@@ -2695,7 +2695,7 @@
                 <w:noProof/>
                 <w:webHidden/>
               </w:rPr>
-              <w:instrText xml:space="preserve"> PAGEREF _Toc212047022 \h </w:instrText>
+              <w:instrText xml:space="preserve"> PAGEREF _Toc212144635 \h </w:instrText>
             </w:r>
             <w:r>
               <w:rPr>
@@ -2742,7 +2742,7 @@
               <w14:ligatures w14:val="standardContextual"/>
             </w:rPr>
           </w:pPr>
-          <w:hyperlink w:anchor="_Toc212047023" w:history="1">
+          <w:hyperlink w:anchor="_Toc212144636" w:history="1">
             <w:r>
               <w:rPr>
                 <w:rStyle w:val="Hyperlink"/>
@@ -2787,7 +2787,7 @@
                 <w:noProof/>
                 <w:webHidden/>
               </w:rPr>
-              <w:instrText xml:space="preserve"> PAGEREF _Toc212047023 \h </w:instrText>
+              <w:instrText xml:space="preserve"> PAGEREF _Toc212144636 \h </w:instrText>
             </w:r>
             <w:r>
               <w:rPr>
@@ -2834,7 +2834,7 @@
               <w14:ligatures w14:val="standardContextual"/>
             </w:rPr>
           </w:pPr>
-          <w:hyperlink w:anchor="_Toc212047024" w:history="1">
+          <w:hyperlink w:anchor="_Toc212144637" w:history="1">
             <w:r>
               <w:rPr>
                 <w:rStyle w:val="Hyperlink"/>
@@ -2879,7 +2879,7 @@
                 <w:noProof/>
                 <w:webHidden/>
               </w:rPr>
-              <w:instrText xml:space="preserve"> PAGEREF _Toc212047024 \h </w:instrText>
+              <w:instrText xml:space="preserve"> PAGEREF _Toc212144637 \h </w:instrText>
             </w:r>
             <w:r>
               <w:rPr>
@@ -2925,7 +2925,7 @@
               <w14:ligatures w14:val="standardContextual"/>
             </w:rPr>
           </w:pPr>
-          <w:hyperlink w:anchor="_Toc212047025" w:history="1">
+          <w:hyperlink w:anchor="_Toc212144638" w:history="1">
             <w:r>
               <w:rPr>
                 <w:rStyle w:val="Hyperlink"/>
@@ -2952,7 +2952,7 @@
                 <w:noProof/>
                 <w:webHidden/>
               </w:rPr>
-              <w:instrText xml:space="preserve"> PAGEREF _Toc212047025 \h </w:instrText>
+              <w:instrText xml:space="preserve"> PAGEREF _Toc212144638 \h </w:instrText>
             </w:r>
             <w:r>
               <w:rPr>
@@ -2999,7 +2999,7 @@
               <w14:ligatures w14:val="standardContextual"/>
             </w:rPr>
           </w:pPr>
-          <w:hyperlink w:anchor="_Toc212047026" w:history="1">
+          <w:hyperlink w:anchor="_Toc212144639" w:history="1">
             <w:r>
               <w:rPr>
                 <w:rStyle w:val="Hyperlink"/>
@@ -3044,7 +3044,7 @@
                 <w:noProof/>
                 <w:webHidden/>
               </w:rPr>
-              <w:instrText xml:space="preserve"> PAGEREF _Toc212047026 \h </w:instrText>
+              <w:instrText xml:space="preserve"> PAGEREF _Toc212144639 \h </w:instrText>
             </w:r>
             <w:r>
               <w:rPr>
@@ -3090,7 +3090,7 @@
               <w14:ligatures w14:val="standardContextual"/>
             </w:rPr>
           </w:pPr>
-          <w:hyperlink w:anchor="_Toc212047027" w:history="1">
+          <w:hyperlink w:anchor="_Toc212144640" w:history="1">
             <w:r>
               <w:rPr>
                 <w:rStyle w:val="Hyperlink"/>
@@ -3117,7 +3117,7 @@
                 <w:noProof/>
                 <w:webHidden/>
               </w:rPr>
-              <w:instrText xml:space="preserve"> PAGEREF _Toc212047027 \h </w:instrText>
+              <w:instrText xml:space="preserve"> PAGEREF _Toc212144640 \h </w:instrText>
             </w:r>
             <w:r>
               <w:rPr>
@@ -3164,7 +3164,7 @@
               <w14:ligatures w14:val="standardContextual"/>
             </w:rPr>
           </w:pPr>
-          <w:hyperlink w:anchor="_Toc212047028" w:history="1">
+          <w:hyperlink w:anchor="_Toc212144641" w:history="1">
             <w:r>
               <w:rPr>
                 <w:rStyle w:val="Hyperlink"/>
@@ -3209,7 +3209,7 @@
                 <w:noProof/>
                 <w:webHidden/>
               </w:rPr>
-              <w:instrText xml:space="preserve"> PAGEREF _Toc212047028 \h </w:instrText>
+              <w:instrText xml:space="preserve"> PAGEREF _Toc212144641 \h </w:instrText>
             </w:r>
             <w:r>
               <w:rPr>
@@ -3256,7 +3256,7 @@
               <w14:ligatures w14:val="standardContextual"/>
             </w:rPr>
           </w:pPr>
-          <w:hyperlink w:anchor="_Toc212047029" w:history="1">
+          <w:hyperlink w:anchor="_Toc212144642" w:history="1">
             <w:r>
               <w:rPr>
                 <w:rStyle w:val="Hyperlink"/>
@@ -3301,7 +3301,7 @@
                 <w:noProof/>
                 <w:webHidden/>
               </w:rPr>
-              <w:instrText xml:space="preserve"> PAGEREF _Toc212047029 \h </w:instrText>
+              <w:instrText xml:space="preserve"> PAGEREF _Toc212144642 \h </w:instrText>
             </w:r>
             <w:r>
               <w:rPr>
@@ -3347,7 +3347,7 @@
               <w14:ligatures w14:val="standardContextual"/>
             </w:rPr>
           </w:pPr>
-          <w:hyperlink w:anchor="_Toc212047030" w:history="1">
+          <w:hyperlink w:anchor="_Toc212144643" w:history="1">
             <w:r>
               <w:rPr>
                 <w:rStyle w:val="Hyperlink"/>
@@ -3374,7 +3374,7 @@
                 <w:noProof/>
                 <w:webHidden/>
               </w:rPr>
-              <w:instrText xml:space="preserve"> PAGEREF _Toc212047030 \h </w:instrText>
+              <w:instrText xml:space="preserve"> PAGEREF _Toc212144643 \h </w:instrText>
             </w:r>
             <w:r>
               <w:rPr>
@@ -3420,7 +3420,7 @@
               <w14:ligatures w14:val="standardContextual"/>
             </w:rPr>
           </w:pPr>
-          <w:hyperlink w:anchor="_Toc212047031" w:history="1">
+          <w:hyperlink w:anchor="_Toc212144644" w:history="1">
             <w:r>
               <w:rPr>
                 <w:rStyle w:val="Hyperlink"/>
@@ -3447,7 +3447,7 @@
                 <w:noProof/>
                 <w:webHidden/>
               </w:rPr>
-              <w:instrText xml:space="preserve"> PAGEREF _Toc212047031 \h </w:instrText>
+              <w:instrText xml:space="preserve"> PAGEREF _Toc212144644 \h </w:instrText>
             </w:r>
             <w:r>
               <w:rPr>
@@ -3494,7 +3494,7 @@
               <w14:ligatures w14:val="standardContextual"/>
             </w:rPr>
           </w:pPr>
-          <w:hyperlink w:anchor="_Toc212047032" w:history="1">
+          <w:hyperlink w:anchor="_Toc212144645" w:history="1">
             <w:r>
               <w:rPr>
                 <w:rStyle w:val="Hyperlink"/>
@@ -3539,7 +3539,7 @@
                 <w:noProof/>
                 <w:webHidden/>
               </w:rPr>
-              <w:instrText xml:space="preserve"> PAGEREF _Toc212047032 \h </w:instrText>
+              <w:instrText xml:space="preserve"> PAGEREF _Toc212144645 \h </w:instrText>
             </w:r>
             <w:r>
               <w:rPr>
@@ -3585,7 +3585,7 @@
               <w14:ligatures w14:val="standardContextual"/>
             </w:rPr>
           </w:pPr>
-          <w:hyperlink w:anchor="_Toc212047033" w:history="1">
+          <w:hyperlink w:anchor="_Toc212144646" w:history="1">
             <w:r>
               <w:rPr>
                 <w:rStyle w:val="Hyperlink"/>
@@ -3612,7 +3612,7 @@
                 <w:noProof/>
                 <w:webHidden/>
               </w:rPr>
-              <w:instrText xml:space="preserve"> PAGEREF _Toc212047033 \h </w:instrText>
+              <w:instrText xml:space="preserve"> PAGEREF _Toc212144646 \h </w:instrText>
             </w:r>
             <w:r>
               <w:rPr>
@@ -3658,13 +3658,13 @@
               <w14:ligatures w14:val="standardContextual"/>
             </w:rPr>
           </w:pPr>
-          <w:hyperlink w:anchor="_Toc212047034" w:history="1">
+          <w:hyperlink w:anchor="_Toc212144647" w:history="1">
             <w:r>
               <w:rPr>
                 <w:rStyle w:val="Hyperlink"/>
                 <w:noProof/>
               </w:rPr>
-              <w:t>Tabela: fato_posicao_onibus_atual</w:t>
+              <w:t>Tabela: fato_velocidade_linha</w:t>
             </w:r>
             <w:r>
               <w:rPr>
@@ -3685,7 +3685,7 @@
                 <w:noProof/>
                 <w:webHidden/>
               </w:rPr>
-              <w:instrText xml:space="preserve"> PAGEREF _Toc212047034 \h </w:instrText>
+              <w:instrText xml:space="preserve"> PAGEREF _Toc212144647 \h </w:instrText>
             </w:r>
             <w:r>
               <w:rPr>
@@ -3731,13 +3731,13 @@
               <w14:ligatures w14:val="standardContextual"/>
             </w:rPr>
           </w:pPr>
-          <w:hyperlink w:anchor="_Toc212047035" w:history="1">
+          <w:hyperlink w:anchor="_Toc212144648" w:history="1">
             <w:r>
               <w:rPr>
                 <w:rStyle w:val="Hyperlink"/>
                 <w:noProof/>
               </w:rPr>
-              <w:t>Tabela: fato_velocidade_linha</w:t>
+              <w:t>Tabela: fato_onibus_parados_linha</w:t>
             </w:r>
             <w:r>
               <w:rPr>
@@ -3758,80 +3758,7 @@
                 <w:noProof/>
                 <w:webHidden/>
               </w:rPr>
-              <w:instrText xml:space="preserve"> PAGEREF _Toc212047035 \h </w:instrText>
-            </w:r>
-            <w:r>
-              <w:rPr>
-                <w:noProof/>
-                <w:webHidden/>
-              </w:rPr>
-            </w:r>
-            <w:r>
-              <w:rPr>
-                <w:noProof/>
-                <w:webHidden/>
-              </w:rPr>
-              <w:fldChar w:fldCharType="separate"/>
-            </w:r>
-            <w:r>
-              <w:rPr>
-                <w:noProof/>
-                <w:webHidden/>
-              </w:rPr>
-              <w:t>22</w:t>
-            </w:r>
-            <w:r>
-              <w:rPr>
-                <w:noProof/>
-                <w:webHidden/>
-              </w:rPr>
-              <w:fldChar w:fldCharType="end"/>
-            </w:r>
-          </w:hyperlink>
-        </w:p>
-        <w:p>
-          <w:pPr>
-            <w:pStyle w:val="Sumrio4"/>
-            <w:tabs>
-              <w:tab w:val="right" w:leader="dot" w:pos="9350"/>
-            </w:tabs>
-            <w:rPr>
-              <w:rFonts w:eastAsiaTheme="minorEastAsia" w:cstheme="minorBidi"/>
-              <w:noProof/>
-              <w:kern w:val="2"/>
-              <w:sz w:val="24"/>
-              <w:szCs w:val="24"/>
-              <w14:ligatures w14:val="standardContextual"/>
-            </w:rPr>
-          </w:pPr>
-          <w:hyperlink w:anchor="_Toc212047036" w:history="1">
-            <w:r>
-              <w:rPr>
-                <w:rStyle w:val="Hyperlink"/>
-                <w:noProof/>
-              </w:rPr>
-              <w:t>Tabela: fato_onibus_parados_linha</w:t>
-            </w:r>
-            <w:r>
-              <w:rPr>
-                <w:noProof/>
-                <w:webHidden/>
-              </w:rPr>
-              <w:tab/>
-            </w:r>
-            <w:r>
-              <w:rPr>
-                <w:noProof/>
-                <w:webHidden/>
-              </w:rPr>
-              <w:fldChar w:fldCharType="begin"/>
-            </w:r>
-            <w:r>
-              <w:rPr>
-                <w:noProof/>
-                <w:webHidden/>
-              </w:rPr>
-              <w:instrText xml:space="preserve"> PAGEREF _Toc212047036 \h </w:instrText>
+              <w:instrText xml:space="preserve"> PAGEREF _Toc212144648 \h </w:instrText>
             </w:r>
             <w:r>
               <w:rPr>
@@ -3878,7 +3805,7 @@
               <w14:ligatures w14:val="standardContextual"/>
             </w:rPr>
           </w:pPr>
-          <w:hyperlink w:anchor="_Toc212047037" w:history="1">
+          <w:hyperlink w:anchor="_Toc212144649" w:history="1">
             <w:r>
               <w:rPr>
                 <w:rStyle w:val="Hyperlink"/>
@@ -3923,7 +3850,7 @@
                 <w:noProof/>
                 <w:webHidden/>
               </w:rPr>
-              <w:instrText xml:space="preserve"> PAGEREF _Toc212047037 \h </w:instrText>
+              <w:instrText xml:space="preserve"> PAGEREF _Toc212144649 \h </w:instrText>
             </w:r>
             <w:r>
               <w:rPr>
@@ -3943,7 +3870,242 @@
                 <w:noProof/>
                 <w:webHidden/>
               </w:rPr>
-              <w:t>24</w:t>
+              <w:t>23</w:t>
+            </w:r>
+            <w:r>
+              <w:rPr>
+                <w:noProof/>
+                <w:webHidden/>
+              </w:rPr>
+              <w:fldChar w:fldCharType="end"/>
+            </w:r>
+          </w:hyperlink>
+        </w:p>
+        <w:p>
+          <w:pPr>
+            <w:pStyle w:val="Sumrio4"/>
+            <w:tabs>
+              <w:tab w:val="right" w:leader="dot" w:pos="9350"/>
+            </w:tabs>
+            <w:rPr>
+              <w:rFonts w:eastAsiaTheme="minorEastAsia" w:cstheme="minorBidi"/>
+              <w:noProof/>
+              <w:kern w:val="2"/>
+              <w:sz w:val="24"/>
+              <w:szCs w:val="24"/>
+              <w14:ligatures w14:val="standardContextual"/>
+            </w:rPr>
+          </w:pPr>
+          <w:hyperlink w:anchor="_Toc212144650" w:history="1">
+            <w:r>
+              <w:rPr>
+                <w:rStyle w:val="Hyperlink"/>
+                <w:noProof/>
+              </w:rPr>
+              <w:t>Tabela: fato_posicao_onibus_atual</w:t>
+            </w:r>
+            <w:r>
+              <w:rPr>
+                <w:noProof/>
+                <w:webHidden/>
+              </w:rPr>
+              <w:tab/>
+            </w:r>
+            <w:r>
+              <w:rPr>
+                <w:noProof/>
+                <w:webHidden/>
+              </w:rPr>
+              <w:fldChar w:fldCharType="begin"/>
+            </w:r>
+            <w:r>
+              <w:rPr>
+                <w:noProof/>
+                <w:webHidden/>
+              </w:rPr>
+              <w:instrText xml:space="preserve"> PAGEREF _Toc212144650 \h </w:instrText>
+            </w:r>
+            <w:r>
+              <w:rPr>
+                <w:noProof/>
+                <w:webHidden/>
+              </w:rPr>
+            </w:r>
+            <w:r>
+              <w:rPr>
+                <w:noProof/>
+                <w:webHidden/>
+              </w:rPr>
+              <w:fldChar w:fldCharType="separate"/>
+            </w:r>
+            <w:r>
+              <w:rPr>
+                <w:noProof/>
+                <w:webHidden/>
+              </w:rPr>
+              <w:t>23</w:t>
+            </w:r>
+            <w:r>
+              <w:rPr>
+                <w:noProof/>
+                <w:webHidden/>
+              </w:rPr>
+              <w:fldChar w:fldCharType="end"/>
+            </w:r>
+          </w:hyperlink>
+        </w:p>
+        <w:p>
+          <w:pPr>
+            <w:pStyle w:val="Sumrio4"/>
+            <w:tabs>
+              <w:tab w:val="right" w:leader="dot" w:pos="9350"/>
+            </w:tabs>
+            <w:rPr>
+              <w:rFonts w:eastAsiaTheme="minorEastAsia" w:cstheme="minorBidi"/>
+              <w:noProof/>
+              <w:kern w:val="2"/>
+              <w:sz w:val="24"/>
+              <w:szCs w:val="24"/>
+              <w14:ligatures w14:val="standardContextual"/>
+            </w:rPr>
+          </w:pPr>
+          <w:hyperlink w:anchor="_Toc212144651" w:history="1">
+            <w:r>
+              <w:rPr>
+                <w:rStyle w:val="Hyperlink"/>
+                <w:noProof/>
+              </w:rPr>
+              <w:t xml:space="preserve">Tabela: </w:t>
+            </w:r>
+            <w:r>
+              <w:rPr>
+                <w:rStyle w:val="Hyperlink"/>
+                <w:bCs/>
+                <w:noProof/>
+              </w:rPr>
+              <w:t>nrt_velocidade_linha</w:t>
+            </w:r>
+            <w:r>
+              <w:rPr>
+                <w:noProof/>
+                <w:webHidden/>
+              </w:rPr>
+              <w:tab/>
+            </w:r>
+            <w:r>
+              <w:rPr>
+                <w:noProof/>
+                <w:webHidden/>
+              </w:rPr>
+              <w:fldChar w:fldCharType="begin"/>
+            </w:r>
+            <w:r>
+              <w:rPr>
+                <w:noProof/>
+                <w:webHidden/>
+              </w:rPr>
+              <w:instrText xml:space="preserve"> PAGEREF _Toc212144651 \h </w:instrText>
+            </w:r>
+            <w:r>
+              <w:rPr>
+                <w:noProof/>
+                <w:webHidden/>
+              </w:rPr>
+            </w:r>
+            <w:r>
+              <w:rPr>
+                <w:noProof/>
+                <w:webHidden/>
+              </w:rPr>
+              <w:fldChar w:fldCharType="separate"/>
+            </w:r>
+            <w:r>
+              <w:rPr>
+                <w:noProof/>
+                <w:webHidden/>
+              </w:rPr>
+              <w:t>23</w:t>
+            </w:r>
+            <w:r>
+              <w:rPr>
+                <w:noProof/>
+                <w:webHidden/>
+              </w:rPr>
+              <w:fldChar w:fldCharType="end"/>
+            </w:r>
+          </w:hyperlink>
+        </w:p>
+        <w:p>
+          <w:pPr>
+            <w:pStyle w:val="Sumrio4"/>
+            <w:tabs>
+              <w:tab w:val="right" w:leader="dot" w:pos="9350"/>
+            </w:tabs>
+            <w:rPr>
+              <w:rFonts w:eastAsiaTheme="minorEastAsia" w:cstheme="minorBidi"/>
+              <w:noProof/>
+              <w:kern w:val="2"/>
+              <w:sz w:val="24"/>
+              <w:szCs w:val="24"/>
+              <w14:ligatures w14:val="standardContextual"/>
+            </w:rPr>
+          </w:pPr>
+          <w:hyperlink w:anchor="_Toc212144652" w:history="1">
+            <w:r>
+              <w:rPr>
+                <w:rStyle w:val="Hyperlink"/>
+                <w:noProof/>
+              </w:rPr>
+              <w:t xml:space="preserve">Tabela: </w:t>
+            </w:r>
+            <w:r>
+              <w:rPr>
+                <w:rStyle w:val="Hyperlink"/>
+                <w:bCs/>
+                <w:noProof/>
+              </w:rPr>
+              <w:t>nrt_onibus_parados_linha</w:t>
+            </w:r>
+            <w:r>
+              <w:rPr>
+                <w:noProof/>
+                <w:webHidden/>
+              </w:rPr>
+              <w:tab/>
+            </w:r>
+            <w:r>
+              <w:rPr>
+                <w:noProof/>
+                <w:webHidden/>
+              </w:rPr>
+              <w:fldChar w:fldCharType="begin"/>
+            </w:r>
+            <w:r>
+              <w:rPr>
+                <w:noProof/>
+                <w:webHidden/>
+              </w:rPr>
+              <w:instrText xml:space="preserve"> PAGEREF _Toc212144652 \h </w:instrText>
+            </w:r>
+            <w:r>
+              <w:rPr>
+                <w:noProof/>
+                <w:webHidden/>
+              </w:rPr>
+            </w:r>
+            <w:r>
+              <w:rPr>
+                <w:noProof/>
+                <w:webHidden/>
+              </w:rPr>
+              <w:fldChar w:fldCharType="separate"/>
+            </w:r>
+            <w:r>
+              <w:rPr>
+                <w:noProof/>
+                <w:webHidden/>
+              </w:rPr>
+              <w:t>23</w:t>
             </w:r>
             <w:r>
               <w:rPr>
@@ -3970,7 +4132,7 @@
               <w14:ligatures w14:val="standardContextual"/>
             </w:rPr>
           </w:pPr>
-          <w:hyperlink w:anchor="_Toc212047038" w:history="1">
+          <w:hyperlink w:anchor="_Toc212144653" w:history="1">
             <w:r>
               <w:rPr>
                 <w:rStyle w:val="Hyperlink"/>
@@ -4017,7 +4179,7 @@
                 <w:noProof/>
                 <w:webHidden/>
               </w:rPr>
-              <w:instrText xml:space="preserve"> PAGEREF _Toc212047038 \h </w:instrText>
+              <w:instrText xml:space="preserve"> PAGEREF _Toc212144653 \h </w:instrText>
             </w:r>
             <w:r>
               <w:rPr>
@@ -4064,7 +4226,7 @@
               <w14:ligatures w14:val="standardContextual"/>
             </w:rPr>
           </w:pPr>
-          <w:hyperlink w:anchor="_Toc212047039" w:history="1">
+          <w:hyperlink w:anchor="_Toc212144654" w:history="1">
             <w:r>
               <w:rPr>
                 <w:rStyle w:val="Hyperlink"/>
@@ -4111,7 +4273,7 @@
                 <w:noProof/>
                 <w:webHidden/>
               </w:rPr>
-              <w:instrText xml:space="preserve"> PAGEREF _Toc212047039 \h </w:instrText>
+              <w:instrText xml:space="preserve"> PAGEREF _Toc212144654 \h </w:instrText>
             </w:r>
             <w:r>
               <w:rPr>
@@ -4158,7 +4320,7 @@
               <w14:ligatures w14:val="standardContextual"/>
             </w:rPr>
           </w:pPr>
-          <w:hyperlink w:anchor="_Toc212047040" w:history="1">
+          <w:hyperlink w:anchor="_Toc212144655" w:history="1">
             <w:r>
               <w:rPr>
                 <w:rStyle w:val="Hyperlink"/>
@@ -4205,7 +4367,7 @@
                 <w:noProof/>
                 <w:webHidden/>
               </w:rPr>
-              <w:instrText xml:space="preserve"> PAGEREF _Toc212047040 \h </w:instrText>
+              <w:instrText xml:space="preserve"> PAGEREF _Toc212144655 \h </w:instrText>
             </w:r>
             <w:r>
               <w:rPr>
@@ -4279,7 +4441,7 @@
         </w:numPr>
         <w:ind w:left="426"/>
       </w:pPr>
-      <w:bookmarkStart w:id="0" w:name="_Toc212047003"/>
+      <w:bookmarkStart w:id="0" w:name="_Toc212144616"/>
       <w:r>
         <w:lastRenderedPageBreak/>
         <w:t>Projeto de Engenharia de Dados: Raio-X da Frota SPTrans</w:t>
@@ -4324,7 +4486,7 @@
         </w:numPr>
         <w:ind w:left="426"/>
       </w:pPr>
-      <w:bookmarkStart w:id="1" w:name="_Toc212047004"/>
+      <w:bookmarkStart w:id="1" w:name="_Toc212144617"/>
       <w:r>
         <w:lastRenderedPageBreak/>
         <w:t>Objetivo do Projeto</w:t>
@@ -4474,7 +4636,7 @@
         </w:numPr>
         <w:ind w:left="426"/>
       </w:pPr>
-      <w:bookmarkStart w:id="2" w:name="_Toc212047005"/>
+      <w:bookmarkStart w:id="2" w:name="_Toc212144618"/>
       <w:r>
         <w:lastRenderedPageBreak/>
         <w:t>Resultados Entregues</w:t>
@@ -4801,7 +4963,7 @@
           <w:rFonts w:eastAsia="Google Sans"/>
         </w:rPr>
       </w:pPr>
-      <w:bookmarkStart w:id="3" w:name="_Toc212047006"/>
+      <w:bookmarkStart w:id="3" w:name="_Toc212144619"/>
       <w:r>
         <w:rPr>
           <w:rFonts w:eastAsia="Google Sans"/>
@@ -4980,7 +5142,7 @@
           <w:rFonts w:eastAsia="Google Sans"/>
         </w:rPr>
       </w:pPr>
-      <w:bookmarkStart w:id="4" w:name="_Toc212047007"/>
+      <w:bookmarkStart w:id="4" w:name="_Toc212144620"/>
       <w:r>
         <w:rPr>
           <w:rFonts w:eastAsia="Google Sans"/>
@@ -5333,7 +5495,7 @@
           <w:rFonts w:eastAsia="Google Sans"/>
         </w:rPr>
       </w:pPr>
-      <w:bookmarkStart w:id="5" w:name="_Toc212047008"/>
+      <w:bookmarkStart w:id="5" w:name="_Toc212144621"/>
       <w:r>
         <w:rPr>
           <w:rFonts w:eastAsia="Google Sans"/>
@@ -5699,13 +5861,79 @@
         <w:rPr>
           <w:rFonts w:eastAsia="Google Sans"/>
         </w:rPr>
-        <w:t xml:space="preserve">Contém as tabelas fatos finais, já carregadas e prontas para análise. </w:t>
+        <w:t>É a nossa camada de negócio. Para dados históricos e analíticos (</w:t>
+      </w:r>
+      <w:r>
+        <w:rPr>
+          <w:rFonts w:ascii="Courier New" w:eastAsia="Google Sans" w:hAnsi="Courier New" w:cs="Courier New"/>
+        </w:rPr>
+        <w:t>fato_operacao_linhas_hora</w:t>
       </w:r>
       <w:r>
         <w:rPr>
           <w:rFonts w:eastAsia="Google Sans"/>
         </w:rPr>
-        <w:t>É partir desta camada no Lakehouse que os dados são, por fim, carregados na Camada de Entrega de Dados.</w:t>
+        <w:t xml:space="preserve">, </w:t>
+      </w:r>
+      <w:r>
+        <w:rPr>
+          <w:rFonts w:ascii="Courier New" w:eastAsia="Google Sans" w:hAnsi="Courier New" w:cs="Courier New"/>
+        </w:rPr>
+        <w:t>fato_velocidade_linha</w:t>
+      </w:r>
+      <w:r>
+        <w:rPr>
+          <w:rFonts w:eastAsia="Google Sans"/>
+        </w:rPr>
+        <w:t xml:space="preserve"> e </w:t>
+      </w:r>
+      <w:r>
+        <w:rPr>
+          <w:rFonts w:ascii="Courier New" w:eastAsia="Google Sans" w:hAnsi="Courier New" w:cs="Courier New"/>
+        </w:rPr>
+        <w:t>fato_onibus_parados_linha</w:t>
+      </w:r>
+      <w:r>
+        <w:rPr>
+          <w:rFonts w:eastAsia="Google Sans"/>
+        </w:rPr>
+        <w:t xml:space="preserve">), esta camada no MinIO é a fonte única da verdade. Para dados de estado e KPIs de tempo real (como </w:t>
+      </w:r>
+      <w:r>
+        <w:rPr>
+          <w:rFonts w:ascii="Courier New" w:eastAsia="Google Sans" w:hAnsi="Courier New" w:cs="Courier New"/>
+        </w:rPr>
+        <w:t>fato_posicao_onibus_atual</w:t>
+      </w:r>
+      <w:r>
+        <w:rPr>
+          <w:rFonts w:eastAsia="Google Sans"/>
+        </w:rPr>
+        <w:t xml:space="preserve">, </w:t>
+      </w:r>
+      <w:r>
+        <w:rPr>
+          <w:rFonts w:ascii="Courier New" w:eastAsia="Google Sans" w:hAnsi="Courier New" w:cs="Courier New"/>
+        </w:rPr>
+        <w:t>nrt_velocidade_linha</w:t>
+      </w:r>
+      <w:r>
+        <w:rPr>
+          <w:rFonts w:eastAsia="Google Sans"/>
+        </w:rPr>
+        <w:t xml:space="preserve"> e </w:t>
+      </w:r>
+      <w:r>
+        <w:rPr>
+          <w:rFonts w:ascii="Courier New" w:eastAsia="Google Sans" w:hAnsi="Courier New" w:cs="Courier New"/>
+        </w:rPr>
+        <w:t>nrt_onibus_parados_linha</w:t>
+      </w:r>
+      <w:r>
+        <w:rPr>
+          <w:rFonts w:eastAsia="Google Sans"/>
+        </w:rPr>
+        <w:t>), a fonte da verdade é o PostgreSQL, para garantir a performance do streaming.</w:t>
       </w:r>
     </w:p>
     <w:p>
@@ -5734,7 +5962,7 @@
           <w:rFonts w:eastAsia="Google Sans"/>
         </w:rPr>
       </w:pPr>
-      <w:bookmarkStart w:id="6" w:name="_Toc212047009"/>
+      <w:bookmarkStart w:id="6" w:name="_Toc212144622"/>
       <w:r>
         <w:rPr>
           <w:rFonts w:eastAsia="Google Sans"/>
@@ -6186,7 +6414,7 @@
           <w:rFonts w:eastAsia="Google Sans"/>
         </w:rPr>
       </w:pPr>
-      <w:bookmarkStart w:id="7" w:name="_Toc212047010"/>
+      <w:bookmarkStart w:id="7" w:name="_Toc212144623"/>
       <w:r>
         <w:rPr>
           <w:rFonts w:eastAsia="Google Sans"/>
@@ -6619,7 +6847,13 @@
         <w:t>fato_posicao_onibus_atual</w:t>
       </w:r>
       <w:r>
-        <w:t>) para calcular a distância e o tempo decorrido para cada ônibus. Com base nisso, as seguintes métricas são definidas:</w:t>
+        <w:t xml:space="preserve">) </w:t>
+      </w:r>
+      <w:r>
+        <w:t xml:space="preserve">diretamente do PostgreSQL, que é otimizado para leituras rápidas, </w:t>
+      </w:r>
+      <w:r>
+        <w:t>para calcular a distância e o tempo decorrido para cada ônibus. Com base nisso, as seguintes métricas são definidas:</w:t>
       </w:r>
     </w:p>
     <w:p>
@@ -6698,7 +6932,11 @@
         <w:t>Ônibus em Congestionamento:</w:t>
       </w:r>
       <w:r>
-        <w:t xml:space="preserve"> Um ônibus é considerado “parado” ou em congestionamento se atender a todas as seguintes regras:</w:t>
+        <w:t xml:space="preserve"> Um ônibus é considerado “parado” ou em </w:t>
+      </w:r>
+      <w:r>
+        <w:lastRenderedPageBreak/>
+        <w:t>congestionamento se atender a todas as seguintes regras:</w:t>
       </w:r>
     </w:p>
     <w:p>
@@ -6716,7 +6954,7 @@
         <w:jc w:val="both"/>
       </w:pPr>
       <w:r>
-        <w:t>Não estar no período da “Madrugada” (para evitar contar ônibus na garagem).</w:t>
+        <w:t>Sua velocidade média calculada (baseada na fórmula de Haversine) for inferior a 2.0km/h.</w:t>
       </w:r>
     </w:p>
     <w:p>
@@ -6729,33 +6967,16 @@
         <w:jc w:val="both"/>
       </w:pPr>
       <w:r>
-        <w:t>Ter se movido menos de 150 metros.</w:t>
-      </w:r>
-    </w:p>
-    <w:p>
-      <w:pPr>
-        <w:pStyle w:val="PargrafodaLista"/>
-        <w:numPr>
-          <w:ilvl w:val="0"/>
-          <w:numId w:val="28"/>
-        </w:numPr>
-        <w:jc w:val="both"/>
-      </w:pPr>
-      <w:r>
-        <w:t>O tempo desde a última atualização ser maior que 5 minutos (300 segundos).</w:t>
-      </w:r>
-    </w:p>
-    <w:p>
-      <w:pPr>
-        <w:pStyle w:val="PargrafodaLista"/>
-        <w:numPr>
-          <w:ilvl w:val="0"/>
-          <w:numId w:val="28"/>
-        </w:numPr>
-        <w:jc w:val="both"/>
-      </w:pPr>
-      <w:r>
-        <w:t>O tempo desde a última atualização ser maior que 20 minutos (1200 segundos), para evitar contar ônibus com problemas no rastreador.</w:t>
+        <w:t xml:space="preserve">A hora da captura não for o período da Madrugada, para evitar ónibus </w:t>
+      </w:r>
+      <w:r>
+        <w:t>estacionados</w:t>
+      </w:r>
+      <w:r>
+        <w:t xml:space="preserve"> na gara</w:t>
+      </w:r>
+      <w:r>
+        <w:t>gem e enviando sinal.</w:t>
       </w:r>
     </w:p>
     <w:p>
@@ -6781,7 +7002,16 @@
         <w:t>Persistência dos KPIs:</w:t>
       </w:r>
       <w:r>
-        <w:t xml:space="preserve"> Os KPIs agregados são gravados via MERGE nas tabelas </w:t>
+        <w:t xml:space="preserve"> Os KPIs agregados</w:t>
+      </w:r>
+      <w:r>
+        <w:t xml:space="preserve"> (velocidade e paradas)</w:t>
+      </w:r>
+      <w:r>
+        <w:t xml:space="preserve"> com id_tempo</w:t>
+      </w:r>
+      <w:r>
+        <w:t xml:space="preserve"> são gravados via MERGE nas tabelas </w:t>
       </w:r>
       <w:r>
         <w:rPr>
@@ -6799,7 +7029,10 @@
         <w:t>fato_onibus_parados_linha</w:t>
       </w:r>
       <w:r>
-        <w:t xml:space="preserve"> na Camada Gold do Lakehouse.</w:t>
+        <w:t xml:space="preserve"> na Camada Gold do Lakehouse</w:t>
+      </w:r>
+      <w:r>
+        <w:t>, pois estes são dados analíticos e históricos.</w:t>
       </w:r>
     </w:p>
     <w:p>
@@ -6824,22 +7057,27 @@
           <w:b/>
           <w:bCs/>
         </w:rPr>
-        <w:t>Atualização de Posições:</w:t>
+        <w:t>Atualização de Posições</w:t>
+      </w:r>
+      <w:r>
+        <w:rPr>
+          <w:b/>
+          <w:bCs/>
+        </w:rPr>
+        <w:t xml:space="preserve"> (PostgreSQL)</w:t>
+      </w:r>
+      <w:r>
+        <w:rPr>
+          <w:b/>
+          <w:bCs/>
+        </w:rPr>
+        <w:t>:</w:t>
       </w:r>
       <w:r>
         <w:t xml:space="preserve"> </w:t>
       </w:r>
       <w:r>
-        <w:t>Após os cálculos de KPI serem concluídos</w:t>
-      </w:r>
-      <w:r>
-        <w:t>,</w:t>
-      </w:r>
-      <w:r>
-        <w:t xml:space="preserve"> o script</w:t>
-      </w:r>
-      <w:r>
-        <w:t xml:space="preserve"> atualiza a tabela </w:t>
+        <w:t xml:space="preserve">Atualiza a "memória" de posições, fazendo UPSERT (INSERT ... ON CONFLICT) da </w:t>
       </w:r>
       <w:r>
         <w:rPr>
@@ -6848,12 +7086,15 @@
         <w:t>fato_posicao_onibus_atual</w:t>
       </w:r>
       <w:r>
-        <w:t xml:space="preserve"> com a última posição conhecida de cada ônibus, utilizando o comando MERGE.</w:t>
-      </w:r>
-    </w:p>
-    <w:p>
-      <w:pPr>
-        <w:jc w:val="both"/>
+        <w:t xml:space="preserve"> diretamente no PostgreSQL</w:t>
+      </w:r>
+      <w:r>
+        <w:t>.</w:t>
+      </w:r>
+    </w:p>
+    <w:p>
+      <w:pPr>
+        <w:pStyle w:val="PargrafodaLista"/>
       </w:pPr>
     </w:p>
     <w:p>
@@ -6871,6 +7112,42 @@
           <w:b/>
           <w:bCs/>
         </w:rPr>
+        <w:t>Atualização dos KPIs NRT (PostgreSQL)</w:t>
+      </w:r>
+      <w:r>
+        <w:rPr>
+          <w:b/>
+          <w:bCs/>
+        </w:rPr>
+        <w:t>:</w:t>
+      </w:r>
+      <w:r>
+        <w:t xml:space="preserve"> </w:t>
+      </w:r>
+      <w:r>
+        <w:t>Faz OVERWRITE (TRUNCATE + INSERT) dos KPIs sem id_tempo nas tabelas nrt_velocidade_linha e nrt_onibus_parados_linha no PostgreSQL.</w:t>
+      </w:r>
+    </w:p>
+    <w:p>
+      <w:pPr>
+        <w:jc w:val="both"/>
+      </w:pPr>
+    </w:p>
+    <w:p>
+      <w:pPr>
+        <w:pStyle w:val="PargrafodaLista"/>
+        <w:numPr>
+          <w:ilvl w:val="0"/>
+          <w:numId w:val="27"/>
+        </w:numPr>
+        <w:ind w:left="1068"/>
+        <w:jc w:val="both"/>
+      </w:pPr>
+      <w:r>
+        <w:rPr>
+          <w:b/>
+          <w:bCs/>
+        </w:rPr>
         <w:t>Carga na Camada de Entrega de Dados:</w:t>
       </w:r>
       <w:r>
@@ -6910,7 +7187,7 @@
           <w:rFonts w:eastAsia="Google Sans"/>
         </w:rPr>
       </w:pPr>
-      <w:bookmarkStart w:id="8" w:name="_Toc212047011"/>
+      <w:bookmarkStart w:id="8" w:name="_Toc212144624"/>
       <w:r>
         <w:rPr>
           <w:rFonts w:eastAsia="Google Sans"/>
@@ -7000,7 +7277,7 @@
           <w:rFonts w:eastAsia="Google Sans"/>
         </w:rPr>
       </w:pPr>
-      <w:bookmarkStart w:id="9" w:name="_Toc212047012"/>
+      <w:bookmarkStart w:id="9" w:name="_Toc212144625"/>
       <w:r>
         <w:rPr>
           <w:rFonts w:eastAsia="Google Sans"/>
@@ -7026,12 +7303,16 @@
         <w:t>Papel:</w:t>
       </w:r>
       <w:r>
-        <w:t xml:space="preserve"> Atua como nosso Data Warehouse ou. Ele armazena as tabelas de dimensão e as tabelas de fatos já agregadas, otimizadas para consultas analíticas de baixa latência.</w:t>
+        <w:t xml:space="preserve"> Atua como nosso Data Warehouse. Ele armazena as tabelas de dimensão e as tabelas de fatos já agregadas, otimizadas para consultas analíticas de baixa latência.</w:t>
       </w:r>
     </w:p>
     <w:p>
       <w:pPr>
         <w:jc w:val="both"/>
+        <w:rPr>
+          <w:b/>
+          <w:bCs/>
+        </w:rPr>
       </w:pPr>
     </w:p>
     <w:p>
@@ -7048,10 +7329,180 @@
           <w:b/>
           <w:bCs/>
         </w:rPr>
+        <w:t xml:space="preserve">Função </w:t>
+      </w:r>
+      <w:r>
+        <w:rPr>
+          <w:b/>
+          <w:bCs/>
+        </w:rPr>
+        <w:t>Tripla</w:t>
+      </w:r>
+      <w:r>
+        <w:rPr>
+          <w:b/>
+          <w:bCs/>
+        </w:rPr>
+        <w:t>:</w:t>
+      </w:r>
+    </w:p>
+    <w:p>
+      <w:pPr>
+        <w:jc w:val="both"/>
+      </w:pPr>
+    </w:p>
+    <w:p>
+      <w:pPr>
+        <w:pStyle w:val="PargrafodaLista"/>
+        <w:numPr>
+          <w:ilvl w:val="0"/>
+          <w:numId w:val="81"/>
+        </w:numPr>
+        <w:jc w:val="both"/>
+      </w:pPr>
+      <w:r>
+        <w:rPr>
+          <w:b/>
+          <w:bCs/>
+        </w:rPr>
+        <w:t>Armazenamento de Estado:</w:t>
+      </w:r>
+      <w:r>
+        <w:t xml:space="preserve"> É a fonte primária e o destino para a tabela de estado </w:t>
+      </w:r>
+      <w:r>
+        <w:rPr>
+          <w:rFonts w:ascii="Courier New" w:hAnsi="Courier New" w:cs="Courier New"/>
+        </w:rPr>
+        <w:t>fato_posicao_onibus_atual</w:t>
+      </w:r>
+      <w:r>
+        <w:t>, permitindo UPSERTs de alta velocidade para o pipeline de streaming.</w:t>
+      </w:r>
+    </w:p>
+    <w:p>
+      <w:pPr>
+        <w:pStyle w:val="PargrafodaLista"/>
+        <w:ind w:left="1080"/>
+        <w:jc w:val="both"/>
+      </w:pPr>
+    </w:p>
+    <w:p>
+      <w:pPr>
+        <w:pStyle w:val="PargrafodaLista"/>
+        <w:numPr>
+          <w:ilvl w:val="0"/>
+          <w:numId w:val="81"/>
+        </w:numPr>
+        <w:jc w:val="both"/>
+      </w:pPr>
+      <w:r>
+        <w:rPr>
+          <w:b/>
+          <w:bCs/>
+        </w:rPr>
+        <w:t>Camada de Consumo NRT:</w:t>
+      </w:r>
+      <w:r>
+        <w:t xml:space="preserve"> </w:t>
+      </w:r>
+      <w:r>
+        <w:t xml:space="preserve">É a fonte primária para as tabelas </w:t>
+      </w:r>
+      <w:r>
+        <w:rPr>
+          <w:rFonts w:ascii="Courier New" w:hAnsi="Courier New" w:cs="Courier New"/>
+        </w:rPr>
+        <w:t>nrt_velocidade_linha</w:t>
+      </w:r>
+      <w:r>
+        <w:t xml:space="preserve"> e </w:t>
+      </w:r>
+      <w:r>
+        <w:rPr>
+          <w:rFonts w:ascii="Courier New" w:hAnsi="Courier New" w:cs="Courier New"/>
+        </w:rPr>
+        <w:t>nrt_onibus_parados_linha</w:t>
+      </w:r>
+      <w:r>
+        <w:t>, alimentando os dashboards de tempo</w:t>
+      </w:r>
+      <w:r>
+        <w:t xml:space="preserve"> quase</w:t>
+      </w:r>
+      <w:r>
+        <w:t xml:space="preserve"> real.</w:t>
+      </w:r>
+    </w:p>
+    <w:p>
+      <w:pPr>
+        <w:jc w:val="both"/>
+      </w:pPr>
+    </w:p>
+    <w:p>
+      <w:pPr>
+        <w:pStyle w:val="PargrafodaLista"/>
+        <w:numPr>
+          <w:ilvl w:val="0"/>
+          <w:numId w:val="81"/>
+        </w:numPr>
+        <w:jc w:val="both"/>
+      </w:pPr>
+      <w:r>
+        <w:rPr>
+          <w:b/>
+          <w:bCs/>
+        </w:rPr>
+        <w:t>Camada de Consumo:</w:t>
+      </w:r>
+      <w:r>
+        <w:t xml:space="preserve"> Armazena cópias otimizadas dos dados analíticos (como </w:t>
+      </w:r>
+      <w:r>
+        <w:rPr>
+          <w:rFonts w:ascii="Courier New" w:hAnsi="Courier New" w:cs="Courier New"/>
+        </w:rPr>
+        <w:t>fato_velocidade_linha</w:t>
+      </w:r>
+      <w:r>
+        <w:t xml:space="preserve"> e </w:t>
+      </w:r>
+      <w:r>
+        <w:rPr>
+          <w:rFonts w:ascii="Courier New" w:hAnsi="Courier New" w:cs="Courier New"/>
+        </w:rPr>
+        <w:t>fato_operacao_linhas_hora</w:t>
+      </w:r>
+      <w:r>
+        <w:t>) que são carregadas a partir da Camada Gold do Lakehouse (MinIO).</w:t>
+      </w:r>
+    </w:p>
+    <w:p>
+      <w:pPr>
+        <w:jc w:val="both"/>
+      </w:pPr>
+    </w:p>
+    <w:p>
+      <w:pPr>
+        <w:pStyle w:val="PargrafodaLista"/>
+        <w:numPr>
+          <w:ilvl w:val="0"/>
+          <w:numId w:val="65"/>
+        </w:numPr>
+        <w:jc w:val="both"/>
+      </w:pPr>
+      <w:r>
+        <w:rPr>
+          <w:b/>
+          <w:bCs/>
+        </w:rPr>
         <w:t>Fluxo:</w:t>
       </w:r>
       <w:r>
-        <w:t xml:space="preserve"> Ao final de cada ciclo de processamento (tanto do streaming quanto do lote), os jobs Spark carregam uma cópia atualizada dos dados da Camada Gold do Lakehouse (MinIO) para o PostgreSQL. Este banco de dados é a fonte única de dados para todas as ferramentas de visualização e consumo.</w:t>
+        <w:t xml:space="preserve"> </w:t>
+      </w:r>
+      <w:r>
+        <w:t>O PostgreSQL é a fonte única de dados para todas as ferramentas de visualização e consumo (Metabase e FastAPI).</w:t>
       </w:r>
     </w:p>
     <w:p>
@@ -7108,7 +7559,7 @@
           <w:rFonts w:eastAsia="Google Sans"/>
         </w:rPr>
       </w:pPr>
-      <w:bookmarkStart w:id="10" w:name="_Toc212047013"/>
+      <w:bookmarkStart w:id="10" w:name="_Toc212144626"/>
       <w:r>
         <w:rPr>
           <w:rFonts w:eastAsia="Google Sans"/>
@@ -7535,7 +7986,7 @@
           <w:rFonts w:eastAsia="Google Sans"/>
         </w:rPr>
       </w:pPr>
-      <w:bookmarkStart w:id="11" w:name="_Toc212047014"/>
+      <w:bookmarkStart w:id="11" w:name="_Toc212144627"/>
       <w:r>
         <w:rPr>
           <w:rFonts w:eastAsia="Google Sans"/>
@@ -7739,7 +8190,7 @@
           <w:rFonts w:eastAsia="Google Sans"/>
         </w:rPr>
       </w:pPr>
-      <w:bookmarkStart w:id="12" w:name="_Toc212047015"/>
+      <w:bookmarkStart w:id="12" w:name="_Toc212144628"/>
       <w:r>
         <w:rPr>
           <w:rFonts w:eastAsia="Google Sans"/>
@@ -7805,7 +8256,7 @@
           <w:noProof/>
         </w:rPr>
         <w:drawing>
-          <wp:anchor distT="0" distB="0" distL="114300" distR="114300" simplePos="0" relativeHeight="251676672" behindDoc="0" locked="0" layoutInCell="1" allowOverlap="1" wp14:anchorId="11844433" wp14:editId="53AB05DA">
+          <wp:anchor distT="0" distB="0" distL="114300" distR="114300" simplePos="0" relativeHeight="251676672" behindDoc="0" locked="0" layoutInCell="1" allowOverlap="1" wp14:anchorId="11844433" wp14:editId="709A61DD">
             <wp:simplePos x="0" y="0"/>
             <wp:positionH relativeFrom="margin">
               <wp:posOffset>0</wp:posOffset>
@@ -7866,7 +8317,7 @@
           <w:noProof/>
         </w:rPr>
         <w:drawing>
-          <wp:anchor distT="0" distB="0" distL="114300" distR="114300" simplePos="0" relativeHeight="251677696" behindDoc="0" locked="0" layoutInCell="1" allowOverlap="1" wp14:anchorId="1CD5AE46" wp14:editId="441779DE">
+          <wp:anchor distT="0" distB="0" distL="114300" distR="114300" simplePos="0" relativeHeight="251677696" behindDoc="0" locked="0" layoutInCell="1" allowOverlap="1" wp14:anchorId="1CD5AE46" wp14:editId="364783DC">
             <wp:simplePos x="0" y="0"/>
             <wp:positionH relativeFrom="margin">
               <wp:posOffset>0</wp:posOffset>
@@ -7936,7 +8387,7 @@
           <w:rFonts w:eastAsia="Google Sans"/>
         </w:rPr>
       </w:pPr>
-      <w:bookmarkStart w:id="13" w:name="_Toc212047016"/>
+      <w:bookmarkStart w:id="13" w:name="_Toc212144629"/>
       <w:r>
         <w:rPr>
           <w:rFonts w:eastAsia="Google Sans"/>
@@ -8011,7 +8462,7 @@
           <w:noProof/>
         </w:rPr>
         <w:drawing>
-          <wp:anchor distT="0" distB="0" distL="114300" distR="114300" simplePos="0" relativeHeight="251679744" behindDoc="0" locked="0" layoutInCell="1" allowOverlap="1" wp14:anchorId="308B15BC" wp14:editId="57827D8D">
+          <wp:anchor distT="0" distB="0" distL="114300" distR="114300" simplePos="0" relativeHeight="251679744" behindDoc="0" locked="0" layoutInCell="1" allowOverlap="1" wp14:anchorId="308B15BC" wp14:editId="171907A8">
             <wp:simplePos x="0" y="0"/>
             <wp:positionH relativeFrom="margin">
               <wp:posOffset>0</wp:posOffset>
@@ -8212,7 +8663,7 @@
           <w:rFonts w:eastAsia="Google Sans"/>
         </w:rPr>
       </w:pPr>
-      <w:bookmarkStart w:id="14" w:name="_Toc212047017"/>
+      <w:bookmarkStart w:id="14" w:name="_Toc212144630"/>
       <w:r>
         <w:rPr>
           <w:rFonts w:eastAsia="Google Sans"/>
@@ -8228,7 +8679,7 @@
         <w:spacing w:before="0"/>
         <w:jc w:val="both"/>
       </w:pPr>
-      <w:bookmarkStart w:id="15" w:name="_Toc212047018"/>
+      <w:bookmarkStart w:id="15" w:name="_Toc212144631"/>
       <w:r>
         <w:t>5.1</w:t>
       </w:r>
@@ -8267,7 +8718,7 @@
           <w:rFonts w:eastAsia="Google Sans"/>
         </w:rPr>
       </w:pPr>
-      <w:bookmarkStart w:id="16" w:name="_Toc212047019"/>
+      <w:bookmarkStart w:id="16" w:name="_Toc212144632"/>
       <w:r>
         <w:rPr>
           <w:rFonts w:eastAsia="Google Sans"/>
@@ -8378,7 +8829,7 @@
           <w:rFonts w:eastAsia="Google Sans"/>
         </w:rPr>
       </w:pPr>
-      <w:bookmarkStart w:id="17" w:name="_Toc212047020"/>
+      <w:bookmarkStart w:id="17" w:name="_Toc212144633"/>
       <w:r>
         <w:rPr>
           <w:rFonts w:eastAsia="Google Sans"/>
@@ -9507,7 +9958,7 @@
           <w:rFonts w:eastAsia="Google Sans"/>
         </w:rPr>
       </w:pPr>
-      <w:bookmarkStart w:id="18" w:name="_Toc212047021"/>
+      <w:bookmarkStart w:id="18" w:name="_Toc212144634"/>
       <w:r>
         <w:rPr>
           <w:rFonts w:eastAsia="Google Sans"/>
@@ -9665,7 +10116,7 @@
           <w:rFonts w:eastAsia="Google Sans"/>
         </w:rPr>
       </w:pPr>
-      <w:bookmarkStart w:id="19" w:name="_Toc212047022"/>
+      <w:bookmarkStart w:id="19" w:name="_Toc212144635"/>
       <w:r>
         <w:rPr>
           <w:rFonts w:eastAsia="Google Sans"/>
@@ -10420,7 +10871,7 @@
         <w:pStyle w:val="Ttulo2"/>
         <w:jc w:val="both"/>
       </w:pPr>
-      <w:bookmarkStart w:id="20" w:name="_Toc212047023"/>
+      <w:bookmarkStart w:id="20" w:name="_Toc212144636"/>
       <w:r>
         <w:lastRenderedPageBreak/>
         <w:t>5.2</w:t>
@@ -10450,7 +10901,7 @@
         </w:numPr>
         <w:jc w:val="both"/>
       </w:pPr>
-      <w:bookmarkStart w:id="21" w:name="_Toc212047024"/>
+      <w:bookmarkStart w:id="21" w:name="_Toc212144637"/>
       <w:r>
         <w:t>Tabela do Pipeline Histórico (Batch)</w:t>
       </w:r>
@@ -10460,7 +10911,7 @@
       <w:pPr>
         <w:pStyle w:val="Ttulo4"/>
       </w:pPr>
-      <w:bookmarkStart w:id="22" w:name="_Toc212047025"/>
+      <w:bookmarkStart w:id="22" w:name="_Toc212144638"/>
       <w:r>
         <w:t>Tabela: posicoes_onibus</w:t>
       </w:r>
@@ -11575,7 +12026,7 @@
         </w:numPr>
         <w:jc w:val="both"/>
       </w:pPr>
-      <w:bookmarkStart w:id="23" w:name="_Toc212047026"/>
+      <w:bookmarkStart w:id="23" w:name="_Toc212144639"/>
       <w:r>
         <w:t>Tabela do Pipeline de Tempo</w:t>
       </w:r>
@@ -11591,7 +12042,7 @@
       <w:pPr>
         <w:pStyle w:val="Ttulo4"/>
       </w:pPr>
-      <w:bookmarkStart w:id="24" w:name="_Toc212047027"/>
+      <w:bookmarkStart w:id="24" w:name="_Toc212144640"/>
       <w:r>
         <w:t>Tabela: posicoes_onibus_streaming</w:t>
       </w:r>
@@ -12910,7 +13361,7 @@
         <w:pStyle w:val="Ttulo2"/>
         <w:jc w:val="both"/>
       </w:pPr>
-      <w:bookmarkStart w:id="25" w:name="_Toc212047028"/>
+      <w:bookmarkStart w:id="25" w:name="_Toc212144641"/>
       <w:r>
         <w:lastRenderedPageBreak/>
         <w:t>5.3</w:t>
@@ -12928,19 +13379,7 @@
         <w:jc w:val="both"/>
       </w:pPr>
       <w:r>
-        <w:t xml:space="preserve">A Camada Gold é composta por duas partes: as tabelas de origem no Lakehouse (MinIO) e as tabelas de destino na Camada de </w:t>
-      </w:r>
-      <w:r>
-        <w:t>Entrega de Dados</w:t>
-      </w:r>
-      <w:r>
-        <w:t xml:space="preserve"> (PostgreSQL).</w:t>
-      </w:r>
-      <w:r>
-        <w:t xml:space="preserve"> </w:t>
-      </w:r>
-      <w:r>
-        <w:t>A modelagem segue o padrão Modelo Estrela (Star Schema).</w:t>
+        <w:t>A Camada Gold é composta por duas partes: as tabelas de origem no Lakehouse (MinIO), que são a fonte da verdade para dados analíticos, e as tabelas da Camada de Entrega de Dados (PostgreSQL), que são otimizadas para consumo. A modelagem segue o padrão Modelo Estrela (Star Schema).</w:t>
       </w:r>
     </w:p>
     <w:p>
@@ -12952,7 +13391,7 @@
         </w:numPr>
         <w:jc w:val="both"/>
       </w:pPr>
-      <w:bookmarkStart w:id="26" w:name="_Toc212047029"/>
+      <w:bookmarkStart w:id="26" w:name="_Toc212144642"/>
       <w:r>
         <w:t>Tabelas de Dimensão (PostgreSQL)</w:t>
       </w:r>
@@ -12976,7 +13415,7 @@
       <w:pPr>
         <w:pStyle w:val="Ttulo4"/>
       </w:pPr>
-      <w:bookmarkStart w:id="27" w:name="_Toc212047030"/>
+      <w:bookmarkStart w:id="27" w:name="_Toc212144643"/>
       <w:r>
         <w:t>Tabela: dim_tempo</w:t>
       </w:r>
@@ -13785,7 +14224,7 @@
       <w:pPr>
         <w:pStyle w:val="Ttulo4"/>
       </w:pPr>
-      <w:bookmarkStart w:id="28" w:name="_Toc212047031"/>
+      <w:bookmarkStart w:id="28" w:name="_Toc212144644"/>
       <w:r>
         <w:t>Tabela: dim_linha</w:t>
       </w:r>
@@ -14187,7 +14626,7 @@
         </w:numPr>
         <w:jc w:val="both"/>
       </w:pPr>
-      <w:bookmarkStart w:id="29" w:name="_Toc212047032"/>
+      <w:bookmarkStart w:id="29" w:name="_Toc212144645"/>
       <w:r>
         <w:lastRenderedPageBreak/>
         <w:t>Tabelas de Fatos no Lakehouse (MinIO)</w:t>
@@ -14214,7 +14653,7 @@
       <w:pPr>
         <w:pStyle w:val="Ttulo4"/>
       </w:pPr>
-      <w:bookmarkStart w:id="30" w:name="_Toc212047033"/>
+      <w:bookmarkStart w:id="30" w:name="_Toc212144646"/>
       <w:r>
         <w:t>Tabela: fato_operacao_linhas_hora</w:t>
       </w:r>
@@ -14569,9 +15008,9 @@
       <w:pPr>
         <w:pStyle w:val="Ttulo4"/>
       </w:pPr>
-      <w:bookmarkStart w:id="31" w:name="_Toc212047034"/>
-      <w:r>
-        <w:t>Tabela: fato_posicao_onibus_atual</w:t>
+      <w:bookmarkStart w:id="31" w:name="_Toc212144647"/>
+      <w:r>
+        <w:t>Tabela: fato_velocidade_linha</w:t>
       </w:r>
       <w:bookmarkEnd w:id="31"/>
     </w:p>
@@ -14580,7 +15019,7 @@
         <w:pStyle w:val="PargrafodaLista"/>
         <w:numPr>
           <w:ilvl w:val="0"/>
-          <w:numId w:val="77"/>
+          <w:numId w:val="78"/>
         </w:numPr>
         <w:ind w:left="426"/>
         <w:jc w:val="both"/>
@@ -14592,10 +15031,13 @@
         <w:t>Localização:</w:t>
       </w:r>
       <w:r>
+        <w:t xml:space="preserve"> </w:t>
+      </w:r>
+      <w:r>
         <w:rPr>
           <w:rFonts w:ascii="Courier New" w:hAnsi="Courier New" w:cs="Courier New"/>
         </w:rPr>
-        <w:t xml:space="preserve"> s3a://gold/fato_posicao_onibus_atual</w:t>
+        <w:t>s3a://gold/fato_velocidade_linha</w:t>
       </w:r>
     </w:p>
     <w:p>
@@ -14603,7 +15045,7 @@
         <w:pStyle w:val="PargrafodaLista"/>
         <w:numPr>
           <w:ilvl w:val="0"/>
-          <w:numId w:val="77"/>
+          <w:numId w:val="78"/>
         </w:numPr>
         <w:ind w:left="426"/>
         <w:jc w:val="both"/>
@@ -14615,13 +15057,7 @@
         <w:t>Propósito:</w:t>
       </w:r>
       <w:r>
-        <w:t xml:space="preserve"> Manter o estado mais recente da posição de cada ônibus, servindo como </w:t>
-      </w:r>
-      <w:r>
-        <w:t>base</w:t>
-      </w:r>
-      <w:r>
-        <w:t xml:space="preserve"> para cálculos de KPI.</w:t>
+        <w:t xml:space="preserve"> Armazenar o KPI de velocidade operacional para cada linha na hora atual.</w:t>
       </w:r>
     </w:p>
     <w:p>
@@ -14725,7 +15161,7 @@
                 <w:b/>
                 <w:bCs/>
               </w:rPr>
-              <w:t>prefixo_onibus</w:t>
+              <w:t>id_tempo</w:t>
             </w:r>
           </w:p>
         </w:tc>
@@ -14747,7 +15183,7 @@
                 <w:sz w:val="18"/>
                 <w:szCs w:val="18"/>
               </w:rPr>
-              <w:t>LongType</w:t>
+              <w:t>IntegerType</w:t>
             </w:r>
           </w:p>
         </w:tc>
@@ -14769,7 +15205,7 @@
                 <w:sz w:val="18"/>
                 <w:szCs w:val="18"/>
               </w:rPr>
-              <w:t>Identificador único do ônibus.</w:t>
+              <w:t>Chave estrangeira para dim_tempo.</w:t>
             </w:r>
           </w:p>
         </w:tc>
@@ -14795,7 +15231,7 @@
                 <w:b/>
                 <w:bCs/>
               </w:rPr>
-              <w:t>letreiro_linha</w:t>
+              <w:t>id_linha</w:t>
             </w:r>
           </w:p>
         </w:tc>
@@ -14817,7 +15253,7 @@
                 <w:sz w:val="18"/>
                 <w:szCs w:val="18"/>
               </w:rPr>
-              <w:t>StringType</w:t>
+              <w:t>LongType</w:t>
             </w:r>
           </w:p>
         </w:tc>
@@ -14839,7 +15275,7 @@
                 <w:sz w:val="18"/>
                 <w:szCs w:val="18"/>
               </w:rPr>
-              <w:t>Letreiro da linha associada.</w:t>
+              <w:t>Chave estrangeira para dim_linha.</w:t>
             </w:r>
           </w:p>
         </w:tc>
@@ -14865,7 +15301,7 @@
                 <w:b/>
                 <w:bCs/>
               </w:rPr>
-              <w:t>codigo_linha</w:t>
+              <w:t>velocidade_media_kph</w:t>
             </w:r>
           </w:p>
         </w:tc>
@@ -14887,7 +15323,7 @@
                 <w:sz w:val="18"/>
                 <w:szCs w:val="18"/>
               </w:rPr>
-              <w:t>LongType</w:t>
+              <w:t>DoubleType</w:t>
             </w:r>
           </w:p>
         </w:tc>
@@ -14909,7 +15345,7 @@
                 <w:sz w:val="18"/>
                 <w:szCs w:val="18"/>
               </w:rPr>
-              <w:t>Código da linha associada.</w:t>
+              <w:t>Métrica de velocidade em km/h.</w:t>
             </w:r>
           </w:p>
         </w:tc>
@@ -14935,7 +15371,7 @@
                 <w:b/>
                 <w:bCs/>
               </w:rPr>
-              <w:t>latitude</w:t>
+              <w:t>updated_at</w:t>
             </w:r>
           </w:p>
         </w:tc>
@@ -14957,7 +15393,7 @@
                 <w:sz w:val="18"/>
                 <w:szCs w:val="18"/>
               </w:rPr>
-              <w:t>DoubleType</w:t>
+              <w:t>TimestampType</w:t>
             </w:r>
           </w:p>
         </w:tc>
@@ -14979,147 +15415,7 @@
                 <w:sz w:val="18"/>
                 <w:szCs w:val="18"/>
               </w:rPr>
-              <w:t>Coordenada de latitude.</w:t>
-            </w:r>
-          </w:p>
-        </w:tc>
-      </w:tr>
-      <w:tr>
-        <w:tc>
-          <w:tcPr>
-            <w:tcW w:w="3120" w:type="dxa"/>
-            <w:hideMark/>
-          </w:tcPr>
-          <w:p>
-            <w:pPr>
-              <w:jc w:val="both"/>
-              <w:rPr>
-                <w:rFonts w:ascii="Courier New" w:hAnsi="Courier New" w:cs="Courier New"/>
-                <w:b/>
-                <w:bCs/>
-              </w:rPr>
-            </w:pPr>
-            <w:r>
-              <w:rPr>
-                <w:rFonts w:ascii="Courier New" w:hAnsi="Courier New" w:cs="Courier New"/>
-                <w:b/>
-                <w:bCs/>
-              </w:rPr>
-              <w:t>longitude</w:t>
-            </w:r>
-          </w:p>
-        </w:tc>
-        <w:tc>
-          <w:tcPr>
-            <w:tcW w:w="3120" w:type="dxa"/>
-            <w:hideMark/>
-          </w:tcPr>
-          <w:p>
-            <w:pPr>
-              <w:jc w:val="both"/>
-              <w:rPr>
-                <w:sz w:val="18"/>
-                <w:szCs w:val="18"/>
-              </w:rPr>
-            </w:pPr>
-            <w:r>
-              <w:rPr>
-                <w:sz w:val="18"/>
-                <w:szCs w:val="18"/>
-              </w:rPr>
-              <w:t>DoubleType</w:t>
-            </w:r>
-          </w:p>
-        </w:tc>
-        <w:tc>
-          <w:tcPr>
-            <w:tcW w:w="3120" w:type="dxa"/>
-            <w:hideMark/>
-          </w:tcPr>
-          <w:p>
-            <w:pPr>
-              <w:jc w:val="both"/>
-              <w:rPr>
-                <w:sz w:val="18"/>
-                <w:szCs w:val="18"/>
-              </w:rPr>
-            </w:pPr>
-            <w:r>
-              <w:rPr>
-                <w:sz w:val="18"/>
-                <w:szCs w:val="18"/>
-              </w:rPr>
-              <w:t>Coordenada de longitude.</w:t>
-            </w:r>
-          </w:p>
-        </w:tc>
-      </w:tr>
-      <w:tr>
-        <w:tc>
-          <w:tcPr>
-            <w:tcW w:w="3120" w:type="dxa"/>
-            <w:hideMark/>
-          </w:tcPr>
-          <w:p>
-            <w:pPr>
-              <w:jc w:val="both"/>
-              <w:rPr>
-                <w:rFonts w:ascii="Courier New" w:hAnsi="Courier New" w:cs="Courier New"/>
-                <w:b/>
-                <w:bCs/>
-              </w:rPr>
-            </w:pPr>
-            <w:r>
-              <w:rPr>
-                <w:rFonts w:ascii="Courier New" w:hAnsi="Courier New" w:cs="Courier New"/>
-                <w:b/>
-                <w:bCs/>
-              </w:rPr>
-              <w:t>timestamp_captura</w:t>
-            </w:r>
-          </w:p>
-        </w:tc>
-        <w:tc>
-          <w:tcPr>
-            <w:tcW w:w="3120" w:type="dxa"/>
-            <w:hideMark/>
-          </w:tcPr>
-          <w:p>
-            <w:pPr>
-              <w:jc w:val="both"/>
-              <w:rPr>
-                <w:sz w:val="18"/>
-                <w:szCs w:val="18"/>
-              </w:rPr>
-            </w:pPr>
-            <w:r>
-              <w:rPr>
-                <w:sz w:val="18"/>
-                <w:szCs w:val="18"/>
-              </w:rPr>
-              <w:t>TimestampType</w:t>
-            </w:r>
-          </w:p>
-        </w:tc>
-        <w:tc>
-          <w:tcPr>
-            <w:tcW w:w="3120" w:type="dxa"/>
-            <w:hideMark/>
-          </w:tcPr>
-          <w:p>
-            <w:pPr>
-              <w:jc w:val="both"/>
-              <w:rPr>
-                <w:sz w:val="18"/>
-                <w:szCs w:val="18"/>
-              </w:rPr>
-            </w:pPr>
-            <w:r>
-              <w:rPr>
-                <w:sz w:val="18"/>
-                <w:szCs w:val="18"/>
-              </w:rPr>
-              <w:t>Timestamp (UTC) da captura.</w:t>
+              <w:t>Timestamp da última atualização do registro.</w:t>
             </w:r>
           </w:p>
         </w:tc>
@@ -15137,436 +15433,11 @@
       <w:pPr>
         <w:pStyle w:val="Ttulo4"/>
       </w:pPr>
-      <w:bookmarkStart w:id="32" w:name="_Toc212047035"/>
-      <w:r>
-        <w:t>Tabela: fato_velocidade_linha</w:t>
+      <w:bookmarkStart w:id="32" w:name="_Toc212144648"/>
+      <w:r>
+        <w:t>Tabela: fato_onibus_parados_linha</w:t>
       </w:r>
       <w:bookmarkEnd w:id="32"/>
-    </w:p>
-    <w:p>
-      <w:pPr>
-        <w:pStyle w:val="PargrafodaLista"/>
-        <w:numPr>
-          <w:ilvl w:val="0"/>
-          <w:numId w:val="78"/>
-        </w:numPr>
-        <w:ind w:left="426"/>
-        <w:jc w:val="both"/>
-      </w:pPr>
-      <w:r>
-        <w:rPr>
-          <w:b/>
-        </w:rPr>
-        <w:t>Localização:</w:t>
-      </w:r>
-      <w:r>
-        <w:t xml:space="preserve"> </w:t>
-      </w:r>
-      <w:r>
-        <w:rPr>
-          <w:rFonts w:ascii="Courier New" w:hAnsi="Courier New" w:cs="Courier New"/>
-        </w:rPr>
-        <w:t>s3a://gold/fato_velocidade_linha</w:t>
-      </w:r>
-    </w:p>
-    <w:p>
-      <w:pPr>
-        <w:pStyle w:val="PargrafodaLista"/>
-        <w:numPr>
-          <w:ilvl w:val="0"/>
-          <w:numId w:val="78"/>
-        </w:numPr>
-        <w:ind w:left="426"/>
-        <w:jc w:val="both"/>
-      </w:pPr>
-      <w:r>
-        <w:rPr>
-          <w:b/>
-        </w:rPr>
-        <w:t>Propósito:</w:t>
-      </w:r>
-      <w:r>
-        <w:t xml:space="preserve"> Armazenar o KPI de velocidade operacional para cada linha na hora atual.</w:t>
-      </w:r>
-    </w:p>
-    <w:p>
-      <w:pPr>
-        <w:ind w:left="105"/>
-        <w:jc w:val="both"/>
-      </w:pPr>
-    </w:p>
-    <w:tbl>
-      <w:tblPr>
-        <w:tblStyle w:val="Tabelacomgrade"/>
-        <w:tblW w:w="9360" w:type="dxa"/>
-        <w:tblLayout w:type="fixed"/>
-        <w:tblLook w:val="0600" w:firstRow="0" w:lastRow="0" w:firstColumn="0" w:lastColumn="0" w:noHBand="1" w:noVBand="1"/>
-      </w:tblPr>
-      <w:tblGrid>
-        <w:gridCol w:w="3120"/>
-        <w:gridCol w:w="3120"/>
-        <w:gridCol w:w="3120"/>
-      </w:tblGrid>
-      <w:tr>
-        <w:tc>
-          <w:tcPr>
-            <w:tcW w:w="3120" w:type="dxa"/>
-            <w:hideMark/>
-          </w:tcPr>
-          <w:p>
-            <w:pPr>
-              <w:jc w:val="both"/>
-              <w:rPr>
-                <w:b/>
-              </w:rPr>
-            </w:pPr>
-            <w:r>
-              <w:rPr>
-                <w:b/>
-              </w:rPr>
-              <w:t>Nome da Coluna</w:t>
-            </w:r>
-          </w:p>
-        </w:tc>
-        <w:tc>
-          <w:tcPr>
-            <w:tcW w:w="3120" w:type="dxa"/>
-            <w:hideMark/>
-          </w:tcPr>
-          <w:p>
-            <w:pPr>
-              <w:jc w:val="both"/>
-              <w:rPr>
-                <w:b/>
-              </w:rPr>
-            </w:pPr>
-            <w:r>
-              <w:rPr>
-                <w:b/>
-              </w:rPr>
-              <w:t>Tipo de Dado (Spark)</w:t>
-            </w:r>
-          </w:p>
-        </w:tc>
-        <w:tc>
-          <w:tcPr>
-            <w:tcW w:w="3120" w:type="dxa"/>
-            <w:hideMark/>
-          </w:tcPr>
-          <w:p>
-            <w:pPr>
-              <w:jc w:val="both"/>
-              <w:rPr>
-                <w:b/>
-              </w:rPr>
-            </w:pPr>
-            <w:r>
-              <w:rPr>
-                <w:b/>
-              </w:rPr>
-              <w:t>Descrição</w:t>
-            </w:r>
-          </w:p>
-        </w:tc>
-      </w:tr>
-      <w:tr>
-        <w:tc>
-          <w:tcPr>
-            <w:tcW w:w="3120" w:type="dxa"/>
-            <w:hideMark/>
-          </w:tcPr>
-          <w:p>
-            <w:pPr>
-              <w:jc w:val="both"/>
-              <w:rPr>
-                <w:rFonts w:ascii="Courier New" w:hAnsi="Courier New" w:cs="Courier New"/>
-                <w:b/>
-                <w:bCs/>
-              </w:rPr>
-            </w:pPr>
-            <w:r>
-              <w:rPr>
-                <w:rFonts w:ascii="Courier New" w:hAnsi="Courier New" w:cs="Courier New"/>
-                <w:b/>
-                <w:bCs/>
-              </w:rPr>
-              <w:t>id_tempo</w:t>
-            </w:r>
-          </w:p>
-        </w:tc>
-        <w:tc>
-          <w:tcPr>
-            <w:tcW w:w="3120" w:type="dxa"/>
-            <w:hideMark/>
-          </w:tcPr>
-          <w:p>
-            <w:pPr>
-              <w:jc w:val="both"/>
-              <w:rPr>
-                <w:sz w:val="18"/>
-                <w:szCs w:val="18"/>
-              </w:rPr>
-            </w:pPr>
-            <w:r>
-              <w:rPr>
-                <w:sz w:val="18"/>
-                <w:szCs w:val="18"/>
-              </w:rPr>
-              <w:t>IntegerType</w:t>
-            </w:r>
-          </w:p>
-        </w:tc>
-        <w:tc>
-          <w:tcPr>
-            <w:tcW w:w="3120" w:type="dxa"/>
-            <w:hideMark/>
-          </w:tcPr>
-          <w:p>
-            <w:pPr>
-              <w:jc w:val="both"/>
-              <w:rPr>
-                <w:sz w:val="18"/>
-                <w:szCs w:val="18"/>
-              </w:rPr>
-            </w:pPr>
-            <w:r>
-              <w:rPr>
-                <w:sz w:val="18"/>
-                <w:szCs w:val="18"/>
-              </w:rPr>
-              <w:t>Chave estrangeira para dim_tempo.</w:t>
-            </w:r>
-          </w:p>
-        </w:tc>
-      </w:tr>
-      <w:tr>
-        <w:tc>
-          <w:tcPr>
-            <w:tcW w:w="3120" w:type="dxa"/>
-            <w:hideMark/>
-          </w:tcPr>
-          <w:p>
-            <w:pPr>
-              <w:jc w:val="both"/>
-              <w:rPr>
-                <w:rFonts w:ascii="Courier New" w:hAnsi="Courier New" w:cs="Courier New"/>
-                <w:b/>
-                <w:bCs/>
-              </w:rPr>
-            </w:pPr>
-            <w:r>
-              <w:rPr>
-                <w:rFonts w:ascii="Courier New" w:hAnsi="Courier New" w:cs="Courier New"/>
-                <w:b/>
-                <w:bCs/>
-              </w:rPr>
-              <w:t>id_linha</w:t>
-            </w:r>
-          </w:p>
-        </w:tc>
-        <w:tc>
-          <w:tcPr>
-            <w:tcW w:w="3120" w:type="dxa"/>
-            <w:hideMark/>
-          </w:tcPr>
-          <w:p>
-            <w:pPr>
-              <w:jc w:val="both"/>
-              <w:rPr>
-                <w:sz w:val="18"/>
-                <w:szCs w:val="18"/>
-              </w:rPr>
-            </w:pPr>
-            <w:r>
-              <w:rPr>
-                <w:sz w:val="18"/>
-                <w:szCs w:val="18"/>
-              </w:rPr>
-              <w:t>LongType</w:t>
-            </w:r>
-          </w:p>
-        </w:tc>
-        <w:tc>
-          <w:tcPr>
-            <w:tcW w:w="3120" w:type="dxa"/>
-            <w:hideMark/>
-          </w:tcPr>
-          <w:p>
-            <w:pPr>
-              <w:jc w:val="both"/>
-              <w:rPr>
-                <w:sz w:val="18"/>
-                <w:szCs w:val="18"/>
-              </w:rPr>
-            </w:pPr>
-            <w:r>
-              <w:rPr>
-                <w:sz w:val="18"/>
-                <w:szCs w:val="18"/>
-              </w:rPr>
-              <w:t>Chave estrangeira para dim_linha.</w:t>
-            </w:r>
-          </w:p>
-        </w:tc>
-      </w:tr>
-      <w:tr>
-        <w:tc>
-          <w:tcPr>
-            <w:tcW w:w="3120" w:type="dxa"/>
-            <w:hideMark/>
-          </w:tcPr>
-          <w:p>
-            <w:pPr>
-              <w:jc w:val="both"/>
-              <w:rPr>
-                <w:rFonts w:ascii="Courier New" w:hAnsi="Courier New" w:cs="Courier New"/>
-                <w:b/>
-                <w:bCs/>
-              </w:rPr>
-            </w:pPr>
-            <w:r>
-              <w:rPr>
-                <w:rFonts w:ascii="Courier New" w:hAnsi="Courier New" w:cs="Courier New"/>
-                <w:b/>
-                <w:bCs/>
-              </w:rPr>
-              <w:t>velocidade_media_kph</w:t>
-            </w:r>
-          </w:p>
-        </w:tc>
-        <w:tc>
-          <w:tcPr>
-            <w:tcW w:w="3120" w:type="dxa"/>
-            <w:hideMark/>
-          </w:tcPr>
-          <w:p>
-            <w:pPr>
-              <w:jc w:val="both"/>
-              <w:rPr>
-                <w:sz w:val="18"/>
-                <w:szCs w:val="18"/>
-              </w:rPr>
-            </w:pPr>
-            <w:r>
-              <w:rPr>
-                <w:sz w:val="18"/>
-                <w:szCs w:val="18"/>
-              </w:rPr>
-              <w:t>DoubleType</w:t>
-            </w:r>
-          </w:p>
-        </w:tc>
-        <w:tc>
-          <w:tcPr>
-            <w:tcW w:w="3120" w:type="dxa"/>
-            <w:hideMark/>
-          </w:tcPr>
-          <w:p>
-            <w:pPr>
-              <w:jc w:val="both"/>
-              <w:rPr>
-                <w:sz w:val="18"/>
-                <w:szCs w:val="18"/>
-              </w:rPr>
-            </w:pPr>
-            <w:r>
-              <w:rPr>
-                <w:sz w:val="18"/>
-                <w:szCs w:val="18"/>
-              </w:rPr>
-              <w:t>Métrica de velocidade em km/h.</w:t>
-            </w:r>
-          </w:p>
-        </w:tc>
-      </w:tr>
-      <w:tr>
-        <w:tc>
-          <w:tcPr>
-            <w:tcW w:w="3120" w:type="dxa"/>
-            <w:hideMark/>
-          </w:tcPr>
-          <w:p>
-            <w:pPr>
-              <w:jc w:val="both"/>
-              <w:rPr>
-                <w:rFonts w:ascii="Courier New" w:hAnsi="Courier New" w:cs="Courier New"/>
-                <w:b/>
-                <w:bCs/>
-              </w:rPr>
-            </w:pPr>
-            <w:r>
-              <w:rPr>
-                <w:rFonts w:ascii="Courier New" w:hAnsi="Courier New" w:cs="Courier New"/>
-                <w:b/>
-                <w:bCs/>
-              </w:rPr>
-              <w:t>updated_at</w:t>
-            </w:r>
-          </w:p>
-        </w:tc>
-        <w:tc>
-          <w:tcPr>
-            <w:tcW w:w="3120" w:type="dxa"/>
-            <w:hideMark/>
-          </w:tcPr>
-          <w:p>
-            <w:pPr>
-              <w:jc w:val="both"/>
-              <w:rPr>
-                <w:sz w:val="18"/>
-                <w:szCs w:val="18"/>
-              </w:rPr>
-            </w:pPr>
-            <w:r>
-              <w:rPr>
-                <w:sz w:val="18"/>
-                <w:szCs w:val="18"/>
-              </w:rPr>
-              <w:t>TimestampType</w:t>
-            </w:r>
-          </w:p>
-        </w:tc>
-        <w:tc>
-          <w:tcPr>
-            <w:tcW w:w="3120" w:type="dxa"/>
-            <w:hideMark/>
-          </w:tcPr>
-          <w:p>
-            <w:pPr>
-              <w:jc w:val="both"/>
-              <w:rPr>
-                <w:sz w:val="18"/>
-                <w:szCs w:val="18"/>
-              </w:rPr>
-            </w:pPr>
-            <w:r>
-              <w:rPr>
-                <w:sz w:val="18"/>
-                <w:szCs w:val="18"/>
-              </w:rPr>
-              <w:t>Timestamp da última atualização do registro.</w:t>
-            </w:r>
-          </w:p>
-        </w:tc>
-      </w:tr>
-    </w:tbl>
-    <w:p>
-      <w:pPr>
-        <w:jc w:val="both"/>
-        <w:rPr>
-          <w:b/>
-        </w:rPr>
-      </w:pPr>
-    </w:p>
-    <w:p>
-      <w:pPr>
-        <w:pStyle w:val="Ttulo4"/>
-      </w:pPr>
-      <w:bookmarkStart w:id="33" w:name="_Toc212047036"/>
-      <w:r>
-        <w:t>Tabela: fato_onibus_parados_linha</w:t>
-      </w:r>
-      <w:bookmarkEnd w:id="33"/>
     </w:p>
     <w:p>
       <w:pPr>
@@ -15652,7 +15523,6 @@
               <w:rPr>
                 <w:b/>
               </w:rPr>
-              <w:lastRenderedPageBreak/>
               <w:t>Nome da Coluna</w:t>
             </w:r>
           </w:p>
@@ -16017,7 +15887,7 @@
         </w:numPr>
         <w:jc w:val="both"/>
       </w:pPr>
-      <w:bookmarkStart w:id="34" w:name="_Toc212047037"/>
+      <w:bookmarkStart w:id="33" w:name="_Toc212144649"/>
       <w:r>
         <w:lastRenderedPageBreak/>
         <w:t xml:space="preserve">Tabelas de Fatos na Camada de </w:t>
@@ -16028,54 +15898,523 @@
       <w:r>
         <w:t xml:space="preserve"> (PostgreSQL)</w:t>
       </w:r>
+      <w:bookmarkEnd w:id="33"/>
+    </w:p>
+    <w:p>
+      <w:pPr>
+        <w:jc w:val="both"/>
+      </w:pPr>
+      <w:r>
+        <w:t xml:space="preserve">Esta camada contém as tabelas prontas para consumo direto pela API e pelo Metabase. Ela serve a uma função </w:t>
+      </w:r>
+      <w:r>
+        <w:t>tripla</w:t>
+      </w:r>
+      <w:r>
+        <w:t>:</w:t>
+      </w:r>
+    </w:p>
+    <w:p>
+      <w:pPr>
+        <w:jc w:val="both"/>
+      </w:pPr>
+    </w:p>
+    <w:p>
+      <w:pPr>
+        <w:pStyle w:val="PargrafodaLista"/>
+        <w:numPr>
+          <w:ilvl w:val="0"/>
+          <w:numId w:val="82"/>
+        </w:numPr>
+        <w:jc w:val="both"/>
+      </w:pPr>
+      <w:r>
+        <w:rPr>
+          <w:b/>
+          <w:bCs/>
+        </w:rPr>
+        <w:t>Armazenamento de Estado (Primário):</w:t>
+      </w:r>
+      <w:r>
+        <w:t xml:space="preserve"> É a fonte primária para a tabela de estado </w:t>
+      </w:r>
+      <w:r>
+        <w:rPr>
+          <w:rFonts w:ascii="Courier New" w:hAnsi="Courier New" w:cs="Courier New"/>
+        </w:rPr>
+        <w:t>fato_posicao_onibus_atual</w:t>
+      </w:r>
+      <w:r>
+        <w:t>, que é otimizada para os UPSERTs de alta frequência do pipeline de streaming.</w:t>
+      </w:r>
+    </w:p>
+    <w:p>
+      <w:pPr>
+        <w:pStyle w:val="PargrafodaLista"/>
+        <w:ind w:left="1080"/>
+        <w:jc w:val="both"/>
+      </w:pPr>
+    </w:p>
+    <w:p>
+      <w:pPr>
+        <w:pStyle w:val="PargrafodaLista"/>
+        <w:numPr>
+          <w:ilvl w:val="0"/>
+          <w:numId w:val="82"/>
+        </w:numPr>
+        <w:jc w:val="both"/>
+      </w:pPr>
+      <w:r>
+        <w:rPr>
+          <w:b/>
+          <w:bCs/>
+        </w:rPr>
+        <w:t>Camada de Consumo NRT (Primário):</w:t>
+      </w:r>
+      <w:r>
+        <w:t xml:space="preserve"> É a fonte primária para as tabelas </w:t>
+      </w:r>
+      <w:r>
+        <w:rPr>
+          <w:rFonts w:ascii="Courier New" w:hAnsi="Courier New" w:cs="Courier New"/>
+        </w:rPr>
+        <w:t>nrt_velocidade_linha</w:t>
+      </w:r>
+      <w:r>
+        <w:t xml:space="preserve"> e </w:t>
+      </w:r>
+      <w:r>
+        <w:rPr>
+          <w:rFonts w:ascii="Courier New" w:hAnsi="Courier New" w:cs="Courier New"/>
+        </w:rPr>
+        <w:t>nrt_onibus_parados_linha</w:t>
+      </w:r>
+      <w:r>
+        <w:t>.</w:t>
+      </w:r>
+    </w:p>
+    <w:p>
+      <w:pPr>
+        <w:jc w:val="both"/>
+      </w:pPr>
+    </w:p>
+    <w:p>
+      <w:pPr>
+        <w:pStyle w:val="PargrafodaLista"/>
+        <w:numPr>
+          <w:ilvl w:val="0"/>
+          <w:numId w:val="82"/>
+        </w:numPr>
+        <w:jc w:val="both"/>
+      </w:pPr>
+      <w:r>
+        <w:rPr>
+          <w:b/>
+          <w:bCs/>
+        </w:rPr>
+        <w:t>Camada de Consumo (Cópia):</w:t>
+      </w:r>
+      <w:r>
+        <w:t xml:space="preserve"> </w:t>
+      </w:r>
+      <w:r>
+        <w:t>Armazena cópias das tabelas analíticas (</w:t>
+      </w:r>
+      <w:r>
+        <w:rPr>
+          <w:rFonts w:ascii="Courier New" w:hAnsi="Courier New" w:cs="Courier New"/>
+        </w:rPr>
+        <w:t>fato_operacao_linhas_hora</w:t>
+      </w:r>
+      <w:r>
+        <w:t xml:space="preserve">, </w:t>
+      </w:r>
+      <w:r>
+        <w:rPr>
+          <w:rFonts w:ascii="Courier New" w:hAnsi="Courier New" w:cs="Courier New"/>
+        </w:rPr>
+        <w:t>fato_velocidade_linha</w:t>
+      </w:r>
+      <w:r>
+        <w:t xml:space="preserve">, </w:t>
+      </w:r>
+      <w:r>
+        <w:rPr>
+          <w:rFonts w:ascii="Courier New" w:hAnsi="Courier New" w:cs="Courier New"/>
+        </w:rPr>
+        <w:t>fato_onibus_parados_linha</w:t>
+      </w:r>
+      <w:r>
+        <w:t>), carregadas a partir do Lakehouse.</w:t>
+      </w:r>
+    </w:p>
+    <w:p>
+      <w:pPr>
+        <w:jc w:val="both"/>
+      </w:pPr>
+    </w:p>
+    <w:p>
+      <w:pPr>
+        <w:pStyle w:val="Ttulo4"/>
+      </w:pPr>
+      <w:bookmarkStart w:id="34" w:name="_Toc212144650"/>
+      <w:r>
+        <w:t>Tabela: fato_posicao_onibus_atual</w:t>
+      </w:r>
       <w:bookmarkEnd w:id="34"/>
     </w:p>
     <w:p>
       <w:pPr>
+        <w:pStyle w:val="PargrafodaLista"/>
+        <w:numPr>
+          <w:ilvl w:val="0"/>
+          <w:numId w:val="83"/>
+        </w:numPr>
+        <w:ind w:left="426"/>
         <w:jc w:val="both"/>
       </w:pPr>
       <w:r>
-        <w:t>Estas tabelas são cópias otimizadas das tabelas do Lakehouse, carregadas ao final de cada pipeline. Elas são projetadas para consultas de baixa latência pela API e pelo Metabase.</w:t>
-      </w:r>
-    </w:p>
-    <w:p>
-      <w:pPr>
-        <w:ind w:firstLine="708"/>
+        <w:rPr>
+          <w:b/>
+          <w:bCs/>
+        </w:rPr>
+        <w:t>Tipo:</w:t>
+      </w:r>
+      <w:r>
+        <w:t xml:space="preserve"> Tabela de Estado (Streaming)</w:t>
+      </w:r>
+    </w:p>
+    <w:p>
+      <w:pPr>
+        <w:pStyle w:val="PargrafodaLista"/>
+        <w:numPr>
+          <w:ilvl w:val="0"/>
+          <w:numId w:val="83"/>
+        </w:numPr>
+        <w:ind w:left="426"/>
         <w:jc w:val="both"/>
       </w:pPr>
       <w:r>
-        <w:t xml:space="preserve"> </w:t>
-      </w:r>
-    </w:p>
-    <w:p>
-      <w:pPr>
+        <w:rPr>
+          <w:b/>
+          <w:bCs/>
+        </w:rPr>
+        <w:t xml:space="preserve">Atualização: </w:t>
+      </w:r>
+      <w:r>
+        <w:t>Em micro-lotes (a cada 4 minutos), pelo processo de Spark Streaming.</w:t>
+      </w:r>
+    </w:p>
+    <w:p>
+      <w:pPr>
+        <w:pStyle w:val="PargrafodaLista"/>
+        <w:numPr>
+          <w:ilvl w:val="0"/>
+          <w:numId w:val="83"/>
+        </w:numPr>
+        <w:ind w:left="426"/>
         <w:jc w:val="both"/>
       </w:pPr>
       <w:r>
-        <w:t>A estrutura das colunas é idêntica à das suas contrapartes no MinIO, mas com os tipos de dados do</w:t>
-      </w:r>
-      <w:r>
-        <w:t xml:space="preserve"> PostgreSQL:</w:t>
-      </w:r>
-    </w:p>
-    <w:p>
-      <w:pPr>
+        <w:rPr>
+          <w:b/>
+          <w:bCs/>
+        </w:rPr>
+        <w:t>Propósito:</w:t>
+      </w:r>
+      <w:r>
+        <w:t xml:space="preserve"> Esta é a tabela primária para o estado de posição dos ônibus. </w:t>
+      </w:r>
+    </w:p>
+    <w:p>
+      <w:pPr>
+        <w:pStyle w:val="PargrafodaLista"/>
+        <w:numPr>
+          <w:ilvl w:val="0"/>
+          <w:numId w:val="83"/>
+        </w:numPr>
+        <w:ind w:left="426"/>
         <w:jc w:val="both"/>
       </w:pPr>
+      <w:r>
+        <w:rPr>
+          <w:b/>
+          <w:bCs/>
+        </w:rPr>
+        <w:t>Chave Primária:</w:t>
+      </w:r>
+      <w:r>
+        <w:t xml:space="preserve"> prefixo_onibus</w:t>
+      </w:r>
     </w:p>
     <w:p>
       <w:pPr>
         <w:jc w:val="both"/>
       </w:pPr>
+    </w:p>
+    <w:p>
+      <w:pPr>
+        <w:pStyle w:val="Ttulo4"/>
+      </w:pPr>
+      <w:bookmarkStart w:id="35" w:name="_Toc212144651"/>
+      <w:r>
+        <w:t xml:space="preserve">Tabela: </w:t>
+      </w:r>
+      <w:r>
+        <w:rPr>
+          <w:bCs/>
+        </w:rPr>
+        <w:t>nrt_velocidade_linha</w:t>
+      </w:r>
+      <w:bookmarkEnd w:id="35"/>
+    </w:p>
+    <w:p>
+      <w:pPr>
+        <w:pStyle w:val="PargrafodaLista"/>
+        <w:numPr>
+          <w:ilvl w:val="0"/>
+          <w:numId w:val="83"/>
+        </w:numPr>
+        <w:ind w:left="426"/>
+        <w:jc w:val="both"/>
+        <w:rPr>
+          <w:lang w:val="en-US"/>
+        </w:rPr>
+      </w:pPr>
+      <w:r>
+        <w:rPr>
+          <w:b/>
+          <w:bCs/>
+          <w:lang w:val="en-US"/>
+        </w:rPr>
+        <w:t>Tipo:</w:t>
+      </w:r>
+      <w:r>
+        <w:rPr>
+          <w:lang w:val="en-US"/>
+        </w:rPr>
+        <w:t xml:space="preserve"> Snapshot de KPI (Streaming)</w:t>
+      </w:r>
+    </w:p>
+    <w:p>
+      <w:pPr>
+        <w:pStyle w:val="PargrafodaLista"/>
+        <w:numPr>
+          <w:ilvl w:val="0"/>
+          <w:numId w:val="83"/>
+        </w:numPr>
+        <w:ind w:left="426"/>
+        <w:jc w:val="both"/>
+      </w:pPr>
+      <w:r>
+        <w:rPr>
+          <w:b/>
+          <w:bCs/>
+        </w:rPr>
+        <w:t>Propósito:</w:t>
+      </w:r>
+      <w:r>
+        <w:t xml:space="preserve"> Armazena o snapshot mais recente da velocidade média por linha, alimentando o dashboard NRT. É sobrescrita (Truncate + Insert) a cada micro-lote. </w:t>
+      </w:r>
+    </w:p>
+    <w:p>
+      <w:pPr>
+        <w:pStyle w:val="PargrafodaLista"/>
+        <w:numPr>
+          <w:ilvl w:val="0"/>
+          <w:numId w:val="83"/>
+        </w:numPr>
+        <w:ind w:left="426"/>
+        <w:jc w:val="both"/>
+      </w:pPr>
+      <w:r>
+        <w:rPr>
+          <w:b/>
+          <w:bCs/>
+        </w:rPr>
+        <w:t>Chave Primária:</w:t>
+      </w:r>
+      <w:r>
+        <w:t xml:space="preserve"> id_linha</w:t>
+      </w:r>
+    </w:p>
+    <w:p>
+      <w:pPr>
+        <w:jc w:val="both"/>
+      </w:pPr>
+    </w:p>
+    <w:p>
+      <w:pPr>
+        <w:pStyle w:val="Ttulo4"/>
+      </w:pPr>
+      <w:bookmarkStart w:id="36" w:name="_Toc212144652"/>
+      <w:r>
+        <w:t xml:space="preserve">Tabela: </w:t>
+      </w:r>
+      <w:r>
+        <w:rPr>
+          <w:bCs/>
+        </w:rPr>
+        <w:t>nrt_onibus_parados_linha</w:t>
+      </w:r>
+      <w:bookmarkEnd w:id="36"/>
+    </w:p>
+    <w:p>
+      <w:pPr>
+        <w:pStyle w:val="PargrafodaLista"/>
+        <w:numPr>
+          <w:ilvl w:val="0"/>
+          <w:numId w:val="83"/>
+        </w:numPr>
+        <w:ind w:left="426"/>
+        <w:jc w:val="both"/>
+        <w:rPr>
+          <w:lang w:val="en-US"/>
+        </w:rPr>
+      </w:pPr>
+      <w:r>
+        <w:rPr>
+          <w:b/>
+          <w:bCs/>
+          <w:lang w:val="en-US"/>
+        </w:rPr>
+        <w:t>Tipo:</w:t>
+      </w:r>
+      <w:r>
+        <w:rPr>
+          <w:lang w:val="en-US"/>
+        </w:rPr>
+        <w:t xml:space="preserve"> Snapshot de KPI (Streaming)</w:t>
+      </w:r>
+    </w:p>
+    <w:p>
+      <w:pPr>
+        <w:pStyle w:val="PargrafodaLista"/>
+        <w:numPr>
+          <w:ilvl w:val="0"/>
+          <w:numId w:val="83"/>
+        </w:numPr>
+        <w:ind w:left="426"/>
+        <w:jc w:val="both"/>
+      </w:pPr>
+      <w:r>
+        <w:rPr>
+          <w:b/>
+          <w:bCs/>
+        </w:rPr>
+        <w:t>Propósito:</w:t>
+      </w:r>
+      <w:r>
+        <w:t xml:space="preserve"> Armazena o snapshot mais recente da contagem de ônibus parados por linha, alimentando o dashboard NRT. É sobrescrita (Truncate + Insert) a cada micro-lote. </w:t>
+      </w:r>
+    </w:p>
+    <w:p>
+      <w:pPr>
+        <w:pStyle w:val="PargrafodaLista"/>
+        <w:numPr>
+          <w:ilvl w:val="0"/>
+          <w:numId w:val="83"/>
+        </w:numPr>
+        <w:ind w:left="426"/>
+        <w:jc w:val="both"/>
+      </w:pPr>
+      <w:r>
+        <w:rPr>
+          <w:b/>
+          <w:bCs/>
+        </w:rPr>
+        <w:t>Chave Primária:</w:t>
+      </w:r>
+      <w:r>
+        <w:t xml:space="preserve"> id_linha</w:t>
+      </w:r>
+    </w:p>
+    <w:p>
+      <w:pPr>
+        <w:jc w:val="both"/>
+      </w:pPr>
+    </w:p>
+    <w:p>
+      <w:pPr>
+        <w:jc w:val="both"/>
+      </w:pPr>
+    </w:p>
+    <w:p>
+      <w:pPr>
+        <w:widowControl/>
+        <w:spacing w:after="160" w:line="278" w:lineRule="auto"/>
+      </w:pPr>
+      <w:r>
+        <w:br w:type="page"/>
+      </w:r>
+    </w:p>
+    <w:p>
+      <w:pPr>
+        <w:jc w:val="both"/>
+      </w:pPr>
+      <w:r>
+        <w:lastRenderedPageBreak/>
+        <w:t>As outras tabelas de fatos nesta camada (</w:t>
+      </w:r>
+      <w:r>
+        <w:rPr>
+          <w:rFonts w:ascii="Courier New" w:hAnsi="Courier New" w:cs="Courier New"/>
+        </w:rPr>
+        <w:t>fato_operacao_linhas_hora</w:t>
+      </w:r>
+      <w:r>
+        <w:t xml:space="preserve">, </w:t>
+      </w:r>
+      <w:r>
+        <w:rPr>
+          <w:rFonts w:ascii="Courier New" w:hAnsi="Courier New" w:cs="Courier New"/>
+        </w:rPr>
+        <w:t>fato_velocidade_linha</w:t>
+      </w:r>
+      <w:r>
+        <w:t xml:space="preserve">, </w:t>
+      </w:r>
+      <w:r>
+        <w:rPr>
+          <w:rFonts w:ascii="Courier New" w:hAnsi="Courier New" w:cs="Courier New"/>
+        </w:rPr>
+        <w:t>fato_onibus_parados_linha</w:t>
+      </w:r>
+      <w:r>
+        <w:t>) são cópias otimizadas das tabelas do Lakehouse (MinIO), carregadas ao final de cada pipeline para consultas de baixa latência.</w:t>
+      </w:r>
+    </w:p>
+    <w:p>
+      <w:pPr>
+        <w:jc w:val="both"/>
+      </w:pPr>
+    </w:p>
+    <w:p>
+      <w:pPr>
+        <w:jc w:val="both"/>
+      </w:pPr>
+    </w:p>
+    <w:p>
+      <w:pPr>
+        <w:jc w:val="both"/>
+      </w:pPr>
       <w:r>
         <w:rPr>
           <w:noProof/>
         </w:rPr>
         <w:drawing>
-          <wp:inline distT="0" distB="0" distL="0" distR="0" wp14:anchorId="7412A3E5" wp14:editId="340E614D">
-            <wp:extent cx="5943600" cy="4076700"/>
-            <wp:effectExtent l="0" t="0" r="0" b="0"/>
-            <wp:docPr id="271213176" name="Imagem 1" descr="Texto, Carta&#10;&#10;O conteúdo gerado por IA pode estar incorreto."/>
+          <wp:anchor distT="0" distB="0" distL="114300" distR="114300" simplePos="0" relativeHeight="251683840" behindDoc="0" locked="0" layoutInCell="1" allowOverlap="1" wp14:anchorId="22CA88F8" wp14:editId="14588DFF">
+            <wp:simplePos x="0" y="0"/>
+            <wp:positionH relativeFrom="margin">
+              <wp:align>right</wp:align>
+            </wp:positionH>
+            <wp:positionV relativeFrom="paragraph">
+              <wp:posOffset>1270</wp:posOffset>
+            </wp:positionV>
+            <wp:extent cx="5943600" cy="3654425"/>
+            <wp:effectExtent l="0" t="0" r="0" b="3175"/>
+            <wp:wrapNone/>
+            <wp:docPr id="757227499" name="Imagem 1" descr="Texto, Carta&#10;&#10;O conteúdo gerado por IA pode estar incorreto."/>
             <wp:cNvGraphicFramePr>
               <a:graphicFrameLocks xmlns:a="http://schemas.openxmlformats.org/drawingml/2006/main" noChangeAspect="1"/>
             </wp:cNvGraphicFramePr>
@@ -16083,11 +16422,17 @@
               <a:graphicData uri="http://schemas.openxmlformats.org/drawingml/2006/picture">
                 <pic:pic xmlns:pic="http://schemas.openxmlformats.org/drawingml/2006/picture">
                   <pic:nvPicPr>
-                    <pic:cNvPr id="271213176" name="Imagem 1" descr="Texto, Carta&#10;&#10;O conteúdo gerado por IA pode estar incorreto."/>
+                    <pic:cNvPr id="757227499" name="Imagem 1" descr="Texto, Carta&#10;&#10;O conteúdo gerado por IA pode estar incorreto."/>
                     <pic:cNvPicPr/>
                   </pic:nvPicPr>
                   <pic:blipFill>
-                    <a:blip r:embed="rId23"/>
+                    <a:blip r:embed="rId23">
+                      <a:extLst>
+                        <a:ext uri="{28A0092B-C50C-407E-A947-70E740481C1C}">
+                          <a14:useLocalDpi xmlns:a14="http://schemas.microsoft.com/office/drawing/2010/main" val="0"/>
+                        </a:ext>
+                      </a:extLst>
+                    </a:blip>
                     <a:stretch>
                       <a:fillRect/>
                     </a:stretch>
@@ -16095,7 +16440,7 @@
                   <pic:spPr>
                     <a:xfrm>
                       <a:off x="0" y="0"/>
-                      <a:ext cx="5943600" cy="4076700"/>
+                      <a:ext cx="5943600" cy="3654425"/>
                     </a:xfrm>
                     <a:prstGeom prst="rect">
                       <a:avLst/>
@@ -16104,7 +16449,7 @@
                 </pic:pic>
               </a:graphicData>
             </a:graphic>
-          </wp:inline>
+          </wp:anchor>
         </w:drawing>
       </w:r>
     </w:p>
@@ -16131,7 +16476,7 @@
           <w:rFonts w:eastAsia="Google Sans"/>
         </w:rPr>
       </w:pPr>
-      <w:bookmarkStart w:id="35" w:name="_Toc212047038"/>
+      <w:bookmarkStart w:id="37" w:name="_Toc212144653"/>
       <w:r>
         <w:rPr>
           <w:rFonts w:eastAsia="Google Sans"/>
@@ -16139,7 +16484,7 @@
         <w:lastRenderedPageBreak/>
         <w:t>Guia de Operação e Monitoramento</w:t>
       </w:r>
-      <w:bookmarkEnd w:id="35"/>
+      <w:bookmarkEnd w:id="37"/>
     </w:p>
     <w:p>
       <w:pPr>
@@ -16160,7 +16505,7 @@
           <w:rFonts w:eastAsia="Google Sans"/>
         </w:rPr>
       </w:pPr>
-      <w:bookmarkStart w:id="36" w:name="_Toc212047039"/>
+      <w:bookmarkStart w:id="38" w:name="_Toc212144654"/>
       <w:r>
         <w:rPr>
           <w:rFonts w:eastAsia="Google Sans"/>
@@ -16179,7 +16524,7 @@
         </w:rPr>
         <w:t>Executando o Projeto (Setup)</w:t>
       </w:r>
-      <w:bookmarkEnd w:id="36"/>
+      <w:bookmarkEnd w:id="38"/>
     </w:p>
     <w:p>
       <w:pPr>
@@ -17175,7 +17520,7 @@
           <w:rFonts w:eastAsia="Google Sans"/>
         </w:rPr>
       </w:pPr>
-      <w:bookmarkStart w:id="37" w:name="_Toc212047040"/>
+      <w:bookmarkStart w:id="39" w:name="_Toc212144655"/>
       <w:r>
         <w:rPr>
           <w:rFonts w:eastAsia="Google Sans"/>
@@ -17195,7 +17540,7 @@
         </w:rPr>
         <w:t>Monitorando a Saúde do Pipeline</w:t>
       </w:r>
-      <w:bookmarkEnd w:id="37"/>
+      <w:bookmarkEnd w:id="39"/>
     </w:p>
     <w:p>
       <w:pPr>
@@ -18799,6 +19144,122 @@
     </w:lvl>
   </w:abstractNum>
   <w:abstractNum w:abstractNumId="6" w15:restartNumberingAfterBreak="0">
+    <w:nsid w:val="0588717F"/>
+    <w:multiLevelType w:val="multilevel"/>
+    <w:tmpl w:val="68EED85E"/>
+    <w:lvl w:ilvl="0">
+      <w:start w:val="1"/>
+      <w:numFmt w:val="decimal"/>
+      <w:lvlText w:val="%1)"/>
+      <w:lvlJc w:val="left"/>
+      <w:pPr>
+        <w:tabs>
+          <w:tab w:val="num" w:pos="1080"/>
+        </w:tabs>
+        <w:ind w:left="1080" w:hanging="360"/>
+      </w:pPr>
+      <w:rPr>
+        <w:rFonts w:asciiTheme="minorHAnsi" w:eastAsia="Arial" w:hAnsiTheme="minorHAnsi" w:cs="Arial"/>
+      </w:rPr>
+    </w:lvl>
+    <w:lvl w:ilvl="1" w:tentative="1">
+      <w:start w:val="1"/>
+      <w:numFmt w:val="decimal"/>
+      <w:lvlText w:val="%2."/>
+      <w:lvlJc w:val="left"/>
+      <w:pPr>
+        <w:tabs>
+          <w:tab w:val="num" w:pos="1800"/>
+        </w:tabs>
+        <w:ind w:left="1800" w:hanging="360"/>
+      </w:pPr>
+    </w:lvl>
+    <w:lvl w:ilvl="2" w:tentative="1">
+      <w:start w:val="1"/>
+      <w:numFmt w:val="decimal"/>
+      <w:lvlText w:val="%3."/>
+      <w:lvlJc w:val="left"/>
+      <w:pPr>
+        <w:tabs>
+          <w:tab w:val="num" w:pos="2520"/>
+        </w:tabs>
+        <w:ind w:left="2520" w:hanging="360"/>
+      </w:pPr>
+    </w:lvl>
+    <w:lvl w:ilvl="3" w:tentative="1">
+      <w:start w:val="1"/>
+      <w:numFmt w:val="decimal"/>
+      <w:lvlText w:val="%4."/>
+      <w:lvlJc w:val="left"/>
+      <w:pPr>
+        <w:tabs>
+          <w:tab w:val="num" w:pos="3240"/>
+        </w:tabs>
+        <w:ind w:left="3240" w:hanging="360"/>
+      </w:pPr>
+    </w:lvl>
+    <w:lvl w:ilvl="4" w:tentative="1">
+      <w:start w:val="1"/>
+      <w:numFmt w:val="decimal"/>
+      <w:lvlText w:val="%5."/>
+      <w:lvlJc w:val="left"/>
+      <w:pPr>
+        <w:tabs>
+          <w:tab w:val="num" w:pos="3960"/>
+        </w:tabs>
+        <w:ind w:left="3960" w:hanging="360"/>
+      </w:pPr>
+    </w:lvl>
+    <w:lvl w:ilvl="5" w:tentative="1">
+      <w:start w:val="1"/>
+      <w:numFmt w:val="decimal"/>
+      <w:lvlText w:val="%6."/>
+      <w:lvlJc w:val="left"/>
+      <w:pPr>
+        <w:tabs>
+          <w:tab w:val="num" w:pos="4680"/>
+        </w:tabs>
+        <w:ind w:left="4680" w:hanging="360"/>
+      </w:pPr>
+    </w:lvl>
+    <w:lvl w:ilvl="6" w:tentative="1">
+      <w:start w:val="1"/>
+      <w:numFmt w:val="decimal"/>
+      <w:lvlText w:val="%7."/>
+      <w:lvlJc w:val="left"/>
+      <w:pPr>
+        <w:tabs>
+          <w:tab w:val="num" w:pos="5400"/>
+        </w:tabs>
+        <w:ind w:left="5400" w:hanging="360"/>
+      </w:pPr>
+    </w:lvl>
+    <w:lvl w:ilvl="7" w:tentative="1">
+      <w:start w:val="1"/>
+      <w:numFmt w:val="decimal"/>
+      <w:lvlText w:val="%8."/>
+      <w:lvlJc w:val="left"/>
+      <w:pPr>
+        <w:tabs>
+          <w:tab w:val="num" w:pos="6120"/>
+        </w:tabs>
+        <w:ind w:left="6120" w:hanging="360"/>
+      </w:pPr>
+    </w:lvl>
+    <w:lvl w:ilvl="8" w:tentative="1">
+      <w:start w:val="1"/>
+      <w:numFmt w:val="decimal"/>
+      <w:lvlText w:val="%9."/>
+      <w:lvlJc w:val="left"/>
+      <w:pPr>
+        <w:tabs>
+          <w:tab w:val="num" w:pos="6840"/>
+        </w:tabs>
+        <w:ind w:left="6840" w:hanging="360"/>
+      </w:pPr>
+    </w:lvl>
+  </w:abstractNum>
+  <w:abstractNum w:abstractNumId="7" w15:restartNumberingAfterBreak="0">
     <w:nsid w:val="0A580445"/>
     <w:multiLevelType w:val="hybridMultilevel"/>
     <w:tmpl w:val="0C9AC5F0"/>
@@ -18911,7 +19372,7 @@
       </w:rPr>
     </w:lvl>
   </w:abstractNum>
-  <w:abstractNum w:abstractNumId="7" w15:restartNumberingAfterBreak="0">
+  <w:abstractNum w:abstractNumId="8" w15:restartNumberingAfterBreak="0">
     <w:nsid w:val="0B75412B"/>
     <w:multiLevelType w:val="hybridMultilevel"/>
     <w:tmpl w:val="889EB7FA"/>
@@ -19024,7 +19485,7 @@
       </w:rPr>
     </w:lvl>
   </w:abstractNum>
-  <w:abstractNum w:abstractNumId="8" w15:restartNumberingAfterBreak="0">
+  <w:abstractNum w:abstractNumId="9" w15:restartNumberingAfterBreak="0">
     <w:nsid w:val="0BA90E54"/>
     <w:multiLevelType w:val="multilevel"/>
     <w:tmpl w:val="9A706812"/>
@@ -19236,7 +19697,7 @@
       </w:rPr>
     </w:lvl>
   </w:abstractNum>
-  <w:abstractNum w:abstractNumId="9" w15:restartNumberingAfterBreak="0">
+  <w:abstractNum w:abstractNumId="10" w15:restartNumberingAfterBreak="0">
     <w:nsid w:val="0C5127B5"/>
     <w:multiLevelType w:val="multilevel"/>
     <w:tmpl w:val="23F6D584"/>
@@ -19448,7 +19909,7 @@
       </w:rPr>
     </w:lvl>
   </w:abstractNum>
-  <w:abstractNum w:abstractNumId="10" w15:restartNumberingAfterBreak="0">
+  <w:abstractNum w:abstractNumId="11" w15:restartNumberingAfterBreak="0">
     <w:nsid w:val="0C8E6519"/>
     <w:multiLevelType w:val="hybridMultilevel"/>
     <w:tmpl w:val="6C42B828"/>
@@ -19561,7 +20022,7 @@
       </w:rPr>
     </w:lvl>
   </w:abstractNum>
-  <w:abstractNum w:abstractNumId="11" w15:restartNumberingAfterBreak="0">
+  <w:abstractNum w:abstractNumId="12" w15:restartNumberingAfterBreak="0">
     <w:nsid w:val="0DB055E6"/>
     <w:multiLevelType w:val="hybridMultilevel"/>
     <w:tmpl w:val="59102F28"/>
@@ -19674,7 +20135,7 @@
       </w:rPr>
     </w:lvl>
   </w:abstractNum>
-  <w:abstractNum w:abstractNumId="12" w15:restartNumberingAfterBreak="0">
+  <w:abstractNum w:abstractNumId="13" w15:restartNumberingAfterBreak="0">
     <w:nsid w:val="0E6A3119"/>
     <w:multiLevelType w:val="hybridMultilevel"/>
     <w:tmpl w:val="11CAC73C"/>
@@ -19763,7 +20224,7 @@
       </w:pPr>
     </w:lvl>
   </w:abstractNum>
-  <w:abstractNum w:abstractNumId="13" w15:restartNumberingAfterBreak="0">
+  <w:abstractNum w:abstractNumId="14" w15:restartNumberingAfterBreak="0">
     <w:nsid w:val="0F5D1C61"/>
     <w:multiLevelType w:val="hybridMultilevel"/>
     <w:tmpl w:val="FA3452AA"/>
@@ -19876,7 +20337,7 @@
       </w:rPr>
     </w:lvl>
   </w:abstractNum>
-  <w:abstractNum w:abstractNumId="14" w15:restartNumberingAfterBreak="0">
+  <w:abstractNum w:abstractNumId="15" w15:restartNumberingAfterBreak="0">
     <w:nsid w:val="148C70DB"/>
     <w:multiLevelType w:val="multilevel"/>
     <w:tmpl w:val="40F454B8"/>
@@ -19998,7 +20459,7 @@
       </w:rPr>
     </w:lvl>
   </w:abstractNum>
-  <w:abstractNum w:abstractNumId="15" w15:restartNumberingAfterBreak="0">
+  <w:abstractNum w:abstractNumId="16" w15:restartNumberingAfterBreak="0">
     <w:nsid w:val="182C01CA"/>
     <w:multiLevelType w:val="multilevel"/>
     <w:tmpl w:val="C11E30BA"/>
@@ -20201,7 +20662,7 @@
       </w:rPr>
     </w:lvl>
   </w:abstractNum>
-  <w:abstractNum w:abstractNumId="16" w15:restartNumberingAfterBreak="0">
+  <w:abstractNum w:abstractNumId="17" w15:restartNumberingAfterBreak="0">
     <w:nsid w:val="19422762"/>
     <w:multiLevelType w:val="multilevel"/>
     <w:tmpl w:val="1CB2241E"/>
@@ -20413,7 +20874,7 @@
       </w:rPr>
     </w:lvl>
   </w:abstractNum>
-  <w:abstractNum w:abstractNumId="17" w15:restartNumberingAfterBreak="0">
+  <w:abstractNum w:abstractNumId="18" w15:restartNumberingAfterBreak="0">
     <w:nsid w:val="1962677A"/>
     <w:multiLevelType w:val="multilevel"/>
     <w:tmpl w:val="05365110"/>
@@ -20526,7 +20987,7 @@
       </w:rPr>
     </w:lvl>
   </w:abstractNum>
-  <w:abstractNum w:abstractNumId="18" w15:restartNumberingAfterBreak="0">
+  <w:abstractNum w:abstractNumId="19" w15:restartNumberingAfterBreak="0">
     <w:nsid w:val="1A3806CA"/>
     <w:multiLevelType w:val="hybridMultilevel"/>
     <w:tmpl w:val="C8FADC72"/>
@@ -20639,7 +21100,7 @@
       </w:rPr>
     </w:lvl>
   </w:abstractNum>
-  <w:abstractNum w:abstractNumId="19" w15:restartNumberingAfterBreak="0">
+  <w:abstractNum w:abstractNumId="20" w15:restartNumberingAfterBreak="0">
     <w:nsid w:val="1A9B5AA8"/>
     <w:multiLevelType w:val="hybridMultilevel"/>
     <w:tmpl w:val="4E521C4E"/>
@@ -20752,7 +21213,7 @@
       </w:rPr>
     </w:lvl>
   </w:abstractNum>
-  <w:abstractNum w:abstractNumId="20" w15:restartNumberingAfterBreak="0">
+  <w:abstractNum w:abstractNumId="21" w15:restartNumberingAfterBreak="0">
     <w:nsid w:val="1DDC48D6"/>
     <w:multiLevelType w:val="hybridMultilevel"/>
     <w:tmpl w:val="FA80BBCE"/>
@@ -20865,7 +21326,7 @@
       </w:rPr>
     </w:lvl>
   </w:abstractNum>
-  <w:abstractNum w:abstractNumId="21" w15:restartNumberingAfterBreak="0">
+  <w:abstractNum w:abstractNumId="22" w15:restartNumberingAfterBreak="0">
     <w:nsid w:val="1EA97031"/>
     <w:multiLevelType w:val="hybridMultilevel"/>
     <w:tmpl w:val="BC220C10"/>
@@ -20957,7 +21418,7 @@
       </w:pPr>
     </w:lvl>
   </w:abstractNum>
-  <w:abstractNum w:abstractNumId="22" w15:restartNumberingAfterBreak="0">
+  <w:abstractNum w:abstractNumId="23" w15:restartNumberingAfterBreak="0">
     <w:nsid w:val="21671DFC"/>
     <w:multiLevelType w:val="hybridMultilevel"/>
     <w:tmpl w:val="19B0B31A"/>
@@ -21046,7 +21507,7 @@
       </w:pPr>
     </w:lvl>
   </w:abstractNum>
-  <w:abstractNum w:abstractNumId="23" w15:restartNumberingAfterBreak="0">
+  <w:abstractNum w:abstractNumId="24" w15:restartNumberingAfterBreak="0">
     <w:nsid w:val="223B638D"/>
     <w:multiLevelType w:val="hybridMultilevel"/>
     <w:tmpl w:val="506E2378"/>
@@ -21135,7 +21596,7 @@
       </w:pPr>
     </w:lvl>
   </w:abstractNum>
-  <w:abstractNum w:abstractNumId="24" w15:restartNumberingAfterBreak="0">
+  <w:abstractNum w:abstractNumId="25" w15:restartNumberingAfterBreak="0">
     <w:nsid w:val="23EC4AF4"/>
     <w:multiLevelType w:val="hybridMultilevel"/>
     <w:tmpl w:val="90CED22A"/>
@@ -21248,7 +21709,7 @@
       </w:rPr>
     </w:lvl>
   </w:abstractNum>
-  <w:abstractNum w:abstractNumId="25" w15:restartNumberingAfterBreak="0">
+  <w:abstractNum w:abstractNumId="26" w15:restartNumberingAfterBreak="0">
     <w:nsid w:val="24476BC4"/>
     <w:multiLevelType w:val="hybridMultilevel"/>
     <w:tmpl w:val="13FABFA6"/>
@@ -21361,7 +21822,7 @@
       </w:rPr>
     </w:lvl>
   </w:abstractNum>
-  <w:abstractNum w:abstractNumId="26" w15:restartNumberingAfterBreak="0">
+  <w:abstractNum w:abstractNumId="27" w15:restartNumberingAfterBreak="0">
     <w:nsid w:val="253B14E8"/>
     <w:multiLevelType w:val="multilevel"/>
     <w:tmpl w:val="40F454B8"/>
@@ -21483,7 +21944,7 @@
       </w:rPr>
     </w:lvl>
   </w:abstractNum>
-  <w:abstractNum w:abstractNumId="27" w15:restartNumberingAfterBreak="0">
+  <w:abstractNum w:abstractNumId="28" w15:restartNumberingAfterBreak="0">
     <w:nsid w:val="27687903"/>
     <w:multiLevelType w:val="hybridMultilevel"/>
     <w:tmpl w:val="7F905306"/>
@@ -21596,7 +22057,7 @@
       </w:rPr>
     </w:lvl>
   </w:abstractNum>
-  <w:abstractNum w:abstractNumId="28" w15:restartNumberingAfterBreak="0">
+  <w:abstractNum w:abstractNumId="29" w15:restartNumberingAfterBreak="0">
     <w:nsid w:val="29642DAA"/>
     <w:multiLevelType w:val="hybridMultilevel"/>
     <w:tmpl w:val="3D927BB4"/>
@@ -21709,7 +22170,7 @@
       </w:rPr>
     </w:lvl>
   </w:abstractNum>
-  <w:abstractNum w:abstractNumId="29" w15:restartNumberingAfterBreak="0">
+  <w:abstractNum w:abstractNumId="30" w15:restartNumberingAfterBreak="0">
     <w:nsid w:val="2AF40425"/>
     <w:multiLevelType w:val="hybridMultilevel"/>
     <w:tmpl w:val="683E9A38"/>
@@ -21822,7 +22283,7 @@
       </w:rPr>
     </w:lvl>
   </w:abstractNum>
-  <w:abstractNum w:abstractNumId="30" w15:restartNumberingAfterBreak="0">
+  <w:abstractNum w:abstractNumId="31" w15:restartNumberingAfterBreak="0">
     <w:nsid w:val="3071163D"/>
     <w:multiLevelType w:val="hybridMultilevel"/>
     <w:tmpl w:val="A0CC5D9A"/>
@@ -21935,7 +22396,7 @@
       </w:rPr>
     </w:lvl>
   </w:abstractNum>
-  <w:abstractNum w:abstractNumId="31" w15:restartNumberingAfterBreak="0">
+  <w:abstractNum w:abstractNumId="32" w15:restartNumberingAfterBreak="0">
     <w:nsid w:val="316662E6"/>
     <w:multiLevelType w:val="multilevel"/>
     <w:tmpl w:val="05365110"/>
@@ -22048,7 +22509,7 @@
       </w:rPr>
     </w:lvl>
   </w:abstractNum>
-  <w:abstractNum w:abstractNumId="32" w15:restartNumberingAfterBreak="0">
+  <w:abstractNum w:abstractNumId="33" w15:restartNumberingAfterBreak="0">
     <w:nsid w:val="316664C1"/>
     <w:multiLevelType w:val="hybridMultilevel"/>
     <w:tmpl w:val="2B469F04"/>
@@ -22161,7 +22622,7 @@
       </w:rPr>
     </w:lvl>
   </w:abstractNum>
-  <w:abstractNum w:abstractNumId="33" w15:restartNumberingAfterBreak="0">
+  <w:abstractNum w:abstractNumId="34" w15:restartNumberingAfterBreak="0">
     <w:nsid w:val="31F24A74"/>
     <w:multiLevelType w:val="hybridMultilevel"/>
     <w:tmpl w:val="1526CD60"/>
@@ -22274,7 +22735,7 @@
       </w:rPr>
     </w:lvl>
   </w:abstractNum>
-  <w:abstractNum w:abstractNumId="34" w15:restartNumberingAfterBreak="0">
+  <w:abstractNum w:abstractNumId="35" w15:restartNumberingAfterBreak="0">
     <w:nsid w:val="321D478D"/>
     <w:multiLevelType w:val="multilevel"/>
     <w:tmpl w:val="05365110"/>
@@ -22387,7 +22848,7 @@
       </w:rPr>
     </w:lvl>
   </w:abstractNum>
-  <w:abstractNum w:abstractNumId="35" w15:restartNumberingAfterBreak="0">
+  <w:abstractNum w:abstractNumId="36" w15:restartNumberingAfterBreak="0">
     <w:nsid w:val="32202004"/>
     <w:multiLevelType w:val="hybridMultilevel"/>
     <w:tmpl w:val="DB5A84AA"/>
@@ -22500,7 +22961,7 @@
       </w:rPr>
     </w:lvl>
   </w:abstractNum>
-  <w:abstractNum w:abstractNumId="36" w15:restartNumberingAfterBreak="0">
+  <w:abstractNum w:abstractNumId="37" w15:restartNumberingAfterBreak="0">
     <w:nsid w:val="33BD29FC"/>
     <w:multiLevelType w:val="multilevel"/>
     <w:tmpl w:val="A554056A"/>
@@ -22712,7 +23173,7 @@
       </w:rPr>
     </w:lvl>
   </w:abstractNum>
-  <w:abstractNum w:abstractNumId="37" w15:restartNumberingAfterBreak="0">
+  <w:abstractNum w:abstractNumId="38" w15:restartNumberingAfterBreak="0">
     <w:nsid w:val="344A4114"/>
     <w:multiLevelType w:val="hybridMultilevel"/>
     <w:tmpl w:val="4A8E8C70"/>
@@ -22825,7 +23286,7 @@
       </w:rPr>
     </w:lvl>
   </w:abstractNum>
-  <w:abstractNum w:abstractNumId="38" w15:restartNumberingAfterBreak="0">
+  <w:abstractNum w:abstractNumId="39" w15:restartNumberingAfterBreak="0">
     <w:nsid w:val="36645770"/>
     <w:multiLevelType w:val="hybridMultilevel"/>
     <w:tmpl w:val="3B8CDA84"/>
@@ -22938,7 +23399,7 @@
       </w:rPr>
     </w:lvl>
   </w:abstractNum>
-  <w:abstractNum w:abstractNumId="39" w15:restartNumberingAfterBreak="0">
+  <w:abstractNum w:abstractNumId="40" w15:restartNumberingAfterBreak="0">
     <w:nsid w:val="3BD46E0D"/>
     <w:multiLevelType w:val="hybridMultilevel"/>
     <w:tmpl w:val="58227C8C"/>
@@ -23051,7 +23512,7 @@
       </w:rPr>
     </w:lvl>
   </w:abstractNum>
-  <w:abstractNum w:abstractNumId="40" w15:restartNumberingAfterBreak="0">
+  <w:abstractNum w:abstractNumId="41" w15:restartNumberingAfterBreak="0">
     <w:nsid w:val="3D0A617D"/>
     <w:multiLevelType w:val="hybridMultilevel"/>
     <w:tmpl w:val="FAA089A8"/>
@@ -23140,7 +23601,7 @@
       </w:pPr>
     </w:lvl>
   </w:abstractNum>
-  <w:abstractNum w:abstractNumId="41" w15:restartNumberingAfterBreak="0">
+  <w:abstractNum w:abstractNumId="42" w15:restartNumberingAfterBreak="0">
     <w:nsid w:val="401C2C45"/>
     <w:multiLevelType w:val="hybridMultilevel"/>
     <w:tmpl w:val="141E0734"/>
@@ -23232,7 +23693,7 @@
       </w:pPr>
     </w:lvl>
   </w:abstractNum>
-  <w:abstractNum w:abstractNumId="42" w15:restartNumberingAfterBreak="0">
+  <w:abstractNum w:abstractNumId="43" w15:restartNumberingAfterBreak="0">
     <w:nsid w:val="435679B5"/>
     <w:multiLevelType w:val="hybridMultilevel"/>
     <w:tmpl w:val="ACF26104"/>
@@ -23345,7 +23806,7 @@
       </w:rPr>
     </w:lvl>
   </w:abstractNum>
-  <w:abstractNum w:abstractNumId="43" w15:restartNumberingAfterBreak="0">
+  <w:abstractNum w:abstractNumId="44" w15:restartNumberingAfterBreak="0">
     <w:nsid w:val="435E34BD"/>
     <w:multiLevelType w:val="hybridMultilevel"/>
     <w:tmpl w:val="F56A772E"/>
@@ -23458,7 +23919,7 @@
       </w:rPr>
     </w:lvl>
   </w:abstractNum>
-  <w:abstractNum w:abstractNumId="44" w15:restartNumberingAfterBreak="0">
+  <w:abstractNum w:abstractNumId="45" w15:restartNumberingAfterBreak="0">
     <w:nsid w:val="44535B06"/>
     <w:multiLevelType w:val="multilevel"/>
     <w:tmpl w:val="E7DC760E"/>
@@ -23579,7 +24040,7 @@
       </w:rPr>
     </w:lvl>
   </w:abstractNum>
-  <w:abstractNum w:abstractNumId="45" w15:restartNumberingAfterBreak="0">
+  <w:abstractNum w:abstractNumId="46" w15:restartNumberingAfterBreak="0">
     <w:nsid w:val="449A17EE"/>
     <w:multiLevelType w:val="hybridMultilevel"/>
     <w:tmpl w:val="57BA0818"/>
@@ -23692,7 +24153,7 @@
       </w:rPr>
     </w:lvl>
   </w:abstractNum>
-  <w:abstractNum w:abstractNumId="46" w15:restartNumberingAfterBreak="0">
+  <w:abstractNum w:abstractNumId="47" w15:restartNumberingAfterBreak="0">
     <w:nsid w:val="45615F38"/>
     <w:multiLevelType w:val="hybridMultilevel"/>
     <w:tmpl w:val="53E4AE42"/>
@@ -23805,7 +24266,7 @@
       </w:rPr>
     </w:lvl>
   </w:abstractNum>
-  <w:abstractNum w:abstractNumId="47" w15:restartNumberingAfterBreak="0">
+  <w:abstractNum w:abstractNumId="48" w15:restartNumberingAfterBreak="0">
     <w:nsid w:val="466D1515"/>
     <w:multiLevelType w:val="multilevel"/>
     <w:tmpl w:val="0E006430"/>
@@ -24017,7 +24478,7 @@
       </w:rPr>
     </w:lvl>
   </w:abstractNum>
-  <w:abstractNum w:abstractNumId="48" w15:restartNumberingAfterBreak="0">
+  <w:abstractNum w:abstractNumId="49" w15:restartNumberingAfterBreak="0">
     <w:nsid w:val="482730F5"/>
     <w:multiLevelType w:val="hybridMultilevel"/>
     <w:tmpl w:val="3D3EDC26"/>
@@ -24106,7 +24567,7 @@
       </w:pPr>
     </w:lvl>
   </w:abstractNum>
-  <w:abstractNum w:abstractNumId="49" w15:restartNumberingAfterBreak="0">
+  <w:abstractNum w:abstractNumId="50" w15:restartNumberingAfterBreak="0">
     <w:nsid w:val="495F106F"/>
     <w:multiLevelType w:val="hybridMultilevel"/>
     <w:tmpl w:val="4162CF90"/>
@@ -24219,7 +24680,7 @@
       </w:rPr>
     </w:lvl>
   </w:abstractNum>
-  <w:abstractNum w:abstractNumId="50" w15:restartNumberingAfterBreak="0">
+  <w:abstractNum w:abstractNumId="51" w15:restartNumberingAfterBreak="0">
     <w:nsid w:val="49BA27FB"/>
     <w:multiLevelType w:val="hybridMultilevel"/>
     <w:tmpl w:val="E70438E8"/>
@@ -24332,7 +24793,7 @@
       </w:rPr>
     </w:lvl>
   </w:abstractNum>
-  <w:abstractNum w:abstractNumId="51" w15:restartNumberingAfterBreak="0">
+  <w:abstractNum w:abstractNumId="52" w15:restartNumberingAfterBreak="0">
     <w:nsid w:val="4A903664"/>
     <w:multiLevelType w:val="hybridMultilevel"/>
     <w:tmpl w:val="9C2A76BC"/>
@@ -24445,7 +24906,7 @@
       </w:rPr>
     </w:lvl>
   </w:abstractNum>
-  <w:abstractNum w:abstractNumId="52" w15:restartNumberingAfterBreak="0">
+  <w:abstractNum w:abstractNumId="53" w15:restartNumberingAfterBreak="0">
     <w:nsid w:val="4B984E84"/>
     <w:multiLevelType w:val="multilevel"/>
     <w:tmpl w:val="D34CC4B2"/>
@@ -24648,7 +25109,7 @@
       </w:rPr>
     </w:lvl>
   </w:abstractNum>
-  <w:abstractNum w:abstractNumId="53" w15:restartNumberingAfterBreak="0">
+  <w:abstractNum w:abstractNumId="54" w15:restartNumberingAfterBreak="0">
     <w:nsid w:val="4E2407AA"/>
     <w:multiLevelType w:val="hybridMultilevel"/>
     <w:tmpl w:val="4576569C"/>
@@ -24761,7 +25222,120 @@
       </w:rPr>
     </w:lvl>
   </w:abstractNum>
-  <w:abstractNum w:abstractNumId="54" w15:restartNumberingAfterBreak="0">
+  <w:abstractNum w:abstractNumId="55" w15:restartNumberingAfterBreak="0">
+    <w:nsid w:val="50CB38C7"/>
+    <w:multiLevelType w:val="hybridMultilevel"/>
+    <w:tmpl w:val="F9909780"/>
+    <w:lvl w:ilvl="0" w:tplc="08160001">
+      <w:start w:val="1"/>
+      <w:numFmt w:val="bullet"/>
+      <w:lvlText w:val=""/>
+      <w:lvlJc w:val="left"/>
+      <w:pPr>
+        <w:ind w:left="720" w:hanging="360"/>
+      </w:pPr>
+      <w:rPr>
+        <w:rFonts w:ascii="Symbol" w:hAnsi="Symbol" w:hint="default"/>
+      </w:rPr>
+    </w:lvl>
+    <w:lvl w:ilvl="1" w:tplc="08160003" w:tentative="1">
+      <w:start w:val="1"/>
+      <w:numFmt w:val="bullet"/>
+      <w:lvlText w:val="o"/>
+      <w:lvlJc w:val="left"/>
+      <w:pPr>
+        <w:ind w:left="1440" w:hanging="360"/>
+      </w:pPr>
+      <w:rPr>
+        <w:rFonts w:ascii="Courier New" w:hAnsi="Courier New" w:cs="Courier New" w:hint="default"/>
+      </w:rPr>
+    </w:lvl>
+    <w:lvl w:ilvl="2" w:tplc="08160005" w:tentative="1">
+      <w:start w:val="1"/>
+      <w:numFmt w:val="bullet"/>
+      <w:lvlText w:val=""/>
+      <w:lvlJc w:val="left"/>
+      <w:pPr>
+        <w:ind w:left="2160" w:hanging="360"/>
+      </w:pPr>
+      <w:rPr>
+        <w:rFonts w:ascii="Wingdings" w:hAnsi="Wingdings" w:hint="default"/>
+      </w:rPr>
+    </w:lvl>
+    <w:lvl w:ilvl="3" w:tplc="08160001" w:tentative="1">
+      <w:start w:val="1"/>
+      <w:numFmt w:val="bullet"/>
+      <w:lvlText w:val=""/>
+      <w:lvlJc w:val="left"/>
+      <w:pPr>
+        <w:ind w:left="2880" w:hanging="360"/>
+      </w:pPr>
+      <w:rPr>
+        <w:rFonts w:ascii="Symbol" w:hAnsi="Symbol" w:hint="default"/>
+      </w:rPr>
+    </w:lvl>
+    <w:lvl w:ilvl="4" w:tplc="08160003" w:tentative="1">
+      <w:start w:val="1"/>
+      <w:numFmt w:val="bullet"/>
+      <w:lvlText w:val="o"/>
+      <w:lvlJc w:val="left"/>
+      <w:pPr>
+        <w:ind w:left="3600" w:hanging="360"/>
+      </w:pPr>
+      <w:rPr>
+        <w:rFonts w:ascii="Courier New" w:hAnsi="Courier New" w:cs="Courier New" w:hint="default"/>
+      </w:rPr>
+    </w:lvl>
+    <w:lvl w:ilvl="5" w:tplc="08160005" w:tentative="1">
+      <w:start w:val="1"/>
+      <w:numFmt w:val="bullet"/>
+      <w:lvlText w:val=""/>
+      <w:lvlJc w:val="left"/>
+      <w:pPr>
+        <w:ind w:left="4320" w:hanging="360"/>
+      </w:pPr>
+      <w:rPr>
+        <w:rFonts w:ascii="Wingdings" w:hAnsi="Wingdings" w:hint="default"/>
+      </w:rPr>
+    </w:lvl>
+    <w:lvl w:ilvl="6" w:tplc="08160001" w:tentative="1">
+      <w:start w:val="1"/>
+      <w:numFmt w:val="bullet"/>
+      <w:lvlText w:val=""/>
+      <w:lvlJc w:val="left"/>
+      <w:pPr>
+        <w:ind w:left="5040" w:hanging="360"/>
+      </w:pPr>
+      <w:rPr>
+        <w:rFonts w:ascii="Symbol" w:hAnsi="Symbol" w:hint="default"/>
+      </w:rPr>
+    </w:lvl>
+    <w:lvl w:ilvl="7" w:tplc="08160003" w:tentative="1">
+      <w:start w:val="1"/>
+      <w:numFmt w:val="bullet"/>
+      <w:lvlText w:val="o"/>
+      <w:lvlJc w:val="left"/>
+      <w:pPr>
+        <w:ind w:left="5760" w:hanging="360"/>
+      </w:pPr>
+      <w:rPr>
+        <w:rFonts w:ascii="Courier New" w:hAnsi="Courier New" w:cs="Courier New" w:hint="default"/>
+      </w:rPr>
+    </w:lvl>
+    <w:lvl w:ilvl="8" w:tplc="08160005" w:tentative="1">
+      <w:start w:val="1"/>
+      <w:numFmt w:val="bullet"/>
+      <w:lvlText w:val=""/>
+      <w:lvlJc w:val="left"/>
+      <w:pPr>
+        <w:ind w:left="6480" w:hanging="360"/>
+      </w:pPr>
+      <w:rPr>
+        <w:rFonts w:ascii="Wingdings" w:hAnsi="Wingdings" w:hint="default"/>
+      </w:rPr>
+    </w:lvl>
+  </w:abstractNum>
+  <w:abstractNum w:abstractNumId="56" w15:restartNumberingAfterBreak="0">
     <w:nsid w:val="50F87250"/>
     <w:multiLevelType w:val="multilevel"/>
     <w:tmpl w:val="862CE064"/>
@@ -24910,7 +25484,7 @@
       </w:rPr>
     </w:lvl>
   </w:abstractNum>
-  <w:abstractNum w:abstractNumId="55" w15:restartNumberingAfterBreak="0">
+  <w:abstractNum w:abstractNumId="57" w15:restartNumberingAfterBreak="0">
     <w:nsid w:val="56571467"/>
     <w:multiLevelType w:val="multilevel"/>
     <w:tmpl w:val="F5B4A898"/>
@@ -25113,7 +25687,7 @@
       </w:rPr>
     </w:lvl>
   </w:abstractNum>
-  <w:abstractNum w:abstractNumId="56" w15:restartNumberingAfterBreak="0">
+  <w:abstractNum w:abstractNumId="58" w15:restartNumberingAfterBreak="0">
     <w:nsid w:val="59E57FA8"/>
     <w:multiLevelType w:val="hybridMultilevel"/>
     <w:tmpl w:val="644C46C6"/>
@@ -25203,7 +25777,123 @@
       </w:pPr>
     </w:lvl>
   </w:abstractNum>
-  <w:abstractNum w:abstractNumId="57" w15:restartNumberingAfterBreak="0">
+  <w:abstractNum w:abstractNumId="59" w15:restartNumberingAfterBreak="0">
+    <w:nsid w:val="5B2C752E"/>
+    <w:multiLevelType w:val="multilevel"/>
+    <w:tmpl w:val="68EED85E"/>
+    <w:lvl w:ilvl="0">
+      <w:start w:val="1"/>
+      <w:numFmt w:val="decimal"/>
+      <w:lvlText w:val="%1)"/>
+      <w:lvlJc w:val="left"/>
+      <w:pPr>
+        <w:tabs>
+          <w:tab w:val="num" w:pos="1080"/>
+        </w:tabs>
+        <w:ind w:left="1080" w:hanging="360"/>
+      </w:pPr>
+      <w:rPr>
+        <w:rFonts w:asciiTheme="minorHAnsi" w:eastAsia="Arial" w:hAnsiTheme="minorHAnsi" w:cs="Arial"/>
+      </w:rPr>
+    </w:lvl>
+    <w:lvl w:ilvl="1" w:tentative="1">
+      <w:start w:val="1"/>
+      <w:numFmt w:val="decimal"/>
+      <w:lvlText w:val="%2."/>
+      <w:lvlJc w:val="left"/>
+      <w:pPr>
+        <w:tabs>
+          <w:tab w:val="num" w:pos="1800"/>
+        </w:tabs>
+        <w:ind w:left="1800" w:hanging="360"/>
+      </w:pPr>
+    </w:lvl>
+    <w:lvl w:ilvl="2" w:tentative="1">
+      <w:start w:val="1"/>
+      <w:numFmt w:val="decimal"/>
+      <w:lvlText w:val="%3."/>
+      <w:lvlJc w:val="left"/>
+      <w:pPr>
+        <w:tabs>
+          <w:tab w:val="num" w:pos="2520"/>
+        </w:tabs>
+        <w:ind w:left="2520" w:hanging="360"/>
+      </w:pPr>
+    </w:lvl>
+    <w:lvl w:ilvl="3" w:tentative="1">
+      <w:start w:val="1"/>
+      <w:numFmt w:val="decimal"/>
+      <w:lvlText w:val="%4."/>
+      <w:lvlJc w:val="left"/>
+      <w:pPr>
+        <w:tabs>
+          <w:tab w:val="num" w:pos="3240"/>
+        </w:tabs>
+        <w:ind w:left="3240" w:hanging="360"/>
+      </w:pPr>
+    </w:lvl>
+    <w:lvl w:ilvl="4" w:tentative="1">
+      <w:start w:val="1"/>
+      <w:numFmt w:val="decimal"/>
+      <w:lvlText w:val="%5."/>
+      <w:lvlJc w:val="left"/>
+      <w:pPr>
+        <w:tabs>
+          <w:tab w:val="num" w:pos="3960"/>
+        </w:tabs>
+        <w:ind w:left="3960" w:hanging="360"/>
+      </w:pPr>
+    </w:lvl>
+    <w:lvl w:ilvl="5" w:tentative="1">
+      <w:start w:val="1"/>
+      <w:numFmt w:val="decimal"/>
+      <w:lvlText w:val="%6."/>
+      <w:lvlJc w:val="left"/>
+      <w:pPr>
+        <w:tabs>
+          <w:tab w:val="num" w:pos="4680"/>
+        </w:tabs>
+        <w:ind w:left="4680" w:hanging="360"/>
+      </w:pPr>
+    </w:lvl>
+    <w:lvl w:ilvl="6" w:tentative="1">
+      <w:start w:val="1"/>
+      <w:numFmt w:val="decimal"/>
+      <w:lvlText w:val="%7."/>
+      <w:lvlJc w:val="left"/>
+      <w:pPr>
+        <w:tabs>
+          <w:tab w:val="num" w:pos="5400"/>
+        </w:tabs>
+        <w:ind w:left="5400" w:hanging="360"/>
+      </w:pPr>
+    </w:lvl>
+    <w:lvl w:ilvl="7" w:tentative="1">
+      <w:start w:val="1"/>
+      <w:numFmt w:val="decimal"/>
+      <w:lvlText w:val="%8."/>
+      <w:lvlJc w:val="left"/>
+      <w:pPr>
+        <w:tabs>
+          <w:tab w:val="num" w:pos="6120"/>
+        </w:tabs>
+        <w:ind w:left="6120" w:hanging="360"/>
+      </w:pPr>
+    </w:lvl>
+    <w:lvl w:ilvl="8" w:tentative="1">
+      <w:start w:val="1"/>
+      <w:numFmt w:val="decimal"/>
+      <w:lvlText w:val="%9."/>
+      <w:lvlJc w:val="left"/>
+      <w:pPr>
+        <w:tabs>
+          <w:tab w:val="num" w:pos="6840"/>
+        </w:tabs>
+        <w:ind w:left="6840" w:hanging="360"/>
+      </w:pPr>
+    </w:lvl>
+  </w:abstractNum>
+  <w:abstractNum w:abstractNumId="60" w15:restartNumberingAfterBreak="0">
     <w:nsid w:val="5B495AC9"/>
     <w:multiLevelType w:val="multilevel"/>
     <w:tmpl w:val="05365110"/>
@@ -25316,7 +26006,7 @@
       </w:rPr>
     </w:lvl>
   </w:abstractNum>
-  <w:abstractNum w:abstractNumId="58" w15:restartNumberingAfterBreak="0">
+  <w:abstractNum w:abstractNumId="61" w15:restartNumberingAfterBreak="0">
     <w:nsid w:val="5BCC70F4"/>
     <w:multiLevelType w:val="hybridMultilevel"/>
     <w:tmpl w:val="24845B66"/>
@@ -25429,7 +26119,7 @@
       </w:rPr>
     </w:lvl>
   </w:abstractNum>
-  <w:abstractNum w:abstractNumId="59" w15:restartNumberingAfterBreak="0">
+  <w:abstractNum w:abstractNumId="62" w15:restartNumberingAfterBreak="0">
     <w:nsid w:val="5C1C6053"/>
     <w:multiLevelType w:val="multilevel"/>
     <w:tmpl w:val="05365110"/>
@@ -25542,7 +26232,7 @@
       </w:rPr>
     </w:lvl>
   </w:abstractNum>
-  <w:abstractNum w:abstractNumId="60" w15:restartNumberingAfterBreak="0">
+  <w:abstractNum w:abstractNumId="63" w15:restartNumberingAfterBreak="0">
     <w:nsid w:val="5D572EA1"/>
     <w:multiLevelType w:val="multilevel"/>
     <w:tmpl w:val="DEAAA8C4"/>
@@ -25655,7 +26345,7 @@
       </w:rPr>
     </w:lvl>
   </w:abstractNum>
-  <w:abstractNum w:abstractNumId="61" w15:restartNumberingAfterBreak="0">
+  <w:abstractNum w:abstractNumId="64" w15:restartNumberingAfterBreak="0">
     <w:nsid w:val="5D781F17"/>
     <w:multiLevelType w:val="multilevel"/>
     <w:tmpl w:val="BFB4D002"/>
@@ -25804,7 +26494,7 @@
       </w:rPr>
     </w:lvl>
   </w:abstractNum>
-  <w:abstractNum w:abstractNumId="62" w15:restartNumberingAfterBreak="0">
+  <w:abstractNum w:abstractNumId="65" w15:restartNumberingAfterBreak="0">
     <w:nsid w:val="5F29623F"/>
     <w:multiLevelType w:val="hybridMultilevel"/>
     <w:tmpl w:val="B5F4ED76"/>
@@ -25917,10 +26607,10 @@
       </w:rPr>
     </w:lvl>
   </w:abstractNum>
-  <w:abstractNum w:abstractNumId="63" w15:restartNumberingAfterBreak="0">
+  <w:abstractNum w:abstractNumId="66" w15:restartNumberingAfterBreak="0">
     <w:nsid w:val="644C7B5C"/>
     <w:multiLevelType w:val="hybridMultilevel"/>
-    <w:tmpl w:val="837A4FCE"/>
+    <w:tmpl w:val="A6B28C88"/>
     <w:lvl w:ilvl="0" w:tplc="08160001">
       <w:start w:val="1"/>
       <w:numFmt w:val="bullet"/>
@@ -26030,7 +26720,7 @@
       </w:rPr>
     </w:lvl>
   </w:abstractNum>
-  <w:abstractNum w:abstractNumId="64" w15:restartNumberingAfterBreak="0">
+  <w:abstractNum w:abstractNumId="67" w15:restartNumberingAfterBreak="0">
     <w:nsid w:val="65345629"/>
     <w:multiLevelType w:val="hybridMultilevel"/>
     <w:tmpl w:val="28686252"/>
@@ -26119,7 +26809,7 @@
       </w:pPr>
     </w:lvl>
   </w:abstractNum>
-  <w:abstractNum w:abstractNumId="65" w15:restartNumberingAfterBreak="0">
+  <w:abstractNum w:abstractNumId="68" w15:restartNumberingAfterBreak="0">
     <w:nsid w:val="674D38FD"/>
     <w:multiLevelType w:val="multilevel"/>
     <w:tmpl w:val="05365110"/>
@@ -26232,7 +26922,7 @@
       </w:rPr>
     </w:lvl>
   </w:abstractNum>
-  <w:abstractNum w:abstractNumId="66" w15:restartNumberingAfterBreak="0">
+  <w:abstractNum w:abstractNumId="69" w15:restartNumberingAfterBreak="0">
     <w:nsid w:val="68DA2DC4"/>
     <w:multiLevelType w:val="multilevel"/>
     <w:tmpl w:val="DDB0272C"/>
@@ -26444,7 +27134,7 @@
       </w:rPr>
     </w:lvl>
   </w:abstractNum>
-  <w:abstractNum w:abstractNumId="67" w15:restartNumberingAfterBreak="0">
+  <w:abstractNum w:abstractNumId="70" w15:restartNumberingAfterBreak="0">
     <w:nsid w:val="694B3487"/>
     <w:multiLevelType w:val="hybridMultilevel"/>
     <w:tmpl w:val="CD8ADA46"/>
@@ -26557,7 +27247,7 @@
       </w:rPr>
     </w:lvl>
   </w:abstractNum>
-  <w:abstractNum w:abstractNumId="68" w15:restartNumberingAfterBreak="0">
+  <w:abstractNum w:abstractNumId="71" w15:restartNumberingAfterBreak="0">
     <w:nsid w:val="69524225"/>
     <w:multiLevelType w:val="hybridMultilevel"/>
     <w:tmpl w:val="8D961AEE"/>
@@ -26670,7 +27360,7 @@
       </w:rPr>
     </w:lvl>
   </w:abstractNum>
-  <w:abstractNum w:abstractNumId="69" w15:restartNumberingAfterBreak="0">
+  <w:abstractNum w:abstractNumId="72" w15:restartNumberingAfterBreak="0">
     <w:nsid w:val="69A34F2C"/>
     <w:multiLevelType w:val="hybridMultilevel"/>
     <w:tmpl w:val="68D2E27C"/>
@@ -26762,7 +27452,7 @@
       </w:pPr>
     </w:lvl>
   </w:abstractNum>
-  <w:abstractNum w:abstractNumId="70" w15:restartNumberingAfterBreak="0">
+  <w:abstractNum w:abstractNumId="73" w15:restartNumberingAfterBreak="0">
     <w:nsid w:val="6D191654"/>
     <w:multiLevelType w:val="hybridMultilevel"/>
     <w:tmpl w:val="7A3268F6"/>
@@ -26875,7 +27565,7 @@
       </w:rPr>
     </w:lvl>
   </w:abstractNum>
-  <w:abstractNum w:abstractNumId="71" w15:restartNumberingAfterBreak="0">
+  <w:abstractNum w:abstractNumId="74" w15:restartNumberingAfterBreak="0">
     <w:nsid w:val="6E85217D"/>
     <w:multiLevelType w:val="hybridMultilevel"/>
     <w:tmpl w:val="F4F05A88"/>
@@ -26988,7 +27678,7 @@
       </w:rPr>
     </w:lvl>
   </w:abstractNum>
-  <w:abstractNum w:abstractNumId="72" w15:restartNumberingAfterBreak="0">
+  <w:abstractNum w:abstractNumId="75" w15:restartNumberingAfterBreak="0">
     <w:nsid w:val="6FAC7C5A"/>
     <w:multiLevelType w:val="hybridMultilevel"/>
     <w:tmpl w:val="C0EA63C2"/>
@@ -27101,7 +27791,7 @@
       </w:rPr>
     </w:lvl>
   </w:abstractNum>
-  <w:abstractNum w:abstractNumId="73" w15:restartNumberingAfterBreak="0">
+  <w:abstractNum w:abstractNumId="76" w15:restartNumberingAfterBreak="0">
     <w:nsid w:val="74AF2605"/>
     <w:multiLevelType w:val="hybridMultilevel"/>
     <w:tmpl w:val="8B6C1D02"/>
@@ -27214,7 +27904,7 @@
       </w:rPr>
     </w:lvl>
   </w:abstractNum>
-  <w:abstractNum w:abstractNumId="74" w15:restartNumberingAfterBreak="0">
+  <w:abstractNum w:abstractNumId="77" w15:restartNumberingAfterBreak="0">
     <w:nsid w:val="789C5427"/>
     <w:multiLevelType w:val="hybridMultilevel"/>
     <w:tmpl w:val="6A688800"/>
@@ -27327,7 +28017,7 @@
       </w:rPr>
     </w:lvl>
   </w:abstractNum>
-  <w:abstractNum w:abstractNumId="75" w15:restartNumberingAfterBreak="0">
+  <w:abstractNum w:abstractNumId="78" w15:restartNumberingAfterBreak="0">
     <w:nsid w:val="79766E9A"/>
     <w:multiLevelType w:val="multilevel"/>
     <w:tmpl w:val="05365110"/>
@@ -27440,7 +28130,7 @@
       </w:rPr>
     </w:lvl>
   </w:abstractNum>
-  <w:abstractNum w:abstractNumId="76" w15:restartNumberingAfterBreak="0">
+  <w:abstractNum w:abstractNumId="79" w15:restartNumberingAfterBreak="0">
     <w:nsid w:val="7AB41E85"/>
     <w:multiLevelType w:val="hybridMultilevel"/>
     <w:tmpl w:val="114863EC"/>
@@ -27553,7 +28243,96 @@
       </w:rPr>
     </w:lvl>
   </w:abstractNum>
-  <w:abstractNum w:abstractNumId="77" w15:restartNumberingAfterBreak="0">
+  <w:abstractNum w:abstractNumId="80" w15:restartNumberingAfterBreak="0">
+    <w:nsid w:val="7C1B6D42"/>
+    <w:multiLevelType w:val="hybridMultilevel"/>
+    <w:tmpl w:val="58309D08"/>
+    <w:lvl w:ilvl="0" w:tplc="272402D0">
+      <w:start w:val="1"/>
+      <w:numFmt w:val="decimal"/>
+      <w:lvlText w:val="%1)"/>
+      <w:lvlJc w:val="left"/>
+      <w:pPr>
+        <w:ind w:left="1080" w:hanging="360"/>
+      </w:pPr>
+      <w:rPr>
+        <w:rFonts w:hint="default"/>
+      </w:rPr>
+    </w:lvl>
+    <w:lvl w:ilvl="1" w:tplc="08160019" w:tentative="1">
+      <w:start w:val="1"/>
+      <w:numFmt w:val="lowerLetter"/>
+      <w:lvlText w:val="%2."/>
+      <w:lvlJc w:val="left"/>
+      <w:pPr>
+        <w:ind w:left="1800" w:hanging="360"/>
+      </w:pPr>
+    </w:lvl>
+    <w:lvl w:ilvl="2" w:tplc="0816001B" w:tentative="1">
+      <w:start w:val="1"/>
+      <w:numFmt w:val="lowerRoman"/>
+      <w:lvlText w:val="%3."/>
+      <w:lvlJc w:val="right"/>
+      <w:pPr>
+        <w:ind w:left="2520" w:hanging="180"/>
+      </w:pPr>
+    </w:lvl>
+    <w:lvl w:ilvl="3" w:tplc="0816000F" w:tentative="1">
+      <w:start w:val="1"/>
+      <w:numFmt w:val="decimal"/>
+      <w:lvlText w:val="%4."/>
+      <w:lvlJc w:val="left"/>
+      <w:pPr>
+        <w:ind w:left="3240" w:hanging="360"/>
+      </w:pPr>
+    </w:lvl>
+    <w:lvl w:ilvl="4" w:tplc="08160019" w:tentative="1">
+      <w:start w:val="1"/>
+      <w:numFmt w:val="lowerLetter"/>
+      <w:lvlText w:val="%5."/>
+      <w:lvlJc w:val="left"/>
+      <w:pPr>
+        <w:ind w:left="3960" w:hanging="360"/>
+      </w:pPr>
+    </w:lvl>
+    <w:lvl w:ilvl="5" w:tplc="0816001B" w:tentative="1">
+      <w:start w:val="1"/>
+      <w:numFmt w:val="lowerRoman"/>
+      <w:lvlText w:val="%6."/>
+      <w:lvlJc w:val="right"/>
+      <w:pPr>
+        <w:ind w:left="4680" w:hanging="180"/>
+      </w:pPr>
+    </w:lvl>
+    <w:lvl w:ilvl="6" w:tplc="0816000F" w:tentative="1">
+      <w:start w:val="1"/>
+      <w:numFmt w:val="decimal"/>
+      <w:lvlText w:val="%7."/>
+      <w:lvlJc w:val="left"/>
+      <w:pPr>
+        <w:ind w:left="5400" w:hanging="360"/>
+      </w:pPr>
+    </w:lvl>
+    <w:lvl w:ilvl="7" w:tplc="08160019" w:tentative="1">
+      <w:start w:val="1"/>
+      <w:numFmt w:val="lowerLetter"/>
+      <w:lvlText w:val="%8."/>
+      <w:lvlJc w:val="left"/>
+      <w:pPr>
+        <w:ind w:left="6120" w:hanging="360"/>
+      </w:pPr>
+    </w:lvl>
+    <w:lvl w:ilvl="8" w:tplc="0816001B" w:tentative="1">
+      <w:start w:val="1"/>
+      <w:numFmt w:val="lowerRoman"/>
+      <w:lvlText w:val="%9."/>
+      <w:lvlJc w:val="right"/>
+      <w:pPr>
+        <w:ind w:left="6840" w:hanging="180"/>
+      </w:pPr>
+    </w:lvl>
+  </w:abstractNum>
+  <w:abstractNum w:abstractNumId="81" w15:restartNumberingAfterBreak="0">
     <w:nsid w:val="7D51644F"/>
     <w:multiLevelType w:val="multilevel"/>
     <w:tmpl w:val="019C0958"/>
@@ -27765,7 +28544,7 @@
       </w:rPr>
     </w:lvl>
   </w:abstractNum>
-  <w:abstractNum w:abstractNumId="78" w15:restartNumberingAfterBreak="0">
+  <w:abstractNum w:abstractNumId="82" w15:restartNumberingAfterBreak="0">
     <w:nsid w:val="7D585EF8"/>
     <w:multiLevelType w:val="multilevel"/>
     <w:tmpl w:val="536E2DD2"/>
@@ -27879,142 +28658,142 @@
     </w:lvl>
   </w:abstractNum>
   <w:num w:numId="1" w16cid:durableId="924264514">
-    <w:abstractNumId w:val="55"/>
+    <w:abstractNumId w:val="57"/>
   </w:num>
   <w:num w:numId="2" w16cid:durableId="1096294330">
-    <w:abstractNumId w:val="15"/>
+    <w:abstractNumId w:val="16"/>
   </w:num>
   <w:num w:numId="3" w16cid:durableId="403112987">
-    <w:abstractNumId w:val="52"/>
+    <w:abstractNumId w:val="53"/>
   </w:num>
   <w:num w:numId="4" w16cid:durableId="2071608616">
-    <w:abstractNumId w:val="16"/>
+    <w:abstractNumId w:val="17"/>
   </w:num>
   <w:num w:numId="5" w16cid:durableId="1224681131">
-    <w:abstractNumId w:val="66"/>
+    <w:abstractNumId w:val="69"/>
   </w:num>
   <w:num w:numId="6" w16cid:durableId="2007660326">
-    <w:abstractNumId w:val="77"/>
+    <w:abstractNumId w:val="81"/>
   </w:num>
   <w:num w:numId="7" w16cid:durableId="1187788558">
-    <w:abstractNumId w:val="36"/>
+    <w:abstractNumId w:val="37"/>
   </w:num>
   <w:num w:numId="8" w16cid:durableId="1022315803">
     <w:abstractNumId w:val="2"/>
   </w:num>
   <w:num w:numId="9" w16cid:durableId="491870168">
-    <w:abstractNumId w:val="47"/>
+    <w:abstractNumId w:val="48"/>
   </w:num>
   <w:num w:numId="10" w16cid:durableId="517500660">
+    <w:abstractNumId w:val="10"/>
+  </w:num>
+  <w:num w:numId="11" w16cid:durableId="415516512">
     <w:abstractNumId w:val="9"/>
   </w:num>
-  <w:num w:numId="11" w16cid:durableId="415516512">
-    <w:abstractNumId w:val="8"/>
-  </w:num>
   <w:num w:numId="12" w16cid:durableId="1170605225">
-    <w:abstractNumId w:val="76"/>
+    <w:abstractNumId w:val="79"/>
   </w:num>
   <w:num w:numId="13" w16cid:durableId="63529284">
-    <w:abstractNumId w:val="35"/>
+    <w:abstractNumId w:val="36"/>
   </w:num>
   <w:num w:numId="14" w16cid:durableId="746223863">
-    <w:abstractNumId w:val="74"/>
+    <w:abstractNumId w:val="77"/>
   </w:num>
   <w:num w:numId="15" w16cid:durableId="311715484">
-    <w:abstractNumId w:val="53"/>
+    <w:abstractNumId w:val="54"/>
   </w:num>
   <w:num w:numId="16" w16cid:durableId="2115443540">
-    <w:abstractNumId w:val="13"/>
+    <w:abstractNumId w:val="14"/>
   </w:num>
   <w:num w:numId="17" w16cid:durableId="127433252">
-    <w:abstractNumId w:val="40"/>
+    <w:abstractNumId w:val="41"/>
   </w:num>
   <w:num w:numId="18" w16cid:durableId="661352448">
-    <w:abstractNumId w:val="21"/>
+    <w:abstractNumId w:val="22"/>
   </w:num>
   <w:num w:numId="19" w16cid:durableId="104663234">
-    <w:abstractNumId w:val="18"/>
+    <w:abstractNumId w:val="19"/>
   </w:num>
   <w:num w:numId="20" w16cid:durableId="1776898744">
-    <w:abstractNumId w:val="19"/>
+    <w:abstractNumId w:val="20"/>
   </w:num>
   <w:num w:numId="21" w16cid:durableId="940990800">
     <w:abstractNumId w:val="5"/>
   </w:num>
   <w:num w:numId="22" w16cid:durableId="1959598979">
-    <w:abstractNumId w:val="33"/>
+    <w:abstractNumId w:val="34"/>
   </w:num>
   <w:num w:numId="23" w16cid:durableId="1141577409">
-    <w:abstractNumId w:val="41"/>
+    <w:abstractNumId w:val="42"/>
   </w:num>
   <w:num w:numId="24" w16cid:durableId="1236208630">
-    <w:abstractNumId w:val="12"/>
+    <w:abstractNumId w:val="13"/>
   </w:num>
   <w:num w:numId="25" w16cid:durableId="1335961857">
-    <w:abstractNumId w:val="50"/>
+    <w:abstractNumId w:val="51"/>
   </w:num>
   <w:num w:numId="26" w16cid:durableId="2070421655">
-    <w:abstractNumId w:val="7"/>
+    <w:abstractNumId w:val="8"/>
   </w:num>
   <w:num w:numId="27" w16cid:durableId="965701213">
-    <w:abstractNumId w:val="37"/>
+    <w:abstractNumId w:val="38"/>
   </w:num>
   <w:num w:numId="28" w16cid:durableId="1518538804">
-    <w:abstractNumId w:val="64"/>
+    <w:abstractNumId w:val="67"/>
   </w:num>
   <w:num w:numId="29" w16cid:durableId="1941254557">
     <w:abstractNumId w:val="1"/>
   </w:num>
   <w:num w:numId="30" w16cid:durableId="428043585">
-    <w:abstractNumId w:val="25"/>
+    <w:abstractNumId w:val="26"/>
   </w:num>
   <w:num w:numId="31" w16cid:durableId="2016954124">
     <w:abstractNumId w:val="3"/>
   </w:num>
   <w:num w:numId="32" w16cid:durableId="1146703724">
+    <w:abstractNumId w:val="24"/>
+  </w:num>
+  <w:num w:numId="33" w16cid:durableId="127600331">
+    <w:abstractNumId w:val="56"/>
+  </w:num>
+  <w:num w:numId="34" w16cid:durableId="884607348">
+    <w:abstractNumId w:val="70"/>
+  </w:num>
+  <w:num w:numId="35" w16cid:durableId="2126848596">
+    <w:abstractNumId w:val="33"/>
+  </w:num>
+  <w:num w:numId="36" w16cid:durableId="706947725">
+    <w:abstractNumId w:val="30"/>
+  </w:num>
+  <w:num w:numId="37" w16cid:durableId="1094936761">
+    <w:abstractNumId w:val="44"/>
+  </w:num>
+  <w:num w:numId="38" w16cid:durableId="830219643">
+    <w:abstractNumId w:val="49"/>
+  </w:num>
+  <w:num w:numId="39" w16cid:durableId="1295988663">
+    <w:abstractNumId w:val="64"/>
+  </w:num>
+  <w:num w:numId="40" w16cid:durableId="1877038910">
+    <w:abstractNumId w:val="31"/>
+  </w:num>
+  <w:num w:numId="41" w16cid:durableId="1085803953">
+    <w:abstractNumId w:val="73"/>
+  </w:num>
+  <w:num w:numId="42" w16cid:durableId="1508324410">
+    <w:abstractNumId w:val="72"/>
+  </w:num>
+  <w:num w:numId="43" w16cid:durableId="1669093725">
     <w:abstractNumId w:val="23"/>
   </w:num>
-  <w:num w:numId="33" w16cid:durableId="127600331">
-    <w:abstractNumId w:val="54"/>
-  </w:num>
-  <w:num w:numId="34" w16cid:durableId="884607348">
-    <w:abstractNumId w:val="67"/>
-  </w:num>
-  <w:num w:numId="35" w16cid:durableId="2126848596">
-    <w:abstractNumId w:val="32"/>
-  </w:num>
-  <w:num w:numId="36" w16cid:durableId="706947725">
-    <w:abstractNumId w:val="29"/>
-  </w:num>
-  <w:num w:numId="37" w16cid:durableId="1094936761">
-    <w:abstractNumId w:val="43"/>
-  </w:num>
-  <w:num w:numId="38" w16cid:durableId="830219643">
-    <w:abstractNumId w:val="48"/>
-  </w:num>
-  <w:num w:numId="39" w16cid:durableId="1295988663">
-    <w:abstractNumId w:val="61"/>
-  </w:num>
-  <w:num w:numId="40" w16cid:durableId="1877038910">
-    <w:abstractNumId w:val="30"/>
-  </w:num>
-  <w:num w:numId="41" w16cid:durableId="1085803953">
-    <w:abstractNumId w:val="70"/>
-  </w:num>
-  <w:num w:numId="42" w16cid:durableId="1508324410">
-    <w:abstractNumId w:val="69"/>
-  </w:num>
-  <w:num w:numId="43" w16cid:durableId="1669093725">
-    <w:abstractNumId w:val="22"/>
-  </w:num>
   <w:num w:numId="44" w16cid:durableId="1362172613">
-    <w:abstractNumId w:val="20"/>
+    <w:abstractNumId w:val="21"/>
   </w:num>
   <w:num w:numId="45" w16cid:durableId="529801342">
-    <w:abstractNumId w:val="45"/>
+    <w:abstractNumId w:val="46"/>
   </w:num>
   <w:num w:numId="46" w16cid:durableId="2011059674">
-    <w:abstractNumId w:val="58"/>
+    <w:abstractNumId w:val="61"/>
   </w:num>
   <w:num w:numId="47" w16cid:durableId="1639608490">
     <w:abstractNumId w:val="4"/>
@@ -28023,97 +28802,109 @@
     <w:abstractNumId w:val="0"/>
   </w:num>
   <w:num w:numId="49" w16cid:durableId="1904218840">
+    <w:abstractNumId w:val="28"/>
+  </w:num>
+  <w:num w:numId="50" w16cid:durableId="1564757505">
+    <w:abstractNumId w:val="43"/>
+  </w:num>
+  <w:num w:numId="51" w16cid:durableId="1576547066">
+    <w:abstractNumId w:val="75"/>
+  </w:num>
+  <w:num w:numId="52" w16cid:durableId="777218903">
+    <w:abstractNumId w:val="50"/>
+  </w:num>
+  <w:num w:numId="53" w16cid:durableId="59066016">
+    <w:abstractNumId w:val="58"/>
+  </w:num>
+  <w:num w:numId="54" w16cid:durableId="849444539">
     <w:abstractNumId w:val="27"/>
   </w:num>
-  <w:num w:numId="50" w16cid:durableId="1564757505">
-    <w:abstractNumId w:val="42"/>
+  <w:num w:numId="55" w16cid:durableId="678698817">
+    <w:abstractNumId w:val="68"/>
   </w:num>
-  <w:num w:numId="51" w16cid:durableId="1576547066">
-    <w:abstractNumId w:val="72"/>
+  <w:num w:numId="56" w16cid:durableId="1800685850">
+    <w:abstractNumId w:val="78"/>
   </w:num>
-  <w:num w:numId="52" w16cid:durableId="777218903">
-    <w:abstractNumId w:val="49"/>
+  <w:num w:numId="57" w16cid:durableId="194462257">
+    <w:abstractNumId w:val="18"/>
   </w:num>
-  <w:num w:numId="53" w16cid:durableId="59066016">
-    <w:abstractNumId w:val="56"/>
+  <w:num w:numId="58" w16cid:durableId="761606273">
+    <w:abstractNumId w:val="62"/>
   </w:num>
-  <w:num w:numId="54" w16cid:durableId="849444539">
-    <w:abstractNumId w:val="26"/>
+  <w:num w:numId="59" w16cid:durableId="171532162">
+    <w:abstractNumId w:val="60"/>
   </w:num>
-  <w:num w:numId="55" w16cid:durableId="678698817">
+  <w:num w:numId="60" w16cid:durableId="1274091236">
+    <w:abstractNumId w:val="32"/>
+  </w:num>
+  <w:num w:numId="61" w16cid:durableId="1405375584">
+    <w:abstractNumId w:val="35"/>
+  </w:num>
+  <w:num w:numId="62" w16cid:durableId="1410545184">
+    <w:abstractNumId w:val="15"/>
+  </w:num>
+  <w:num w:numId="63" w16cid:durableId="199175479">
+    <w:abstractNumId w:val="82"/>
+  </w:num>
+  <w:num w:numId="64" w16cid:durableId="1271741084">
+    <w:abstractNumId w:val="45"/>
+  </w:num>
+  <w:num w:numId="65" w16cid:durableId="1905987990">
+    <w:abstractNumId w:val="66"/>
+  </w:num>
+  <w:num w:numId="66" w16cid:durableId="2056734057">
+    <w:abstractNumId w:val="12"/>
+  </w:num>
+  <w:num w:numId="67" w16cid:durableId="2141607887">
+    <w:abstractNumId w:val="63"/>
+  </w:num>
+  <w:num w:numId="68" w16cid:durableId="111478906">
+    <w:abstractNumId w:val="71"/>
+  </w:num>
+  <w:num w:numId="69" w16cid:durableId="1264649028">
+    <w:abstractNumId w:val="76"/>
+  </w:num>
+  <w:num w:numId="70" w16cid:durableId="1446273069">
     <w:abstractNumId w:val="65"/>
   </w:num>
-  <w:num w:numId="56" w16cid:durableId="1800685850">
-    <w:abstractNumId w:val="75"/>
+  <w:num w:numId="71" w16cid:durableId="274023176">
+    <w:abstractNumId w:val="52"/>
   </w:num>
-  <w:num w:numId="57" w16cid:durableId="194462257">
-    <w:abstractNumId w:val="17"/>
+  <w:num w:numId="72" w16cid:durableId="1561479429">
+    <w:abstractNumId w:val="11"/>
   </w:num>
-  <w:num w:numId="58" w16cid:durableId="761606273">
+  <w:num w:numId="73" w16cid:durableId="799301223">
+    <w:abstractNumId w:val="74"/>
+  </w:num>
+  <w:num w:numId="74" w16cid:durableId="730344064">
+    <w:abstractNumId w:val="25"/>
+  </w:num>
+  <w:num w:numId="75" w16cid:durableId="770516935">
+    <w:abstractNumId w:val="29"/>
+  </w:num>
+  <w:num w:numId="76" w16cid:durableId="1775202566">
+    <w:abstractNumId w:val="40"/>
+  </w:num>
+  <w:num w:numId="77" w16cid:durableId="496191854">
+    <w:abstractNumId w:val="39"/>
+  </w:num>
+  <w:num w:numId="78" w16cid:durableId="740911132">
+    <w:abstractNumId w:val="47"/>
+  </w:num>
+  <w:num w:numId="79" w16cid:durableId="1166482423">
+    <w:abstractNumId w:val="7"/>
+  </w:num>
+  <w:num w:numId="80" w16cid:durableId="303199273">
+    <w:abstractNumId w:val="80"/>
+  </w:num>
+  <w:num w:numId="81" w16cid:durableId="1680352917">
+    <w:abstractNumId w:val="6"/>
+  </w:num>
+  <w:num w:numId="82" w16cid:durableId="467630570">
     <w:abstractNumId w:val="59"/>
   </w:num>
-  <w:num w:numId="59" w16cid:durableId="171532162">
-    <w:abstractNumId w:val="57"/>
-  </w:num>
-  <w:num w:numId="60" w16cid:durableId="1274091236">
-    <w:abstractNumId w:val="31"/>
-  </w:num>
-  <w:num w:numId="61" w16cid:durableId="1405375584">
-    <w:abstractNumId w:val="34"/>
-  </w:num>
-  <w:num w:numId="62" w16cid:durableId="1410545184">
-    <w:abstractNumId w:val="14"/>
-  </w:num>
-  <w:num w:numId="63" w16cid:durableId="199175479">
-    <w:abstractNumId w:val="78"/>
-  </w:num>
-  <w:num w:numId="64" w16cid:durableId="1271741084">
-    <w:abstractNumId w:val="44"/>
-  </w:num>
-  <w:num w:numId="65" w16cid:durableId="1905987990">
-    <w:abstractNumId w:val="63"/>
-  </w:num>
-  <w:num w:numId="66" w16cid:durableId="2056734057">
-    <w:abstractNumId w:val="11"/>
-  </w:num>
-  <w:num w:numId="67" w16cid:durableId="2141607887">
-    <w:abstractNumId w:val="60"/>
-  </w:num>
-  <w:num w:numId="68" w16cid:durableId="111478906">
-    <w:abstractNumId w:val="68"/>
-  </w:num>
-  <w:num w:numId="69" w16cid:durableId="1264649028">
-    <w:abstractNumId w:val="73"/>
-  </w:num>
-  <w:num w:numId="70" w16cid:durableId="1446273069">
-    <w:abstractNumId w:val="62"/>
-  </w:num>
-  <w:num w:numId="71" w16cid:durableId="274023176">
-    <w:abstractNumId w:val="51"/>
-  </w:num>
-  <w:num w:numId="72" w16cid:durableId="1561479429">
-    <w:abstractNumId w:val="10"/>
-  </w:num>
-  <w:num w:numId="73" w16cid:durableId="799301223">
-    <w:abstractNumId w:val="71"/>
-  </w:num>
-  <w:num w:numId="74" w16cid:durableId="730344064">
-    <w:abstractNumId w:val="24"/>
-  </w:num>
-  <w:num w:numId="75" w16cid:durableId="770516935">
-    <w:abstractNumId w:val="28"/>
-  </w:num>
-  <w:num w:numId="76" w16cid:durableId="1775202566">
-    <w:abstractNumId w:val="39"/>
-  </w:num>
-  <w:num w:numId="77" w16cid:durableId="496191854">
-    <w:abstractNumId w:val="38"/>
-  </w:num>
-  <w:num w:numId="78" w16cid:durableId="740911132">
-    <w:abstractNumId w:val="46"/>
-  </w:num>
-  <w:num w:numId="79" w16cid:durableId="1166482423">
-    <w:abstractNumId w:val="6"/>
+  <w:num w:numId="83" w16cid:durableId="988510945">
+    <w:abstractNumId w:val="55"/>
   </w:num>
 </w:numbering>
 </file>

</xml_diff>

<commit_message>
Ajuste na lógica de ônibus parado.
</commit_message>
<xml_diff>
--- a/documentacoes/Entregável_Projeto_Final.docx
+++ b/documentacoes/Entregável_Projeto_Final.docx
@@ -6967,7 +6967,13 @@
         <w:jc w:val="both"/>
       </w:pPr>
       <w:r>
-        <w:t xml:space="preserve">A hora da captura não for o período da Madrugada, para evitar ónibus </w:t>
+        <w:t>A hora da captura não for o período da Madrugada</w:t>
+      </w:r>
+      <w:r>
+        <w:t xml:space="preserve"> (entre 01:00 e 04:00 da manhã)</w:t>
+      </w:r>
+      <w:r>
+        <w:t xml:space="preserve">, para evitar ónibus </w:t>
       </w:r>
       <w:r>
         <w:t>estacionados</w:t>
@@ -8256,7 +8262,7 @@
           <w:noProof/>
         </w:rPr>
         <w:drawing>
-          <wp:anchor distT="0" distB="0" distL="114300" distR="114300" simplePos="0" relativeHeight="251676672" behindDoc="0" locked="0" layoutInCell="1" allowOverlap="1" wp14:anchorId="11844433" wp14:editId="709A61DD">
+          <wp:anchor distT="0" distB="0" distL="114300" distR="114300" simplePos="0" relativeHeight="251676672" behindDoc="0" locked="0" layoutInCell="1" allowOverlap="1" wp14:anchorId="11844433" wp14:editId="0A2A1395">
             <wp:simplePos x="0" y="0"/>
             <wp:positionH relativeFrom="margin">
               <wp:posOffset>0</wp:posOffset>
@@ -8317,7 +8323,7 @@
           <w:noProof/>
         </w:rPr>
         <w:drawing>
-          <wp:anchor distT="0" distB="0" distL="114300" distR="114300" simplePos="0" relativeHeight="251677696" behindDoc="0" locked="0" layoutInCell="1" allowOverlap="1" wp14:anchorId="1CD5AE46" wp14:editId="364783DC">
+          <wp:anchor distT="0" distB="0" distL="114300" distR="114300" simplePos="0" relativeHeight="251677696" behindDoc="0" locked="0" layoutInCell="1" allowOverlap="1" wp14:anchorId="1CD5AE46" wp14:editId="7BB92E17">
             <wp:simplePos x="0" y="0"/>
             <wp:positionH relativeFrom="margin">
               <wp:posOffset>0</wp:posOffset>
@@ -8459,21 +8465,12 @@
       <w:r>
         <w:rPr>
           <w:rFonts w:eastAsia="Google Sans"/>
-          <w:noProof/>
         </w:rPr>
         <w:drawing>
-          <wp:anchor distT="0" distB="0" distL="114300" distR="114300" simplePos="0" relativeHeight="251679744" behindDoc="0" locked="0" layoutInCell="1" allowOverlap="1" wp14:anchorId="308B15BC" wp14:editId="171907A8">
-            <wp:simplePos x="0" y="0"/>
-            <wp:positionH relativeFrom="margin">
-              <wp:posOffset>0</wp:posOffset>
-            </wp:positionH>
-            <wp:positionV relativeFrom="paragraph">
-              <wp:posOffset>0</wp:posOffset>
-            </wp:positionV>
-            <wp:extent cx="5932805" cy="2684780"/>
-            <wp:effectExtent l="0" t="0" r="0" b="1270"/>
-            <wp:wrapNone/>
-            <wp:docPr id="347655275" name="Imagem 6" descr="Gráfico&#10;&#10;O conteúdo gerado por IA pode estar incorreto."/>
+          <wp:inline distT="0" distB="0" distL="0" distR="0" wp14:anchorId="5C476D72" wp14:editId="6CC5CF93">
+            <wp:extent cx="5943600" cy="2620010"/>
+            <wp:effectExtent l="0" t="0" r="0" b="8890"/>
+            <wp:docPr id="2107743407" name="Imagem 1" descr="Interface gráfica do usuário, Gráfico&#10;&#10;O conteúdo gerado por IA pode estar incorreto."/>
             <wp:cNvGraphicFramePr>
               <a:graphicFrameLocks xmlns:a="http://schemas.openxmlformats.org/drawingml/2006/main" noChangeAspect="1"/>
             </wp:cNvGraphicFramePr>
@@ -8481,41 +8478,28 @@
               <a:graphicData uri="http://schemas.openxmlformats.org/drawingml/2006/picture">
                 <pic:pic xmlns:pic="http://schemas.openxmlformats.org/drawingml/2006/picture">
                   <pic:nvPicPr>
-                    <pic:cNvPr id="347655275" name="Imagem 6" descr="Gráfico&#10;&#10;O conteúdo gerado por IA pode estar incorreto."/>
-                    <pic:cNvPicPr>
-                      <a:picLocks noChangeAspect="1" noChangeArrowheads="1"/>
-                    </pic:cNvPicPr>
+                    <pic:cNvPr id="2107743407" name="Imagem 1" descr="Interface gráfica do usuário, Gráfico&#10;&#10;O conteúdo gerado por IA pode estar incorreto."/>
+                    <pic:cNvPicPr/>
                   </pic:nvPicPr>
                   <pic:blipFill>
-                    <a:blip r:embed="rId20" cstate="print">
-                      <a:extLst>
-                        <a:ext uri="{28A0092B-C50C-407E-A947-70E740481C1C}">
-                          <a14:useLocalDpi xmlns:a14="http://schemas.microsoft.com/office/drawing/2010/main" val="0"/>
-                        </a:ext>
-                      </a:extLst>
-                    </a:blip>
-                    <a:srcRect/>
+                    <a:blip r:embed="rId20"/>
                     <a:stretch>
                       <a:fillRect/>
                     </a:stretch>
                   </pic:blipFill>
-                  <pic:spPr bwMode="auto">
+                  <pic:spPr>
                     <a:xfrm>
                       <a:off x="0" y="0"/>
-                      <a:ext cx="5932805" cy="2684780"/>
+                      <a:ext cx="5943600" cy="2620010"/>
                     </a:xfrm>
                     <a:prstGeom prst="rect">
                       <a:avLst/>
                     </a:prstGeom>
-                    <a:noFill/>
-                    <a:ln>
-                      <a:noFill/>
-                    </a:ln>
                   </pic:spPr>
                 </pic:pic>
               </a:graphicData>
             </a:graphic>
-          </wp:anchor>
+          </wp:inline>
         </w:drawing>
       </w:r>
       <w:r>
@@ -8524,7 +8508,7 @@
           <w:noProof/>
         </w:rPr>
         <w:drawing>
-          <wp:anchor distT="0" distB="0" distL="114300" distR="114300" simplePos="0" relativeHeight="251680768" behindDoc="0" locked="0" layoutInCell="1" allowOverlap="1" wp14:anchorId="0408189E" wp14:editId="6CFD7906">
+          <wp:anchor distT="0" distB="0" distL="114300" distR="114300" simplePos="0" relativeHeight="251680768" behindDoc="0" locked="0" layoutInCell="1" allowOverlap="1" wp14:anchorId="0408189E" wp14:editId="33576375">
             <wp:simplePos x="0" y="0"/>
             <wp:positionH relativeFrom="margin">
               <wp:posOffset>0</wp:posOffset>

</xml_diff>

<commit_message>
Mudança na arquitetura, para o processo batch atualizar a camada gold do minio invés do streaming para resolver o problema de performance no merge do delta.
</commit_message>
<xml_diff>
--- a/documentacoes/Entregável_Projeto_Final.docx
+++ b/documentacoes/Entregável_Projeto_Final.docx
@@ -910,7 +910,7 @@
             </w:rPr>
             <w:fldChar w:fldCharType="separate"/>
           </w:r>
-          <w:hyperlink w:anchor="_Toc212144616" w:history="1">
+          <w:hyperlink w:anchor="_Toc212220933" w:history="1">
             <w:r>
               <w:rPr>
                 <w:rStyle w:val="Hyperlink"/>
@@ -955,7 +955,7 @@
                 <w:noProof/>
                 <w:webHidden/>
               </w:rPr>
-              <w:instrText xml:space="preserve"> PAGEREF _Toc212144616 \h </w:instrText>
+              <w:instrText xml:space="preserve"> PAGEREF _Toc212220933 \h </w:instrText>
             </w:r>
             <w:r>
               <w:rPr>
@@ -1002,7 +1002,7 @@
               <w14:ligatures w14:val="standardContextual"/>
             </w:rPr>
           </w:pPr>
-          <w:hyperlink w:anchor="_Toc212144617" w:history="1">
+          <w:hyperlink w:anchor="_Toc212220934" w:history="1">
             <w:r>
               <w:rPr>
                 <w:rStyle w:val="Hyperlink"/>
@@ -1047,7 +1047,7 @@
                 <w:noProof/>
                 <w:webHidden/>
               </w:rPr>
-              <w:instrText xml:space="preserve"> PAGEREF _Toc212144617 \h </w:instrText>
+              <w:instrText xml:space="preserve"> PAGEREF _Toc212220934 \h </w:instrText>
             </w:r>
             <w:r>
               <w:rPr>
@@ -1094,7 +1094,7 @@
               <w14:ligatures w14:val="standardContextual"/>
             </w:rPr>
           </w:pPr>
-          <w:hyperlink w:anchor="_Toc212144618" w:history="1">
+          <w:hyperlink w:anchor="_Toc212220935" w:history="1">
             <w:r>
               <w:rPr>
                 <w:rStyle w:val="Hyperlink"/>
@@ -1139,7 +1139,7 @@
                 <w:noProof/>
                 <w:webHidden/>
               </w:rPr>
-              <w:instrText xml:space="preserve"> PAGEREF _Toc212144618 \h </w:instrText>
+              <w:instrText xml:space="preserve"> PAGEREF _Toc212220935 \h </w:instrText>
             </w:r>
             <w:r>
               <w:rPr>
@@ -1186,7 +1186,7 @@
               <w14:ligatures w14:val="standardContextual"/>
             </w:rPr>
           </w:pPr>
-          <w:hyperlink w:anchor="_Toc212144619" w:history="1">
+          <w:hyperlink w:anchor="_Toc212220936" w:history="1">
             <w:r>
               <w:rPr>
                 <w:rStyle w:val="Hyperlink"/>
@@ -1233,7 +1233,7 @@
                 <w:noProof/>
                 <w:webHidden/>
               </w:rPr>
-              <w:instrText xml:space="preserve"> PAGEREF _Toc212144619 \h </w:instrText>
+              <w:instrText xml:space="preserve"> PAGEREF _Toc212220936 \h </w:instrText>
             </w:r>
             <w:r>
               <w:rPr>
@@ -1280,7 +1280,7 @@
               <w14:ligatures w14:val="standardContextual"/>
             </w:rPr>
           </w:pPr>
-          <w:hyperlink w:anchor="_Toc212144620" w:history="1">
+          <w:hyperlink w:anchor="_Toc212220937" w:history="1">
             <w:r>
               <w:rPr>
                 <w:rStyle w:val="Hyperlink"/>
@@ -1327,7 +1327,7 @@
                 <w:noProof/>
                 <w:webHidden/>
               </w:rPr>
-              <w:instrText xml:space="preserve"> PAGEREF _Toc212144620 \h </w:instrText>
+              <w:instrText xml:space="preserve"> PAGEREF _Toc212220937 \h </w:instrText>
             </w:r>
             <w:r>
               <w:rPr>
@@ -1374,7 +1374,7 @@
               <w14:ligatures w14:val="standardContextual"/>
             </w:rPr>
           </w:pPr>
-          <w:hyperlink w:anchor="_Toc212144621" w:history="1">
+          <w:hyperlink w:anchor="_Toc212220938" w:history="1">
             <w:r>
               <w:rPr>
                 <w:rStyle w:val="Hyperlink"/>
@@ -1421,7 +1421,7 @@
                 <w:noProof/>
                 <w:webHidden/>
               </w:rPr>
-              <w:instrText xml:space="preserve"> PAGEREF _Toc212144621 \h </w:instrText>
+              <w:instrText xml:space="preserve"> PAGEREF _Toc212220938 \h </w:instrText>
             </w:r>
             <w:r>
               <w:rPr>
@@ -1468,7 +1468,7 @@
               <w14:ligatures w14:val="standardContextual"/>
             </w:rPr>
           </w:pPr>
-          <w:hyperlink w:anchor="_Toc212144622" w:history="1">
+          <w:hyperlink w:anchor="_Toc212220939" w:history="1">
             <w:r>
               <w:rPr>
                 <w:rStyle w:val="Hyperlink"/>
@@ -1515,7 +1515,7 @@
                 <w:noProof/>
                 <w:webHidden/>
               </w:rPr>
-              <w:instrText xml:space="preserve"> PAGEREF _Toc212144622 \h </w:instrText>
+              <w:instrText xml:space="preserve"> PAGEREF _Toc212220939 \h </w:instrText>
             </w:r>
             <w:r>
               <w:rPr>
@@ -1562,7 +1562,7 @@
               <w14:ligatures w14:val="standardContextual"/>
             </w:rPr>
           </w:pPr>
-          <w:hyperlink w:anchor="_Toc212144623" w:history="1">
+          <w:hyperlink w:anchor="_Toc212220940" w:history="1">
             <w:r>
               <w:rPr>
                 <w:rStyle w:val="Hyperlink"/>
@@ -1609,7 +1609,7 @@
                 <w:noProof/>
                 <w:webHidden/>
               </w:rPr>
-              <w:instrText xml:space="preserve"> PAGEREF _Toc212144623 \h </w:instrText>
+              <w:instrText xml:space="preserve"> PAGEREF _Toc212220940 \h </w:instrText>
             </w:r>
             <w:r>
               <w:rPr>
@@ -1656,7 +1656,7 @@
               <w14:ligatures w14:val="standardContextual"/>
             </w:rPr>
           </w:pPr>
-          <w:hyperlink w:anchor="_Toc212144624" w:history="1">
+          <w:hyperlink w:anchor="_Toc212220941" w:history="1">
             <w:r>
               <w:rPr>
                 <w:rStyle w:val="Hyperlink"/>
@@ -1703,7 +1703,7 @@
                 <w:noProof/>
                 <w:webHidden/>
               </w:rPr>
-              <w:instrText xml:space="preserve"> PAGEREF _Toc212144624 \h </w:instrText>
+              <w:instrText xml:space="preserve"> PAGEREF _Toc212220941 \h </w:instrText>
             </w:r>
             <w:r>
               <w:rPr>
@@ -1750,7 +1750,7 @@
               <w14:ligatures w14:val="standardContextual"/>
             </w:rPr>
           </w:pPr>
-          <w:hyperlink w:anchor="_Toc212144625" w:history="1">
+          <w:hyperlink w:anchor="_Toc212220942" w:history="1">
             <w:r>
               <w:rPr>
                 <w:rStyle w:val="Hyperlink"/>
@@ -1797,7 +1797,7 @@
                 <w:noProof/>
                 <w:webHidden/>
               </w:rPr>
-              <w:instrText xml:space="preserve"> PAGEREF _Toc212144625 \h </w:instrText>
+              <w:instrText xml:space="preserve"> PAGEREF _Toc212220942 \h </w:instrText>
             </w:r>
             <w:r>
               <w:rPr>
@@ -1844,7 +1844,7 @@
               <w14:ligatures w14:val="standardContextual"/>
             </w:rPr>
           </w:pPr>
-          <w:hyperlink w:anchor="_Toc212144626" w:history="1">
+          <w:hyperlink w:anchor="_Toc212220943" w:history="1">
             <w:r>
               <w:rPr>
                 <w:rStyle w:val="Hyperlink"/>
@@ -1891,7 +1891,7 @@
                 <w:noProof/>
                 <w:webHidden/>
               </w:rPr>
-              <w:instrText xml:space="preserve"> PAGEREF _Toc212144626 \h </w:instrText>
+              <w:instrText xml:space="preserve"> PAGEREF _Toc212220943 \h </w:instrText>
             </w:r>
             <w:r>
               <w:rPr>
@@ -1938,7 +1938,7 @@
               <w14:ligatures w14:val="standardContextual"/>
             </w:rPr>
           </w:pPr>
-          <w:hyperlink w:anchor="_Toc212144627" w:history="1">
+          <w:hyperlink w:anchor="_Toc212220944" w:history="1">
             <w:r>
               <w:rPr>
                 <w:rStyle w:val="Hyperlink"/>
@@ -1985,7 +1985,7 @@
                 <w:noProof/>
                 <w:webHidden/>
               </w:rPr>
-              <w:instrText xml:space="preserve"> PAGEREF _Toc212144627 \h </w:instrText>
+              <w:instrText xml:space="preserve"> PAGEREF _Toc212220944 \h </w:instrText>
             </w:r>
             <w:r>
               <w:rPr>
@@ -2031,7 +2031,7 @@
               <w14:ligatures w14:val="standardContextual"/>
             </w:rPr>
           </w:pPr>
-          <w:hyperlink w:anchor="_Toc212144628" w:history="1">
+          <w:hyperlink w:anchor="_Toc212220945" w:history="1">
             <w:r>
               <w:rPr>
                 <w:rStyle w:val="Hyperlink"/>
@@ -2059,7 +2059,7 @@
                 <w:noProof/>
                 <w:webHidden/>
               </w:rPr>
-              <w:instrText xml:space="preserve"> PAGEREF _Toc212144628 \h </w:instrText>
+              <w:instrText xml:space="preserve"> PAGEREF _Toc212220945 \h </w:instrText>
             </w:r>
             <w:r>
               <w:rPr>
@@ -2105,7 +2105,7 @@
               <w14:ligatures w14:val="standardContextual"/>
             </w:rPr>
           </w:pPr>
-          <w:hyperlink w:anchor="_Toc212144629" w:history="1">
+          <w:hyperlink w:anchor="_Toc212220946" w:history="1">
             <w:r>
               <w:rPr>
                 <w:rStyle w:val="Hyperlink"/>
@@ -2133,7 +2133,7 @@
                 <w:noProof/>
                 <w:webHidden/>
               </w:rPr>
-              <w:instrText xml:space="preserve"> PAGEREF _Toc212144629 \h </w:instrText>
+              <w:instrText xml:space="preserve"> PAGEREF _Toc212220946 \h </w:instrText>
             </w:r>
             <w:r>
               <w:rPr>
@@ -2180,7 +2180,7 @@
               <w14:ligatures w14:val="standardContextual"/>
             </w:rPr>
           </w:pPr>
-          <w:hyperlink w:anchor="_Toc212144630" w:history="1">
+          <w:hyperlink w:anchor="_Toc212220947" w:history="1">
             <w:r>
               <w:rPr>
                 <w:rStyle w:val="Hyperlink"/>
@@ -2227,7 +2227,7 @@
                 <w:noProof/>
                 <w:webHidden/>
               </w:rPr>
-              <w:instrText xml:space="preserve"> PAGEREF _Toc212144630 \h </w:instrText>
+              <w:instrText xml:space="preserve"> PAGEREF _Toc212220947 \h </w:instrText>
             </w:r>
             <w:r>
               <w:rPr>
@@ -2274,7 +2274,7 @@
               <w14:ligatures w14:val="standardContextual"/>
             </w:rPr>
           </w:pPr>
-          <w:hyperlink w:anchor="_Toc212144631" w:history="1">
+          <w:hyperlink w:anchor="_Toc212220948" w:history="1">
             <w:r>
               <w:rPr>
                 <w:rStyle w:val="Hyperlink"/>
@@ -2319,7 +2319,7 @@
                 <w:noProof/>
                 <w:webHidden/>
               </w:rPr>
-              <w:instrText xml:space="preserve"> PAGEREF _Toc212144631 \h </w:instrText>
+              <w:instrText xml:space="preserve"> PAGEREF _Toc212220948 \h </w:instrText>
             </w:r>
             <w:r>
               <w:rPr>
@@ -2366,7 +2366,7 @@
               <w14:ligatures w14:val="standardContextual"/>
             </w:rPr>
           </w:pPr>
-          <w:hyperlink w:anchor="_Toc212144632" w:history="1">
+          <w:hyperlink w:anchor="_Toc212220949" w:history="1">
             <w:r>
               <w:rPr>
                 <w:rStyle w:val="Hyperlink"/>
@@ -2413,7 +2413,7 @@
                 <w:noProof/>
                 <w:webHidden/>
               </w:rPr>
-              <w:instrText xml:space="preserve"> PAGEREF _Toc212144632 \h </w:instrText>
+              <w:instrText xml:space="preserve"> PAGEREF _Toc212220949 \h </w:instrText>
             </w:r>
             <w:r>
               <w:rPr>
@@ -2460,7 +2460,7 @@
               <w14:ligatures w14:val="standardContextual"/>
             </w:rPr>
           </w:pPr>
-          <w:hyperlink w:anchor="_Toc212144633" w:history="1">
+          <w:hyperlink w:anchor="_Toc212220950" w:history="1">
             <w:r>
               <w:rPr>
                 <w:rStyle w:val="Hyperlink"/>
@@ -2507,7 +2507,7 @@
                 <w:noProof/>
                 <w:webHidden/>
               </w:rPr>
-              <w:instrText xml:space="preserve"> PAGEREF _Toc212144633 \h </w:instrText>
+              <w:instrText xml:space="preserve"> PAGEREF _Toc212220950 \h </w:instrText>
             </w:r>
             <w:r>
               <w:rPr>
@@ -2554,7 +2554,7 @@
               <w14:ligatures w14:val="standardContextual"/>
             </w:rPr>
           </w:pPr>
-          <w:hyperlink w:anchor="_Toc212144634" w:history="1">
+          <w:hyperlink w:anchor="_Toc212220951" w:history="1">
             <w:r>
               <w:rPr>
                 <w:rStyle w:val="Hyperlink"/>
@@ -2601,7 +2601,7 @@
                 <w:noProof/>
                 <w:webHidden/>
               </w:rPr>
-              <w:instrText xml:space="preserve"> PAGEREF _Toc212144634 \h </w:instrText>
+              <w:instrText xml:space="preserve"> PAGEREF _Toc212220951 \h </w:instrText>
             </w:r>
             <w:r>
               <w:rPr>
@@ -2648,7 +2648,7 @@
               <w14:ligatures w14:val="standardContextual"/>
             </w:rPr>
           </w:pPr>
-          <w:hyperlink w:anchor="_Toc212144635" w:history="1">
+          <w:hyperlink w:anchor="_Toc212220952" w:history="1">
             <w:r>
               <w:rPr>
                 <w:rStyle w:val="Hyperlink"/>
@@ -2695,7 +2695,7 @@
                 <w:noProof/>
                 <w:webHidden/>
               </w:rPr>
-              <w:instrText xml:space="preserve"> PAGEREF _Toc212144635 \h </w:instrText>
+              <w:instrText xml:space="preserve"> PAGEREF _Toc212220952 \h </w:instrText>
             </w:r>
             <w:r>
               <w:rPr>
@@ -2742,7 +2742,7 @@
               <w14:ligatures w14:val="standardContextual"/>
             </w:rPr>
           </w:pPr>
-          <w:hyperlink w:anchor="_Toc212144636" w:history="1">
+          <w:hyperlink w:anchor="_Toc212220953" w:history="1">
             <w:r>
               <w:rPr>
                 <w:rStyle w:val="Hyperlink"/>
@@ -2787,7 +2787,7 @@
                 <w:noProof/>
                 <w:webHidden/>
               </w:rPr>
-              <w:instrText xml:space="preserve"> PAGEREF _Toc212144636 \h </w:instrText>
+              <w:instrText xml:space="preserve"> PAGEREF _Toc212220953 \h </w:instrText>
             </w:r>
             <w:r>
               <w:rPr>
@@ -2834,7 +2834,7 @@
               <w14:ligatures w14:val="standardContextual"/>
             </w:rPr>
           </w:pPr>
-          <w:hyperlink w:anchor="_Toc212144637" w:history="1">
+          <w:hyperlink w:anchor="_Toc212220954" w:history="1">
             <w:r>
               <w:rPr>
                 <w:rStyle w:val="Hyperlink"/>
@@ -2879,7 +2879,7 @@
                 <w:noProof/>
                 <w:webHidden/>
               </w:rPr>
-              <w:instrText xml:space="preserve"> PAGEREF _Toc212144637 \h </w:instrText>
+              <w:instrText xml:space="preserve"> PAGEREF _Toc212220954 \h </w:instrText>
             </w:r>
             <w:r>
               <w:rPr>
@@ -2925,7 +2925,7 @@
               <w14:ligatures w14:val="standardContextual"/>
             </w:rPr>
           </w:pPr>
-          <w:hyperlink w:anchor="_Toc212144638" w:history="1">
+          <w:hyperlink w:anchor="_Toc212220955" w:history="1">
             <w:r>
               <w:rPr>
                 <w:rStyle w:val="Hyperlink"/>
@@ -2952,7 +2952,7 @@
                 <w:noProof/>
                 <w:webHidden/>
               </w:rPr>
-              <w:instrText xml:space="preserve"> PAGEREF _Toc212144638 \h </w:instrText>
+              <w:instrText xml:space="preserve"> PAGEREF _Toc212220955 \h </w:instrText>
             </w:r>
             <w:r>
               <w:rPr>
@@ -2999,7 +2999,7 @@
               <w14:ligatures w14:val="standardContextual"/>
             </w:rPr>
           </w:pPr>
-          <w:hyperlink w:anchor="_Toc212144639" w:history="1">
+          <w:hyperlink w:anchor="_Toc212220956" w:history="1">
             <w:r>
               <w:rPr>
                 <w:rStyle w:val="Hyperlink"/>
@@ -3044,7 +3044,7 @@
                 <w:noProof/>
                 <w:webHidden/>
               </w:rPr>
-              <w:instrText xml:space="preserve"> PAGEREF _Toc212144639 \h </w:instrText>
+              <w:instrText xml:space="preserve"> PAGEREF _Toc212220956 \h </w:instrText>
             </w:r>
             <w:r>
               <w:rPr>
@@ -3090,7 +3090,7 @@
               <w14:ligatures w14:val="standardContextual"/>
             </w:rPr>
           </w:pPr>
-          <w:hyperlink w:anchor="_Toc212144640" w:history="1">
+          <w:hyperlink w:anchor="_Toc212220957" w:history="1">
             <w:r>
               <w:rPr>
                 <w:rStyle w:val="Hyperlink"/>
@@ -3117,7 +3117,7 @@
                 <w:noProof/>
                 <w:webHidden/>
               </w:rPr>
-              <w:instrText xml:space="preserve"> PAGEREF _Toc212144640 \h </w:instrText>
+              <w:instrText xml:space="preserve"> PAGEREF _Toc212220957 \h </w:instrText>
             </w:r>
             <w:r>
               <w:rPr>
@@ -3138,6 +3138,171 @@
                 <w:webHidden/>
               </w:rPr>
               <w:t>19</w:t>
+            </w:r>
+            <w:r>
+              <w:rPr>
+                <w:noProof/>
+                <w:webHidden/>
+              </w:rPr>
+              <w:fldChar w:fldCharType="end"/>
+            </w:r>
+          </w:hyperlink>
+        </w:p>
+        <w:p>
+          <w:pPr>
+            <w:pStyle w:val="Sumrio3"/>
+            <w:tabs>
+              <w:tab w:val="left" w:pos="1200"/>
+              <w:tab w:val="right" w:leader="dot" w:pos="9350"/>
+            </w:tabs>
+            <w:rPr>
+              <w:rFonts w:eastAsiaTheme="minorEastAsia" w:cstheme="minorBidi"/>
+              <w:noProof/>
+              <w:kern w:val="2"/>
+              <w:sz w:val="24"/>
+              <w:szCs w:val="24"/>
+              <w14:ligatures w14:val="standardContextual"/>
+            </w:rPr>
+          </w:pPr>
+          <w:hyperlink w:anchor="_Toc212220958" w:history="1">
+            <w:r>
+              <w:rPr>
+                <w:rStyle w:val="Hyperlink"/>
+                <w:noProof/>
+              </w:rPr>
+              <w:t>5.2.3</w:t>
+            </w:r>
+            <w:r>
+              <w:rPr>
+                <w:rFonts w:eastAsiaTheme="minorEastAsia" w:cstheme="minorBidi"/>
+                <w:noProof/>
+                <w:kern w:val="2"/>
+                <w:sz w:val="24"/>
+                <w:szCs w:val="24"/>
+                <w14:ligatures w14:val="standardContextual"/>
+              </w:rPr>
+              <w:tab/>
+            </w:r>
+            <w:r>
+              <w:rPr>
+                <w:rStyle w:val="Hyperlink"/>
+                <w:noProof/>
+              </w:rPr>
+              <w:t>Tabela Intermediária de KPIs (Streaming -&gt; Batch)</w:t>
+            </w:r>
+            <w:r>
+              <w:rPr>
+                <w:noProof/>
+                <w:webHidden/>
+              </w:rPr>
+              <w:tab/>
+            </w:r>
+            <w:r>
+              <w:rPr>
+                <w:noProof/>
+                <w:webHidden/>
+              </w:rPr>
+              <w:fldChar w:fldCharType="begin"/>
+            </w:r>
+            <w:r>
+              <w:rPr>
+                <w:noProof/>
+                <w:webHidden/>
+              </w:rPr>
+              <w:instrText xml:space="preserve"> PAGEREF _Toc212220958 \h </w:instrText>
+            </w:r>
+            <w:r>
+              <w:rPr>
+                <w:noProof/>
+                <w:webHidden/>
+              </w:rPr>
+            </w:r>
+            <w:r>
+              <w:rPr>
+                <w:noProof/>
+                <w:webHidden/>
+              </w:rPr>
+              <w:fldChar w:fldCharType="separate"/>
+            </w:r>
+            <w:r>
+              <w:rPr>
+                <w:noProof/>
+                <w:webHidden/>
+              </w:rPr>
+              <w:t>21</w:t>
+            </w:r>
+            <w:r>
+              <w:rPr>
+                <w:noProof/>
+                <w:webHidden/>
+              </w:rPr>
+              <w:fldChar w:fldCharType="end"/>
+            </w:r>
+          </w:hyperlink>
+        </w:p>
+        <w:p>
+          <w:pPr>
+            <w:pStyle w:val="Sumrio4"/>
+            <w:tabs>
+              <w:tab w:val="right" w:leader="dot" w:pos="9350"/>
+            </w:tabs>
+            <w:rPr>
+              <w:rFonts w:eastAsiaTheme="minorEastAsia" w:cstheme="minorBidi"/>
+              <w:noProof/>
+              <w:kern w:val="2"/>
+              <w:sz w:val="24"/>
+              <w:szCs w:val="24"/>
+              <w14:ligatures w14:val="standardContextual"/>
+            </w:rPr>
+          </w:pPr>
+          <w:hyperlink w:anchor="_Toc212220959" w:history="1">
+            <w:r>
+              <w:rPr>
+                <w:rStyle w:val="Hyperlink"/>
+                <w:noProof/>
+              </w:rPr>
+              <w:t>Tabela: kpis_historicos_para_processar</w:t>
+            </w:r>
+            <w:r>
+              <w:rPr>
+                <w:noProof/>
+                <w:webHidden/>
+              </w:rPr>
+              <w:tab/>
+            </w:r>
+            <w:r>
+              <w:rPr>
+                <w:noProof/>
+                <w:webHidden/>
+              </w:rPr>
+              <w:fldChar w:fldCharType="begin"/>
+            </w:r>
+            <w:r>
+              <w:rPr>
+                <w:noProof/>
+                <w:webHidden/>
+              </w:rPr>
+              <w:instrText xml:space="preserve"> PAGEREF _Toc212220959 \h </w:instrText>
+            </w:r>
+            <w:r>
+              <w:rPr>
+                <w:noProof/>
+                <w:webHidden/>
+              </w:rPr>
+            </w:r>
+            <w:r>
+              <w:rPr>
+                <w:noProof/>
+                <w:webHidden/>
+              </w:rPr>
+              <w:fldChar w:fldCharType="separate"/>
+            </w:r>
+            <w:r>
+              <w:rPr>
+                <w:noProof/>
+                <w:webHidden/>
+              </w:rPr>
+              <w:t>21</w:t>
             </w:r>
             <w:r>
               <w:rPr>
@@ -3164,7 +3329,7 @@
               <w14:ligatures w14:val="standardContextual"/>
             </w:rPr>
           </w:pPr>
-          <w:hyperlink w:anchor="_Toc212144641" w:history="1">
+          <w:hyperlink w:anchor="_Toc212220960" w:history="1">
             <w:r>
               <w:rPr>
                 <w:rStyle w:val="Hyperlink"/>
@@ -3209,7 +3374,7 @@
                 <w:noProof/>
                 <w:webHidden/>
               </w:rPr>
-              <w:instrText xml:space="preserve"> PAGEREF _Toc212144641 \h </w:instrText>
+              <w:instrText xml:space="preserve"> PAGEREF _Toc212220960 \h </w:instrText>
             </w:r>
             <w:r>
               <w:rPr>
@@ -3229,7 +3394,7 @@
                 <w:noProof/>
                 <w:webHidden/>
               </w:rPr>
-              <w:t>21</w:t>
+              <w:t>22</w:t>
             </w:r>
             <w:r>
               <w:rPr>
@@ -3256,7 +3421,7 @@
               <w14:ligatures w14:val="standardContextual"/>
             </w:rPr>
           </w:pPr>
-          <w:hyperlink w:anchor="_Toc212144642" w:history="1">
+          <w:hyperlink w:anchor="_Toc212220961" w:history="1">
             <w:r>
               <w:rPr>
                 <w:rStyle w:val="Hyperlink"/>
@@ -3301,7 +3466,7 @@
                 <w:noProof/>
                 <w:webHidden/>
               </w:rPr>
-              <w:instrText xml:space="preserve"> PAGEREF _Toc212144642 \h </w:instrText>
+              <w:instrText xml:space="preserve"> PAGEREF _Toc212220961 \h </w:instrText>
             </w:r>
             <w:r>
               <w:rPr>
@@ -3321,7 +3486,7 @@
                 <w:noProof/>
                 <w:webHidden/>
               </w:rPr>
-              <w:t>21</w:t>
+              <w:t>22</w:t>
             </w:r>
             <w:r>
               <w:rPr>
@@ -3347,7 +3512,7 @@
               <w14:ligatures w14:val="standardContextual"/>
             </w:rPr>
           </w:pPr>
-          <w:hyperlink w:anchor="_Toc212144643" w:history="1">
+          <w:hyperlink w:anchor="_Toc212220962" w:history="1">
             <w:r>
               <w:rPr>
                 <w:rStyle w:val="Hyperlink"/>
@@ -3374,7 +3539,7 @@
                 <w:noProof/>
                 <w:webHidden/>
               </w:rPr>
-              <w:instrText xml:space="preserve"> PAGEREF _Toc212144643 \h </w:instrText>
+              <w:instrText xml:space="preserve"> PAGEREF _Toc212220962 \h </w:instrText>
             </w:r>
             <w:r>
               <w:rPr>
@@ -3394,7 +3559,7 @@
                 <w:noProof/>
                 <w:webHidden/>
               </w:rPr>
-              <w:t>21</w:t>
+              <w:t>22</w:t>
             </w:r>
             <w:r>
               <w:rPr>
@@ -3420,7 +3585,7 @@
               <w14:ligatures w14:val="standardContextual"/>
             </w:rPr>
           </w:pPr>
-          <w:hyperlink w:anchor="_Toc212144644" w:history="1">
+          <w:hyperlink w:anchor="_Toc212220963" w:history="1">
             <w:r>
               <w:rPr>
                 <w:rStyle w:val="Hyperlink"/>
@@ -3447,7 +3612,7 @@
                 <w:noProof/>
                 <w:webHidden/>
               </w:rPr>
-              <w:instrText xml:space="preserve"> PAGEREF _Toc212144644 \h </w:instrText>
+              <w:instrText xml:space="preserve"> PAGEREF _Toc212220963 \h </w:instrText>
             </w:r>
             <w:r>
               <w:rPr>
@@ -3467,7 +3632,7 @@
                 <w:noProof/>
                 <w:webHidden/>
               </w:rPr>
-              <w:t>21</w:t>
+              <w:t>22</w:t>
             </w:r>
             <w:r>
               <w:rPr>
@@ -3494,7 +3659,7 @@
               <w14:ligatures w14:val="standardContextual"/>
             </w:rPr>
           </w:pPr>
-          <w:hyperlink w:anchor="_Toc212144645" w:history="1">
+          <w:hyperlink w:anchor="_Toc212220964" w:history="1">
             <w:r>
               <w:rPr>
                 <w:rStyle w:val="Hyperlink"/>
@@ -3539,7 +3704,7 @@
                 <w:noProof/>
                 <w:webHidden/>
               </w:rPr>
-              <w:instrText xml:space="preserve"> PAGEREF _Toc212144645 \h </w:instrText>
+              <w:instrText xml:space="preserve"> PAGEREF _Toc212220964 \h </w:instrText>
             </w:r>
             <w:r>
               <w:rPr>
@@ -3559,7 +3724,7 @@
                 <w:noProof/>
                 <w:webHidden/>
               </w:rPr>
-              <w:t>22</w:t>
+              <w:t>23</w:t>
             </w:r>
             <w:r>
               <w:rPr>
@@ -3585,13 +3750,27 @@
               <w14:ligatures w14:val="standardContextual"/>
             </w:rPr>
           </w:pPr>
-          <w:hyperlink w:anchor="_Toc212144646" w:history="1">
+          <w:hyperlink w:anchor="_Toc212220965" w:history="1">
             <w:r>
               <w:rPr>
                 <w:rStyle w:val="Hyperlink"/>
                 <w:noProof/>
               </w:rPr>
-              <w:t>Tabela: fato_operacao_linhas_hora</w:t>
+              <w:t>Tabela: fato_opera</w:t>
+            </w:r>
+            <w:r>
+              <w:rPr>
+                <w:rStyle w:val="Hyperlink"/>
+                <w:noProof/>
+              </w:rPr>
+              <w:t>c</w:t>
+            </w:r>
+            <w:r>
+              <w:rPr>
+                <w:rStyle w:val="Hyperlink"/>
+                <w:noProof/>
+              </w:rPr>
+              <w:t>ao_linhas_hora</w:t>
             </w:r>
             <w:r>
               <w:rPr>
@@ -3612,7 +3791,7 @@
                 <w:noProof/>
                 <w:webHidden/>
               </w:rPr>
-              <w:instrText xml:space="preserve"> PAGEREF _Toc212144646 \h </w:instrText>
+              <w:instrText xml:space="preserve"> PAGEREF _Toc212220965 \h </w:instrText>
             </w:r>
             <w:r>
               <w:rPr>
@@ -3632,7 +3811,7 @@
                 <w:noProof/>
                 <w:webHidden/>
               </w:rPr>
-              <w:t>22</w:t>
+              <w:t>23</w:t>
             </w:r>
             <w:r>
               <w:rPr>
@@ -3658,7 +3837,7 @@
               <w14:ligatures w14:val="standardContextual"/>
             </w:rPr>
           </w:pPr>
-          <w:hyperlink w:anchor="_Toc212144647" w:history="1">
+          <w:hyperlink w:anchor="_Toc212220966" w:history="1">
             <w:r>
               <w:rPr>
                 <w:rStyle w:val="Hyperlink"/>
@@ -3685,7 +3864,7 @@
                 <w:noProof/>
                 <w:webHidden/>
               </w:rPr>
-              <w:instrText xml:space="preserve"> PAGEREF _Toc212144647 \h </w:instrText>
+              <w:instrText xml:space="preserve"> PAGEREF _Toc212220966 \h </w:instrText>
             </w:r>
             <w:r>
               <w:rPr>
@@ -3705,7 +3884,7 @@
                 <w:noProof/>
                 <w:webHidden/>
               </w:rPr>
-              <w:t>22</w:t>
+              <w:t>23</w:t>
             </w:r>
             <w:r>
               <w:rPr>
@@ -3731,7 +3910,7 @@
               <w14:ligatures w14:val="standardContextual"/>
             </w:rPr>
           </w:pPr>
-          <w:hyperlink w:anchor="_Toc212144648" w:history="1">
+          <w:hyperlink w:anchor="_Toc212220967" w:history="1">
             <w:r>
               <w:rPr>
                 <w:rStyle w:val="Hyperlink"/>
@@ -3758,7 +3937,7 @@
                 <w:noProof/>
                 <w:webHidden/>
               </w:rPr>
-              <w:instrText xml:space="preserve"> PAGEREF _Toc212144648 \h </w:instrText>
+              <w:instrText xml:space="preserve"> PAGEREF _Toc212220967 \h </w:instrText>
             </w:r>
             <w:r>
               <w:rPr>
@@ -3778,7 +3957,7 @@
                 <w:noProof/>
                 <w:webHidden/>
               </w:rPr>
-              <w:t>22</w:t>
+              <w:t>23</w:t>
             </w:r>
             <w:r>
               <w:rPr>
@@ -3805,7 +3984,7 @@
               <w14:ligatures w14:val="standardContextual"/>
             </w:rPr>
           </w:pPr>
-          <w:hyperlink w:anchor="_Toc212144649" w:history="1">
+          <w:hyperlink w:anchor="_Toc212220968" w:history="1">
             <w:r>
               <w:rPr>
                 <w:rStyle w:val="Hyperlink"/>
@@ -3850,7 +4029,7 @@
                 <w:noProof/>
                 <w:webHidden/>
               </w:rPr>
-              <w:instrText xml:space="preserve"> PAGEREF _Toc212144649 \h </w:instrText>
+              <w:instrText xml:space="preserve"> PAGEREF _Toc212220968 \h </w:instrText>
             </w:r>
             <w:r>
               <w:rPr>
@@ -3870,7 +4049,7 @@
                 <w:noProof/>
                 <w:webHidden/>
               </w:rPr>
-              <w:t>23</w:t>
+              <w:t>24</w:t>
             </w:r>
             <w:r>
               <w:rPr>
@@ -3896,13 +4075,13 @@
               <w14:ligatures w14:val="standardContextual"/>
             </w:rPr>
           </w:pPr>
-          <w:hyperlink w:anchor="_Toc212144650" w:history="1">
+          <w:hyperlink w:anchor="_Toc212220969" w:history="1">
             <w:r>
               <w:rPr>
                 <w:rStyle w:val="Hyperlink"/>
                 <w:noProof/>
               </w:rPr>
-              <w:t>Tabela: fato_posicao_onibus_atual</w:t>
+              <w:t>Tabela: nrt_posicao_onibus_atual</w:t>
             </w:r>
             <w:r>
               <w:rPr>
@@ -3923,7 +4102,7 @@
                 <w:noProof/>
                 <w:webHidden/>
               </w:rPr>
-              <w:instrText xml:space="preserve"> PAGEREF _Toc212144650 \h </w:instrText>
+              <w:instrText xml:space="preserve"> PAGEREF _Toc212220969 \h </w:instrText>
             </w:r>
             <w:r>
               <w:rPr>
@@ -3943,7 +4122,7 @@
                 <w:noProof/>
                 <w:webHidden/>
               </w:rPr>
-              <w:t>23</w:t>
+              <w:t>24</w:t>
             </w:r>
             <w:r>
               <w:rPr>
@@ -3969,7 +4148,7 @@
               <w14:ligatures w14:val="standardContextual"/>
             </w:rPr>
           </w:pPr>
-          <w:hyperlink w:anchor="_Toc212144651" w:history="1">
+          <w:hyperlink w:anchor="_Toc212220970" w:history="1">
             <w:r>
               <w:rPr>
                 <w:rStyle w:val="Hyperlink"/>
@@ -4004,7 +4183,7 @@
                 <w:noProof/>
                 <w:webHidden/>
               </w:rPr>
-              <w:instrText xml:space="preserve"> PAGEREF _Toc212144651 \h </w:instrText>
+              <w:instrText xml:space="preserve"> PAGEREF _Toc212220970 \h </w:instrText>
             </w:r>
             <w:r>
               <w:rPr>
@@ -4024,7 +4203,7 @@
                 <w:noProof/>
                 <w:webHidden/>
               </w:rPr>
-              <w:t>23</w:t>
+              <w:t>24</w:t>
             </w:r>
             <w:r>
               <w:rPr>
@@ -4050,7 +4229,7 @@
               <w14:ligatures w14:val="standardContextual"/>
             </w:rPr>
           </w:pPr>
-          <w:hyperlink w:anchor="_Toc212144652" w:history="1">
+          <w:hyperlink w:anchor="_Toc212220971" w:history="1">
             <w:r>
               <w:rPr>
                 <w:rStyle w:val="Hyperlink"/>
@@ -4085,7 +4264,7 @@
                 <w:noProof/>
                 <w:webHidden/>
               </w:rPr>
-              <w:instrText xml:space="preserve"> PAGEREF _Toc212144652 \h </w:instrText>
+              <w:instrText xml:space="preserve"> PAGEREF _Toc212220971 \h </w:instrText>
             </w:r>
             <w:r>
               <w:rPr>
@@ -4105,7 +4284,7 @@
                 <w:noProof/>
                 <w:webHidden/>
               </w:rPr>
-              <w:t>23</w:t>
+              <w:t>24</w:t>
             </w:r>
             <w:r>
               <w:rPr>
@@ -4132,7 +4311,7 @@
               <w14:ligatures w14:val="standardContextual"/>
             </w:rPr>
           </w:pPr>
-          <w:hyperlink w:anchor="_Toc212144653" w:history="1">
+          <w:hyperlink w:anchor="_Toc212220972" w:history="1">
             <w:r>
               <w:rPr>
                 <w:rStyle w:val="Hyperlink"/>
@@ -4179,7 +4358,7 @@
                 <w:noProof/>
                 <w:webHidden/>
               </w:rPr>
-              <w:instrText xml:space="preserve"> PAGEREF _Toc212144653 \h </w:instrText>
+              <w:instrText xml:space="preserve"> PAGEREF _Toc212220972 \h </w:instrText>
             </w:r>
             <w:r>
               <w:rPr>
@@ -4199,7 +4378,7 @@
                 <w:noProof/>
                 <w:webHidden/>
               </w:rPr>
-              <w:t>25</w:t>
+              <w:t>26</w:t>
             </w:r>
             <w:r>
               <w:rPr>
@@ -4226,7 +4405,7 @@
               <w14:ligatures w14:val="standardContextual"/>
             </w:rPr>
           </w:pPr>
-          <w:hyperlink w:anchor="_Toc212144654" w:history="1">
+          <w:hyperlink w:anchor="_Toc212220973" w:history="1">
             <w:r>
               <w:rPr>
                 <w:rStyle w:val="Hyperlink"/>
@@ -4273,7 +4452,7 @@
                 <w:noProof/>
                 <w:webHidden/>
               </w:rPr>
-              <w:instrText xml:space="preserve"> PAGEREF _Toc212144654 \h </w:instrText>
+              <w:instrText xml:space="preserve"> PAGEREF _Toc212220973 \h </w:instrText>
             </w:r>
             <w:r>
               <w:rPr>
@@ -4293,7 +4472,7 @@
                 <w:noProof/>
                 <w:webHidden/>
               </w:rPr>
-              <w:t>25</w:t>
+              <w:t>26</w:t>
             </w:r>
             <w:r>
               <w:rPr>
@@ -4320,7 +4499,7 @@
               <w14:ligatures w14:val="standardContextual"/>
             </w:rPr>
           </w:pPr>
-          <w:hyperlink w:anchor="_Toc212144655" w:history="1">
+          <w:hyperlink w:anchor="_Toc212220974" w:history="1">
             <w:r>
               <w:rPr>
                 <w:rStyle w:val="Hyperlink"/>
@@ -4367,7 +4546,7 @@
                 <w:noProof/>
                 <w:webHidden/>
               </w:rPr>
-              <w:instrText xml:space="preserve"> PAGEREF _Toc212144655 \h </w:instrText>
+              <w:instrText xml:space="preserve"> PAGEREF _Toc212220974 \h </w:instrText>
             </w:r>
             <w:r>
               <w:rPr>
@@ -4387,7 +4566,7 @@
                 <w:noProof/>
                 <w:webHidden/>
               </w:rPr>
-              <w:t>27</w:t>
+              <w:t>28</w:t>
             </w:r>
             <w:r>
               <w:rPr>
@@ -4441,7 +4620,7 @@
         </w:numPr>
         <w:ind w:left="426"/>
       </w:pPr>
-      <w:bookmarkStart w:id="0" w:name="_Toc212144616"/>
+      <w:bookmarkStart w:id="0" w:name="_Toc212220933"/>
       <w:r>
         <w:lastRenderedPageBreak/>
         <w:t>Projeto de Engenharia de Dados: Raio-X da Frota SPTrans</w:t>
@@ -4486,7 +4665,7 @@
         </w:numPr>
         <w:ind w:left="426"/>
       </w:pPr>
-      <w:bookmarkStart w:id="1" w:name="_Toc212144617"/>
+      <w:bookmarkStart w:id="1" w:name="_Toc212220934"/>
       <w:r>
         <w:lastRenderedPageBreak/>
         <w:t>Objetivo do Projeto</w:t>
@@ -4572,13 +4751,13 @@
         <w:t>a</w:t>
       </w:r>
       <w:r>
-        <w:t xml:space="preserve">ra entre diferentes horários? Quais linhas são </w:t>
-      </w:r>
-      <w:r>
-        <w:t>cronicamente</w:t>
-      </w:r>
-      <w:r>
-        <w:t xml:space="preserve"> mais lentas ou mais operantes?</w:t>
+        <w:t xml:space="preserve">ra entre diferentes horários? </w:t>
+      </w:r>
+      <w:r>
+        <w:t>Quantos ônibus estão em congestionamentos</w:t>
+      </w:r>
+      <w:r>
+        <w:t>?</w:t>
       </w:r>
     </w:p>
     <w:p>
@@ -4636,7 +4815,7 @@
         </w:numPr>
         <w:ind w:left="426"/>
       </w:pPr>
-      <w:bookmarkStart w:id="2" w:name="_Toc212144618"/>
+      <w:bookmarkStart w:id="2" w:name="_Toc212220935"/>
       <w:r>
         <w:lastRenderedPageBreak/>
         <w:t>Resultados Entregues</w:t>
@@ -4802,7 +4981,13 @@
         <w:t xml:space="preserve"> </w:t>
       </w:r>
       <w:r>
-        <w:t>Fornece uma visão operacional para monitoramento imediato, com KPIs críticos (Velocidade Média da Frota, Total de Ônibus Congestionados) e um mapa de posições dos veículos atualizado a cada poucos minutos.</w:t>
+        <w:t>Fornece uma visão operacional para monitoramento imediato, com KPIs críticos (Velocidade Média da Frota,</w:t>
+      </w:r>
+      <w:r>
+        <w:t xml:space="preserve"> Total da Frota Ativa,</w:t>
+      </w:r>
+      <w:r>
+        <w:t xml:space="preserve"> Total de Ônibus Congestionados) e um mapa de posições dos veículos atualizado a cada poucos minutos.</w:t>
       </w:r>
     </w:p>
     <w:p>
@@ -4963,7 +5148,7 @@
           <w:rFonts w:eastAsia="Google Sans"/>
         </w:rPr>
       </w:pPr>
-      <w:bookmarkStart w:id="3" w:name="_Toc212144619"/>
+      <w:bookmarkStart w:id="3" w:name="_Toc212220936"/>
       <w:r>
         <w:rPr>
           <w:rFonts w:eastAsia="Google Sans"/>
@@ -5018,7 +5203,7 @@
         <w:jc w:val="both"/>
       </w:pPr>
       <w:r>
-        <w:t>Ambos os caminhos (streaming e batch) consolidam seus resultados na Camada Gold do Lakehouse (MinIO + Delta Lake), que atua como a fonte única da verdade. Em seguida, os dados são carregados em uma Camada de Entrega de Dados, composta por um Data Warehouse em PostgreSQL.</w:t>
+        <w:t>Ambos os caminhos (streaming e batch) processam os dados, com a Camada Gold do Lakehouse (MinIO + Delta Lake) atuando como a fonte única da verdade para os dados analíticos e históricos. Por fim, os dados processados (tanto históricos quanto de tempo real) são disponibilizados em uma Camada de Entrega de Dados, composta por um Data Warehouse em PostgreSQL.</w:t>
       </w:r>
     </w:p>
     <w:p>
@@ -5050,21 +5235,21 @@
       </w:pPr>
       <w:r>
         <w:rPr>
-          <w:noProof/>
+          <w:rFonts w:eastAsia="Google Sans"/>
         </w:rPr>
         <w:drawing>
-          <wp:anchor distT="0" distB="0" distL="114300" distR="114300" simplePos="0" relativeHeight="251682816" behindDoc="0" locked="0" layoutInCell="1" allowOverlap="1" wp14:anchorId="7C568D26" wp14:editId="231DBC8D">
+          <wp:anchor distT="0" distB="0" distL="114300" distR="114300" simplePos="0" relativeHeight="251684864" behindDoc="0" locked="0" layoutInCell="1" allowOverlap="1" wp14:anchorId="7F988551" wp14:editId="7C1D50BF">
             <wp:simplePos x="0" y="0"/>
-            <wp:positionH relativeFrom="margin">
-              <wp:align>right</wp:align>
+            <wp:positionH relativeFrom="page">
+              <wp:align>center</wp:align>
             </wp:positionH>
             <wp:positionV relativeFrom="paragraph">
-              <wp:posOffset>331515</wp:posOffset>
+              <wp:posOffset>335280</wp:posOffset>
             </wp:positionV>
             <wp:extent cx="8707755" cy="3317875"/>
             <wp:effectExtent l="0" t="0" r="0" b="0"/>
             <wp:wrapNone/>
-            <wp:docPr id="276160875" name="Imagem 1" descr="Diagrama&#10;&#10;O conteúdo gerado por IA pode estar incorreto."/>
+            <wp:docPr id="993508007" name="Imagem 1" descr="Diagrama&#10;&#10;O conteúdo gerado por IA pode estar incorreto."/>
             <wp:cNvGraphicFramePr>
               <a:graphicFrameLocks xmlns:a="http://schemas.openxmlformats.org/drawingml/2006/main" noChangeAspect="1"/>
             </wp:cNvGraphicFramePr>
@@ -5072,7 +5257,7 @@
               <a:graphicData uri="http://schemas.openxmlformats.org/drawingml/2006/picture">
                 <pic:pic xmlns:pic="http://schemas.openxmlformats.org/drawingml/2006/picture">
                   <pic:nvPicPr>
-                    <pic:cNvPr id="276160875" name="Imagem 1" descr="Diagrama&#10;&#10;O conteúdo gerado por IA pode estar incorreto."/>
+                    <pic:cNvPr id="993508007" name="Imagem 1" descr="Diagrama&#10;&#10;O conteúdo gerado por IA pode estar incorreto."/>
                     <pic:cNvPicPr/>
                   </pic:nvPicPr>
                   <pic:blipFill>
@@ -5111,18 +5296,20 @@
         </w:rPr>
         <w:t>A seguir, detalharemos cada parte da arquitetura:</w:t>
       </w:r>
+      <w:r>
+        <w:t xml:space="preserve"> </w:t>
+      </w:r>
     </w:p>
     <w:p>
       <w:pPr>
         <w:pStyle w:val="Ttulo1"/>
-        <w:numPr>
-          <w:ilvl w:val="0"/>
-          <w:numId w:val="32"/>
-        </w:numPr>
-        <w:ind w:left="426"/>
         <w:rPr>
           <w:rFonts w:eastAsia="Google Sans"/>
         </w:rPr>
+      </w:pPr>
+    </w:p>
+    <w:p>
+      <w:pPr>
         <w:sectPr>
           <w:pgSz w:w="15840" w:h="12240" w:orient="landscape"/>
           <w:pgMar w:top="284" w:right="851" w:bottom="1440" w:left="1276" w:header="0" w:footer="720" w:gutter="0"/>
@@ -5142,7 +5329,7 @@
           <w:rFonts w:eastAsia="Google Sans"/>
         </w:rPr>
       </w:pPr>
-      <w:bookmarkStart w:id="4" w:name="_Toc212144620"/>
+      <w:bookmarkStart w:id="4" w:name="_Toc212220937"/>
       <w:r>
         <w:rPr>
           <w:rFonts w:eastAsia="Google Sans"/>
@@ -5495,7 +5682,7 @@
           <w:rFonts w:eastAsia="Google Sans"/>
         </w:rPr>
       </w:pPr>
-      <w:bookmarkStart w:id="5" w:name="_Toc212144621"/>
+      <w:bookmarkStart w:id="5" w:name="_Toc212220938"/>
       <w:r>
         <w:rPr>
           <w:rFonts w:eastAsia="Google Sans"/>
@@ -5903,7 +6090,13 @@
         <w:rPr>
           <w:rFonts w:ascii="Courier New" w:eastAsia="Google Sans" w:hAnsi="Courier New" w:cs="Courier New"/>
         </w:rPr>
-        <w:t>fato_posicao_onibus_atual</w:t>
+        <w:t>nrt</w:t>
+      </w:r>
+      <w:r>
+        <w:rPr>
+          <w:rFonts w:ascii="Courier New" w:eastAsia="Google Sans" w:hAnsi="Courier New" w:cs="Courier New"/>
+        </w:rPr>
+        <w:t>_posicao_onibus_atual</w:t>
       </w:r>
       <w:r>
         <w:rPr>
@@ -5962,7 +6155,7 @@
           <w:rFonts w:eastAsia="Google Sans"/>
         </w:rPr>
       </w:pPr>
-      <w:bookmarkStart w:id="6" w:name="_Toc212144622"/>
+      <w:bookmarkStart w:id="6" w:name="_Toc212220939"/>
       <w:r>
         <w:rPr>
           <w:rFonts w:eastAsia="Google Sans"/>
@@ -6247,7 +6440,25 @@
         <w:t xml:space="preserve"> </w:t>
       </w:r>
       <w:r>
-        <w:t>Esta DAG aciona um job Spark que lê os arquivos JSON brutos da Camada Bronze, os transforma e salva como uma Tabela Delta limpa na Camada Silver.</w:t>
+        <w:t>Esta DAG aciona um job Spark (</w:t>
+      </w:r>
+      <w:r>
+        <w:rPr>
+          <w:rFonts w:ascii="Courier New" w:hAnsi="Courier New" w:cs="Courier New"/>
+        </w:rPr>
+        <w:t>bronze_to_silver_batch.py</w:t>
+      </w:r>
+      <w:r>
+        <w:t>) que lê os arquivos JSON brutos da Camada Bronze, os transforma e salva como uma Tabela Delta limpa na Camada Silver (</w:t>
+      </w:r>
+      <w:r>
+        <w:rPr>
+          <w:rFonts w:ascii="Courier New" w:hAnsi="Courier New" w:cs="Courier New"/>
+        </w:rPr>
+        <w:t>posicoes_onibus</w:t>
+      </w:r>
+      <w:r>
+        <w:t>).</w:t>
       </w:r>
     </w:p>
     <w:p>
@@ -6290,7 +6501,31 @@
         <w:t xml:space="preserve"> </w:t>
       </w:r>
       <w:r>
-        <w:t>Esta DAG aciona um segundo job Spark que:</w:t>
+        <w:t>Esta DAG aciona um segundo job Spark</w:t>
+      </w:r>
+      <w:r>
+        <w:t xml:space="preserve"> </w:t>
+      </w:r>
+      <w:r>
+        <w:t>(</w:t>
+      </w:r>
+      <w:r>
+        <w:rPr>
+          <w:rFonts w:ascii="Courier New" w:hAnsi="Courier New" w:cs="Courier New"/>
+        </w:rPr>
+        <w:t>silver_to_gold</w:t>
+      </w:r>
+      <w:r>
+        <w:rPr>
+          <w:rFonts w:ascii="Courier New" w:hAnsi="Courier New" w:cs="Courier New"/>
+        </w:rPr>
+        <w:t>_batch.py</w:t>
+      </w:r>
+      <w:r>
+        <w:t xml:space="preserve">) </w:t>
+      </w:r>
+      <w:r>
+        <w:t xml:space="preserve"> que:</w:t>
       </w:r>
     </w:p>
     <w:p>
@@ -6303,20 +6538,40 @@
         <w:jc w:val="both"/>
       </w:pPr>
       <w:r>
-        <w:t>Lê os dados da</w:t>
-      </w:r>
-      <w:r>
-        <w:t xml:space="preserve"> </w:t>
-      </w:r>
-      <w:r>
-        <w:t>Tabela Delta da C</w:t>
-      </w:r>
-      <w:r>
-        <w:t>amada Silver</w:t>
-      </w:r>
-      <w:r>
-        <w:t>.</w:t>
-      </w:r>
+        <w:rPr>
+          <w:b/>
+          <w:bCs/>
+        </w:rPr>
+        <w:t>Consolida a Contagem:</w:t>
+      </w:r>
+      <w:r>
+        <w:t xml:space="preserve"> Lê os dados da </w:t>
+      </w:r>
+      <w:r>
+        <w:rPr>
+          <w:rFonts w:ascii="Courier New" w:hAnsi="Courier New" w:cs="Courier New"/>
+        </w:rPr>
+        <w:t>posicoes_onibus</w:t>
+      </w:r>
+      <w:r>
+        <w:t xml:space="preserve"> (Silver) da hora anterior, calcula a contagem definitiva de ônibus e faz o MERGE na tabela </w:t>
+      </w:r>
+      <w:r>
+        <w:rPr>
+          <w:rFonts w:ascii="Courier New" w:hAnsi="Courier New" w:cs="Courier New"/>
+        </w:rPr>
+        <w:t>fato_operacao_linhas_hora</w:t>
+      </w:r>
+      <w:r>
+        <w:t xml:space="preserve"> no Lakehouse (MinIO).</w:t>
+      </w:r>
+    </w:p>
+    <w:p>
+      <w:pPr>
+        <w:pStyle w:val="PargrafodaLista"/>
+        <w:ind w:left="1440"/>
+        <w:jc w:val="both"/>
+      </w:pPr>
     </w:p>
     <w:p>
       <w:pPr>
@@ -6328,14 +6583,47 @@
         <w:jc w:val="both"/>
       </w:pPr>
       <w:r>
-        <w:t>C</w:t>
-      </w:r>
-      <w:r>
-        <w:t>alcula a contagem definitiva de ônibus por linha e hora</w:t>
-      </w:r>
-      <w:r>
-        <w:t>.</w:t>
-      </w:r>
+        <w:rPr>
+          <w:b/>
+          <w:bCs/>
+        </w:rPr>
+        <w:t>Consolida os KPIs:</w:t>
+      </w:r>
+      <w:r>
+        <w:t xml:space="preserve"> Lê os dados da tabela </w:t>
+      </w:r>
+      <w:r>
+        <w:rPr>
+          <w:rFonts w:ascii="Courier New" w:hAnsi="Courier New" w:cs="Courier New"/>
+        </w:rPr>
+        <w:t xml:space="preserve">kpis_historicos_para_processar </w:t>
+      </w:r>
+      <w:r>
+        <w:t xml:space="preserve">(Silver) da hora anterior (que foram gerados pelo streaming) e faz o MERGE nas tabelas </w:t>
+      </w:r>
+      <w:r>
+        <w:rPr>
+          <w:rFonts w:ascii="Courier New" w:hAnsi="Courier New" w:cs="Courier New"/>
+        </w:rPr>
+        <w:t>fato_velocidade_linha</w:t>
+      </w:r>
+      <w:r>
+        <w:t xml:space="preserve"> e </w:t>
+      </w:r>
+      <w:r>
+        <w:rPr>
+          <w:rFonts w:ascii="Courier New" w:hAnsi="Courier New" w:cs="Courier New"/>
+        </w:rPr>
+        <w:t>fato_onibus_parados_linha</w:t>
+      </w:r>
+      <w:r>
+        <w:t xml:space="preserve"> no Lakehouse (MinIO).</w:t>
+      </w:r>
+    </w:p>
+    <w:p>
+      <w:pPr>
+        <w:pStyle w:val="PargrafodaLista"/>
+      </w:pPr>
     </w:p>
     <w:p>
       <w:pPr>
@@ -6347,7 +6635,14 @@
         <w:jc w:val="both"/>
       </w:pPr>
       <w:r>
-        <w:t xml:space="preserve">Executa o MERGE na tabela </w:t>
+        <w:rPr>
+          <w:b/>
+          <w:bCs/>
+        </w:rPr>
+        <w:t>Carrega a Camada de Servir:</w:t>
+      </w:r>
+      <w:r>
+        <w:t xml:space="preserve"> Como passo final, o job lê as três tabelas de fatos históricas (</w:t>
       </w:r>
       <w:r>
         <w:rPr>
@@ -6356,33 +6651,29 @@
         <w:t>fato_operacao_linhas_hora</w:t>
       </w:r>
       <w:r>
-        <w:t xml:space="preserve"> na Camada Gold do Lakehouse.</w:t>
-      </w:r>
-    </w:p>
-    <w:p>
-      <w:pPr>
-        <w:pStyle w:val="PargrafodaLista"/>
-        <w:numPr>
-          <w:ilvl w:val="1"/>
-          <w:numId w:val="27"/>
-        </w:numPr>
-        <w:jc w:val="both"/>
-      </w:pPr>
-      <w:r>
-        <w:t>Como passo final, o job carrega uma cópia da Tabela Gold</w:t>
+        <w:t xml:space="preserve">, </w:t>
+      </w:r>
+      <w:r>
+        <w:rPr>
+          <w:rFonts w:ascii="Courier New" w:hAnsi="Courier New" w:cs="Courier New"/>
+        </w:rPr>
+        <w:t>fato_velocidade_linha</w:t>
+      </w:r>
+      <w:r>
+        <w:t xml:space="preserve"> e</w:t>
       </w:r>
       <w:r>
         <w:t xml:space="preserve"> </w:t>
       </w:r>
       <w:r>
-        <w:t>consolidada no MinIO para o PostgreSQL, atualizando a Camada de Entrega de Dados com os dados definitivos.</w:t>
-      </w:r>
-    </w:p>
-    <w:p>
-      <w:pPr>
-        <w:pStyle w:val="PargrafodaLista"/>
-        <w:jc w:val="both"/>
-      </w:pPr>
+        <w:rPr>
+          <w:rFonts w:ascii="Courier New" w:hAnsi="Courier New" w:cs="Courier New"/>
+        </w:rPr>
+        <w:t>fato_onibus_parados_linha</w:t>
+      </w:r>
+      <w:r>
+        <w:t>) do MinIO Gold e as sobrescreve (overwrite) no PostgreSQL, garantindo que a camada de servir histórica esteja 100% sincronizada.</w:t>
+      </w:r>
     </w:p>
     <w:p>
       <w:pPr>
@@ -6414,7 +6705,7 @@
           <w:rFonts w:eastAsia="Google Sans"/>
         </w:rPr>
       </w:pPr>
-      <w:bookmarkStart w:id="7" w:name="_Toc212144623"/>
+      <w:bookmarkStart w:id="7" w:name="_Toc212220940"/>
       <w:r>
         <w:rPr>
           <w:rFonts w:eastAsia="Google Sans"/>
@@ -6454,13 +6745,12 @@
       <w:r>
         <w:rPr>
           <w:rFonts w:eastAsia="Google Sans"/>
-          <w:noProof/>
         </w:rPr>
         <w:drawing>
-          <wp:inline distT="0" distB="0" distL="0" distR="0" wp14:anchorId="16675C68" wp14:editId="587C9E41">
-            <wp:extent cx="4269850" cy="1147294"/>
+          <wp:inline distT="0" distB="0" distL="0" distR="0" wp14:anchorId="2C132B34" wp14:editId="2D0265DD">
+            <wp:extent cx="2971800" cy="1276582"/>
             <wp:effectExtent l="0" t="0" r="0" b="0"/>
-            <wp:docPr id="1061332050" name="Imagem 1" descr="Diagrama, Esquemático&#10;&#10;O conteúdo gerado por IA pode estar incorreto."/>
+            <wp:docPr id="2097200690" name="Imagem 1" descr="Interface gráfica do usuário, Texto, Aplicativo, chat ou mensagem de texto&#10;&#10;O conteúdo gerado por IA pode estar incorreto."/>
             <wp:cNvGraphicFramePr>
               <a:graphicFrameLocks xmlns:a="http://schemas.openxmlformats.org/drawingml/2006/main" noChangeAspect="1"/>
             </wp:cNvGraphicFramePr>
@@ -6468,7 +6758,7 @@
               <a:graphicData uri="http://schemas.openxmlformats.org/drawingml/2006/picture">
                 <pic:pic xmlns:pic="http://schemas.openxmlformats.org/drawingml/2006/picture">
                   <pic:nvPicPr>
-                    <pic:cNvPr id="1061332050" name="Imagem 1" descr="Diagrama, Esquemático&#10;&#10;O conteúdo gerado por IA pode estar incorreto."/>
+                    <pic:cNvPr id="2097200690" name="Imagem 1" descr="Interface gráfica do usuário, Texto, Aplicativo, chat ou mensagem de texto&#10;&#10;O conteúdo gerado por IA pode estar incorreto."/>
                     <pic:cNvPicPr/>
                   </pic:nvPicPr>
                   <pic:blipFill>
@@ -6480,7 +6770,7 @@
                   <pic:spPr>
                     <a:xfrm>
                       <a:off x="0" y="0"/>
-                      <a:ext cx="4288124" cy="1152204"/>
+                      <a:ext cx="2988499" cy="1283755"/>
                     </a:xfrm>
                     <a:prstGeom prst="rect">
                       <a:avLst/>
@@ -6794,7 +7084,25 @@
         <w:t>a</w:t>
       </w:r>
       <w:r>
-        <w:t xml:space="preserve"> da camada Silver </w:t>
+        <w:t xml:space="preserve"> da camada Silver</w:t>
+      </w:r>
+      <w:r>
+        <w:t xml:space="preserve"> </w:t>
+      </w:r>
+      <w:r>
+        <w:t>(</w:t>
+      </w:r>
+      <w:r>
+        <w:rPr>
+          <w:rFonts w:ascii="Courier New" w:hAnsi="Courier New" w:cs="Courier New"/>
+        </w:rPr>
+        <w:t>posicoes_onibus_streaming</w:t>
+      </w:r>
+      <w:r>
+        <w:t>)</w:t>
+      </w:r>
+      <w:r>
+        <w:t xml:space="preserve"> </w:t>
       </w:r>
       <w:r>
         <w:t>a e executa</w:t>
@@ -6844,7 +7152,13 @@
         <w:rPr>
           <w:rFonts w:ascii="Courier New" w:hAnsi="Courier New" w:cs="Courier New"/>
         </w:rPr>
-        <w:t>fato_posicao_onibus_atual</w:t>
+        <w:t>nrt</w:t>
+      </w:r>
+      <w:r>
+        <w:rPr>
+          <w:rFonts w:ascii="Courier New" w:hAnsi="Courier New" w:cs="Courier New"/>
+        </w:rPr>
+        <w:t>_posicao_onibus_atual</w:t>
       </w:r>
       <w:r>
         <w:t xml:space="preserve">) </w:t>
@@ -6932,11 +7246,7 @@
         <w:t>Ônibus em Congestionamento:</w:t>
       </w:r>
       <w:r>
-        <w:t xml:space="preserve"> Um ônibus é considerado “parado” ou em </w:t>
-      </w:r>
-      <w:r>
-        <w:lastRenderedPageBreak/>
-        <w:t>congestionamento se atender a todas as seguintes regras:</w:t>
+        <w:t xml:space="preserve"> Um ônibus é considerado “parado” ou em congestionamento se atender a todas as seguintes regras:</w:t>
       </w:r>
     </w:p>
     <w:p>
@@ -6970,7 +7280,13 @@
         <w:t>A hora da captura não for o período da Madrugada</w:t>
       </w:r>
       <w:r>
-        <w:t xml:space="preserve"> (entre 01:00 e 04:00 da manhã)</w:t>
+        <w:t xml:space="preserve"> (</w:t>
+      </w:r>
+      <w:r>
+        <w:t>definido como 04:00 - 07:00 UTC, ou 01:00 - 04:00 BRT</w:t>
+      </w:r>
+      <w:r>
+        <w:t>)</w:t>
       </w:r>
       <w:r>
         <w:t xml:space="preserve">, para evitar ónibus </w:t>
@@ -7005,47 +7321,41 @@
           <w:b/>
           <w:bCs/>
         </w:rPr>
-        <w:t>Persistência dos KPIs:</w:t>
-      </w:r>
-      <w:r>
-        <w:t xml:space="preserve"> Os KPIs agregados</w:t>
-      </w:r>
-      <w:r>
-        <w:t xml:space="preserve"> (velocidade e paradas)</w:t>
-      </w:r>
-      <w:r>
-        <w:t xml:space="preserve"> com id_tempo</w:t>
-      </w:r>
-      <w:r>
-        <w:t xml:space="preserve"> são gravados via MERGE nas tabelas </w:t>
+        <w:t>Atualização de Posições</w:t>
+      </w:r>
+      <w:r>
+        <w:rPr>
+          <w:b/>
+          <w:bCs/>
+        </w:rPr>
+        <w:t xml:space="preserve"> (PostgreSQL)</w:t>
+      </w:r>
+      <w:r>
+        <w:rPr>
+          <w:b/>
+          <w:bCs/>
+        </w:rPr>
+        <w:t>:</w:t>
+      </w:r>
+      <w:r>
+        <w:t xml:space="preserve"> </w:t>
+      </w:r>
+      <w:r>
+        <w:t xml:space="preserve">Atualiza a "memória" de posições, fazendo UPSERT (INSERT ... ON CONFLICT) da </w:t>
       </w:r>
       <w:r>
         <w:rPr>
           <w:rFonts w:ascii="Courier New" w:hAnsi="Courier New" w:cs="Courier New"/>
         </w:rPr>
-        <w:t>fato_velocidade_linha</w:t>
-      </w:r>
-      <w:r>
-        <w:t xml:space="preserve"> e </w:t>
-      </w:r>
-      <w:r>
-        <w:rPr>
-          <w:rFonts w:ascii="Courier New" w:hAnsi="Courier New" w:cs="Courier New"/>
-        </w:rPr>
-        <w:t>fato_onibus_parados_linha</w:t>
-      </w:r>
-      <w:r>
-        <w:t xml:space="preserve"> na Camada Gold do Lakehouse</w:t>
-      </w:r>
-      <w:r>
-        <w:t>, pois estes são dados analíticos e históricos.</w:t>
+        <w:t>nrt_posicao_onibus_atual</w:t>
+      </w:r>
+      <w:r>
+        <w:t xml:space="preserve"> diretamente no PostgreSQL. Esta operação é rápida (segundos).</w:t>
       </w:r>
     </w:p>
     <w:p>
       <w:pPr>
         <w:pStyle w:val="PargrafodaLista"/>
-        <w:ind w:left="1068"/>
-        <w:jc w:val="both"/>
       </w:pPr>
     </w:p>
     <w:p>
@@ -7063,39 +7373,50 @@
           <w:b/>
           <w:bCs/>
         </w:rPr>
-        <w:t>Atualização de Posições</w:t>
+        <w:t>Atualização dos KPIs NRT (PostgreSQL)</w:t>
       </w:r>
       <w:r>
         <w:rPr>
           <w:b/>
           <w:bCs/>
         </w:rPr>
-        <w:t xml:space="preserve"> (PostgreSQL)</w:t>
-      </w:r>
-      <w:r>
-        <w:rPr>
-          <w:b/>
-          <w:bCs/>
-        </w:rPr>
         <w:t>:</w:t>
       </w:r>
       <w:r>
         <w:t xml:space="preserve"> </w:t>
       </w:r>
       <w:r>
-        <w:t xml:space="preserve">Atualiza a "memória" de posições, fazendo UPSERT (INSERT ... ON CONFLICT) da </w:t>
+        <w:t xml:space="preserve">Faz OVERWRITE (TRUNCATE + INSERT) dos KPIs sem </w:t>
       </w:r>
       <w:r>
         <w:rPr>
           <w:rFonts w:ascii="Courier New" w:hAnsi="Courier New" w:cs="Courier New"/>
         </w:rPr>
-        <w:t>fato_posicao_onibus_atual</w:t>
-      </w:r>
-      <w:r>
-        <w:t xml:space="preserve"> diretamente no PostgreSQL</w:t>
-      </w:r>
-      <w:r>
-        <w:t>.</w:t>
+        <w:t>id_tempo</w:t>
+      </w:r>
+      <w:r>
+        <w:t xml:space="preserve"> nas tabelas </w:t>
+      </w:r>
+      <w:r>
+        <w:rPr>
+          <w:rFonts w:ascii="Courier New" w:hAnsi="Courier New" w:cs="Courier New"/>
+        </w:rPr>
+        <w:t>nrt_velocidade_linha</w:t>
+      </w:r>
+      <w:r>
+        <w:t xml:space="preserve"> e </w:t>
+      </w:r>
+      <w:r>
+        <w:rPr>
+          <w:rFonts w:ascii="Courier New" w:hAnsi="Courier New" w:cs="Courier New"/>
+        </w:rPr>
+        <w:t>nrt_onibus_parados_linha</w:t>
+      </w:r>
+      <w:r>
+        <w:t xml:space="preserve"> no PostgreSQL</w:t>
+      </w:r>
+      <w:r>
+        <w:t>, para alimentar os dashboards e API.</w:t>
       </w:r>
     </w:p>
     <w:p>
@@ -7118,49 +7439,36 @@
           <w:b/>
           <w:bCs/>
         </w:rPr>
-        <w:t>Atualização dos KPIs NRT (PostgreSQL)</w:t>
-      </w:r>
-      <w:r>
-        <w:rPr>
-          <w:b/>
-          <w:bCs/>
-        </w:rPr>
-        <w:t>:</w:t>
-      </w:r>
-      <w:r>
-        <w:t xml:space="preserve"> </w:t>
-      </w:r>
-      <w:r>
-        <w:t>Faz OVERWRITE (TRUNCATE + INSERT) dos KPIs sem id_tempo nas tabelas nrt_velocidade_linha e nrt_onibus_parados_linha no PostgreSQL.</w:t>
-      </w:r>
-    </w:p>
-    <w:p>
-      <w:pPr>
-        <w:jc w:val="both"/>
-      </w:pPr>
-    </w:p>
-    <w:p>
-      <w:pPr>
-        <w:pStyle w:val="PargrafodaLista"/>
-        <w:numPr>
-          <w:ilvl w:val="0"/>
-          <w:numId w:val="27"/>
-        </w:numPr>
-        <w:ind w:left="1068"/>
-        <w:jc w:val="both"/>
-      </w:pPr>
-      <w:r>
-        <w:rPr>
-          <w:b/>
-          <w:bCs/>
-        </w:rPr>
-        <w:t>Carga na Camada de Entrega de Dados:</w:t>
-      </w:r>
-      <w:r>
-        <w:t xml:space="preserve"> </w:t>
-      </w:r>
-      <w:r>
-        <w:t>Após os dados serem gravados na Camada Gold do Lakehouse, os mesmos são carregados para o PostgreSQL na camada de Entrega de Dados.</w:t>
+        <w:t>Persistência dos KPIs Históricos (Lakehouse Silver):</w:t>
+      </w:r>
+      <w:r>
+        <w:t xml:space="preserve"> Os KPIs agregados com </w:t>
+      </w:r>
+      <w:r>
+        <w:rPr>
+          <w:rFonts w:ascii="Courier New" w:hAnsi="Courier New" w:cs="Courier New"/>
+        </w:rPr>
+        <w:t>id_tempo</w:t>
+      </w:r>
+      <w:r>
+        <w:t xml:space="preserve"> são escritos (em modo append) em uma tabela Delta intermediária (</w:t>
+      </w:r>
+      <w:r>
+        <w:rPr>
+          <w:rFonts w:ascii="Courier New" w:hAnsi="Courier New" w:cs="Courier New"/>
+        </w:rPr>
+        <w:t>s3a://silver/kpis_historicos_para_processar/</w:t>
+      </w:r>
+      <w:r>
+        <w:t>). Esta operação é "</w:t>
+      </w:r>
+      <w:proofErr w:type="spellStart"/>
+      <w:r>
+        <w:t>write-only</w:t>
+      </w:r>
+      <w:proofErr w:type="spellEnd"/>
+      <w:r>
+        <w:t>" e, portanto, extremamente rápida, desacoplando o streaming da lentidão do MERGE na Camada Gold.</w:t>
       </w:r>
     </w:p>
     <w:p>
@@ -7193,7 +7501,7 @@
           <w:rFonts w:eastAsia="Google Sans"/>
         </w:rPr>
       </w:pPr>
-      <w:bookmarkStart w:id="8" w:name="_Toc212144624"/>
+      <w:bookmarkStart w:id="8" w:name="_Toc212220941"/>
       <w:r>
         <w:rPr>
           <w:rFonts w:eastAsia="Google Sans"/>
@@ -7283,7 +7591,7 @@
           <w:rFonts w:eastAsia="Google Sans"/>
         </w:rPr>
       </w:pPr>
-      <w:bookmarkStart w:id="9" w:name="_Toc212144625"/>
+      <w:bookmarkStart w:id="9" w:name="_Toc212220942"/>
       <w:r>
         <w:rPr>
           <w:rFonts w:eastAsia="Google Sans"/>
@@ -7380,7 +7688,13 @@
         <w:rPr>
           <w:rFonts w:ascii="Courier New" w:hAnsi="Courier New" w:cs="Courier New"/>
         </w:rPr>
-        <w:t>fato_posicao_onibus_atual</w:t>
+        <w:t>nrt</w:t>
+      </w:r>
+      <w:r>
+        <w:rPr>
+          <w:rFonts w:ascii="Courier New" w:hAnsi="Courier New" w:cs="Courier New"/>
+        </w:rPr>
+        <w:t>_posicao_onibus_atual</w:t>
       </w:r>
       <w:r>
         <w:t>, permitindo UPSERTs de alta velocidade para o pipeline de streaming.</w:t>
@@ -7565,7 +7879,7 @@
           <w:rFonts w:eastAsia="Google Sans"/>
         </w:rPr>
       </w:pPr>
-      <w:bookmarkStart w:id="10" w:name="_Toc212144626"/>
+      <w:bookmarkStart w:id="10" w:name="_Toc212220943"/>
       <w:r>
         <w:rPr>
           <w:rFonts w:eastAsia="Google Sans"/>
@@ -7900,7 +8214,21 @@
         <w:rPr>
           <w:rFonts w:eastAsia="Google Sans"/>
         </w:rPr>
-        <w:t xml:space="preserve"> Ferramenta de Business Intelligence que se destaca por sua simplicidade. Permite que usuários criem dashboards, gráficos e explorem os dados do PostgreSQL.</w:t>
+        <w:t xml:space="preserve"> Ferramenta de Business </w:t>
+      </w:r>
+      <w:proofErr w:type="spellStart"/>
+      <w:r>
+        <w:rPr>
+          <w:rFonts w:eastAsia="Google Sans"/>
+        </w:rPr>
+        <w:t>Intelligence</w:t>
+      </w:r>
+      <w:proofErr w:type="spellEnd"/>
+      <w:r>
+        <w:rPr>
+          <w:rFonts w:eastAsia="Google Sans"/>
+        </w:rPr>
+        <w:t xml:space="preserve"> que se destaca por sua simplicidade. Permite que usuários criem dashboards, gráficos e explorem os dados do PostgreSQL.</w:t>
       </w:r>
     </w:p>
     <w:p>
@@ -7992,7 +8320,7 @@
           <w:rFonts w:eastAsia="Google Sans"/>
         </w:rPr>
       </w:pPr>
-      <w:bookmarkStart w:id="11" w:name="_Toc212144627"/>
+      <w:bookmarkStart w:id="11" w:name="_Toc212220944"/>
       <w:r>
         <w:rPr>
           <w:rFonts w:eastAsia="Google Sans"/>
@@ -8196,7 +8524,7 @@
           <w:rFonts w:eastAsia="Google Sans"/>
         </w:rPr>
       </w:pPr>
-      <w:bookmarkStart w:id="12" w:name="_Toc212144628"/>
+      <w:bookmarkStart w:id="12" w:name="_Toc212220945"/>
       <w:r>
         <w:rPr>
           <w:rFonts w:eastAsia="Google Sans"/>
@@ -8262,7 +8590,7 @@
           <w:noProof/>
         </w:rPr>
         <w:drawing>
-          <wp:anchor distT="0" distB="0" distL="114300" distR="114300" simplePos="0" relativeHeight="251676672" behindDoc="0" locked="0" layoutInCell="1" allowOverlap="1" wp14:anchorId="11844433" wp14:editId="0A2A1395">
+          <wp:anchor distT="0" distB="0" distL="114300" distR="114300" simplePos="0" relativeHeight="251676672" behindDoc="0" locked="0" layoutInCell="1" allowOverlap="1" wp14:anchorId="11844433" wp14:editId="75208864">
             <wp:simplePos x="0" y="0"/>
             <wp:positionH relativeFrom="margin">
               <wp:posOffset>0</wp:posOffset>
@@ -8323,7 +8651,7 @@
           <w:noProof/>
         </w:rPr>
         <w:drawing>
-          <wp:anchor distT="0" distB="0" distL="114300" distR="114300" simplePos="0" relativeHeight="251677696" behindDoc="0" locked="0" layoutInCell="1" allowOverlap="1" wp14:anchorId="1CD5AE46" wp14:editId="7BB92E17">
+          <wp:anchor distT="0" distB="0" distL="114300" distR="114300" simplePos="0" relativeHeight="251677696" behindDoc="0" locked="0" layoutInCell="1" allowOverlap="1" wp14:anchorId="1CD5AE46" wp14:editId="5CEFC334">
             <wp:simplePos x="0" y="0"/>
             <wp:positionH relativeFrom="margin">
               <wp:posOffset>0</wp:posOffset>
@@ -8393,7 +8721,7 @@
           <w:rFonts w:eastAsia="Google Sans"/>
         </w:rPr>
       </w:pPr>
-      <w:bookmarkStart w:id="13" w:name="_Toc212144629"/>
+      <w:bookmarkStart w:id="13" w:name="_Toc212220946"/>
       <w:r>
         <w:rPr>
           <w:rFonts w:eastAsia="Google Sans"/>
@@ -8434,7 +8762,19 @@
         <w:rPr>
           <w:rFonts w:eastAsia="Google Sans"/>
         </w:rPr>
-        <w:t>Focado no monitoramento operacional, exibindo os KPIs como velocidade da frota, ônibus em congestionamento e o mapa de posições</w:t>
+        <w:t xml:space="preserve">Focado no monitoramento operacional, exibindo os KPIs como velocidade da frota, </w:t>
+      </w:r>
+      <w:r>
+        <w:rPr>
+          <w:rFonts w:eastAsia="Google Sans"/>
+        </w:rPr>
+        <w:t xml:space="preserve">total da frota ativa, </w:t>
+      </w:r>
+      <w:r>
+        <w:rPr>
+          <w:rFonts w:eastAsia="Google Sans"/>
+        </w:rPr>
+        <w:t>ônibus em congestionamento e o mapa de posições</w:t>
       </w:r>
       <w:r>
         <w:rPr>
@@ -8467,10 +8807,10 @@
           <w:rFonts w:eastAsia="Google Sans"/>
         </w:rPr>
         <w:drawing>
-          <wp:inline distT="0" distB="0" distL="0" distR="0" wp14:anchorId="5C476D72" wp14:editId="6CC5CF93">
-            <wp:extent cx="5943600" cy="2620010"/>
-            <wp:effectExtent l="0" t="0" r="0" b="8890"/>
-            <wp:docPr id="2107743407" name="Imagem 1" descr="Interface gráfica do usuário, Gráfico&#10;&#10;O conteúdo gerado por IA pode estar incorreto."/>
+          <wp:inline distT="0" distB="0" distL="0" distR="0" wp14:anchorId="0EF0B95E" wp14:editId="73635DAF">
+            <wp:extent cx="5957094" cy="2401294"/>
+            <wp:effectExtent l="0" t="0" r="5715" b="0"/>
+            <wp:docPr id="738747751" name="Imagem 1" descr="Gráfico&#10;&#10;O conteúdo gerado por IA pode estar incorreto."/>
             <wp:cNvGraphicFramePr>
               <a:graphicFrameLocks xmlns:a="http://schemas.openxmlformats.org/drawingml/2006/main" noChangeAspect="1"/>
             </wp:cNvGraphicFramePr>
@@ -8478,7 +8818,7 @@
               <a:graphicData uri="http://schemas.openxmlformats.org/drawingml/2006/picture">
                 <pic:pic xmlns:pic="http://schemas.openxmlformats.org/drawingml/2006/picture">
                   <pic:nvPicPr>
-                    <pic:cNvPr id="2107743407" name="Imagem 1" descr="Interface gráfica do usuário, Gráfico&#10;&#10;O conteúdo gerado por IA pode estar incorreto."/>
+                    <pic:cNvPr id="738747751" name="Imagem 1" descr="Gráfico&#10;&#10;O conteúdo gerado por IA pode estar incorreto."/>
                     <pic:cNvPicPr/>
                   </pic:nvPicPr>
                   <pic:blipFill>
@@ -8490,7 +8830,7 @@
                   <pic:spPr>
                     <a:xfrm>
                       <a:off x="0" y="0"/>
-                      <a:ext cx="5943600" cy="2620010"/>
+                      <a:ext cx="5966088" cy="2404920"/>
                     </a:xfrm>
                     <a:prstGeom prst="rect">
                       <a:avLst/>
@@ -8508,7 +8848,7 @@
           <w:noProof/>
         </w:rPr>
         <w:drawing>
-          <wp:anchor distT="0" distB="0" distL="114300" distR="114300" simplePos="0" relativeHeight="251680768" behindDoc="0" locked="0" layoutInCell="1" allowOverlap="1" wp14:anchorId="0408189E" wp14:editId="33576375">
+          <wp:anchor distT="0" distB="0" distL="114300" distR="114300" simplePos="0" relativeHeight="251680768" behindDoc="0" locked="0" layoutInCell="1" allowOverlap="1" wp14:anchorId="0408189E" wp14:editId="7C6A557D">
             <wp:simplePos x="0" y="0"/>
             <wp:positionH relativeFrom="margin">
               <wp:posOffset>0</wp:posOffset>
@@ -8647,7 +8987,7 @@
           <w:rFonts w:eastAsia="Google Sans"/>
         </w:rPr>
       </w:pPr>
-      <w:bookmarkStart w:id="14" w:name="_Toc212144630"/>
+      <w:bookmarkStart w:id="14" w:name="_Toc212220947"/>
       <w:r>
         <w:rPr>
           <w:rFonts w:eastAsia="Google Sans"/>
@@ -8663,7 +9003,7 @@
         <w:spacing w:before="0"/>
         <w:jc w:val="both"/>
       </w:pPr>
-      <w:bookmarkStart w:id="15" w:name="_Toc212144631"/>
+      <w:bookmarkStart w:id="15" w:name="_Toc212220948"/>
       <w:r>
         <w:t>5.1</w:t>
       </w:r>
@@ -8702,7 +9042,7 @@
           <w:rFonts w:eastAsia="Google Sans"/>
         </w:rPr>
       </w:pPr>
-      <w:bookmarkStart w:id="16" w:name="_Toc212144632"/>
+      <w:bookmarkStart w:id="16" w:name="_Toc212220949"/>
       <w:r>
         <w:rPr>
           <w:rFonts w:eastAsia="Google Sans"/>
@@ -8813,7 +9153,7 @@
           <w:rFonts w:eastAsia="Google Sans"/>
         </w:rPr>
       </w:pPr>
-      <w:bookmarkStart w:id="17" w:name="_Toc212144633"/>
+      <w:bookmarkStart w:id="17" w:name="_Toc212220950"/>
       <w:r>
         <w:rPr>
           <w:rFonts w:eastAsia="Google Sans"/>
@@ -9942,7 +10282,7 @@
           <w:rFonts w:eastAsia="Google Sans"/>
         </w:rPr>
       </w:pPr>
-      <w:bookmarkStart w:id="18" w:name="_Toc212144634"/>
+      <w:bookmarkStart w:id="18" w:name="_Toc212220951"/>
       <w:r>
         <w:rPr>
           <w:rFonts w:eastAsia="Google Sans"/>
@@ -10100,7 +10440,7 @@
           <w:rFonts w:eastAsia="Google Sans"/>
         </w:rPr>
       </w:pPr>
-      <w:bookmarkStart w:id="19" w:name="_Toc212144635"/>
+      <w:bookmarkStart w:id="19" w:name="_Toc212220952"/>
       <w:r>
         <w:rPr>
           <w:rFonts w:eastAsia="Google Sans"/>
@@ -10855,7 +11195,7 @@
         <w:pStyle w:val="Ttulo2"/>
         <w:jc w:val="both"/>
       </w:pPr>
-      <w:bookmarkStart w:id="20" w:name="_Toc212144636"/>
+      <w:bookmarkStart w:id="20" w:name="_Toc212220953"/>
       <w:r>
         <w:lastRenderedPageBreak/>
         <w:t>5.2</w:t>
@@ -10885,7 +11225,7 @@
         </w:numPr>
         <w:jc w:val="both"/>
       </w:pPr>
-      <w:bookmarkStart w:id="21" w:name="_Toc212144637"/>
+      <w:bookmarkStart w:id="21" w:name="_Toc212220954"/>
       <w:r>
         <w:t>Tabela do Pipeline Histórico (Batch)</w:t>
       </w:r>
@@ -10895,7 +11235,7 @@
       <w:pPr>
         <w:pStyle w:val="Ttulo4"/>
       </w:pPr>
-      <w:bookmarkStart w:id="22" w:name="_Toc212144638"/>
+      <w:bookmarkStart w:id="22" w:name="_Toc212220955"/>
       <w:r>
         <w:t>Tabela: posicoes_onibus</w:t>
       </w:r>
@@ -12010,7 +12350,7 @@
         </w:numPr>
         <w:jc w:val="both"/>
       </w:pPr>
-      <w:bookmarkStart w:id="23" w:name="_Toc212144639"/>
+      <w:bookmarkStart w:id="23" w:name="_Toc212220956"/>
       <w:r>
         <w:t>Tabela do Pipeline de Tempo</w:t>
       </w:r>
@@ -12026,7 +12366,7 @@
       <w:pPr>
         <w:pStyle w:val="Ttulo4"/>
       </w:pPr>
-      <w:bookmarkStart w:id="24" w:name="_Toc212144640"/>
+      <w:bookmarkStart w:id="24" w:name="_Toc212220957"/>
       <w:r>
         <w:t>Tabela: posicoes_onibus_streaming</w:t>
       </w:r>
@@ -13332,6 +13672,853 @@
           <w:rFonts w:asciiTheme="majorHAnsi" w:eastAsiaTheme="majorEastAsia" w:hAnsiTheme="majorHAnsi" w:cstheme="majorBidi"/>
           <w:b/>
           <w:color w:val="000000" w:themeColor="text1"/>
+          <w:sz w:val="28"/>
+          <w:szCs w:val="28"/>
+        </w:rPr>
+      </w:pPr>
+      <w:r>
+        <w:br w:type="page"/>
+      </w:r>
+    </w:p>
+    <w:p>
+      <w:pPr>
+        <w:pStyle w:val="Ttulo3"/>
+        <w:numPr>
+          <w:ilvl w:val="2"/>
+          <w:numId w:val="55"/>
+        </w:numPr>
+        <w:jc w:val="both"/>
+      </w:pPr>
+      <w:bookmarkStart w:id="25" w:name="_Toc212220958"/>
+      <w:r>
+        <w:lastRenderedPageBreak/>
+        <w:t>Tabela Intermediária de KPIs (Streaming -&gt; Batch)</w:t>
+      </w:r>
+      <w:bookmarkEnd w:id="25"/>
+    </w:p>
+    <w:p>
+      <w:pPr>
+        <w:pStyle w:val="Ttulo4"/>
+      </w:pPr>
+      <w:bookmarkStart w:id="26" w:name="_Toc212220959"/>
+      <w:r>
+        <w:t xml:space="preserve">Tabela: </w:t>
+      </w:r>
+      <w:r>
+        <w:t>kpis_historicos_para_processar</w:t>
+      </w:r>
+      <w:bookmarkEnd w:id="26"/>
+    </w:p>
+    <w:p>
+      <w:pPr>
+        <w:pStyle w:val="PargrafodaLista"/>
+        <w:numPr>
+          <w:ilvl w:val="0"/>
+          <w:numId w:val="73"/>
+        </w:numPr>
+        <w:ind w:left="426"/>
+        <w:jc w:val="both"/>
+      </w:pPr>
+      <w:r>
+        <w:rPr>
+          <w:b/>
+          <w:bCs/>
+        </w:rPr>
+        <w:t>Localização:</w:t>
+      </w:r>
+      <w:r>
+        <w:t xml:space="preserve"> </w:t>
+      </w:r>
+      <w:r>
+        <w:rPr>
+          <w:rFonts w:ascii="Courier New" w:hAnsi="Courier New" w:cs="Courier New"/>
+        </w:rPr>
+        <w:t>s3a://</w:t>
+      </w:r>
+      <w:r>
+        <w:rPr>
+          <w:rFonts w:ascii="Courier New" w:hAnsi="Courier New" w:cs="Courier New"/>
+        </w:rPr>
+        <w:t>kpis_historicos_para_processar</w:t>
+      </w:r>
+    </w:p>
+    <w:p>
+      <w:pPr>
+        <w:pStyle w:val="PargrafodaLista"/>
+        <w:numPr>
+          <w:ilvl w:val="0"/>
+          <w:numId w:val="73"/>
+        </w:numPr>
+        <w:ind w:left="426"/>
+        <w:jc w:val="both"/>
+      </w:pPr>
+      <w:r>
+        <w:rPr>
+          <w:b/>
+          <w:bCs/>
+        </w:rPr>
+        <w:t>Formato:</w:t>
+      </w:r>
+      <w:r>
+        <w:t xml:space="preserve"> Delta Lake</w:t>
+      </w:r>
+    </w:p>
+    <w:p>
+      <w:pPr>
+        <w:pStyle w:val="PargrafodaLista"/>
+        <w:numPr>
+          <w:ilvl w:val="0"/>
+          <w:numId w:val="73"/>
+        </w:numPr>
+        <w:ind w:left="426"/>
+        <w:jc w:val="both"/>
+      </w:pPr>
+      <w:r>
+        <w:rPr>
+          <w:b/>
+          <w:bCs/>
+        </w:rPr>
+        <w:t>Particionamento:</w:t>
+      </w:r>
+      <w:r>
+        <w:t xml:space="preserve"> </w:t>
+      </w:r>
+      <w:r>
+        <w:t>Não particionada. Funciona como um log de anexação (append-only).</w:t>
+      </w:r>
+    </w:p>
+    <w:p>
+      <w:pPr>
+        <w:pStyle w:val="PargrafodaLista"/>
+        <w:numPr>
+          <w:ilvl w:val="0"/>
+          <w:numId w:val="73"/>
+        </w:numPr>
+        <w:ind w:left="426"/>
+        <w:jc w:val="both"/>
+      </w:pPr>
+      <w:r>
+        <w:rPr>
+          <w:b/>
+          <w:bCs/>
+        </w:rPr>
+        <w:t>Atualização:</w:t>
+      </w:r>
+      <w:r>
+        <w:t xml:space="preserve"> </w:t>
+      </w:r>
+      <w:r>
+        <w:t xml:space="preserve">Anexada (append) a cada 2 minutos pelo processo de streaming </w:t>
+      </w:r>
+      <w:r>
+        <w:rPr>
+          <w:rFonts w:ascii="Courier New" w:hAnsi="Courier New" w:cs="Courier New"/>
+        </w:rPr>
+        <w:t>silver_to_gold_nrt_streaming</w:t>
+      </w:r>
+      <w:r>
+        <w:t xml:space="preserve"> (o mesmo que alimenta as tabelas NRT do PostgreSQL).</w:t>
+      </w:r>
+    </w:p>
+    <w:p>
+      <w:pPr>
+        <w:pStyle w:val="PargrafodaLista"/>
+        <w:numPr>
+          <w:ilvl w:val="0"/>
+          <w:numId w:val="73"/>
+        </w:numPr>
+        <w:ind w:left="426"/>
+        <w:jc w:val="both"/>
+      </w:pPr>
+      <w:r>
+        <w:rPr>
+          <w:b/>
+          <w:bCs/>
+        </w:rPr>
+        <w:t>Propósito:</w:t>
+      </w:r>
+      <w:r>
+        <w:t xml:space="preserve"> </w:t>
+      </w:r>
+      <w:r>
+        <w:t>O pipeline de streaming calcula os KPIs (</w:t>
+      </w:r>
+      <w:r>
+        <w:rPr>
+          <w:rFonts w:ascii="Courier New" w:hAnsi="Courier New" w:cs="Courier New"/>
+        </w:rPr>
+        <w:t>velocidade_media_kph</w:t>
+      </w:r>
+      <w:r>
+        <w:t xml:space="preserve">, </w:t>
+      </w:r>
+      <w:r>
+        <w:rPr>
+          <w:rFonts w:ascii="Courier New" w:hAnsi="Courier New" w:cs="Courier New"/>
+        </w:rPr>
+        <w:t>quantidade_onibus_parados</w:t>
+      </w:r>
+      <w:r>
+        <w:t xml:space="preserve">) e os armazena aqui. </w:t>
+      </w:r>
+      <w:r>
+        <w:t xml:space="preserve">O pipeline de lote </w:t>
+      </w:r>
+      <w:r>
+        <w:t>(batch)</w:t>
+      </w:r>
+      <w:r>
+        <w:t xml:space="preserve"> orquestrado pelo Airflow </w:t>
+      </w:r>
+      <w:r>
+        <w:t xml:space="preserve">consumirá esta tabela </w:t>
+      </w:r>
+      <w:r>
+        <w:t>a cada hora</w:t>
+      </w:r>
+      <w:r>
+        <w:t xml:space="preserve"> para agregar e consolidar esses KPIs nas tabelas de fatos históricos.</w:t>
+      </w:r>
+    </w:p>
+    <w:p/>
+    <w:p>
+      <w:pPr>
+        <w:jc w:val="both"/>
+        <w:rPr>
+          <w:b/>
+        </w:rPr>
+      </w:pPr>
+      <w:r>
+        <w:rPr>
+          <w:b/>
+        </w:rPr>
+        <w:t>Estrutura das Colunas</w:t>
+      </w:r>
+    </w:p>
+    <w:tbl>
+      <w:tblPr>
+        <w:tblStyle w:val="Tabelacomgrade"/>
+        <w:tblW w:w="9360" w:type="dxa"/>
+        <w:tblLayout w:type="fixed"/>
+        <w:tblLook w:val="0600" w:firstRow="0" w:lastRow="0" w:firstColumn="0" w:lastColumn="0" w:noHBand="1" w:noVBand="1"/>
+      </w:tblPr>
+      <w:tblGrid>
+        <w:gridCol w:w="2972"/>
+        <w:gridCol w:w="1843"/>
+        <w:gridCol w:w="2205"/>
+        <w:gridCol w:w="2340"/>
+      </w:tblGrid>
+      <w:tr>
+        <w:tc>
+          <w:tcPr>
+            <w:tcW w:w="2972" w:type="dxa"/>
+            <w:hideMark/>
+          </w:tcPr>
+          <w:p>
+            <w:pPr>
+              <w:jc w:val="both"/>
+              <w:rPr>
+                <w:b/>
+              </w:rPr>
+            </w:pPr>
+            <w:r>
+              <w:rPr>
+                <w:b/>
+              </w:rPr>
+              <w:t>Nome da Coluna</w:t>
+            </w:r>
+          </w:p>
+        </w:tc>
+        <w:tc>
+          <w:tcPr>
+            <w:tcW w:w="1843" w:type="dxa"/>
+            <w:hideMark/>
+          </w:tcPr>
+          <w:p>
+            <w:pPr>
+              <w:jc w:val="both"/>
+              <w:rPr>
+                <w:b/>
+              </w:rPr>
+            </w:pPr>
+            <w:r>
+              <w:rPr>
+                <w:b/>
+              </w:rPr>
+              <w:t>Tipo de Dado (Spark)</w:t>
+            </w:r>
+          </w:p>
+        </w:tc>
+        <w:tc>
+          <w:tcPr>
+            <w:tcW w:w="2205" w:type="dxa"/>
+            <w:hideMark/>
+          </w:tcPr>
+          <w:p>
+            <w:pPr>
+              <w:jc w:val="both"/>
+              <w:rPr>
+                <w:b/>
+              </w:rPr>
+            </w:pPr>
+            <w:r>
+              <w:rPr>
+                <w:b/>
+              </w:rPr>
+              <w:t>Descrição</w:t>
+            </w:r>
+          </w:p>
+        </w:tc>
+        <w:tc>
+          <w:tcPr>
+            <w:tcW w:w="2340" w:type="dxa"/>
+            <w:hideMark/>
+          </w:tcPr>
+          <w:p>
+            <w:pPr>
+              <w:jc w:val="both"/>
+              <w:rPr>
+                <w:b/>
+              </w:rPr>
+            </w:pPr>
+            <w:r>
+              <w:rPr>
+                <w:b/>
+              </w:rPr>
+              <w:t>Origem (Camada Bronze)</w:t>
+            </w:r>
+          </w:p>
+        </w:tc>
+      </w:tr>
+      <w:tr>
+        <w:tc>
+          <w:tcPr>
+            <w:tcW w:w="2972" w:type="dxa"/>
+            <w:hideMark/>
+          </w:tcPr>
+          <w:p>
+            <w:pPr>
+              <w:jc w:val="both"/>
+              <w:rPr>
+                <w:rFonts w:ascii="Courier New" w:hAnsi="Courier New" w:cs="Courier New"/>
+                <w:b/>
+                <w:bCs/>
+              </w:rPr>
+            </w:pPr>
+            <w:r>
+              <w:rPr>
+                <w:rFonts w:ascii="Courier New" w:hAnsi="Courier New" w:cs="Courier New"/>
+                <w:b/>
+                <w:bCs/>
+              </w:rPr>
+              <w:t>id_linha</w:t>
+            </w:r>
+          </w:p>
+        </w:tc>
+        <w:tc>
+          <w:tcPr>
+            <w:tcW w:w="1843" w:type="dxa"/>
+            <w:hideMark/>
+          </w:tcPr>
+          <w:p>
+            <w:pPr>
+              <w:jc w:val="both"/>
+              <w:rPr>
+                <w:sz w:val="18"/>
+                <w:szCs w:val="18"/>
+              </w:rPr>
+            </w:pPr>
+            <w:r>
+              <w:rPr>
+                <w:sz w:val="18"/>
+                <w:szCs w:val="18"/>
+              </w:rPr>
+              <w:t>Long</w:t>
+            </w:r>
+            <w:r>
+              <w:rPr>
+                <w:sz w:val="18"/>
+                <w:szCs w:val="18"/>
+              </w:rPr>
+              <w:t>Type</w:t>
+            </w:r>
+          </w:p>
+        </w:tc>
+        <w:tc>
+          <w:tcPr>
+            <w:tcW w:w="2205" w:type="dxa"/>
+            <w:hideMark/>
+          </w:tcPr>
+          <w:p>
+            <w:pPr>
+              <w:jc w:val="both"/>
+              <w:rPr>
+                <w:sz w:val="18"/>
+                <w:szCs w:val="18"/>
+              </w:rPr>
+            </w:pPr>
+            <w:r>
+              <w:rPr>
+                <w:sz w:val="18"/>
+                <w:szCs w:val="18"/>
+              </w:rPr>
+              <w:t>Chave estrangeira para a dim_linha.</w:t>
+            </w:r>
+          </w:p>
+        </w:tc>
+        <w:tc>
+          <w:tcPr>
+            <w:tcW w:w="2340" w:type="dxa"/>
+            <w:hideMark/>
+          </w:tcPr>
+          <w:p>
+            <w:pPr>
+              <w:jc w:val="both"/>
+              <w:rPr>
+                <w:sz w:val="18"/>
+                <w:szCs w:val="18"/>
+              </w:rPr>
+            </w:pPr>
+            <w:r>
+              <w:rPr>
+                <w:sz w:val="18"/>
+                <w:szCs w:val="18"/>
+              </w:rPr>
+              <w:t>dim_linha (via Join)</w:t>
+            </w:r>
+          </w:p>
+          <w:p>
+            <w:pPr>
+              <w:jc w:val="both"/>
+              <w:rPr>
+                <w:sz w:val="18"/>
+                <w:szCs w:val="18"/>
+              </w:rPr>
+            </w:pPr>
+          </w:p>
+        </w:tc>
+      </w:tr>
+      <w:tr>
+        <w:tc>
+          <w:tcPr>
+            <w:tcW w:w="2972" w:type="dxa"/>
+            <w:hideMark/>
+          </w:tcPr>
+          <w:p>
+            <w:pPr>
+              <w:jc w:val="both"/>
+              <w:rPr>
+                <w:rFonts w:ascii="Courier New" w:hAnsi="Courier New" w:cs="Courier New"/>
+                <w:b/>
+                <w:bCs/>
+              </w:rPr>
+            </w:pPr>
+            <w:r>
+              <w:rPr>
+                <w:rFonts w:ascii="Courier New" w:hAnsi="Courier New" w:cs="Courier New"/>
+                <w:b/>
+                <w:bCs/>
+              </w:rPr>
+              <w:t>id_tempo</w:t>
+            </w:r>
+          </w:p>
+        </w:tc>
+        <w:tc>
+          <w:tcPr>
+            <w:tcW w:w="1843" w:type="dxa"/>
+            <w:hideMark/>
+          </w:tcPr>
+          <w:p>
+            <w:pPr>
+              <w:jc w:val="both"/>
+              <w:rPr>
+                <w:sz w:val="18"/>
+                <w:szCs w:val="18"/>
+              </w:rPr>
+            </w:pPr>
+            <w:r>
+              <w:rPr>
+                <w:sz w:val="18"/>
+                <w:szCs w:val="18"/>
+              </w:rPr>
+              <w:t>Integer</w:t>
+            </w:r>
+            <w:r>
+              <w:rPr>
+                <w:sz w:val="18"/>
+                <w:szCs w:val="18"/>
+              </w:rPr>
+              <w:t>Type</w:t>
+            </w:r>
+          </w:p>
+        </w:tc>
+        <w:tc>
+          <w:tcPr>
+            <w:tcW w:w="2205" w:type="dxa"/>
+            <w:hideMark/>
+          </w:tcPr>
+          <w:p>
+            <w:pPr>
+              <w:jc w:val="both"/>
+              <w:rPr>
+                <w:sz w:val="18"/>
+                <w:szCs w:val="18"/>
+              </w:rPr>
+            </w:pPr>
+            <w:r>
+              <w:rPr>
+                <w:sz w:val="18"/>
+                <w:szCs w:val="18"/>
+              </w:rPr>
+              <w:t>Chave estrangeira para a dim_tempo, indicando a hora da medição.</w:t>
+            </w:r>
+          </w:p>
+        </w:tc>
+        <w:tc>
+          <w:tcPr>
+            <w:tcW w:w="2340" w:type="dxa"/>
+            <w:hideMark/>
+          </w:tcPr>
+          <w:p>
+            <w:pPr>
+              <w:jc w:val="both"/>
+              <w:rPr>
+                <w:sz w:val="18"/>
+                <w:szCs w:val="18"/>
+              </w:rPr>
+            </w:pPr>
+            <w:r>
+              <w:rPr>
+                <w:sz w:val="18"/>
+                <w:szCs w:val="18"/>
+              </w:rPr>
+              <w:t>dim_tempo (via Join)</w:t>
+            </w:r>
+          </w:p>
+          <w:p>
+            <w:pPr>
+              <w:jc w:val="both"/>
+              <w:rPr>
+                <w:sz w:val="18"/>
+                <w:szCs w:val="18"/>
+              </w:rPr>
+            </w:pPr>
+          </w:p>
+        </w:tc>
+      </w:tr>
+      <w:tr>
+        <w:tc>
+          <w:tcPr>
+            <w:tcW w:w="2972" w:type="dxa"/>
+            <w:hideMark/>
+          </w:tcPr>
+          <w:p>
+            <w:pPr>
+              <w:jc w:val="both"/>
+              <w:rPr>
+                <w:rFonts w:ascii="Courier New" w:hAnsi="Courier New" w:cs="Courier New"/>
+                <w:b/>
+                <w:bCs/>
+              </w:rPr>
+            </w:pPr>
+            <w:r>
+              <w:rPr>
+                <w:rFonts w:ascii="Courier New" w:hAnsi="Courier New" w:cs="Courier New"/>
+                <w:b/>
+                <w:bCs/>
+              </w:rPr>
+              <w:t>velocidade_media_kph</w:t>
+            </w:r>
+          </w:p>
+        </w:tc>
+        <w:tc>
+          <w:tcPr>
+            <w:tcW w:w="1843" w:type="dxa"/>
+            <w:hideMark/>
+          </w:tcPr>
+          <w:p>
+            <w:pPr>
+              <w:jc w:val="both"/>
+              <w:rPr>
+                <w:sz w:val="18"/>
+                <w:szCs w:val="18"/>
+              </w:rPr>
+            </w:pPr>
+            <w:r>
+              <w:rPr>
+                <w:sz w:val="18"/>
+                <w:szCs w:val="18"/>
+              </w:rPr>
+              <w:t>DoubleType</w:t>
+            </w:r>
+          </w:p>
+        </w:tc>
+        <w:tc>
+          <w:tcPr>
+            <w:tcW w:w="2205" w:type="dxa"/>
+            <w:hideMark/>
+          </w:tcPr>
+          <w:p>
+            <w:pPr>
+              <w:jc w:val="both"/>
+              <w:rPr>
+                <w:sz w:val="18"/>
+                <w:szCs w:val="18"/>
+              </w:rPr>
+            </w:pPr>
+            <w:r>
+              <w:rPr>
+                <w:sz w:val="18"/>
+                <w:szCs w:val="18"/>
+              </w:rPr>
+              <w:t>KPI: Percentil 85 da velocidade dos ônibus da linha (que estavam &gt; 5 km/h).</w:t>
+            </w:r>
+          </w:p>
+        </w:tc>
+        <w:tc>
+          <w:tcPr>
+            <w:tcW w:w="2340" w:type="dxa"/>
+            <w:hideMark/>
+          </w:tcPr>
+          <w:p>
+            <w:pPr>
+              <w:jc w:val="both"/>
+              <w:rPr>
+                <w:sz w:val="18"/>
+                <w:szCs w:val="18"/>
+              </w:rPr>
+            </w:pPr>
+            <w:r>
+              <w:rPr>
+                <w:sz w:val="18"/>
+                <w:szCs w:val="18"/>
+              </w:rPr>
+              <w:t>percentile_approx("velocidade_kph", 0.85)</w:t>
+            </w:r>
+          </w:p>
+          <w:p>
+            <w:pPr>
+              <w:jc w:val="both"/>
+              <w:rPr>
+                <w:sz w:val="18"/>
+                <w:szCs w:val="18"/>
+              </w:rPr>
+            </w:pPr>
+          </w:p>
+        </w:tc>
+      </w:tr>
+      <w:tr>
+        <w:tc>
+          <w:tcPr>
+            <w:tcW w:w="2972" w:type="dxa"/>
+            <w:hideMark/>
+          </w:tcPr>
+          <w:p>
+            <w:pPr>
+              <w:jc w:val="both"/>
+              <w:rPr>
+                <w:rFonts w:ascii="Courier New" w:hAnsi="Courier New" w:cs="Courier New"/>
+                <w:b/>
+                <w:bCs/>
+              </w:rPr>
+            </w:pPr>
+            <w:r>
+              <w:rPr>
+                <w:rFonts w:ascii="Courier New" w:hAnsi="Courier New" w:cs="Courier New"/>
+                <w:b/>
+                <w:bCs/>
+              </w:rPr>
+              <w:t>quantidade_onibus_parados</w:t>
+            </w:r>
+          </w:p>
+        </w:tc>
+        <w:tc>
+          <w:tcPr>
+            <w:tcW w:w="1843" w:type="dxa"/>
+            <w:hideMark/>
+          </w:tcPr>
+          <w:p>
+            <w:pPr>
+              <w:jc w:val="both"/>
+              <w:rPr>
+                <w:sz w:val="18"/>
+                <w:szCs w:val="18"/>
+              </w:rPr>
+            </w:pPr>
+            <w:r>
+              <w:rPr>
+                <w:sz w:val="18"/>
+                <w:szCs w:val="18"/>
+              </w:rPr>
+              <w:t>LongType</w:t>
+            </w:r>
+          </w:p>
+        </w:tc>
+        <w:tc>
+          <w:tcPr>
+            <w:tcW w:w="2205" w:type="dxa"/>
+            <w:hideMark/>
+          </w:tcPr>
+          <w:p>
+            <w:pPr>
+              <w:jc w:val="both"/>
+              <w:rPr>
+                <w:sz w:val="18"/>
+                <w:szCs w:val="18"/>
+              </w:rPr>
+            </w:pPr>
+            <w:r>
+              <w:rPr>
+                <w:sz w:val="18"/>
+                <w:szCs w:val="18"/>
+              </w:rPr>
+              <w:t>KPI: Contagem de ônibus únicos parados (&lt; 2 km/h) fora da madrugada.</w:t>
+            </w:r>
+          </w:p>
+        </w:tc>
+        <w:tc>
+          <w:tcPr>
+            <w:tcW w:w="2340" w:type="dxa"/>
+            <w:hideMark/>
+          </w:tcPr>
+          <w:p>
+            <w:pPr>
+              <w:jc w:val="both"/>
+              <w:rPr>
+                <w:sz w:val="18"/>
+                <w:szCs w:val="18"/>
+              </w:rPr>
+            </w:pPr>
+            <w:r>
+              <w:rPr>
+                <w:sz w:val="18"/>
+                <w:szCs w:val="18"/>
+              </w:rPr>
+              <w:t>countDistinct("prefixo_onibus")</w:t>
+            </w:r>
+          </w:p>
+          <w:p>
+            <w:pPr>
+              <w:jc w:val="both"/>
+              <w:rPr>
+                <w:sz w:val="18"/>
+                <w:szCs w:val="18"/>
+              </w:rPr>
+            </w:pPr>
+          </w:p>
+        </w:tc>
+      </w:tr>
+      <w:tr>
+        <w:tc>
+          <w:tcPr>
+            <w:tcW w:w="2972" w:type="dxa"/>
+            <w:hideMark/>
+          </w:tcPr>
+          <w:p>
+            <w:pPr>
+              <w:jc w:val="both"/>
+              <w:rPr>
+                <w:rFonts w:ascii="Courier New" w:hAnsi="Courier New" w:cs="Courier New"/>
+                <w:b/>
+                <w:bCs/>
+              </w:rPr>
+            </w:pPr>
+            <w:r>
+              <w:rPr>
+                <w:rFonts w:ascii="Courier New" w:hAnsi="Courier New" w:cs="Courier New"/>
+                <w:b/>
+                <w:bCs/>
+              </w:rPr>
+              <w:t>updated_at</w:t>
+            </w:r>
+          </w:p>
+        </w:tc>
+        <w:tc>
+          <w:tcPr>
+            <w:tcW w:w="1843" w:type="dxa"/>
+            <w:hideMark/>
+          </w:tcPr>
+          <w:p>
+            <w:pPr>
+              <w:jc w:val="both"/>
+              <w:rPr>
+                <w:sz w:val="18"/>
+                <w:szCs w:val="18"/>
+              </w:rPr>
+            </w:pPr>
+            <w:r>
+              <w:rPr>
+                <w:sz w:val="18"/>
+                <w:szCs w:val="18"/>
+              </w:rPr>
+              <w:t>TimestampType</w:t>
+            </w:r>
+          </w:p>
+        </w:tc>
+        <w:tc>
+          <w:tcPr>
+            <w:tcW w:w="2205" w:type="dxa"/>
+            <w:hideMark/>
+          </w:tcPr>
+          <w:p>
+            <w:pPr>
+              <w:jc w:val="both"/>
+              <w:rPr>
+                <w:sz w:val="18"/>
+                <w:szCs w:val="18"/>
+              </w:rPr>
+            </w:pPr>
+            <w:r>
+              <w:rPr>
+                <w:sz w:val="18"/>
+                <w:szCs w:val="18"/>
+              </w:rPr>
+              <w:t>Data e hora em que o registro de KPI foi calculado e salvo.</w:t>
+            </w:r>
+          </w:p>
+        </w:tc>
+        <w:tc>
+          <w:tcPr>
+            <w:tcW w:w="2340" w:type="dxa"/>
+            <w:hideMark/>
+          </w:tcPr>
+          <w:p>
+            <w:pPr>
+              <w:jc w:val="both"/>
+              <w:rPr>
+                <w:sz w:val="18"/>
+                <w:szCs w:val="18"/>
+              </w:rPr>
+            </w:pPr>
+            <w:r>
+              <w:rPr>
+                <w:sz w:val="18"/>
+                <w:szCs w:val="18"/>
+              </w:rPr>
+              <w:t>current_timestamp()</w:t>
+            </w:r>
+          </w:p>
+          <w:p>
+            <w:pPr>
+              <w:jc w:val="both"/>
+              <w:rPr>
+                <w:sz w:val="18"/>
+                <w:szCs w:val="18"/>
+              </w:rPr>
+            </w:pPr>
+          </w:p>
+        </w:tc>
+      </w:tr>
+    </w:tbl>
+    <w:p/>
+    <w:p>
+      <w:pPr>
+        <w:widowControl/>
+        <w:spacing w:after="160" w:line="278" w:lineRule="auto"/>
+        <w:rPr>
+          <w:rFonts w:asciiTheme="majorHAnsi" w:eastAsiaTheme="majorEastAsia" w:hAnsiTheme="majorHAnsi" w:cstheme="majorBidi"/>
+          <w:b/>
+          <w:color w:val="000000" w:themeColor="text1"/>
           <w:sz w:val="32"/>
           <w:szCs w:val="32"/>
         </w:rPr>
@@ -13345,7 +14532,7 @@
         <w:pStyle w:val="Ttulo2"/>
         <w:jc w:val="both"/>
       </w:pPr>
-      <w:bookmarkStart w:id="25" w:name="_Toc212144641"/>
+      <w:bookmarkStart w:id="27" w:name="_Toc212220960"/>
       <w:r>
         <w:lastRenderedPageBreak/>
         <w:t>5.3</w:t>
@@ -13356,7 +14543,7 @@
       <w:r>
         <w:t>Camada Gold</w:t>
       </w:r>
-      <w:bookmarkEnd w:id="25"/>
+      <w:bookmarkEnd w:id="27"/>
     </w:p>
     <w:p>
       <w:pPr>
@@ -13375,11 +14562,11 @@
         </w:numPr>
         <w:jc w:val="both"/>
       </w:pPr>
-      <w:bookmarkStart w:id="26" w:name="_Toc212144642"/>
+      <w:bookmarkStart w:id="28" w:name="_Toc212220961"/>
       <w:r>
         <w:t>Tabelas de Dimensão (PostgreSQL)</w:t>
       </w:r>
-      <w:bookmarkEnd w:id="26"/>
+      <w:bookmarkEnd w:id="28"/>
     </w:p>
     <w:p>
       <w:pPr>
@@ -13399,11 +14586,11 @@
       <w:pPr>
         <w:pStyle w:val="Ttulo4"/>
       </w:pPr>
-      <w:bookmarkStart w:id="27" w:name="_Toc212144643"/>
+      <w:bookmarkStart w:id="29" w:name="_Toc212220962"/>
       <w:r>
         <w:t>Tabela: dim_tempo</w:t>
       </w:r>
-      <w:bookmarkEnd w:id="27"/>
+      <w:bookmarkEnd w:id="29"/>
     </w:p>
     <w:p>
       <w:pPr>
@@ -14208,11 +15395,11 @@
       <w:pPr>
         <w:pStyle w:val="Ttulo4"/>
       </w:pPr>
-      <w:bookmarkStart w:id="28" w:name="_Toc212144644"/>
+      <w:bookmarkStart w:id="30" w:name="_Toc212220963"/>
       <w:r>
         <w:t>Tabela: dim_linha</w:t>
       </w:r>
-      <w:bookmarkEnd w:id="28"/>
+      <w:bookmarkEnd w:id="30"/>
     </w:p>
     <w:p>
       <w:pPr>
@@ -14251,7 +15438,16 @@
         <w:t>Atualização:</w:t>
       </w:r>
       <w:r>
-        <w:t xml:space="preserve"> Diariamente, pela DAG create_dimensions do Airflow.</w:t>
+        <w:t xml:space="preserve"> Diariamente, pela DAG </w:t>
+      </w:r>
+      <w:r>
+        <w:rPr>
+          <w:rFonts w:ascii="Courier New" w:hAnsi="Courier New" w:cs="Courier New"/>
+        </w:rPr>
+        <w:t>create_dimensions</w:t>
+      </w:r>
+      <w:r>
+        <w:t xml:space="preserve"> do Airflow.</w:t>
       </w:r>
     </w:p>
     <w:p>
@@ -14610,12 +15806,12 @@
         </w:numPr>
         <w:jc w:val="both"/>
       </w:pPr>
-      <w:bookmarkStart w:id="29" w:name="_Toc212144645"/>
+      <w:bookmarkStart w:id="31" w:name="_Toc212220964"/>
       <w:r>
         <w:lastRenderedPageBreak/>
         <w:t>Tabelas de Fatos no Lakehouse (MinIO)</w:t>
       </w:r>
-      <w:bookmarkEnd w:id="29"/>
+      <w:bookmarkEnd w:id="31"/>
     </w:p>
     <w:p>
       <w:pPr>
@@ -14637,11 +15833,11 @@
       <w:pPr>
         <w:pStyle w:val="Ttulo4"/>
       </w:pPr>
-      <w:bookmarkStart w:id="30" w:name="_Toc212144646"/>
+      <w:bookmarkStart w:id="32" w:name="_Toc212220965"/>
       <w:r>
         <w:t>Tabela: fato_operacao_linhas_hora</w:t>
       </w:r>
-      <w:bookmarkEnd w:id="30"/>
+      <w:bookmarkEnd w:id="32"/>
     </w:p>
     <w:p>
       <w:pPr>
@@ -14992,11 +16188,11 @@
       <w:pPr>
         <w:pStyle w:val="Ttulo4"/>
       </w:pPr>
-      <w:bookmarkStart w:id="31" w:name="_Toc212144647"/>
+      <w:bookmarkStart w:id="33" w:name="_Toc212220966"/>
       <w:r>
         <w:t>Tabela: fato_velocidade_linha</w:t>
       </w:r>
-      <w:bookmarkEnd w:id="31"/>
+      <w:bookmarkEnd w:id="33"/>
     </w:p>
     <w:p>
       <w:pPr>
@@ -15417,11 +16613,11 @@
       <w:pPr>
         <w:pStyle w:val="Ttulo4"/>
       </w:pPr>
-      <w:bookmarkStart w:id="32" w:name="_Toc212144648"/>
+      <w:bookmarkStart w:id="34" w:name="_Toc212220967"/>
       <w:r>
         <w:t>Tabela: fato_onibus_parados_linha</w:t>
       </w:r>
-      <w:bookmarkEnd w:id="32"/>
+      <w:bookmarkEnd w:id="34"/>
     </w:p>
     <w:p>
       <w:pPr>
@@ -15871,7 +17067,7 @@
         </w:numPr>
         <w:jc w:val="both"/>
       </w:pPr>
-      <w:bookmarkStart w:id="33" w:name="_Toc212144649"/>
+      <w:bookmarkStart w:id="35" w:name="_Toc212220968"/>
       <w:r>
         <w:lastRenderedPageBreak/>
         <w:t xml:space="preserve">Tabelas de Fatos na Camada de </w:t>
@@ -15882,7 +17078,7 @@
       <w:r>
         <w:t xml:space="preserve"> (PostgreSQL)</w:t>
       </w:r>
-      <w:bookmarkEnd w:id="33"/>
+      <w:bookmarkEnd w:id="35"/>
     </w:p>
     <w:p>
       <w:pPr>
@@ -15926,7 +17122,13 @@
         <w:rPr>
           <w:rFonts w:ascii="Courier New" w:hAnsi="Courier New" w:cs="Courier New"/>
         </w:rPr>
-        <w:t>fato_posicao_onibus_atual</w:t>
+        <w:t>nrt</w:t>
+      </w:r>
+      <w:r>
+        <w:rPr>
+          <w:rFonts w:ascii="Courier New" w:hAnsi="Courier New" w:cs="Courier New"/>
+        </w:rPr>
+        <w:t>_posicao_onibus_atual</w:t>
       </w:r>
       <w:r>
         <w:t>, que é otimizada para os UPSERTs de alta frequência do pipeline de streaming.</w:t>
@@ -16041,11 +17243,17 @@
       <w:pPr>
         <w:pStyle w:val="Ttulo4"/>
       </w:pPr>
-      <w:bookmarkStart w:id="34" w:name="_Toc212144650"/>
-      <w:r>
-        <w:t>Tabela: fato_posicao_onibus_atual</w:t>
-      </w:r>
-      <w:bookmarkEnd w:id="34"/>
+      <w:bookmarkStart w:id="36" w:name="_Toc212220969"/>
+      <w:r>
+        <w:t xml:space="preserve">Tabela: </w:t>
+      </w:r>
+      <w:r>
+        <w:t>nrt</w:t>
+      </w:r>
+      <w:r>
+        <w:t>_posicao_onibus_atual</w:t>
+      </w:r>
+      <w:bookmarkEnd w:id="36"/>
     </w:p>
     <w:p>
       <w:pPr>
@@ -16140,7 +17348,7 @@
       <w:pPr>
         <w:pStyle w:val="Ttulo4"/>
       </w:pPr>
-      <w:bookmarkStart w:id="35" w:name="_Toc212144651"/>
+      <w:bookmarkStart w:id="37" w:name="_Toc212220970"/>
       <w:r>
         <w:t xml:space="preserve">Tabela: </w:t>
       </w:r>
@@ -16150,7 +17358,7 @@
         </w:rPr>
         <w:t>nrt_velocidade_linha</w:t>
       </w:r>
-      <w:bookmarkEnd w:id="35"/>
+      <w:bookmarkEnd w:id="37"/>
     </w:p>
     <w:p>
       <w:pPr>
@@ -16198,7 +17406,47 @@
         <w:t>Propósito:</w:t>
       </w:r>
       <w:r>
-        <w:t xml:space="preserve"> Armazena o snapshot mais recente da velocidade média por linha, alimentando o dashboard NRT. É sobrescrita (Truncate + Insert) a cada micro-lote. </w:t>
+        <w:t xml:space="preserve"> Armazena o </w:t>
+      </w:r>
+      <w:proofErr w:type="spellStart"/>
+      <w:r>
+        <w:t>snapshot</w:t>
+      </w:r>
+      <w:proofErr w:type="spellEnd"/>
+      <w:r>
+        <w:t xml:space="preserve"> mais recente da velocidade média por linha, alimentando o </w:t>
+      </w:r>
+      <w:proofErr w:type="spellStart"/>
+      <w:r>
+        <w:t>dashboard</w:t>
+      </w:r>
+      <w:proofErr w:type="spellEnd"/>
+      <w:r>
+        <w:t xml:space="preserve"> NRT. É sobrescrita (</w:t>
+      </w:r>
+      <w:proofErr w:type="spellStart"/>
+      <w:r>
+        <w:t>Truncate</w:t>
+      </w:r>
+      <w:proofErr w:type="spellEnd"/>
+      <w:r>
+        <w:t xml:space="preserve"> + </w:t>
+      </w:r>
+      <w:proofErr w:type="spellStart"/>
+      <w:r>
+        <w:t>Insert</w:t>
+      </w:r>
+      <w:proofErr w:type="spellEnd"/>
+      <w:r>
+        <w:t xml:space="preserve">) a cada </w:t>
+      </w:r>
+      <w:proofErr w:type="spellStart"/>
+      <w:r>
+        <w:t>micro-lote</w:t>
+      </w:r>
+      <w:proofErr w:type="spellEnd"/>
+      <w:r>
+        <w:t xml:space="preserve">. </w:t>
       </w:r>
     </w:p>
     <w:p>
@@ -16231,7 +17479,7 @@
       <w:pPr>
         <w:pStyle w:val="Ttulo4"/>
       </w:pPr>
-      <w:bookmarkStart w:id="36" w:name="_Toc212144652"/>
+      <w:bookmarkStart w:id="38" w:name="_Toc212220971"/>
       <w:r>
         <w:t xml:space="preserve">Tabela: </w:t>
       </w:r>
@@ -16241,7 +17489,7 @@
         </w:rPr>
         <w:t>nrt_onibus_parados_linha</w:t>
       </w:r>
-      <w:bookmarkEnd w:id="36"/>
+      <w:bookmarkEnd w:id="38"/>
     </w:p>
     <w:p>
       <w:pPr>
@@ -16289,7 +17537,47 @@
         <w:t>Propósito:</w:t>
       </w:r>
       <w:r>
-        <w:t xml:space="preserve"> Armazena o snapshot mais recente da contagem de ônibus parados por linha, alimentando o dashboard NRT. É sobrescrita (Truncate + Insert) a cada micro-lote. </w:t>
+        <w:t xml:space="preserve"> Armazena o </w:t>
+      </w:r>
+      <w:proofErr w:type="spellStart"/>
+      <w:r>
+        <w:t>snapshot</w:t>
+      </w:r>
+      <w:proofErr w:type="spellEnd"/>
+      <w:r>
+        <w:t xml:space="preserve"> mais recente da contagem de ônibus parados por linha, alimentando o </w:t>
+      </w:r>
+      <w:proofErr w:type="spellStart"/>
+      <w:r>
+        <w:t>dashboard</w:t>
+      </w:r>
+      <w:proofErr w:type="spellEnd"/>
+      <w:r>
+        <w:t xml:space="preserve"> NRT. É sobrescrita (</w:t>
+      </w:r>
+      <w:proofErr w:type="spellStart"/>
+      <w:r>
+        <w:t>Truncate</w:t>
+      </w:r>
+      <w:proofErr w:type="spellEnd"/>
+      <w:r>
+        <w:t xml:space="preserve"> + </w:t>
+      </w:r>
+      <w:proofErr w:type="spellStart"/>
+      <w:r>
+        <w:t>Insert</w:t>
+      </w:r>
+      <w:proofErr w:type="spellEnd"/>
+      <w:r>
+        <w:t xml:space="preserve">) a cada </w:t>
+      </w:r>
+      <w:proofErr w:type="spellStart"/>
+      <w:r>
+        <w:t>micro-lote</w:t>
+      </w:r>
+      <w:proofErr w:type="spellEnd"/>
+      <w:r>
+        <w:t xml:space="preserve">. </w:t>
       </w:r>
     </w:p>
     <w:p>
@@ -16377,28 +17665,12 @@
       <w:pPr>
         <w:jc w:val="both"/>
       </w:pPr>
-    </w:p>
-    <w:p>
-      <w:pPr>
-        <w:jc w:val="both"/>
-      </w:pPr>
-      <w:r>
-        <w:rPr>
-          <w:noProof/>
-        </w:rPr>
+      <w:r>
         <w:drawing>
-          <wp:anchor distT="0" distB="0" distL="114300" distR="114300" simplePos="0" relativeHeight="251683840" behindDoc="0" locked="0" layoutInCell="1" allowOverlap="1" wp14:anchorId="22CA88F8" wp14:editId="14588DFF">
-            <wp:simplePos x="0" y="0"/>
-            <wp:positionH relativeFrom="margin">
-              <wp:align>right</wp:align>
-            </wp:positionH>
-            <wp:positionV relativeFrom="paragraph">
-              <wp:posOffset>1270</wp:posOffset>
-            </wp:positionV>
-            <wp:extent cx="5943600" cy="3654425"/>
-            <wp:effectExtent l="0" t="0" r="0" b="3175"/>
-            <wp:wrapNone/>
-            <wp:docPr id="757227499" name="Imagem 1" descr="Texto, Carta&#10;&#10;O conteúdo gerado por IA pode estar incorreto."/>
+          <wp:inline distT="0" distB="0" distL="0" distR="0" wp14:anchorId="01F99C02" wp14:editId="0D120EA1">
+            <wp:extent cx="5943600" cy="6409690"/>
+            <wp:effectExtent l="0" t="0" r="0" b="0"/>
+            <wp:docPr id="298557310" name="Imagem 1" descr="Texto&#10;&#10;O conteúdo gerado por IA pode estar incorreto."/>
             <wp:cNvGraphicFramePr>
               <a:graphicFrameLocks xmlns:a="http://schemas.openxmlformats.org/drawingml/2006/main" noChangeAspect="1"/>
             </wp:cNvGraphicFramePr>
@@ -16406,17 +17678,11 @@
               <a:graphicData uri="http://schemas.openxmlformats.org/drawingml/2006/picture">
                 <pic:pic xmlns:pic="http://schemas.openxmlformats.org/drawingml/2006/picture">
                   <pic:nvPicPr>
-                    <pic:cNvPr id="757227499" name="Imagem 1" descr="Texto, Carta&#10;&#10;O conteúdo gerado por IA pode estar incorreto."/>
+                    <pic:cNvPr id="298557310" name="Imagem 1" descr="Texto&#10;&#10;O conteúdo gerado por IA pode estar incorreto."/>
                     <pic:cNvPicPr/>
                   </pic:nvPicPr>
                   <pic:blipFill>
-                    <a:blip r:embed="rId23">
-                      <a:extLst>
-                        <a:ext uri="{28A0092B-C50C-407E-A947-70E740481C1C}">
-                          <a14:useLocalDpi xmlns:a14="http://schemas.microsoft.com/office/drawing/2010/main" val="0"/>
-                        </a:ext>
-                      </a:extLst>
-                    </a:blip>
+                    <a:blip r:embed="rId23"/>
                     <a:stretch>
                       <a:fillRect/>
                     </a:stretch>
@@ -16424,7 +17690,7 @@
                   <pic:spPr>
                     <a:xfrm>
                       <a:off x="0" y="0"/>
-                      <a:ext cx="5943600" cy="3654425"/>
+                      <a:ext cx="5943600" cy="6409690"/>
                     </a:xfrm>
                     <a:prstGeom prst="rect">
                       <a:avLst/>
@@ -16433,9 +17699,14 @@
                 </pic:pic>
               </a:graphicData>
             </a:graphic>
-          </wp:anchor>
+          </wp:inline>
         </w:drawing>
       </w:r>
+    </w:p>
+    <w:p>
+      <w:pPr>
+        <w:jc w:val="both"/>
+      </w:pPr>
     </w:p>
     <w:p>
       <w:pPr>
@@ -16460,7 +17731,7 @@
           <w:rFonts w:eastAsia="Google Sans"/>
         </w:rPr>
       </w:pPr>
-      <w:bookmarkStart w:id="37" w:name="_Toc212144653"/>
+      <w:bookmarkStart w:id="39" w:name="_Toc212220972"/>
       <w:r>
         <w:rPr>
           <w:rFonts w:eastAsia="Google Sans"/>
@@ -16468,7 +17739,7 @@
         <w:lastRenderedPageBreak/>
         <w:t>Guia de Operação e Monitoramento</w:t>
       </w:r>
-      <w:bookmarkEnd w:id="37"/>
+      <w:bookmarkEnd w:id="39"/>
     </w:p>
     <w:p>
       <w:pPr>
@@ -16489,7 +17760,7 @@
           <w:rFonts w:eastAsia="Google Sans"/>
         </w:rPr>
       </w:pPr>
-      <w:bookmarkStart w:id="38" w:name="_Toc212144654"/>
+      <w:bookmarkStart w:id="40" w:name="_Toc212220973"/>
       <w:r>
         <w:rPr>
           <w:rFonts w:eastAsia="Google Sans"/>
@@ -16508,7 +17779,7 @@
         </w:rPr>
         <w:t>Executando o Projeto (Setup)</w:t>
       </w:r>
-      <w:bookmarkEnd w:id="38"/>
+      <w:bookmarkEnd w:id="40"/>
     </w:p>
     <w:p>
       <w:pPr>
@@ -16795,7 +18066,19 @@
         <w:rPr>
           <w:rFonts w:ascii="Courier New" w:hAnsi="Courier New" w:cs="Courier New"/>
         </w:rPr>
-        <w:t>nifi-templates/sptrans-ingestion-v3.xml</w:t>
+        <w:t>nifi-templates/sptrans-ingestion-v</w:t>
+      </w:r>
+      <w:r>
+        <w:rPr>
+          <w:rFonts w:ascii="Courier New" w:hAnsi="Courier New" w:cs="Courier New"/>
+        </w:rPr>
+        <w:t>4</w:t>
+      </w:r>
+      <w:r>
+        <w:rPr>
+          <w:rFonts w:ascii="Courier New" w:hAnsi="Courier New" w:cs="Courier New"/>
+        </w:rPr>
+        <w:t>.xml</w:t>
       </w:r>
       <w:r>
         <w:rPr>
@@ -17504,7 +18787,7 @@
           <w:rFonts w:eastAsia="Google Sans"/>
         </w:rPr>
       </w:pPr>
-      <w:bookmarkStart w:id="39" w:name="_Toc212144655"/>
+      <w:bookmarkStart w:id="41" w:name="_Toc212220974"/>
       <w:r>
         <w:rPr>
           <w:rFonts w:eastAsia="Google Sans"/>
@@ -17524,7 +18807,7 @@
         </w:rPr>
         <w:t>Monitorando a Saúde do Pipeline</w:t>
       </w:r>
-      <w:bookmarkEnd w:id="39"/>
+      <w:bookmarkEnd w:id="41"/>
     </w:p>
     <w:p>
       <w:pPr>
@@ -29508,7 +30791,6 @@
   <w:style w:type="character" w:default="1" w:styleId="Fontepargpadro">
     <w:name w:val="Default Paragraph Font"/>
     <w:uiPriority w:val="1"/>
-    <w:semiHidden/>
     <w:unhideWhenUsed/>
   </w:style>
   <w:style w:type="table" w:default="1" w:styleId="Tabelanormal">

</xml_diff>

<commit_message>
Ajustes na documentação e desenho da arquitetura.
</commit_message>
<xml_diff>
--- a/documentacoes/Entregável_Projeto_Final.docx
+++ b/documentacoes/Entregável_Projeto_Final.docx
@@ -4906,7 +4906,13 @@
         <w:t xml:space="preserve"> </w:t>
       </w:r>
       <w:r>
-        <w:t>Apresenta uma visão precisa dos dados consolidados pelo pipeline de lote (batch). Permite a análise de tendências, como o volume de operação hora a hora (Gráfico de Linha) e a distribuição de ônibus por linha (Mapa de Calor).</w:t>
+        <w:t>Apresenta uma visão precisa dos dados consolidados pelo pipeline de lote (batch). Permite a análise de tendências, como o volume de operação hora a hora (Gráfico de Linha) e a distribuição</w:t>
+      </w:r>
+      <w:r>
+        <w:t xml:space="preserve"> da quantidade</w:t>
+      </w:r>
+      <w:r>
+        <w:t xml:space="preserve"> de ônibus por linha (Mapa de Calor).</w:t>
       </w:r>
     </w:p>
     <w:p>
@@ -5203,7 +5209,13 @@
         <w:jc w:val="both"/>
       </w:pPr>
       <w:r>
-        <w:t>O resultado é uma plataforma unificada que entrega esses insights através de dashboards interativos no Metabase e uma API RESTful (FastAPI), fornecendo uma da operação da frota de ônibus.</w:t>
+        <w:t>O resultado é uma plataforma unificada que entrega esses insights através de dashboards interativos no Metabase e uma API RESTful (FastAPI), fornecendo uma</w:t>
+      </w:r>
+      <w:r>
+        <w:t xml:space="preserve"> visão</w:t>
+      </w:r>
+      <w:r>
+        <w:t xml:space="preserve"> da operação da frota de ônibus.</w:t>
       </w:r>
     </w:p>
     <w:p>
@@ -5222,21 +5234,20 @@
       <w:r>
         <w:rPr>
           <w:rFonts w:eastAsia="Google Sans"/>
-          <w:noProof/>
         </w:rPr>
         <w:drawing>
-          <wp:anchor distT="0" distB="0" distL="114300" distR="114300" simplePos="0" relativeHeight="251684864" behindDoc="0" locked="0" layoutInCell="1" allowOverlap="1" wp14:anchorId="7F988551" wp14:editId="7C1D50BF">
+          <wp:anchor distT="0" distB="0" distL="114300" distR="114300" simplePos="0" relativeHeight="251686912" behindDoc="0" locked="0" layoutInCell="1" allowOverlap="1" wp14:anchorId="5CDC766C" wp14:editId="6D839542">
             <wp:simplePos x="0" y="0"/>
             <wp:positionH relativeFrom="page">
               <wp:align>center</wp:align>
             </wp:positionH>
             <wp:positionV relativeFrom="paragraph">
-              <wp:posOffset>335280</wp:posOffset>
+              <wp:posOffset>274494</wp:posOffset>
             </wp:positionV>
-            <wp:extent cx="8707755" cy="3317875"/>
-            <wp:effectExtent l="0" t="0" r="0" b="0"/>
+            <wp:extent cx="8645237" cy="3294054"/>
+            <wp:effectExtent l="0" t="0" r="3810" b="1905"/>
             <wp:wrapNone/>
-            <wp:docPr id="993508007" name="Imagem 1" descr="Diagrama&#10;&#10;O conteúdo gerado por IA pode estar incorreto."/>
+            <wp:docPr id="277840125" name="Imagem 1" descr="Diagrama&#10;&#10;O conteúdo gerado por IA pode estar incorreto."/>
             <wp:cNvGraphicFramePr>
               <a:graphicFrameLocks xmlns:a="http://schemas.openxmlformats.org/drawingml/2006/main" noChangeAspect="1"/>
             </wp:cNvGraphicFramePr>
@@ -5244,7 +5255,7 @@
               <a:graphicData uri="http://schemas.openxmlformats.org/drawingml/2006/picture">
                 <pic:pic xmlns:pic="http://schemas.openxmlformats.org/drawingml/2006/picture">
                   <pic:nvPicPr>
-                    <pic:cNvPr id="993508007" name="Imagem 1" descr="Diagrama&#10;&#10;O conteúdo gerado por IA pode estar incorreto."/>
+                    <pic:cNvPr id="277840125" name="Imagem 1" descr="Diagrama&#10;&#10;O conteúdo gerado por IA pode estar incorreto."/>
                     <pic:cNvPicPr/>
                   </pic:nvPicPr>
                   <pic:blipFill>
@@ -5262,7 +5273,7 @@
                   <pic:spPr>
                     <a:xfrm>
                       <a:off x="0" y="0"/>
-                      <a:ext cx="8707755" cy="3317875"/>
+                      <a:ext cx="8645237" cy="3294054"/>
                     </a:xfrm>
                     <a:prstGeom prst="rect">
                       <a:avLst/>
@@ -5271,6 +5282,12 @@
                 </pic:pic>
               </a:graphicData>
             </a:graphic>
+            <wp14:sizeRelH relativeFrom="margin">
+              <wp14:pctWidth>0</wp14:pctWidth>
+            </wp14:sizeRelH>
+            <wp14:sizeRelV relativeFrom="margin">
+              <wp14:pctHeight>0</wp14:pctHeight>
+            </wp14:sizeRelV>
           </wp:anchor>
         </w:drawing>
       </w:r>
@@ -5965,13 +5982,43 @@
         <w:rPr>
           <w:rFonts w:eastAsia="Google Sans"/>
         </w:rPr>
-        <w:t xml:space="preserve">Como nossa arquitetura suporta dois pipelines, esta camada contém duas tabelas principais: </w:t>
+        <w:t xml:space="preserve">Como nossa arquitetura suporta dois pipelines, esta camada contém </w:t>
+      </w:r>
+      <w:r>
+        <w:rPr>
+          <w:rFonts w:eastAsia="Google Sans"/>
+        </w:rPr>
+        <w:t>três</w:t>
+      </w:r>
+      <w:r>
+        <w:rPr>
+          <w:rFonts w:eastAsia="Google Sans"/>
+        </w:rPr>
+        <w:t xml:space="preserve"> tabelas principais: </w:t>
       </w:r>
       <w:r>
         <w:rPr>
           <w:rFonts w:ascii="Courier New" w:eastAsia="Google Sans" w:hAnsi="Courier New" w:cs="Courier New"/>
         </w:rPr>
         <w:t>posicoes_onibus</w:t>
+      </w:r>
+      <w:r>
+        <w:rPr>
+          <w:rFonts w:ascii="Courier New" w:eastAsia="Google Sans" w:hAnsi="Courier New" w:cs="Courier New"/>
+        </w:rPr>
+        <w:t xml:space="preserve"> </w:t>
+      </w:r>
+      <w:r>
+        <w:rPr>
+          <w:rFonts w:eastAsia="Google Sans" w:cstheme="minorHAnsi"/>
+        </w:rPr>
+        <w:t>e</w:t>
+      </w:r>
+      <w:r>
+        <w:rPr>
+          <w:rFonts w:ascii="Courier New" w:eastAsia="Google Sans" w:hAnsi="Courier New" w:cs="Courier New"/>
+        </w:rPr>
+        <w:t xml:space="preserve"> kpis_historicos_para_processar</w:t>
       </w:r>
       <w:r>
         <w:rPr>
@@ -6148,7 +6195,19 @@
           <w:rFonts w:eastAsia="Google Sans"/>
         </w:rPr>
         <w:lastRenderedPageBreak/>
-        <w:t>Processamento de Lote (Batch)</w:t>
+        <w:t xml:space="preserve">Processamento </w:t>
+      </w:r>
+      <w:r>
+        <w:rPr>
+          <w:rFonts w:eastAsia="Google Sans"/>
+        </w:rPr>
+        <w:t>em</w:t>
+      </w:r>
+      <w:r>
+        <w:rPr>
+          <w:rFonts w:eastAsia="Google Sans"/>
+        </w:rPr>
+        <w:t xml:space="preserve"> Lote (Batch)</w:t>
       </w:r>
       <w:bookmarkEnd w:id="6"/>
     </w:p>
@@ -6170,13 +6229,12 @@
       <w:r>
         <w:rPr>
           <w:rFonts w:eastAsia="Google Sans"/>
-          <w:noProof/>
         </w:rPr>
         <w:drawing>
-          <wp:inline distT="0" distB="0" distL="0" distR="0" wp14:anchorId="18B6355D" wp14:editId="03C05E35">
-            <wp:extent cx="3164619" cy="1357952"/>
+          <wp:inline distT="0" distB="0" distL="0" distR="0" wp14:anchorId="0B1BA09F" wp14:editId="2F8BA53C">
+            <wp:extent cx="5943600" cy="2211070"/>
             <wp:effectExtent l="0" t="0" r="0" b="0"/>
-            <wp:docPr id="1782491746" name="Imagem 1" descr="Diagrama, Texto, Aplicativo, chat ou mensagem de texto&#10;&#10;O conteúdo gerado por IA pode estar incorreto."/>
+            <wp:docPr id="1691605914" name="Imagem 1" descr="Diagrama&#10;&#10;O conteúdo gerado por IA pode estar incorreto."/>
             <wp:cNvGraphicFramePr>
               <a:graphicFrameLocks xmlns:a="http://schemas.openxmlformats.org/drawingml/2006/main" noChangeAspect="1"/>
             </wp:cNvGraphicFramePr>
@@ -6184,7 +6242,7 @@
               <a:graphicData uri="http://schemas.openxmlformats.org/drawingml/2006/picture">
                 <pic:pic xmlns:pic="http://schemas.openxmlformats.org/drawingml/2006/picture">
                   <pic:nvPicPr>
-                    <pic:cNvPr id="1782491746" name="Imagem 1" descr="Diagrama, Texto, Aplicativo, chat ou mensagem de texto&#10;&#10;O conteúdo gerado por IA pode estar incorreto."/>
+                    <pic:cNvPr id="1691605914" name="Imagem 1" descr="Diagrama&#10;&#10;O conteúdo gerado por IA pode estar incorreto."/>
                     <pic:cNvPicPr/>
                   </pic:nvPicPr>
                   <pic:blipFill>
@@ -6196,7 +6254,7 @@
                   <pic:spPr>
                     <a:xfrm>
                       <a:off x="0" y="0"/>
-                      <a:ext cx="3183917" cy="1366233"/>
+                      <a:ext cx="5943600" cy="2211070"/>
                     </a:xfrm>
                     <a:prstGeom prst="rect">
                       <a:avLst/>
@@ -6342,7 +6400,19 @@
         <w:rPr>
           <w:rFonts w:eastAsia="Google Sans"/>
         </w:rPr>
-        <w:t>erramenta de processamento distribuído que executa a lógica de negócio em si. Por ser um padrão bastante utilizado no mercado e sua capacidade de processar grandes volumes com eficiência e de forma paralela fez com que fosse a escolha mais sensata.</w:t>
+        <w:t>erramenta de processamento distribuído que executa a lógica de negócio em si. Por ser um padrão bastante utilizado no mercado e sua capacidade de processar grandes volumes com eficiência e de forma paralela</w:t>
+      </w:r>
+      <w:r>
+        <w:rPr>
+          <w:rFonts w:eastAsia="Google Sans"/>
+        </w:rPr>
+        <w:t>,</w:t>
+      </w:r>
+      <w:r>
+        <w:rPr>
+          <w:rFonts w:eastAsia="Google Sans"/>
+        </w:rPr>
+        <w:t xml:space="preserve"> fez com que fosse a escolha mais sensata.</w:t>
       </w:r>
     </w:p>
     <w:p>
@@ -6629,7 +6699,11 @@
         <w:t>Carrega a Camada de Servir:</w:t>
       </w:r>
       <w:r>
-        <w:t xml:space="preserve"> Como passo final, o job lê as três tabelas de fatos históricas (</w:t>
+        <w:t xml:space="preserve"> Como passo final, o job lê as três tabelas de fatos históricas </w:t>
+      </w:r>
+      <w:r>
+        <w:lastRenderedPageBreak/>
+        <w:t>(</w:t>
       </w:r>
       <w:r>
         <w:rPr>
@@ -6732,13 +6806,12 @@
       <w:r>
         <w:rPr>
           <w:rFonts w:eastAsia="Google Sans"/>
-          <w:noProof/>
         </w:rPr>
         <w:drawing>
-          <wp:inline distT="0" distB="0" distL="0" distR="0" wp14:anchorId="2C132B34" wp14:editId="2D0265DD">
-            <wp:extent cx="2971800" cy="1276582"/>
+          <wp:inline distT="0" distB="0" distL="0" distR="0" wp14:anchorId="4BFEEB5E" wp14:editId="75C66930">
+            <wp:extent cx="5943600" cy="2559050"/>
             <wp:effectExtent l="0" t="0" r="0" b="0"/>
-            <wp:docPr id="2097200690" name="Imagem 1" descr="Interface gráfica do usuário, Texto, Aplicativo, chat ou mensagem de texto&#10;&#10;O conteúdo gerado por IA pode estar incorreto."/>
+            <wp:docPr id="505547733" name="Imagem 1" descr="Diagrama&#10;&#10;O conteúdo gerado por IA pode estar incorreto."/>
             <wp:cNvGraphicFramePr>
               <a:graphicFrameLocks xmlns:a="http://schemas.openxmlformats.org/drawingml/2006/main" noChangeAspect="1"/>
             </wp:cNvGraphicFramePr>
@@ -6746,7 +6819,7 @@
               <a:graphicData uri="http://schemas.openxmlformats.org/drawingml/2006/picture">
                 <pic:pic xmlns:pic="http://schemas.openxmlformats.org/drawingml/2006/picture">
                   <pic:nvPicPr>
-                    <pic:cNvPr id="2097200690" name="Imagem 1" descr="Interface gráfica do usuário, Texto, Aplicativo, chat ou mensagem de texto&#10;&#10;O conteúdo gerado por IA pode estar incorreto."/>
+                    <pic:cNvPr id="505547733" name="Imagem 1" descr="Diagrama&#10;&#10;O conteúdo gerado por IA pode estar incorreto."/>
                     <pic:cNvPicPr/>
                   </pic:nvPicPr>
                   <pic:blipFill>
@@ -6758,7 +6831,7 @@
                   <pic:spPr>
                     <a:xfrm>
                       <a:off x="0" y="0"/>
-                      <a:ext cx="2988499" cy="1283755"/>
+                      <a:ext cx="5943600" cy="2559050"/>
                     </a:xfrm>
                     <a:prstGeom prst="rect">
                       <a:avLst/>
@@ -7171,6 +7244,7 @@
           <w:b/>
           <w:bCs/>
         </w:rPr>
+        <w:lastRenderedPageBreak/>
         <w:t>Cálculo da Distância (Fórmula de Haversine):</w:t>
       </w:r>
       <w:r>
@@ -7759,6 +7833,15 @@
       </w:r>
       <w:r>
         <w:t xml:space="preserve"> Armazena cópias otimizadas dos dados analíticos (como </w:t>
+      </w:r>
+      <w:r>
+        <w:rPr>
+          <w:rFonts w:ascii="Courier New" w:hAnsi="Courier New" w:cs="Courier New"/>
+        </w:rPr>
+        <w:t>fato_onibus_parados_linha</w:t>
+      </w:r>
+      <w:r>
+        <w:t xml:space="preserve">, </w:t>
       </w:r>
       <w:r>
         <w:rPr>
@@ -8556,9 +8639,10 @@
       <w:r>
         <w:rPr>
           <w:rFonts w:eastAsia="Google Sans"/>
+          <w:noProof/>
         </w:rPr>
         <w:drawing>
-          <wp:anchor distT="0" distB="0" distL="114300" distR="114300" simplePos="0" relativeHeight="251685888" behindDoc="0" locked="0" layoutInCell="1" allowOverlap="1" wp14:anchorId="55C4DA58" wp14:editId="459B2011">
+          <wp:anchor distT="0" distB="0" distL="114300" distR="114300" simplePos="0" relativeHeight="251685888" behindDoc="0" locked="0" layoutInCell="1" allowOverlap="1" wp14:anchorId="55C4DA58" wp14:editId="04DB6DDA">
             <wp:simplePos x="0" y="0"/>
             <wp:positionH relativeFrom="margin">
               <wp:align>right</wp:align>
@@ -8625,7 +8709,7 @@
           <w:noProof/>
         </w:rPr>
         <w:drawing>
-          <wp:anchor distT="0" distB="0" distL="114300" distR="114300" simplePos="0" relativeHeight="251677696" behindDoc="0" locked="0" layoutInCell="1" allowOverlap="1" wp14:anchorId="1CD5AE46" wp14:editId="5B5ACDEF">
+          <wp:anchor distT="0" distB="0" distL="114300" distR="114300" simplePos="0" relativeHeight="251677696" behindDoc="0" locked="0" layoutInCell="1" allowOverlap="1" wp14:anchorId="1CD5AE46" wp14:editId="240C3F0C">
             <wp:simplePos x="0" y="0"/>
             <wp:positionH relativeFrom="margin">
               <wp:align>right</wp:align>
@@ -10370,7 +10454,7 @@
           <w:rFonts w:ascii="Google Sans Text" w:eastAsia="Google Sans Text" w:hAnsi="Google Sans Text" w:cs="Google Sans Text"/>
           <w:color w:val="1B1C1D"/>
         </w:rPr>
-        <w:t xml:space="preserve"> Servir como um buffer de alta performance para alimentar os pipelines de streaming em tempo </w:t>
+        <w:t xml:space="preserve"> Servir como um buffer de alta performance para alimentar o pipeline de streaming em tempo </w:t>
       </w:r>
       <w:r>
         <w:rPr>
@@ -10384,7 +10468,14 @@
           <w:rFonts w:ascii="Google Sans Text" w:eastAsia="Google Sans Text" w:hAnsi="Google Sans Text" w:cs="Google Sans Text"/>
           <w:color w:val="1B1C1D"/>
         </w:rPr>
-        <w:t>real, permitindo que consumidores leiam os mesmos dados de forma independente.</w:t>
+        <w:t>real, permitindo que</w:t>
+      </w:r>
+      <w:r>
+        <w:rPr>
+          <w:rFonts w:ascii="Google Sans Text" w:eastAsia="Google Sans Text" w:hAnsi="Google Sans Text" w:cs="Google Sans Text"/>
+          <w:color w:val="1B1C1D"/>
+        </w:rPr>
+        <w:t xml:space="preserve"> o worker, que atua como um consumer, processe os dados de forma independente.</w:t>
       </w:r>
     </w:p>
     <w:p>
@@ -10420,6 +10511,7 @@
         <w:rPr>
           <w:rFonts w:eastAsia="Google Sans"/>
         </w:rPr>
+        <w:lastRenderedPageBreak/>
         <w:t>Dados Cadastrais das Linhas (GTFS)</w:t>
       </w:r>
       <w:bookmarkEnd w:id="19"/>
@@ -10477,7 +10569,6 @@
           <w:b/>
           <w:bCs/>
         </w:rPr>
-        <w:lastRenderedPageBreak/>
         <w:t xml:space="preserve">Atualização: </w:t>
       </w:r>
       <w:r>
@@ -11484,7 +11575,23 @@
                 <w:b/>
                 <w:bCs/>
               </w:rPr>
-              <w:t>letreiro_linha</w:t>
+              <w:t>letreiro</w:t>
+            </w:r>
+            <w:r>
+              <w:rPr>
+                <w:rFonts w:ascii="Courier New" w:hAnsi="Courier New" w:cs="Courier New"/>
+                <w:b/>
+                <w:bCs/>
+              </w:rPr>
+              <w:t>_</w:t>
+            </w:r>
+            <w:r>
+              <w:rPr>
+                <w:rFonts w:ascii="Courier New" w:hAnsi="Courier New" w:cs="Courier New"/>
+                <w:b/>
+                <w:bCs/>
+              </w:rPr>
+              <w:t>linha</w:t>
             </w:r>
           </w:p>
         </w:tc>
@@ -11760,7 +11867,15 @@
                 <w:b/>
                 <w:bCs/>
               </w:rPr>
-              <w:t>acessivel</w:t>
+              <w:t>A</w:t>
+            </w:r>
+            <w:r>
+              <w:rPr>
+                <w:rFonts w:ascii="Courier New" w:hAnsi="Courier New" w:cs="Courier New"/>
+                <w:b/>
+                <w:bCs/>
+              </w:rPr>
+              <w:t>cessivel</w:t>
             </w:r>
           </w:p>
         </w:tc>
@@ -12413,7 +12528,13 @@
         <w:t>Particionamento:</w:t>
       </w:r>
       <w:r>
-        <w:t xml:space="preserve"> Os dados são particionados por ano, mes, dia e hora para permitir que os processos de streaming subsequentes leiam apenas os dados mais recentes de forma eficiente, evitando a leitura completa da tabela.</w:t>
+        <w:t xml:space="preserve"> Os dados são particionados por ano, mes, dia e hora para permitir que o</w:t>
+      </w:r>
+      <w:r>
+        <w:t xml:space="preserve"> worker do pipeline de streaming</w:t>
+      </w:r>
+      <w:r>
+        <w:t xml:space="preserve"> leia apenas os dados mais recentes de forma eficiente, evitando a leitura completa da tabela.</w:t>
       </w:r>
     </w:p>
     <w:p>
@@ -13759,7 +13880,15 @@
         <w:t xml:space="preserve"> </w:t>
       </w:r>
       <w:r>
-        <w:t>Não particionada. Funciona como um log de anexação (append-only).</w:t>
+        <w:t>Não particionada. Funciona como um log de anexação (append-</w:t>
+      </w:r>
+      <w:proofErr w:type="spellStart"/>
+      <w:r>
+        <w:t>only</w:t>
+      </w:r>
+      <w:proofErr w:type="spellEnd"/>
+      <w:r>
+        <w:t>).</w:t>
       </w:r>
     </w:p>
     <w:p>
@@ -13852,7 +13981,13 @@
         <w:t>a cada hora</w:t>
       </w:r>
       <w:r>
-        <w:t xml:space="preserve"> para agregar e consolidar esses KPIs nas tabelas de fatos históricos.</w:t>
+        <w:t xml:space="preserve"> para agregar e consolidar esses KPIs nas tabelas de fatos históricos</w:t>
+      </w:r>
+      <w:r>
+        <w:t xml:space="preserve"> da camada de entrega de dados e gold</w:t>
+      </w:r>
+      <w:r>
+        <w:t>.</w:t>
       </w:r>
     </w:p>
     <w:p/>
@@ -15857,7 +15992,7 @@
         <w:t>Propósito:</w:t>
       </w:r>
       <w:r>
-        <w:t xml:space="preserve"> Armazenar a contagem de ônibus únicos em operação por linha e por hora. Esta é a tabela principal da nossa Arquitetura Lambda.</w:t>
+        <w:t xml:space="preserve"> Armazenar a contagem de ônibus em operação por linha e por hora. </w:t>
       </w:r>
     </w:p>
     <w:p>
@@ -16212,7 +16347,19 @@
         <w:t>Propósito:</w:t>
       </w:r>
       <w:r>
-        <w:t xml:space="preserve"> Armazenar o KPI de velocidade operacional para cada linha na hora atual.</w:t>
+        <w:t xml:space="preserve"> Armazenar o KPI de velocidade</w:t>
+      </w:r>
+      <w:r>
+        <w:t xml:space="preserve"> média</w:t>
+      </w:r>
+      <w:r>
+        <w:t xml:space="preserve"> operacional </w:t>
+      </w:r>
+      <w:r>
+        <w:t>por linha e por hora</w:t>
+      </w:r>
+      <w:r>
+        <w:t>.</w:t>
       </w:r>
     </w:p>
     <w:p>
@@ -16640,7 +16787,13 @@
         <w:t>Propósito:</w:t>
       </w:r>
       <w:r>
-        <w:t xml:space="preserve"> Armazenar o KPI de contagem de ônibus parados/congestionados por linha na hora atual.</w:t>
+        <w:t xml:space="preserve"> Armazenar o KPI de contagem de ônibus parados/congestionados </w:t>
+      </w:r>
+      <w:r>
+        <w:t>por linha e por hora</w:t>
+      </w:r>
+      <w:r>
+        <w:t>.</w:t>
       </w:r>
     </w:p>
     <w:p>
@@ -17381,47 +17534,7 @@
         <w:t>Propósito:</w:t>
       </w:r>
       <w:r>
-        <w:t xml:space="preserve"> Armazena o </w:t>
-      </w:r>
-      <w:proofErr w:type="spellStart"/>
-      <w:r>
-        <w:t>snapshot</w:t>
-      </w:r>
-      <w:proofErr w:type="spellEnd"/>
-      <w:r>
-        <w:t xml:space="preserve"> mais recente da velocidade média por linha, alimentando o </w:t>
-      </w:r>
-      <w:proofErr w:type="spellStart"/>
-      <w:r>
-        <w:t>dashboard</w:t>
-      </w:r>
-      <w:proofErr w:type="spellEnd"/>
-      <w:r>
-        <w:t xml:space="preserve"> NRT. É sobrescrita (</w:t>
-      </w:r>
-      <w:proofErr w:type="spellStart"/>
-      <w:r>
-        <w:t>Truncate</w:t>
-      </w:r>
-      <w:proofErr w:type="spellEnd"/>
-      <w:r>
-        <w:t xml:space="preserve"> + </w:t>
-      </w:r>
-      <w:proofErr w:type="spellStart"/>
-      <w:r>
-        <w:t>Insert</w:t>
-      </w:r>
-      <w:proofErr w:type="spellEnd"/>
-      <w:r>
-        <w:t xml:space="preserve">) a cada </w:t>
-      </w:r>
-      <w:proofErr w:type="spellStart"/>
-      <w:r>
-        <w:t>micro-lote</w:t>
-      </w:r>
-      <w:proofErr w:type="spellEnd"/>
-      <w:r>
-        <w:t xml:space="preserve">. </w:t>
+        <w:t xml:space="preserve"> Armazena o snapshot mais recente da velocidade média por linha, alimentando o dashboard NRT. É sobrescrita (Truncate + Insert) a cada micro-lote. </w:t>
       </w:r>
     </w:p>
     <w:p>
@@ -17512,47 +17625,7 @@
         <w:t>Propósito:</w:t>
       </w:r>
       <w:r>
-        <w:t xml:space="preserve"> Armazena o </w:t>
-      </w:r>
-      <w:proofErr w:type="spellStart"/>
-      <w:r>
-        <w:t>snapshot</w:t>
-      </w:r>
-      <w:proofErr w:type="spellEnd"/>
-      <w:r>
-        <w:t xml:space="preserve"> mais recente da contagem de ônibus parados por linha, alimentando o </w:t>
-      </w:r>
-      <w:proofErr w:type="spellStart"/>
-      <w:r>
-        <w:t>dashboard</w:t>
-      </w:r>
-      <w:proofErr w:type="spellEnd"/>
-      <w:r>
-        <w:t xml:space="preserve"> NRT. É sobrescrita (</w:t>
-      </w:r>
-      <w:proofErr w:type="spellStart"/>
-      <w:r>
-        <w:t>Truncate</w:t>
-      </w:r>
-      <w:proofErr w:type="spellEnd"/>
-      <w:r>
-        <w:t xml:space="preserve"> + </w:t>
-      </w:r>
-      <w:proofErr w:type="spellStart"/>
-      <w:r>
-        <w:t>Insert</w:t>
-      </w:r>
-      <w:proofErr w:type="spellEnd"/>
-      <w:r>
-        <w:t xml:space="preserve">) a cada </w:t>
-      </w:r>
-      <w:proofErr w:type="spellStart"/>
-      <w:r>
-        <w:t>micro-lote</w:t>
-      </w:r>
-      <w:proofErr w:type="spellEnd"/>
-      <w:r>
-        <w:t xml:space="preserve">. </w:t>
+        <w:t xml:space="preserve"> Armazena o snapshot mais recente da contagem de ônibus parados por linha, alimentando o dashboard NRT. É sobrescrita (Truncate + Insert) a cada micro-lote. </w:t>
       </w:r>
     </w:p>
     <w:p>
@@ -17619,7 +17692,10 @@
         <w:t>fato_velocidade_linha</w:t>
       </w:r>
       <w:r>
-        <w:t xml:space="preserve">, </w:t>
+        <w:t xml:space="preserve"> e</w:t>
+      </w:r>
+      <w:r>
+        <w:t xml:space="preserve"> </w:t>
       </w:r>
       <w:r>
         <w:rPr>
@@ -17727,7 +17803,13 @@
         </w:rPr>
       </w:pPr>
       <w:r>
-        <w:t>Esta seção descreve os passos práticos para configurar o ambiente, executar o projeto do zero e monitorar a saúde de todos os pipelines de dados.</w:t>
+        <w:t xml:space="preserve">Esta seção descreve os passos práticos para configurar o ambiente, executar o projeto do zero e monitorar a saúde </w:t>
+      </w:r>
+      <w:r>
+        <w:t>dos pipelines</w:t>
+      </w:r>
+      <w:r>
+        <w:t>.</w:t>
       </w:r>
     </w:p>
     <w:p>
@@ -17764,7 +17846,7 @@
         <w:jc w:val="both"/>
       </w:pPr>
       <w:r>
-        <w:t>Siga os passos abaixo para iniciar a plataforma completa.</w:t>
+        <w:t>Siga os passos abaixo para iniciar a plataforma.</w:t>
       </w:r>
     </w:p>
     <w:p>

</xml_diff>

<commit_message>
- Inclusão do Trino; Correções no silver_to_gold_batch para o cálculo dos onibus congestionados; Ajustes nas documentações.
</commit_message>
<xml_diff>
--- a/documentacoes/Entregável_Projeto_Final.docx
+++ b/documentacoes/Entregável_Projeto_Final.docx
@@ -910,7 +910,7 @@
             </w:rPr>
             <w:fldChar w:fldCharType="separate"/>
           </w:r>
-          <w:hyperlink w:anchor="_Toc212220933" w:history="1">
+          <w:hyperlink w:anchor="_Toc212631293" w:history="1">
             <w:r>
               <w:rPr>
                 <w:rStyle w:val="Hyperlink"/>
@@ -955,7 +955,7 @@
                 <w:noProof/>
                 <w:webHidden/>
               </w:rPr>
-              <w:instrText xml:space="preserve"> PAGEREF _Toc212220933 \h </w:instrText>
+              <w:instrText xml:space="preserve"> PAGEREF _Toc212631293 \h </w:instrText>
             </w:r>
             <w:r>
               <w:rPr>
@@ -1002,7 +1002,7 @@
               <w14:ligatures w14:val="standardContextual"/>
             </w:rPr>
           </w:pPr>
-          <w:hyperlink w:anchor="_Toc212220934" w:history="1">
+          <w:hyperlink w:anchor="_Toc212631294" w:history="1">
             <w:r>
               <w:rPr>
                 <w:rStyle w:val="Hyperlink"/>
@@ -1047,7 +1047,7 @@
                 <w:noProof/>
                 <w:webHidden/>
               </w:rPr>
-              <w:instrText xml:space="preserve"> PAGEREF _Toc212220934 \h </w:instrText>
+              <w:instrText xml:space="preserve"> PAGEREF _Toc212631294 \h </w:instrText>
             </w:r>
             <w:r>
               <w:rPr>
@@ -1094,7 +1094,7 @@
               <w14:ligatures w14:val="standardContextual"/>
             </w:rPr>
           </w:pPr>
-          <w:hyperlink w:anchor="_Toc212220935" w:history="1">
+          <w:hyperlink w:anchor="_Toc212631295" w:history="1">
             <w:r>
               <w:rPr>
                 <w:rStyle w:val="Hyperlink"/>
@@ -1139,7 +1139,7 @@
                 <w:noProof/>
                 <w:webHidden/>
               </w:rPr>
-              <w:instrText xml:space="preserve"> PAGEREF _Toc212220935 \h </w:instrText>
+              <w:instrText xml:space="preserve"> PAGEREF _Toc212631295 \h </w:instrText>
             </w:r>
             <w:r>
               <w:rPr>
@@ -1186,7 +1186,7 @@
               <w14:ligatures w14:val="standardContextual"/>
             </w:rPr>
           </w:pPr>
-          <w:hyperlink w:anchor="_Toc212220936" w:history="1">
+          <w:hyperlink w:anchor="_Toc212631296" w:history="1">
             <w:r>
               <w:rPr>
                 <w:rStyle w:val="Hyperlink"/>
@@ -1233,7 +1233,7 @@
                 <w:noProof/>
                 <w:webHidden/>
               </w:rPr>
-              <w:instrText xml:space="preserve"> PAGEREF _Toc212220936 \h </w:instrText>
+              <w:instrText xml:space="preserve"> PAGEREF _Toc212631296 \h </w:instrText>
             </w:r>
             <w:r>
               <w:rPr>
@@ -1280,7 +1280,7 @@
               <w14:ligatures w14:val="standardContextual"/>
             </w:rPr>
           </w:pPr>
-          <w:hyperlink w:anchor="_Toc212220937" w:history="1">
+          <w:hyperlink w:anchor="_Toc212631297" w:history="1">
             <w:r>
               <w:rPr>
                 <w:rStyle w:val="Hyperlink"/>
@@ -1327,7 +1327,7 @@
                 <w:noProof/>
                 <w:webHidden/>
               </w:rPr>
-              <w:instrText xml:space="preserve"> PAGEREF _Toc212220937 \h </w:instrText>
+              <w:instrText xml:space="preserve"> PAGEREF _Toc212631297 \h </w:instrText>
             </w:r>
             <w:r>
               <w:rPr>
@@ -1374,7 +1374,7 @@
               <w14:ligatures w14:val="standardContextual"/>
             </w:rPr>
           </w:pPr>
-          <w:hyperlink w:anchor="_Toc212220938" w:history="1">
+          <w:hyperlink w:anchor="_Toc212631298" w:history="1">
             <w:r>
               <w:rPr>
                 <w:rStyle w:val="Hyperlink"/>
@@ -1421,7 +1421,7 @@
                 <w:noProof/>
                 <w:webHidden/>
               </w:rPr>
-              <w:instrText xml:space="preserve"> PAGEREF _Toc212220938 \h </w:instrText>
+              <w:instrText xml:space="preserve"> PAGEREF _Toc212631298 \h </w:instrText>
             </w:r>
             <w:r>
               <w:rPr>
@@ -1468,7 +1468,7 @@
               <w14:ligatures w14:val="standardContextual"/>
             </w:rPr>
           </w:pPr>
-          <w:hyperlink w:anchor="_Toc212220939" w:history="1">
+          <w:hyperlink w:anchor="_Toc212631299" w:history="1">
             <w:r>
               <w:rPr>
                 <w:rStyle w:val="Hyperlink"/>
@@ -1494,7 +1494,7 @@
                 <w:rFonts w:eastAsia="Google Sans"/>
                 <w:noProof/>
               </w:rPr>
-              <w:t>Processamento de Lote (Batch)</w:t>
+              <w:t>Processamento em Lote (Batch)</w:t>
             </w:r>
             <w:r>
               <w:rPr>
@@ -1515,7 +1515,7 @@
                 <w:noProof/>
                 <w:webHidden/>
               </w:rPr>
-              <w:instrText xml:space="preserve"> PAGEREF _Toc212220939 \h </w:instrText>
+              <w:instrText xml:space="preserve"> PAGEREF _Toc212631299 \h </w:instrText>
             </w:r>
             <w:r>
               <w:rPr>
@@ -1562,7 +1562,7 @@
               <w14:ligatures w14:val="standardContextual"/>
             </w:rPr>
           </w:pPr>
-          <w:hyperlink w:anchor="_Toc212220940" w:history="1">
+          <w:hyperlink w:anchor="_Toc212631300" w:history="1">
             <w:r>
               <w:rPr>
                 <w:rStyle w:val="Hyperlink"/>
@@ -1609,7 +1609,7 @@
                 <w:noProof/>
                 <w:webHidden/>
               </w:rPr>
-              <w:instrText xml:space="preserve"> PAGEREF _Toc212220940 \h </w:instrText>
+              <w:instrText xml:space="preserve"> PAGEREF _Toc212631300 \h </w:instrText>
             </w:r>
             <w:r>
               <w:rPr>
@@ -1629,7 +1629,7 @@
                 <w:noProof/>
                 <w:webHidden/>
               </w:rPr>
-              <w:t>10</w:t>
+              <w:t>11</w:t>
             </w:r>
             <w:r>
               <w:rPr>
@@ -1656,7 +1656,7 @@
               <w14:ligatures w14:val="standardContextual"/>
             </w:rPr>
           </w:pPr>
-          <w:hyperlink w:anchor="_Toc212220941" w:history="1">
+          <w:hyperlink w:anchor="_Toc212631301" w:history="1">
             <w:r>
               <w:rPr>
                 <w:rStyle w:val="Hyperlink"/>
@@ -1703,7 +1703,7 @@
                 <w:noProof/>
                 <w:webHidden/>
               </w:rPr>
-              <w:instrText xml:space="preserve"> PAGEREF _Toc212220941 \h </w:instrText>
+              <w:instrText xml:space="preserve"> PAGEREF _Toc212631301 \h </w:instrText>
             </w:r>
             <w:r>
               <w:rPr>
@@ -1723,7 +1723,7 @@
                 <w:noProof/>
                 <w:webHidden/>
               </w:rPr>
-              <w:t>12</w:t>
+              <w:t>13</w:t>
             </w:r>
             <w:r>
               <w:rPr>
@@ -1750,7 +1750,7 @@
               <w14:ligatures w14:val="standardContextual"/>
             </w:rPr>
           </w:pPr>
-          <w:hyperlink w:anchor="_Toc212220942" w:history="1">
+          <w:hyperlink w:anchor="_Toc212631302" w:history="1">
             <w:r>
               <w:rPr>
                 <w:rStyle w:val="Hyperlink"/>
@@ -1797,7 +1797,7 @@
                 <w:noProof/>
                 <w:webHidden/>
               </w:rPr>
-              <w:instrText xml:space="preserve"> PAGEREF _Toc212220942 \h </w:instrText>
+              <w:instrText xml:space="preserve"> PAGEREF _Toc212631302 \h </w:instrText>
             </w:r>
             <w:r>
               <w:rPr>
@@ -1817,7 +1817,7 @@
                 <w:noProof/>
                 <w:webHidden/>
               </w:rPr>
-              <w:t>12</w:t>
+              <w:t>13</w:t>
             </w:r>
             <w:r>
               <w:rPr>
@@ -1844,7 +1844,7 @@
               <w14:ligatures w14:val="standardContextual"/>
             </w:rPr>
           </w:pPr>
-          <w:hyperlink w:anchor="_Toc212220943" w:history="1">
+          <w:hyperlink w:anchor="_Toc212631303" w:history="1">
             <w:r>
               <w:rPr>
                 <w:rStyle w:val="Hyperlink"/>
@@ -1891,7 +1891,7 @@
                 <w:noProof/>
                 <w:webHidden/>
               </w:rPr>
-              <w:instrText xml:space="preserve"> PAGEREF _Toc212220943 \h </w:instrText>
+              <w:instrText xml:space="preserve"> PAGEREF _Toc212631303 \h </w:instrText>
             </w:r>
             <w:r>
               <w:rPr>
@@ -1911,7 +1911,7 @@
                 <w:noProof/>
                 <w:webHidden/>
               </w:rPr>
-              <w:t>13</w:t>
+              <w:t>14</w:t>
             </w:r>
             <w:r>
               <w:rPr>
@@ -1938,7 +1938,7 @@
               <w14:ligatures w14:val="standardContextual"/>
             </w:rPr>
           </w:pPr>
-          <w:hyperlink w:anchor="_Toc212220944" w:history="1">
+          <w:hyperlink w:anchor="_Toc212631304" w:history="1">
             <w:r>
               <w:rPr>
                 <w:rStyle w:val="Hyperlink"/>
@@ -1985,7 +1985,7 @@
                 <w:noProof/>
                 <w:webHidden/>
               </w:rPr>
-              <w:instrText xml:space="preserve"> PAGEREF _Toc212220944 \h </w:instrText>
+              <w:instrText xml:space="preserve"> PAGEREF _Toc212631304 \h </w:instrText>
             </w:r>
             <w:r>
               <w:rPr>
@@ -2005,7 +2005,7 @@
                 <w:noProof/>
                 <w:webHidden/>
               </w:rPr>
-              <w:t>14</w:t>
+              <w:t>15</w:t>
             </w:r>
             <w:r>
               <w:rPr>
@@ -2031,7 +2031,7 @@
               <w14:ligatures w14:val="standardContextual"/>
             </w:rPr>
           </w:pPr>
-          <w:hyperlink w:anchor="_Toc212220945" w:history="1">
+          <w:hyperlink w:anchor="_Toc212631305" w:history="1">
             <w:r>
               <w:rPr>
                 <w:rStyle w:val="Hyperlink"/>
@@ -2059,7 +2059,7 @@
                 <w:noProof/>
                 <w:webHidden/>
               </w:rPr>
-              <w:instrText xml:space="preserve"> PAGEREF _Toc212220945 \h </w:instrText>
+              <w:instrText xml:space="preserve"> PAGEREF _Toc212631305 \h </w:instrText>
             </w:r>
             <w:r>
               <w:rPr>
@@ -2079,7 +2079,7 @@
                 <w:noProof/>
                 <w:webHidden/>
               </w:rPr>
-              <w:t>15</w:t>
+              <w:t>16</w:t>
             </w:r>
             <w:r>
               <w:rPr>
@@ -2105,7 +2105,7 @@
               <w14:ligatures w14:val="standardContextual"/>
             </w:rPr>
           </w:pPr>
-          <w:hyperlink w:anchor="_Toc212220946" w:history="1">
+          <w:hyperlink w:anchor="_Toc212631306" w:history="1">
             <w:r>
               <w:rPr>
                 <w:rStyle w:val="Hyperlink"/>
@@ -2133,7 +2133,7 @@
                 <w:noProof/>
                 <w:webHidden/>
               </w:rPr>
-              <w:instrText xml:space="preserve"> PAGEREF _Toc212220946 \h </w:instrText>
+              <w:instrText xml:space="preserve"> PAGEREF _Toc212631306 \h </w:instrText>
             </w:r>
             <w:r>
               <w:rPr>
@@ -2153,7 +2153,101 @@
                 <w:noProof/>
                 <w:webHidden/>
               </w:rPr>
-              <w:t>16</w:t>
+              <w:t>17</w:t>
+            </w:r>
+            <w:r>
+              <w:rPr>
+                <w:noProof/>
+                <w:webHidden/>
+              </w:rPr>
+              <w:fldChar w:fldCharType="end"/>
+            </w:r>
+          </w:hyperlink>
+        </w:p>
+        <w:p>
+          <w:pPr>
+            <w:pStyle w:val="Sumrio3"/>
+            <w:tabs>
+              <w:tab w:val="left" w:pos="1200"/>
+              <w:tab w:val="right" w:leader="dot" w:pos="9350"/>
+            </w:tabs>
+            <w:rPr>
+              <w:rFonts w:eastAsiaTheme="minorEastAsia" w:cstheme="minorBidi"/>
+              <w:noProof/>
+              <w:kern w:val="2"/>
+              <w:sz w:val="24"/>
+              <w:szCs w:val="24"/>
+              <w14:ligatures w14:val="standardContextual"/>
+            </w:rPr>
+          </w:pPr>
+          <w:hyperlink w:anchor="_Toc212631307" w:history="1">
+            <w:r>
+              <w:rPr>
+                <w:rStyle w:val="Hyperlink"/>
+                <w:rFonts w:eastAsia="Google Sans"/>
+                <w:noProof/>
+              </w:rPr>
+              <w:t>4.5.4</w:t>
+            </w:r>
+            <w:r>
+              <w:rPr>
+                <w:rFonts w:eastAsiaTheme="minorEastAsia" w:cstheme="minorBidi"/>
+                <w:noProof/>
+                <w:kern w:val="2"/>
+                <w:sz w:val="24"/>
+                <w:szCs w:val="24"/>
+                <w14:ligatures w14:val="standardContextual"/>
+              </w:rPr>
+              <w:tab/>
+            </w:r>
+            <w:r>
+              <w:rPr>
+                <w:rStyle w:val="Hyperlink"/>
+                <w:rFonts w:eastAsia="Google Sans"/>
+                <w:noProof/>
+              </w:rPr>
+              <w:t>Consulta Federada (Trino)</w:t>
+            </w:r>
+            <w:r>
+              <w:rPr>
+                <w:noProof/>
+                <w:webHidden/>
+              </w:rPr>
+              <w:tab/>
+            </w:r>
+            <w:r>
+              <w:rPr>
+                <w:noProof/>
+                <w:webHidden/>
+              </w:rPr>
+              <w:fldChar w:fldCharType="begin"/>
+            </w:r>
+            <w:r>
+              <w:rPr>
+                <w:noProof/>
+                <w:webHidden/>
+              </w:rPr>
+              <w:instrText xml:space="preserve"> PAGEREF _Toc212631307 \h </w:instrText>
+            </w:r>
+            <w:r>
+              <w:rPr>
+                <w:noProof/>
+                <w:webHidden/>
+              </w:rPr>
+            </w:r>
+            <w:r>
+              <w:rPr>
+                <w:noProof/>
+                <w:webHidden/>
+              </w:rPr>
+              <w:fldChar w:fldCharType="separate"/>
+            </w:r>
+            <w:r>
+              <w:rPr>
+                <w:noProof/>
+                <w:webHidden/>
+              </w:rPr>
+              <w:t>18</w:t>
             </w:r>
             <w:r>
               <w:rPr>
@@ -2180,7 +2274,7 @@
               <w14:ligatures w14:val="standardContextual"/>
             </w:rPr>
           </w:pPr>
-          <w:hyperlink w:anchor="_Toc212220947" w:history="1">
+          <w:hyperlink w:anchor="_Toc212631308" w:history="1">
             <w:r>
               <w:rPr>
                 <w:rStyle w:val="Hyperlink"/>
@@ -2227,7 +2321,7 @@
                 <w:noProof/>
                 <w:webHidden/>
               </w:rPr>
-              <w:instrText xml:space="preserve"> PAGEREF _Toc212220947 \h </w:instrText>
+              <w:instrText xml:space="preserve"> PAGEREF _Toc212631308 \h </w:instrText>
             </w:r>
             <w:r>
               <w:rPr>
@@ -2247,7 +2341,7 @@
                 <w:noProof/>
                 <w:webHidden/>
               </w:rPr>
-              <w:t>17</w:t>
+              <w:t>19</w:t>
             </w:r>
             <w:r>
               <w:rPr>
@@ -2274,7 +2368,7 @@
               <w14:ligatures w14:val="standardContextual"/>
             </w:rPr>
           </w:pPr>
-          <w:hyperlink w:anchor="_Toc212220948" w:history="1">
+          <w:hyperlink w:anchor="_Toc212631309" w:history="1">
             <w:r>
               <w:rPr>
                 <w:rStyle w:val="Hyperlink"/>
@@ -2319,7 +2413,7 @@
                 <w:noProof/>
                 <w:webHidden/>
               </w:rPr>
-              <w:instrText xml:space="preserve"> PAGEREF _Toc212220948 \h </w:instrText>
+              <w:instrText xml:space="preserve"> PAGEREF _Toc212631309 \h </w:instrText>
             </w:r>
             <w:r>
               <w:rPr>
@@ -2339,7 +2433,7 @@
                 <w:noProof/>
                 <w:webHidden/>
               </w:rPr>
-              <w:t>17</w:t>
+              <w:t>19</w:t>
             </w:r>
             <w:r>
               <w:rPr>
@@ -2366,7 +2460,7 @@
               <w14:ligatures w14:val="standardContextual"/>
             </w:rPr>
           </w:pPr>
-          <w:hyperlink w:anchor="_Toc212220949" w:history="1">
+          <w:hyperlink w:anchor="_Toc212631310" w:history="1">
             <w:r>
               <w:rPr>
                 <w:rStyle w:val="Hyperlink"/>
@@ -2413,7 +2507,7 @@
                 <w:noProof/>
                 <w:webHidden/>
               </w:rPr>
-              <w:instrText xml:space="preserve"> PAGEREF _Toc212220949 \h </w:instrText>
+              <w:instrText xml:space="preserve"> PAGEREF _Toc212631310 \h </w:instrText>
             </w:r>
             <w:r>
               <w:rPr>
@@ -2433,7 +2527,7 @@
                 <w:noProof/>
                 <w:webHidden/>
               </w:rPr>
-              <w:t>17</w:t>
+              <w:t>19</w:t>
             </w:r>
             <w:r>
               <w:rPr>
@@ -2460,7 +2554,7 @@
               <w14:ligatures w14:val="standardContextual"/>
             </w:rPr>
           </w:pPr>
-          <w:hyperlink w:anchor="_Toc212220950" w:history="1">
+          <w:hyperlink w:anchor="_Toc212631311" w:history="1">
             <w:r>
               <w:rPr>
                 <w:rStyle w:val="Hyperlink"/>
@@ -2507,7 +2601,7 @@
                 <w:noProof/>
                 <w:webHidden/>
               </w:rPr>
-              <w:instrText xml:space="preserve"> PAGEREF _Toc212220950 \h </w:instrText>
+              <w:instrText xml:space="preserve"> PAGEREF _Toc212631311 \h </w:instrText>
             </w:r>
             <w:r>
               <w:rPr>
@@ -2527,7 +2621,7 @@
                 <w:noProof/>
                 <w:webHidden/>
               </w:rPr>
-              <w:t>17</w:t>
+              <w:t>19</w:t>
             </w:r>
             <w:r>
               <w:rPr>
@@ -2554,7 +2648,7 @@
               <w14:ligatures w14:val="standardContextual"/>
             </w:rPr>
           </w:pPr>
-          <w:hyperlink w:anchor="_Toc212220951" w:history="1">
+          <w:hyperlink w:anchor="_Toc212631312" w:history="1">
             <w:r>
               <w:rPr>
                 <w:rStyle w:val="Hyperlink"/>
@@ -2601,7 +2695,7 @@
                 <w:noProof/>
                 <w:webHidden/>
               </w:rPr>
-              <w:instrText xml:space="preserve"> PAGEREF _Toc212220951 \h </w:instrText>
+              <w:instrText xml:space="preserve"> PAGEREF _Toc212631312 \h </w:instrText>
             </w:r>
             <w:r>
               <w:rPr>
@@ -2621,7 +2715,7 @@
                 <w:noProof/>
                 <w:webHidden/>
               </w:rPr>
-              <w:t>17</w:t>
+              <w:t>19</w:t>
             </w:r>
             <w:r>
               <w:rPr>
@@ -2648,7 +2742,7 @@
               <w14:ligatures w14:val="standardContextual"/>
             </w:rPr>
           </w:pPr>
-          <w:hyperlink w:anchor="_Toc212220952" w:history="1">
+          <w:hyperlink w:anchor="_Toc212631313" w:history="1">
             <w:r>
               <w:rPr>
                 <w:rStyle w:val="Hyperlink"/>
@@ -2695,7 +2789,7 @@
                 <w:noProof/>
                 <w:webHidden/>
               </w:rPr>
-              <w:instrText xml:space="preserve"> PAGEREF _Toc212220952 \h </w:instrText>
+              <w:instrText xml:space="preserve"> PAGEREF _Toc212631313 \h </w:instrText>
             </w:r>
             <w:r>
               <w:rPr>
@@ -2715,7 +2809,7 @@
                 <w:noProof/>
                 <w:webHidden/>
               </w:rPr>
-              <w:t>17</w:t>
+              <w:t>20</w:t>
             </w:r>
             <w:r>
               <w:rPr>
@@ -2742,7 +2836,7 @@
               <w14:ligatures w14:val="standardContextual"/>
             </w:rPr>
           </w:pPr>
-          <w:hyperlink w:anchor="_Toc212220953" w:history="1">
+          <w:hyperlink w:anchor="_Toc212631314" w:history="1">
             <w:r>
               <w:rPr>
                 <w:rStyle w:val="Hyperlink"/>
@@ -2787,7 +2881,7 @@
                 <w:noProof/>
                 <w:webHidden/>
               </w:rPr>
-              <w:instrText xml:space="preserve"> PAGEREF _Toc212220953 \h </w:instrText>
+              <w:instrText xml:space="preserve"> PAGEREF _Toc212631314 \h </w:instrText>
             </w:r>
             <w:r>
               <w:rPr>
@@ -2807,7 +2901,7 @@
                 <w:noProof/>
                 <w:webHidden/>
               </w:rPr>
-              <w:t>19</w:t>
+              <w:t>21</w:t>
             </w:r>
             <w:r>
               <w:rPr>
@@ -2834,7 +2928,7 @@
               <w14:ligatures w14:val="standardContextual"/>
             </w:rPr>
           </w:pPr>
-          <w:hyperlink w:anchor="_Toc212220954" w:history="1">
+          <w:hyperlink w:anchor="_Toc212631315" w:history="1">
             <w:r>
               <w:rPr>
                 <w:rStyle w:val="Hyperlink"/>
@@ -2879,7 +2973,7 @@
                 <w:noProof/>
                 <w:webHidden/>
               </w:rPr>
-              <w:instrText xml:space="preserve"> PAGEREF _Toc212220954 \h </w:instrText>
+              <w:instrText xml:space="preserve"> PAGEREF _Toc212631315 \h </w:instrText>
             </w:r>
             <w:r>
               <w:rPr>
@@ -2899,7 +2993,7 @@
                 <w:noProof/>
                 <w:webHidden/>
               </w:rPr>
-              <w:t>19</w:t>
+              <w:t>21</w:t>
             </w:r>
             <w:r>
               <w:rPr>
@@ -2925,7 +3019,7 @@
               <w14:ligatures w14:val="standardContextual"/>
             </w:rPr>
           </w:pPr>
-          <w:hyperlink w:anchor="_Toc212220955" w:history="1">
+          <w:hyperlink w:anchor="_Toc212631316" w:history="1">
             <w:r>
               <w:rPr>
                 <w:rStyle w:val="Hyperlink"/>
@@ -2952,7 +3046,7 @@
                 <w:noProof/>
                 <w:webHidden/>
               </w:rPr>
-              <w:instrText xml:space="preserve"> PAGEREF _Toc212220955 \h </w:instrText>
+              <w:instrText xml:space="preserve"> PAGEREF _Toc212631316 \h </w:instrText>
             </w:r>
             <w:r>
               <w:rPr>
@@ -2972,7 +3066,7 @@
                 <w:noProof/>
                 <w:webHidden/>
               </w:rPr>
-              <w:t>19</w:t>
+              <w:t>21</w:t>
             </w:r>
             <w:r>
               <w:rPr>
@@ -2999,7 +3093,7 @@
               <w14:ligatures w14:val="standardContextual"/>
             </w:rPr>
           </w:pPr>
-          <w:hyperlink w:anchor="_Toc212220956" w:history="1">
+          <w:hyperlink w:anchor="_Toc212631317" w:history="1">
             <w:r>
               <w:rPr>
                 <w:rStyle w:val="Hyperlink"/>
@@ -3044,7 +3138,7 @@
                 <w:noProof/>
                 <w:webHidden/>
               </w:rPr>
-              <w:instrText xml:space="preserve"> PAGEREF _Toc212220956 \h </w:instrText>
+              <w:instrText xml:space="preserve"> PAGEREF _Toc212631317 \h </w:instrText>
             </w:r>
             <w:r>
               <w:rPr>
@@ -3064,7 +3158,7 @@
                 <w:noProof/>
                 <w:webHidden/>
               </w:rPr>
-              <w:t>19</w:t>
+              <w:t>21</w:t>
             </w:r>
             <w:r>
               <w:rPr>
@@ -3090,7 +3184,7 @@
               <w14:ligatures w14:val="standardContextual"/>
             </w:rPr>
           </w:pPr>
-          <w:hyperlink w:anchor="_Toc212220957" w:history="1">
+          <w:hyperlink w:anchor="_Toc212631318" w:history="1">
             <w:r>
               <w:rPr>
                 <w:rStyle w:val="Hyperlink"/>
@@ -3117,7 +3211,7 @@
                 <w:noProof/>
                 <w:webHidden/>
               </w:rPr>
-              <w:instrText xml:space="preserve"> PAGEREF _Toc212220957 \h </w:instrText>
+              <w:instrText xml:space="preserve"> PAGEREF _Toc212631318 \h </w:instrText>
             </w:r>
             <w:r>
               <w:rPr>
@@ -3137,7 +3231,7 @@
                 <w:noProof/>
                 <w:webHidden/>
               </w:rPr>
-              <w:t>19</w:t>
+              <w:t>21</w:t>
             </w:r>
             <w:r>
               <w:rPr>
@@ -3164,7 +3258,7 @@
               <w14:ligatures w14:val="standardContextual"/>
             </w:rPr>
           </w:pPr>
-          <w:hyperlink w:anchor="_Toc212220958" w:history="1">
+          <w:hyperlink w:anchor="_Toc212631319" w:history="1">
             <w:r>
               <w:rPr>
                 <w:rStyle w:val="Hyperlink"/>
@@ -3209,7 +3303,7 @@
                 <w:noProof/>
                 <w:webHidden/>
               </w:rPr>
-              <w:instrText xml:space="preserve"> PAGEREF _Toc212220958 \h </w:instrText>
+              <w:instrText xml:space="preserve"> PAGEREF _Toc212631319 \h </w:instrText>
             </w:r>
             <w:r>
               <w:rPr>
@@ -3229,7 +3323,7 @@
                 <w:noProof/>
                 <w:webHidden/>
               </w:rPr>
-              <w:t>21</w:t>
+              <w:t>23</w:t>
             </w:r>
             <w:r>
               <w:rPr>
@@ -3255,7 +3349,7 @@
               <w14:ligatures w14:val="standardContextual"/>
             </w:rPr>
           </w:pPr>
-          <w:hyperlink w:anchor="_Toc212220959" w:history="1">
+          <w:hyperlink w:anchor="_Toc212631320" w:history="1">
             <w:r>
               <w:rPr>
                 <w:rStyle w:val="Hyperlink"/>
@@ -3282,7 +3376,7 @@
                 <w:noProof/>
                 <w:webHidden/>
               </w:rPr>
-              <w:instrText xml:space="preserve"> PAGEREF _Toc212220959 \h </w:instrText>
+              <w:instrText xml:space="preserve"> PAGEREF _Toc212631320 \h </w:instrText>
             </w:r>
             <w:r>
               <w:rPr>
@@ -3302,7 +3396,7 @@
                 <w:noProof/>
                 <w:webHidden/>
               </w:rPr>
-              <w:t>21</w:t>
+              <w:t>23</w:t>
             </w:r>
             <w:r>
               <w:rPr>
@@ -3329,7 +3423,7 @@
               <w14:ligatures w14:val="standardContextual"/>
             </w:rPr>
           </w:pPr>
-          <w:hyperlink w:anchor="_Toc212220960" w:history="1">
+          <w:hyperlink w:anchor="_Toc212631321" w:history="1">
             <w:r>
               <w:rPr>
                 <w:rStyle w:val="Hyperlink"/>
@@ -3374,7 +3468,7 @@
                 <w:noProof/>
                 <w:webHidden/>
               </w:rPr>
-              <w:instrText xml:space="preserve"> PAGEREF _Toc212220960 \h </w:instrText>
+              <w:instrText xml:space="preserve"> PAGEREF _Toc212631321 \h </w:instrText>
             </w:r>
             <w:r>
               <w:rPr>
@@ -3394,7 +3488,7 @@
                 <w:noProof/>
                 <w:webHidden/>
               </w:rPr>
-              <w:t>22</w:t>
+              <w:t>24</w:t>
             </w:r>
             <w:r>
               <w:rPr>
@@ -3421,7 +3515,7 @@
               <w14:ligatures w14:val="standardContextual"/>
             </w:rPr>
           </w:pPr>
-          <w:hyperlink w:anchor="_Toc212220961" w:history="1">
+          <w:hyperlink w:anchor="_Toc212631322" w:history="1">
             <w:r>
               <w:rPr>
                 <w:rStyle w:val="Hyperlink"/>
@@ -3466,7 +3560,7 @@
                 <w:noProof/>
                 <w:webHidden/>
               </w:rPr>
-              <w:instrText xml:space="preserve"> PAGEREF _Toc212220961 \h </w:instrText>
+              <w:instrText xml:space="preserve"> PAGEREF _Toc212631322 \h </w:instrText>
             </w:r>
             <w:r>
               <w:rPr>
@@ -3486,7 +3580,7 @@
                 <w:noProof/>
                 <w:webHidden/>
               </w:rPr>
-              <w:t>22</w:t>
+              <w:t>24</w:t>
             </w:r>
             <w:r>
               <w:rPr>
@@ -3512,7 +3606,7 @@
               <w14:ligatures w14:val="standardContextual"/>
             </w:rPr>
           </w:pPr>
-          <w:hyperlink w:anchor="_Toc212220962" w:history="1">
+          <w:hyperlink w:anchor="_Toc212631323" w:history="1">
             <w:r>
               <w:rPr>
                 <w:rStyle w:val="Hyperlink"/>
@@ -3539,7 +3633,7 @@
                 <w:noProof/>
                 <w:webHidden/>
               </w:rPr>
-              <w:instrText xml:space="preserve"> PAGEREF _Toc212220962 \h </w:instrText>
+              <w:instrText xml:space="preserve"> PAGEREF _Toc212631323 \h </w:instrText>
             </w:r>
             <w:r>
               <w:rPr>
@@ -3559,7 +3653,7 @@
                 <w:noProof/>
                 <w:webHidden/>
               </w:rPr>
-              <w:t>22</w:t>
+              <w:t>24</w:t>
             </w:r>
             <w:r>
               <w:rPr>
@@ -3585,7 +3679,7 @@
               <w14:ligatures w14:val="standardContextual"/>
             </w:rPr>
           </w:pPr>
-          <w:hyperlink w:anchor="_Toc212220963" w:history="1">
+          <w:hyperlink w:anchor="_Toc212631324" w:history="1">
             <w:r>
               <w:rPr>
                 <w:rStyle w:val="Hyperlink"/>
@@ -3612,7 +3706,7 @@
                 <w:noProof/>
                 <w:webHidden/>
               </w:rPr>
-              <w:instrText xml:space="preserve"> PAGEREF _Toc212220963 \h </w:instrText>
+              <w:instrText xml:space="preserve"> PAGEREF _Toc212631324 \h </w:instrText>
             </w:r>
             <w:r>
               <w:rPr>
@@ -3632,7 +3726,7 @@
                 <w:noProof/>
                 <w:webHidden/>
               </w:rPr>
-              <w:t>22</w:t>
+              <w:t>24</w:t>
             </w:r>
             <w:r>
               <w:rPr>
@@ -3659,7 +3753,7 @@
               <w14:ligatures w14:val="standardContextual"/>
             </w:rPr>
           </w:pPr>
-          <w:hyperlink w:anchor="_Toc212220964" w:history="1">
+          <w:hyperlink w:anchor="_Toc212631325" w:history="1">
             <w:r>
               <w:rPr>
                 <w:rStyle w:val="Hyperlink"/>
@@ -3704,7 +3798,7 @@
                 <w:noProof/>
                 <w:webHidden/>
               </w:rPr>
-              <w:instrText xml:space="preserve"> PAGEREF _Toc212220964 \h </w:instrText>
+              <w:instrText xml:space="preserve"> PAGEREF _Toc212631325 \h </w:instrText>
             </w:r>
             <w:r>
               <w:rPr>
@@ -3724,7 +3818,7 @@
                 <w:noProof/>
                 <w:webHidden/>
               </w:rPr>
-              <w:t>23</w:t>
+              <w:t>25</w:t>
             </w:r>
             <w:r>
               <w:rPr>
@@ -3750,7 +3844,7 @@
               <w14:ligatures w14:val="standardContextual"/>
             </w:rPr>
           </w:pPr>
-          <w:hyperlink w:anchor="_Toc212220965" w:history="1">
+          <w:hyperlink w:anchor="_Toc212631326" w:history="1">
             <w:r>
               <w:rPr>
                 <w:rStyle w:val="Hyperlink"/>
@@ -3777,7 +3871,7 @@
                 <w:noProof/>
                 <w:webHidden/>
               </w:rPr>
-              <w:instrText xml:space="preserve"> PAGEREF _Toc212220965 \h </w:instrText>
+              <w:instrText xml:space="preserve"> PAGEREF _Toc212631326 \h </w:instrText>
             </w:r>
             <w:r>
               <w:rPr>
@@ -3797,7 +3891,7 @@
                 <w:noProof/>
                 <w:webHidden/>
               </w:rPr>
-              <w:t>23</w:t>
+              <w:t>25</w:t>
             </w:r>
             <w:r>
               <w:rPr>
@@ -3823,7 +3917,7 @@
               <w14:ligatures w14:val="standardContextual"/>
             </w:rPr>
           </w:pPr>
-          <w:hyperlink w:anchor="_Toc212220966" w:history="1">
+          <w:hyperlink w:anchor="_Toc212631327" w:history="1">
             <w:r>
               <w:rPr>
                 <w:rStyle w:val="Hyperlink"/>
@@ -3850,7 +3944,7 @@
                 <w:noProof/>
                 <w:webHidden/>
               </w:rPr>
-              <w:instrText xml:space="preserve"> PAGEREF _Toc212220966 \h </w:instrText>
+              <w:instrText xml:space="preserve"> PAGEREF _Toc212631327 \h </w:instrText>
             </w:r>
             <w:r>
               <w:rPr>
@@ -3870,7 +3964,7 @@
                 <w:noProof/>
                 <w:webHidden/>
               </w:rPr>
-              <w:t>23</w:t>
+              <w:t>25</w:t>
             </w:r>
             <w:r>
               <w:rPr>
@@ -3896,7 +3990,7 @@
               <w14:ligatures w14:val="standardContextual"/>
             </w:rPr>
           </w:pPr>
-          <w:hyperlink w:anchor="_Toc212220967" w:history="1">
+          <w:hyperlink w:anchor="_Toc212631328" w:history="1">
             <w:r>
               <w:rPr>
                 <w:rStyle w:val="Hyperlink"/>
@@ -3923,7 +4017,7 @@
                 <w:noProof/>
                 <w:webHidden/>
               </w:rPr>
-              <w:instrText xml:space="preserve"> PAGEREF _Toc212220967 \h </w:instrText>
+              <w:instrText xml:space="preserve"> PAGEREF _Toc212631328 \h </w:instrText>
             </w:r>
             <w:r>
               <w:rPr>
@@ -3943,7 +4037,7 @@
                 <w:noProof/>
                 <w:webHidden/>
               </w:rPr>
-              <w:t>23</w:t>
+              <w:t>25</w:t>
             </w:r>
             <w:r>
               <w:rPr>
@@ -3970,7 +4064,7 @@
               <w14:ligatures w14:val="standardContextual"/>
             </w:rPr>
           </w:pPr>
-          <w:hyperlink w:anchor="_Toc212220968" w:history="1">
+          <w:hyperlink w:anchor="_Toc212631329" w:history="1">
             <w:r>
               <w:rPr>
                 <w:rStyle w:val="Hyperlink"/>
@@ -4015,7 +4109,7 @@
                 <w:noProof/>
                 <w:webHidden/>
               </w:rPr>
-              <w:instrText xml:space="preserve"> PAGEREF _Toc212220968 \h </w:instrText>
+              <w:instrText xml:space="preserve"> PAGEREF _Toc212631329 \h </w:instrText>
             </w:r>
             <w:r>
               <w:rPr>
@@ -4035,7 +4129,7 @@
                 <w:noProof/>
                 <w:webHidden/>
               </w:rPr>
-              <w:t>24</w:t>
+              <w:t>26</w:t>
             </w:r>
             <w:r>
               <w:rPr>
@@ -4061,7 +4155,7 @@
               <w14:ligatures w14:val="standardContextual"/>
             </w:rPr>
           </w:pPr>
-          <w:hyperlink w:anchor="_Toc212220969" w:history="1">
+          <w:hyperlink w:anchor="_Toc212631330" w:history="1">
             <w:r>
               <w:rPr>
                 <w:rStyle w:val="Hyperlink"/>
@@ -4088,7 +4182,7 @@
                 <w:noProof/>
                 <w:webHidden/>
               </w:rPr>
-              <w:instrText xml:space="preserve"> PAGEREF _Toc212220969 \h </w:instrText>
+              <w:instrText xml:space="preserve"> PAGEREF _Toc212631330 \h </w:instrText>
             </w:r>
             <w:r>
               <w:rPr>
@@ -4108,7 +4202,7 @@
                 <w:noProof/>
                 <w:webHidden/>
               </w:rPr>
-              <w:t>24</w:t>
+              <w:t>26</w:t>
             </w:r>
             <w:r>
               <w:rPr>
@@ -4134,7 +4228,7 @@
               <w14:ligatures w14:val="standardContextual"/>
             </w:rPr>
           </w:pPr>
-          <w:hyperlink w:anchor="_Toc212220970" w:history="1">
+          <w:hyperlink w:anchor="_Toc212631331" w:history="1">
             <w:r>
               <w:rPr>
                 <w:rStyle w:val="Hyperlink"/>
@@ -4169,7 +4263,7 @@
                 <w:noProof/>
                 <w:webHidden/>
               </w:rPr>
-              <w:instrText xml:space="preserve"> PAGEREF _Toc212220970 \h </w:instrText>
+              <w:instrText xml:space="preserve"> PAGEREF _Toc212631331 \h </w:instrText>
             </w:r>
             <w:r>
               <w:rPr>
@@ -4189,7 +4283,7 @@
                 <w:noProof/>
                 <w:webHidden/>
               </w:rPr>
-              <w:t>24</w:t>
+              <w:t>26</w:t>
             </w:r>
             <w:r>
               <w:rPr>
@@ -4215,7 +4309,7 @@
               <w14:ligatures w14:val="standardContextual"/>
             </w:rPr>
           </w:pPr>
-          <w:hyperlink w:anchor="_Toc212220971" w:history="1">
+          <w:hyperlink w:anchor="_Toc212631332" w:history="1">
             <w:r>
               <w:rPr>
                 <w:rStyle w:val="Hyperlink"/>
@@ -4250,7 +4344,7 @@
                 <w:noProof/>
                 <w:webHidden/>
               </w:rPr>
-              <w:instrText xml:space="preserve"> PAGEREF _Toc212220971 \h </w:instrText>
+              <w:instrText xml:space="preserve"> PAGEREF _Toc212631332 \h </w:instrText>
             </w:r>
             <w:r>
               <w:rPr>
@@ -4270,7 +4364,7 @@
                 <w:noProof/>
                 <w:webHidden/>
               </w:rPr>
-              <w:t>24</w:t>
+              <w:t>26</w:t>
             </w:r>
             <w:r>
               <w:rPr>
@@ -4297,7 +4391,7 @@
               <w14:ligatures w14:val="standardContextual"/>
             </w:rPr>
           </w:pPr>
-          <w:hyperlink w:anchor="_Toc212220972" w:history="1">
+          <w:hyperlink w:anchor="_Toc212631333" w:history="1">
             <w:r>
               <w:rPr>
                 <w:rStyle w:val="Hyperlink"/>
@@ -4344,7 +4438,7 @@
                 <w:noProof/>
                 <w:webHidden/>
               </w:rPr>
-              <w:instrText xml:space="preserve"> PAGEREF _Toc212220972 \h </w:instrText>
+              <w:instrText xml:space="preserve"> PAGEREF _Toc212631333 \h </w:instrText>
             </w:r>
             <w:r>
               <w:rPr>
@@ -4364,7 +4458,7 @@
                 <w:noProof/>
                 <w:webHidden/>
               </w:rPr>
-              <w:t>26</w:t>
+              <w:t>28</w:t>
             </w:r>
             <w:r>
               <w:rPr>
@@ -4391,7 +4485,7 @@
               <w14:ligatures w14:val="standardContextual"/>
             </w:rPr>
           </w:pPr>
-          <w:hyperlink w:anchor="_Toc212220973" w:history="1">
+          <w:hyperlink w:anchor="_Toc212631334" w:history="1">
             <w:r>
               <w:rPr>
                 <w:rStyle w:val="Hyperlink"/>
@@ -4438,7 +4532,7 @@
                 <w:noProof/>
                 <w:webHidden/>
               </w:rPr>
-              <w:instrText xml:space="preserve"> PAGEREF _Toc212220973 \h </w:instrText>
+              <w:instrText xml:space="preserve"> PAGEREF _Toc212631334 \h </w:instrText>
             </w:r>
             <w:r>
               <w:rPr>
@@ -4458,7 +4552,7 @@
                 <w:noProof/>
                 <w:webHidden/>
               </w:rPr>
-              <w:t>26</w:t>
+              <w:t>28</w:t>
             </w:r>
             <w:r>
               <w:rPr>
@@ -4485,7 +4579,7 @@
               <w14:ligatures w14:val="standardContextual"/>
             </w:rPr>
           </w:pPr>
-          <w:hyperlink w:anchor="_Toc212220974" w:history="1">
+          <w:hyperlink w:anchor="_Toc212631335" w:history="1">
             <w:r>
               <w:rPr>
                 <w:rStyle w:val="Hyperlink"/>
@@ -4532,7 +4626,7 @@
                 <w:noProof/>
                 <w:webHidden/>
               </w:rPr>
-              <w:instrText xml:space="preserve"> PAGEREF _Toc212220974 \h </w:instrText>
+              <w:instrText xml:space="preserve"> PAGEREF _Toc212631335 \h </w:instrText>
             </w:r>
             <w:r>
               <w:rPr>
@@ -4552,7 +4646,7 @@
                 <w:noProof/>
                 <w:webHidden/>
               </w:rPr>
-              <w:t>28</w:t>
+              <w:t>30</w:t>
             </w:r>
             <w:r>
               <w:rPr>
@@ -4606,7 +4700,7 @@
         </w:numPr>
         <w:ind w:left="426"/>
       </w:pPr>
-      <w:bookmarkStart w:id="0" w:name="_Toc212220933"/>
+      <w:bookmarkStart w:id="0" w:name="_Toc212631293"/>
       <w:r>
         <w:lastRenderedPageBreak/>
         <w:t>Projeto de Engenharia de Dados: Raio-X da Frota SPTrans</w:t>
@@ -4651,7 +4745,7 @@
         </w:numPr>
         <w:ind w:left="426"/>
       </w:pPr>
-      <w:bookmarkStart w:id="1" w:name="_Toc212220934"/>
+      <w:bookmarkStart w:id="1" w:name="_Toc212631294"/>
       <w:r>
         <w:lastRenderedPageBreak/>
         <w:t>Objetivo do Projeto</w:t>
@@ -4801,7 +4895,7 @@
         </w:numPr>
         <w:ind w:left="426"/>
       </w:pPr>
-      <w:bookmarkStart w:id="2" w:name="_Toc212220935"/>
+      <w:bookmarkStart w:id="2" w:name="_Toc212631295"/>
       <w:r>
         <w:lastRenderedPageBreak/>
         <w:t>Resultados Entregues</w:t>
@@ -5140,7 +5234,7 @@
           <w:rFonts w:eastAsia="Google Sans"/>
         </w:rPr>
       </w:pPr>
-      <w:bookmarkStart w:id="3" w:name="_Toc212220936"/>
+      <w:bookmarkStart w:id="3" w:name="_Toc212631296"/>
       <w:r>
         <w:rPr>
           <w:rFonts w:eastAsia="Google Sans"/>
@@ -5234,21 +5328,20 @@
       <w:r>
         <w:rPr>
           <w:rFonts w:eastAsia="Google Sans"/>
-          <w:noProof/>
         </w:rPr>
         <w:drawing>
-          <wp:anchor distT="0" distB="0" distL="114300" distR="114300" simplePos="0" relativeHeight="251686912" behindDoc="0" locked="0" layoutInCell="1" allowOverlap="1" wp14:anchorId="5CDC766C" wp14:editId="6D839542">
+          <wp:anchor distT="0" distB="0" distL="114300" distR="114300" simplePos="0" relativeHeight="251688960" behindDoc="0" locked="0" layoutInCell="1" allowOverlap="1" wp14:anchorId="4F919157" wp14:editId="19C28614">
             <wp:simplePos x="0" y="0"/>
             <wp:positionH relativeFrom="page">
               <wp:align>center</wp:align>
             </wp:positionH>
             <wp:positionV relativeFrom="paragraph">
-              <wp:posOffset>274494</wp:posOffset>
+              <wp:posOffset>305927</wp:posOffset>
             </wp:positionV>
-            <wp:extent cx="8645237" cy="3294054"/>
-            <wp:effectExtent l="0" t="0" r="3810" b="1905"/>
+            <wp:extent cx="8707755" cy="3318510"/>
+            <wp:effectExtent l="0" t="0" r="0" b="0"/>
             <wp:wrapNone/>
-            <wp:docPr id="277840125" name="Imagem 1" descr="Diagrama&#10;&#10;O conteúdo gerado por IA pode estar incorreto."/>
+            <wp:docPr id="761109656" name="Imagem 1" descr="Diagrama&#10;&#10;O conteúdo gerado por IA pode estar incorreto."/>
             <wp:cNvGraphicFramePr>
               <a:graphicFrameLocks xmlns:a="http://schemas.openxmlformats.org/drawingml/2006/main" noChangeAspect="1"/>
             </wp:cNvGraphicFramePr>
@@ -5256,7 +5349,7 @@
               <a:graphicData uri="http://schemas.openxmlformats.org/drawingml/2006/picture">
                 <pic:pic xmlns:pic="http://schemas.openxmlformats.org/drawingml/2006/picture">
                   <pic:nvPicPr>
-                    <pic:cNvPr id="277840125" name="Imagem 1" descr="Diagrama&#10;&#10;O conteúdo gerado por IA pode estar incorreto."/>
+                    <pic:cNvPr id="761109656" name="Imagem 1" descr="Diagrama&#10;&#10;O conteúdo gerado por IA pode estar incorreto."/>
                     <pic:cNvPicPr/>
                   </pic:nvPicPr>
                   <pic:blipFill>
@@ -5274,7 +5367,7 @@
                   <pic:spPr>
                     <a:xfrm>
                       <a:off x="0" y="0"/>
-                      <a:ext cx="8645237" cy="3294054"/>
+                      <a:ext cx="8707755" cy="3318510"/>
                     </a:xfrm>
                     <a:prstGeom prst="rect">
                       <a:avLst/>
@@ -5283,12 +5376,6 @@
                 </pic:pic>
               </a:graphicData>
             </a:graphic>
-            <wp14:sizeRelH relativeFrom="margin">
-              <wp14:pctWidth>0</wp14:pctWidth>
-            </wp14:sizeRelH>
-            <wp14:sizeRelV relativeFrom="margin">
-              <wp14:pctHeight>0</wp14:pctHeight>
-            </wp14:sizeRelV>
           </wp:anchor>
         </w:drawing>
       </w:r>
@@ -5307,7 +5394,6 @@
     </w:p>
     <w:p>
       <w:pPr>
-        <w:pStyle w:val="Ttulo1"/>
         <w:rPr>
           <w:rFonts w:eastAsia="Google Sans"/>
         </w:rPr>
@@ -5334,7 +5420,7 @@
           <w:rFonts w:eastAsia="Google Sans"/>
         </w:rPr>
       </w:pPr>
-      <w:bookmarkStart w:id="4" w:name="_Toc212220937"/>
+      <w:bookmarkStart w:id="4" w:name="_Toc212631297"/>
       <w:r>
         <w:rPr>
           <w:rFonts w:eastAsia="Google Sans"/>
@@ -5687,7 +5773,7 @@
           <w:rFonts w:eastAsia="Google Sans"/>
         </w:rPr>
       </w:pPr>
-      <w:bookmarkStart w:id="5" w:name="_Toc212220938"/>
+      <w:bookmarkStart w:id="5" w:name="_Toc212631298"/>
       <w:r>
         <w:rPr>
           <w:rFonts w:eastAsia="Google Sans"/>
@@ -6190,7 +6276,7 @@
           <w:rFonts w:eastAsia="Google Sans"/>
         </w:rPr>
       </w:pPr>
-      <w:bookmarkStart w:id="6" w:name="_Toc212220939"/>
+      <w:bookmarkStart w:id="6" w:name="_Toc212631299"/>
       <w:r>
         <w:rPr>
           <w:rFonts w:eastAsia="Google Sans"/>
@@ -6768,7 +6854,7 @@
           <w:rFonts w:eastAsia="Google Sans"/>
         </w:rPr>
       </w:pPr>
-      <w:bookmarkStart w:id="7" w:name="_Toc212220940"/>
+      <w:bookmarkStart w:id="7" w:name="_Toc212631300"/>
       <w:r>
         <w:rPr>
           <w:rFonts w:eastAsia="Google Sans"/>
@@ -7519,7 +7605,15 @@
         <w:t>s3a://silver/kpis_historicos_para_processar/</w:t>
       </w:r>
       <w:r>
-        <w:t>). Esta operação é "write-only" e, portanto, extremamente rápida, desacoplando o streaming da lentidão do MERGE na Camada Gold.</w:t>
+        <w:t>). Esta operação é "</w:t>
+      </w:r>
+      <w:proofErr w:type="spellStart"/>
+      <w:r>
+        <w:t>write-only</w:t>
+      </w:r>
+      <w:proofErr w:type="spellEnd"/>
+      <w:r>
+        <w:t>" e, portanto, extremamente rápida, desacoplando o streaming da lentidão do MERGE na Camada Gold.</w:t>
       </w:r>
     </w:p>
     <w:p>
@@ -7552,7 +7646,7 @@
           <w:rFonts w:eastAsia="Google Sans"/>
         </w:rPr>
       </w:pPr>
-      <w:bookmarkStart w:id="8" w:name="_Toc212220941"/>
+      <w:bookmarkStart w:id="8" w:name="_Toc212631301"/>
       <w:r>
         <w:rPr>
           <w:rFonts w:eastAsia="Google Sans"/>
@@ -7567,7 +7661,19 @@
         <w:jc w:val="both"/>
       </w:pPr>
       <w:r>
-        <w:t>É a camada final da arquitetura, projetada para entregar os insights processados aos usuários finais de forma rápida, intuitiva e acessível. Ela é composta por três componentes principais.</w:t>
+        <w:t xml:space="preserve">É a camada final da arquitetura, projetada para entregar os insights processados aos usuários finais de forma rápida, intuitiva e acessível. Ela é composta por </w:t>
+      </w:r>
+      <w:r>
+        <w:t>quatro</w:t>
+      </w:r>
+      <w:r>
+        <w:t xml:space="preserve"> componentes principais</w:t>
+      </w:r>
+      <w:r>
+        <w:t>, destacados em verde</w:t>
+      </w:r>
+      <w:r>
+        <w:t>.</w:t>
       </w:r>
     </w:p>
     <w:p/>
@@ -7583,13 +7689,12 @@
       <w:r>
         <w:rPr>
           <w:rFonts w:eastAsia="Google Sans"/>
-          <w:noProof/>
         </w:rPr>
         <w:drawing>
-          <wp:inline distT="0" distB="0" distL="0" distR="0" wp14:anchorId="2F1E9A56" wp14:editId="1D8FB260">
-            <wp:extent cx="3115340" cy="1626109"/>
-            <wp:effectExtent l="0" t="0" r="0" b="0"/>
-            <wp:docPr id="2107332391" name="Imagem 1" descr="Diagrama&#10;&#10;O conteúdo gerado por IA pode estar incorreto."/>
+          <wp:inline distT="0" distB="0" distL="0" distR="0" wp14:anchorId="64CEE918" wp14:editId="2A2BFFC6">
+            <wp:extent cx="4848045" cy="2055240"/>
+            <wp:effectExtent l="0" t="0" r="0" b="2540"/>
+            <wp:docPr id="1402759486" name="Imagem 1" descr="Diagrama&#10;&#10;O conteúdo gerado por IA pode estar incorreto."/>
             <wp:cNvGraphicFramePr>
               <a:graphicFrameLocks xmlns:a="http://schemas.openxmlformats.org/drawingml/2006/main" noChangeAspect="1"/>
             </wp:cNvGraphicFramePr>
@@ -7597,7 +7702,7 @@
               <a:graphicData uri="http://schemas.openxmlformats.org/drawingml/2006/picture">
                 <pic:pic xmlns:pic="http://schemas.openxmlformats.org/drawingml/2006/picture">
                   <pic:nvPicPr>
-                    <pic:cNvPr id="2107332391" name="Imagem 1" descr="Diagrama&#10;&#10;O conteúdo gerado por IA pode estar incorreto."/>
+                    <pic:cNvPr id="1402759486" name="Imagem 1" descr="Diagrama&#10;&#10;O conteúdo gerado por IA pode estar incorreto."/>
                     <pic:cNvPicPr/>
                   </pic:nvPicPr>
                   <pic:blipFill>
@@ -7609,7 +7714,7 @@
                   <pic:spPr>
                     <a:xfrm>
                       <a:off x="0" y="0"/>
-                      <a:ext cx="3124322" cy="1630797"/>
+                      <a:ext cx="4865060" cy="2062453"/>
                     </a:xfrm>
                     <a:prstGeom prst="rect">
                       <a:avLst/>
@@ -7642,7 +7747,7 @@
           <w:rFonts w:eastAsia="Google Sans"/>
         </w:rPr>
       </w:pPr>
-      <w:bookmarkStart w:id="9" w:name="_Toc212220942"/>
+      <w:bookmarkStart w:id="9" w:name="_Toc212631302"/>
       <w:r>
         <w:rPr>
           <w:rFonts w:eastAsia="Google Sans"/>
@@ -7939,7 +8044,7 @@
           <w:rFonts w:eastAsia="Google Sans"/>
         </w:rPr>
       </w:pPr>
-      <w:bookmarkStart w:id="10" w:name="_Toc212220943"/>
+      <w:bookmarkStart w:id="10" w:name="_Toc212631303"/>
       <w:r>
         <w:rPr>
           <w:rFonts w:eastAsia="Google Sans"/>
@@ -8274,7 +8379,21 @@
         <w:rPr>
           <w:rFonts w:eastAsia="Google Sans"/>
         </w:rPr>
-        <w:t xml:space="preserve"> Ferramenta de Business Intelligence que se destaca por sua simplicidade. Permite que usuários criem dashboards, gráficos e explorem os dados do PostgreSQL.</w:t>
+        <w:t xml:space="preserve"> Ferramenta de Business </w:t>
+      </w:r>
+      <w:proofErr w:type="spellStart"/>
+      <w:r>
+        <w:rPr>
+          <w:rFonts w:eastAsia="Google Sans"/>
+        </w:rPr>
+        <w:t>Intelligence</w:t>
+      </w:r>
+      <w:proofErr w:type="spellEnd"/>
+      <w:r>
+        <w:rPr>
+          <w:rFonts w:eastAsia="Google Sans"/>
+        </w:rPr>
+        <w:t xml:space="preserve"> que se destaca por sua simplicidade. Permite que usuários criem dashboards, gráficos e explorem os dados do PostgreSQL.</w:t>
       </w:r>
     </w:p>
     <w:p>
@@ -8366,7 +8485,7 @@
           <w:rFonts w:eastAsia="Google Sans"/>
         </w:rPr>
       </w:pPr>
-      <w:bookmarkStart w:id="11" w:name="_Toc212220944"/>
+      <w:bookmarkStart w:id="11" w:name="_Toc212631304"/>
       <w:r>
         <w:rPr>
           <w:rFonts w:eastAsia="Google Sans"/>
@@ -8543,6 +8662,12 @@
         </w:rPr>
         <w:t>.</w:t>
       </w:r>
+      <w:r>
+        <w:rPr>
+          <w:rFonts w:eastAsia="Google Sans"/>
+        </w:rPr>
+        <w:t xml:space="preserve"> Conecta-se diretamente ao PostgreSQL para obter resposta de baixa latência.</w:t>
+      </w:r>
     </w:p>
     <w:p>
       <w:pPr>
@@ -8570,7 +8695,7 @@
           <w:rFonts w:eastAsia="Google Sans"/>
         </w:rPr>
       </w:pPr>
-      <w:bookmarkStart w:id="12" w:name="_Toc212220945"/>
+      <w:bookmarkStart w:id="12" w:name="_Toc212631305"/>
       <w:r>
         <w:rPr>
           <w:rFonts w:eastAsia="Google Sans"/>
@@ -8620,21 +8745,20 @@
       <w:r>
         <w:rPr>
           <w:rFonts w:eastAsia="Google Sans"/>
-          <w:noProof/>
         </w:rPr>
         <w:drawing>
-          <wp:anchor distT="0" distB="0" distL="114300" distR="114300" simplePos="0" relativeHeight="251685888" behindDoc="0" locked="0" layoutInCell="1" allowOverlap="1" wp14:anchorId="55C4DA58" wp14:editId="4DAF01F4">
+          <wp:anchor distT="0" distB="0" distL="114300" distR="114300" simplePos="0" relativeHeight="251687936" behindDoc="0" locked="0" layoutInCell="1" allowOverlap="1" wp14:anchorId="0E396E28" wp14:editId="712EE2B7">
             <wp:simplePos x="0" y="0"/>
-            <wp:positionH relativeFrom="margin">
-              <wp:align>right</wp:align>
+            <wp:positionH relativeFrom="column">
+              <wp:posOffset>0</wp:posOffset>
             </wp:positionH>
             <wp:positionV relativeFrom="paragraph">
-              <wp:posOffset>298064</wp:posOffset>
+              <wp:posOffset>1270</wp:posOffset>
             </wp:positionV>
-            <wp:extent cx="5943600" cy="2380615"/>
+            <wp:extent cx="5943600" cy="2399665"/>
             <wp:effectExtent l="0" t="0" r="0" b="635"/>
             <wp:wrapNone/>
-            <wp:docPr id="850570203" name="Imagem 1" descr="Interface gráfica do usuário, Gráfico, Gráfico de caixa estreita&#10;&#10;O conteúdo gerado por IA pode estar incorreto."/>
+            <wp:docPr id="1098280838" name="Imagem 1" descr="Interface gráfica do usuário, Gráfico&#10;&#10;O conteúdo gerado por IA pode estar incorreto."/>
             <wp:cNvGraphicFramePr>
               <a:graphicFrameLocks xmlns:a="http://schemas.openxmlformats.org/drawingml/2006/main" noChangeAspect="1"/>
             </wp:cNvGraphicFramePr>
@@ -8642,7 +8766,7 @@
               <a:graphicData uri="http://schemas.openxmlformats.org/drawingml/2006/picture">
                 <pic:pic xmlns:pic="http://schemas.openxmlformats.org/drawingml/2006/picture">
                   <pic:nvPicPr>
-                    <pic:cNvPr id="850570203" name="Imagem 1" descr="Interface gráfica do usuário, Gráfico, Gráfico de caixa estreita&#10;&#10;O conteúdo gerado por IA pode estar incorreto."/>
+                    <pic:cNvPr id="1098280838" name="Imagem 1" descr="Interface gráfica do usuário, Gráfico&#10;&#10;O conteúdo gerado por IA pode estar incorreto."/>
                     <pic:cNvPicPr/>
                   </pic:nvPicPr>
                   <pic:blipFill>
@@ -8660,7 +8784,7 @@
                   <pic:spPr>
                     <a:xfrm>
                       <a:off x="0" y="0"/>
-                      <a:ext cx="5943600" cy="2380615"/>
+                      <a:ext cx="5943600" cy="2399665"/>
                     </a:xfrm>
                     <a:prstGeom prst="rect">
                       <a:avLst/>
@@ -8690,7 +8814,7 @@
           <w:noProof/>
         </w:rPr>
         <w:drawing>
-          <wp:anchor distT="0" distB="0" distL="114300" distR="114300" simplePos="0" relativeHeight="251677696" behindDoc="0" locked="0" layoutInCell="1" allowOverlap="1" wp14:anchorId="1CD5AE46" wp14:editId="35104EE2">
+          <wp:anchor distT="0" distB="0" distL="114300" distR="114300" simplePos="0" relativeHeight="251677696" behindDoc="0" locked="0" layoutInCell="1" allowOverlap="1" wp14:anchorId="1CD5AE46" wp14:editId="139842F5">
             <wp:simplePos x="0" y="0"/>
             <wp:positionH relativeFrom="margin">
               <wp:align>right</wp:align>
@@ -8760,7 +8884,7 @@
           <w:rFonts w:eastAsia="Google Sans"/>
         </w:rPr>
       </w:pPr>
-      <w:bookmarkStart w:id="13" w:name="_Toc212220946"/>
+      <w:bookmarkStart w:id="13" w:name="_Toc212631306"/>
       <w:r>
         <w:rPr>
           <w:rFonts w:eastAsia="Google Sans"/>
@@ -9015,6 +9139,242 @@
     </w:p>
     <w:p>
       <w:pPr>
+        <w:pStyle w:val="Ttulo3"/>
+        <w:numPr>
+          <w:ilvl w:val="2"/>
+          <w:numId w:val="25"/>
+        </w:numPr>
+        <w:rPr>
+          <w:rFonts w:eastAsia="Google Sans"/>
+        </w:rPr>
+      </w:pPr>
+      <w:bookmarkStart w:id="14" w:name="_Toc212631307"/>
+      <w:r>
+        <w:rPr>
+          <w:rFonts w:eastAsia="Google Sans"/>
+        </w:rPr>
+        <w:lastRenderedPageBreak/>
+        <w:t>Consulta Federada</w:t>
+      </w:r>
+      <w:r>
+        <w:rPr>
+          <w:rFonts w:eastAsia="Google Sans"/>
+        </w:rPr>
+        <w:t xml:space="preserve"> (</w:t>
+      </w:r>
+      <w:r>
+        <w:rPr>
+          <w:rFonts w:eastAsia="Google Sans"/>
+        </w:rPr>
+        <w:t>Trino</w:t>
+      </w:r>
+      <w:r>
+        <w:rPr>
+          <w:rFonts w:eastAsia="Google Sans"/>
+        </w:rPr>
+        <w:t>)</w:t>
+      </w:r>
+      <w:bookmarkEnd w:id="14"/>
+    </w:p>
+    <w:p>
+      <w:pPr>
+        <w:pStyle w:val="PargrafodaLista"/>
+        <w:widowControl/>
+        <w:numPr>
+          <w:ilvl w:val="0"/>
+          <w:numId w:val="28"/>
+        </w:numPr>
+        <w:spacing w:after="160" w:line="278" w:lineRule="auto"/>
+        <w:jc w:val="both"/>
+        <w:rPr>
+          <w:rFonts w:eastAsia="Google Sans"/>
+          <w:b/>
+          <w:bCs/>
+        </w:rPr>
+      </w:pPr>
+      <w:r>
+        <w:rPr>
+          <w:rFonts w:eastAsia="Google Sans"/>
+          <w:b/>
+          <w:bCs/>
+        </w:rPr>
+        <w:t xml:space="preserve">Tecnologia: </w:t>
+      </w:r>
+      <w:r>
+        <w:rPr>
+          <w:rFonts w:eastAsia="Google Sans"/>
+        </w:rPr>
+        <w:t>Trino (TrinoDB)</w:t>
+      </w:r>
+    </w:p>
+    <w:p>
+      <w:pPr>
+        <w:pStyle w:val="PargrafodaLista"/>
+        <w:widowControl/>
+        <w:spacing w:after="160" w:line="278" w:lineRule="auto"/>
+        <w:jc w:val="both"/>
+        <w:rPr>
+          <w:rFonts w:eastAsia="Google Sans"/>
+          <w:b/>
+          <w:bCs/>
+        </w:rPr>
+      </w:pPr>
+    </w:p>
+    <w:p>
+      <w:pPr>
+        <w:pStyle w:val="PargrafodaLista"/>
+        <w:widowControl/>
+        <w:numPr>
+          <w:ilvl w:val="0"/>
+          <w:numId w:val="28"/>
+        </w:numPr>
+        <w:spacing w:after="160" w:line="278" w:lineRule="auto"/>
+        <w:jc w:val="both"/>
+        <w:rPr>
+          <w:rFonts w:eastAsia="Google Sans"/>
+          <w:b/>
+          <w:bCs/>
+        </w:rPr>
+      </w:pPr>
+      <w:r>
+        <w:rPr>
+          <w:rFonts w:eastAsia="Google Sans"/>
+          <w:b/>
+          <w:bCs/>
+        </w:rPr>
+        <w:t xml:space="preserve">Papel: </w:t>
+      </w:r>
+      <w:r>
+        <w:rPr>
+          <w:rFonts w:eastAsia="Google Sans"/>
+        </w:rPr>
+        <w:t>Atua como motor de consulta SQL federado. Não armazena dados, mas fornece uma interface SQL única para consultar os dados de múltiplas fontes simultaneamente.</w:t>
+      </w:r>
+    </w:p>
+    <w:p>
+      <w:pPr>
+        <w:pStyle w:val="PargrafodaLista"/>
+        <w:widowControl/>
+        <w:spacing w:after="160" w:line="278" w:lineRule="auto"/>
+        <w:jc w:val="both"/>
+        <w:rPr>
+          <w:rFonts w:eastAsia="Google Sans"/>
+          <w:b/>
+          <w:bCs/>
+        </w:rPr>
+      </w:pPr>
+    </w:p>
+    <w:p>
+      <w:pPr>
+        <w:pStyle w:val="PargrafodaLista"/>
+        <w:widowControl/>
+        <w:numPr>
+          <w:ilvl w:val="0"/>
+          <w:numId w:val="28"/>
+        </w:numPr>
+        <w:spacing w:after="160" w:line="278" w:lineRule="auto"/>
+        <w:jc w:val="both"/>
+        <w:rPr>
+          <w:rFonts w:eastAsia="Google Sans"/>
+          <w:b/>
+          <w:bCs/>
+        </w:rPr>
+      </w:pPr>
+      <w:r>
+        <w:rPr>
+          <w:rFonts w:eastAsia="Google Sans"/>
+          <w:b/>
+          <w:bCs/>
+        </w:rPr>
+        <w:t xml:space="preserve">Justificativa: </w:t>
+      </w:r>
+      <w:r>
+        <w:rPr>
+          <w:rFonts w:eastAsia="Google Sans"/>
+        </w:rPr>
+        <w:t xml:space="preserve">Escolhido por </w:t>
+      </w:r>
+      <w:r>
+        <w:rPr>
+          <w:rFonts w:eastAsia="Google Sans"/>
+        </w:rPr>
+        <w:t xml:space="preserve">sua capacidade de executar consultas federadas e JOINs unindo diferentes fontes. </w:t>
+      </w:r>
+    </w:p>
+    <w:p>
+      <w:pPr>
+        <w:pStyle w:val="PargrafodaLista"/>
+        <w:rPr>
+          <w:rFonts w:eastAsia="Google Sans"/>
+          <w:b/>
+          <w:bCs/>
+        </w:rPr>
+      </w:pPr>
+    </w:p>
+    <w:p>
+      <w:pPr>
+        <w:pStyle w:val="PargrafodaLista"/>
+        <w:widowControl/>
+        <w:numPr>
+          <w:ilvl w:val="0"/>
+          <w:numId w:val="28"/>
+        </w:numPr>
+        <w:spacing w:after="160" w:line="278" w:lineRule="auto"/>
+        <w:jc w:val="both"/>
+        <w:rPr>
+          <w:rFonts w:eastAsia="Google Sans"/>
+          <w:b/>
+          <w:bCs/>
+        </w:rPr>
+      </w:pPr>
+      <w:r>
+        <w:rPr>
+          <w:rFonts w:eastAsia="Google Sans"/>
+          <w:b/>
+          <w:bCs/>
+        </w:rPr>
+        <w:t xml:space="preserve">Função: </w:t>
+      </w:r>
+      <w:r>
+        <w:rPr>
+          <w:rFonts w:eastAsia="Google Sans"/>
+        </w:rPr>
+        <w:t>Conecta-se ao Data Lakehouse (MinIO) para ler as tabelas fato das Camadas Gold e Silver, e ao PostgreSQL para ler as tabelas de Dimensão</w:t>
+      </w:r>
+      <w:r>
+        <w:rPr>
+          <w:rFonts w:eastAsia="Google Sans"/>
+        </w:rPr>
+        <w:t>.</w:t>
+      </w:r>
+      <w:r>
+        <w:rPr>
+          <w:rFonts w:eastAsia="Google Sans"/>
+        </w:rPr>
+        <w:t xml:space="preserve"> Poderá ser usada como a principal ferramenta de Cientistas de Dados para a realização de consultas exploratórias.</w:t>
+      </w:r>
+    </w:p>
+    <w:p>
+      <w:pPr>
+        <w:widowControl/>
+        <w:spacing w:after="160" w:line="278" w:lineRule="auto"/>
+        <w:rPr>
+          <w:rFonts w:asciiTheme="majorHAnsi" w:eastAsia="Google Sans" w:hAnsiTheme="majorHAnsi" w:cstheme="majorBidi"/>
+          <w:b/>
+          <w:color w:val="000000" w:themeColor="text1"/>
+          <w:sz w:val="40"/>
+          <w:szCs w:val="40"/>
+        </w:rPr>
+      </w:pPr>
+      <w:r>
+        <w:rPr>
+          <w:rFonts w:eastAsia="Google Sans"/>
+        </w:rPr>
+        <w:br w:type="page"/>
+      </w:r>
+    </w:p>
+    <w:p>
+      <w:pPr>
         <w:pStyle w:val="Ttulo1"/>
         <w:numPr>
           <w:ilvl w:val="0"/>
@@ -9027,7 +9387,7 @@
           <w:rFonts w:eastAsia="Google Sans"/>
         </w:rPr>
       </w:pPr>
-      <w:bookmarkStart w:id="14" w:name="_Toc212220947"/>
+      <w:bookmarkStart w:id="15" w:name="_Toc212631308"/>
       <w:r>
         <w:rPr>
           <w:rFonts w:eastAsia="Google Sans"/>
@@ -9035,7 +9395,7 @@
         <w:lastRenderedPageBreak/>
         <w:t>Dicionário de Dados</w:t>
       </w:r>
-      <w:bookmarkEnd w:id="14"/>
+      <w:bookmarkEnd w:id="15"/>
     </w:p>
     <w:p>
       <w:pPr>
@@ -9043,7 +9403,7 @@
         <w:spacing w:before="0"/>
         <w:jc w:val="both"/>
       </w:pPr>
-      <w:bookmarkStart w:id="15" w:name="_Toc212220948"/>
+      <w:bookmarkStart w:id="16" w:name="_Toc212631309"/>
       <w:r>
         <w:t>5.1</w:t>
       </w:r>
@@ -9053,7 +9413,7 @@
       <w:r>
         <w:t>Camada Bronze</w:t>
       </w:r>
-      <w:bookmarkEnd w:id="15"/>
+      <w:bookmarkEnd w:id="16"/>
     </w:p>
     <w:p>
       <w:pPr>
@@ -9082,14 +9442,14 @@
           <w:rFonts w:eastAsia="Google Sans"/>
         </w:rPr>
       </w:pPr>
-      <w:bookmarkStart w:id="16" w:name="_Toc212220949"/>
+      <w:bookmarkStart w:id="17" w:name="_Toc212631310"/>
       <w:r>
         <w:rPr>
           <w:rFonts w:eastAsia="Google Sans"/>
         </w:rPr>
         <w:t>Posições dos Ônibus (API SPTrans)</w:t>
       </w:r>
-      <w:bookmarkEnd w:id="16"/>
+      <w:bookmarkEnd w:id="17"/>
     </w:p>
     <w:p>
       <w:pPr>
@@ -9193,14 +9553,14 @@
           <w:rFonts w:eastAsia="Google Sans"/>
         </w:rPr>
       </w:pPr>
-      <w:bookmarkStart w:id="17" w:name="_Toc212220950"/>
+      <w:bookmarkStart w:id="18" w:name="_Toc212631311"/>
       <w:r>
         <w:rPr>
           <w:rFonts w:eastAsia="Google Sans"/>
         </w:rPr>
         <w:t>Armazenamento em Data Lake (MinIO)</w:t>
       </w:r>
-      <w:bookmarkEnd w:id="17"/>
+      <w:bookmarkEnd w:id="18"/>
     </w:p>
     <w:p>
       <w:pPr>
@@ -10322,14 +10682,14 @@
           <w:rFonts w:eastAsia="Google Sans"/>
         </w:rPr>
       </w:pPr>
-      <w:bookmarkStart w:id="18" w:name="_Toc212220951"/>
+      <w:bookmarkStart w:id="19" w:name="_Toc212631312"/>
       <w:r>
         <w:rPr>
           <w:rFonts w:eastAsia="Google Sans"/>
         </w:rPr>
         <w:t>Armazenamento em Barramento de Eventos (Kafka)</w:t>
       </w:r>
-      <w:bookmarkEnd w:id="18"/>
+      <w:bookmarkEnd w:id="19"/>
     </w:p>
     <w:p>
       <w:pPr>
@@ -10487,7 +10847,7 @@
           <w:rFonts w:eastAsia="Google Sans"/>
         </w:rPr>
       </w:pPr>
-      <w:bookmarkStart w:id="19" w:name="_Toc212220952"/>
+      <w:bookmarkStart w:id="20" w:name="_Toc212631313"/>
       <w:r>
         <w:rPr>
           <w:rFonts w:eastAsia="Google Sans"/>
@@ -10495,7 +10855,7 @@
         <w:lastRenderedPageBreak/>
         <w:t>Dados Cadastrais das Linhas (GTFS)</w:t>
       </w:r>
-      <w:bookmarkEnd w:id="19"/>
+      <w:bookmarkEnd w:id="20"/>
     </w:p>
     <w:p>
       <w:pPr>
@@ -11242,7 +11602,7 @@
         <w:pStyle w:val="Ttulo2"/>
         <w:jc w:val="both"/>
       </w:pPr>
-      <w:bookmarkStart w:id="20" w:name="_Toc212220953"/>
+      <w:bookmarkStart w:id="21" w:name="_Toc212631314"/>
       <w:r>
         <w:lastRenderedPageBreak/>
         <w:t>5.2</w:t>
@@ -11253,7 +11613,7 @@
       <w:r>
         <w:t>Camada Silver</w:t>
       </w:r>
-      <w:bookmarkEnd w:id="20"/>
+      <w:bookmarkEnd w:id="21"/>
     </w:p>
     <w:p>
       <w:pPr>
@@ -11272,21 +11632,21 @@
         </w:numPr>
         <w:jc w:val="both"/>
       </w:pPr>
-      <w:bookmarkStart w:id="21" w:name="_Toc212220954"/>
+      <w:bookmarkStart w:id="22" w:name="_Toc212631315"/>
       <w:r>
         <w:t>Tabela do Pipeline Histórico (Batch)</w:t>
       </w:r>
-      <w:bookmarkEnd w:id="21"/>
+      <w:bookmarkEnd w:id="22"/>
     </w:p>
     <w:p>
       <w:pPr>
         <w:pStyle w:val="Ttulo4"/>
       </w:pPr>
-      <w:bookmarkStart w:id="22" w:name="_Toc212220955"/>
+      <w:bookmarkStart w:id="23" w:name="_Toc212631316"/>
       <w:r>
         <w:t>Tabela: posicoes_onibus</w:t>
       </w:r>
-      <w:bookmarkEnd w:id="22"/>
+      <w:bookmarkEnd w:id="23"/>
     </w:p>
     <w:p>
       <w:pPr>
@@ -12421,7 +12781,7 @@
         </w:numPr>
         <w:jc w:val="both"/>
       </w:pPr>
-      <w:bookmarkStart w:id="23" w:name="_Toc212220956"/>
+      <w:bookmarkStart w:id="24" w:name="_Toc212631317"/>
       <w:r>
         <w:t>Tabela do Pipeline de Tempo</w:t>
       </w:r>
@@ -12431,17 +12791,17 @@
       <w:r>
         <w:t xml:space="preserve"> Real (Streaming)</w:t>
       </w:r>
-      <w:bookmarkEnd w:id="23"/>
+      <w:bookmarkEnd w:id="24"/>
     </w:p>
     <w:p>
       <w:pPr>
         <w:pStyle w:val="Ttulo4"/>
       </w:pPr>
-      <w:bookmarkStart w:id="24" w:name="_Toc212220957"/>
+      <w:bookmarkStart w:id="25" w:name="_Toc212631318"/>
       <w:r>
         <w:t>Tabela: posicoes_onibus_streaming</w:t>
       </w:r>
-      <w:bookmarkEnd w:id="24"/>
+      <w:bookmarkEnd w:id="25"/>
     </w:p>
     <w:p>
       <w:pPr>
@@ -13766,25 +14126,25 @@
         </w:numPr>
         <w:jc w:val="both"/>
       </w:pPr>
-      <w:bookmarkStart w:id="25" w:name="_Toc212220958"/>
+      <w:bookmarkStart w:id="26" w:name="_Toc212631319"/>
       <w:r>
         <w:lastRenderedPageBreak/>
         <w:t>Tabela Intermediária de KPIs (Streaming -&gt; Batch)</w:t>
       </w:r>
-      <w:bookmarkEnd w:id="25"/>
+      <w:bookmarkEnd w:id="26"/>
     </w:p>
     <w:p>
       <w:pPr>
         <w:pStyle w:val="Ttulo4"/>
       </w:pPr>
-      <w:bookmarkStart w:id="26" w:name="_Toc212220959"/>
+      <w:bookmarkStart w:id="27" w:name="_Toc212631320"/>
       <w:r>
         <w:t xml:space="preserve">Tabela: </w:t>
       </w:r>
       <w:r>
         <w:t>kpis_historicos_para_processar</w:t>
       </w:r>
-      <w:bookmarkEnd w:id="26"/>
+      <w:bookmarkEnd w:id="27"/>
     </w:p>
     <w:p>
       <w:pPr>
@@ -13861,7 +14221,15 @@
         <w:t xml:space="preserve"> </w:t>
       </w:r>
       <w:r>
-        <w:t>Não particionada. Funciona como um log de anexação (append-only).</w:t>
+        <w:t>Não particionada. Funciona como um log de anexação (append-</w:t>
+      </w:r>
+      <w:proofErr w:type="spellStart"/>
+      <w:r>
+        <w:t>only</w:t>
+      </w:r>
+      <w:proofErr w:type="spellEnd"/>
+      <w:r>
+        <w:t>).</w:t>
       </w:r>
     </w:p>
     <w:p>
@@ -14615,7 +14983,7 @@
         <w:pStyle w:val="Ttulo2"/>
         <w:jc w:val="both"/>
       </w:pPr>
-      <w:bookmarkStart w:id="27" w:name="_Toc212220960"/>
+      <w:bookmarkStart w:id="28" w:name="_Toc212631321"/>
       <w:r>
         <w:lastRenderedPageBreak/>
         <w:t>5.3</w:t>
@@ -14626,7 +14994,7 @@
       <w:r>
         <w:t>Camada Gold</w:t>
       </w:r>
-      <w:bookmarkEnd w:id="27"/>
+      <w:bookmarkEnd w:id="28"/>
     </w:p>
     <w:p>
       <w:pPr>
@@ -14645,11 +15013,11 @@
         </w:numPr>
         <w:jc w:val="both"/>
       </w:pPr>
-      <w:bookmarkStart w:id="28" w:name="_Toc212220961"/>
+      <w:bookmarkStart w:id="29" w:name="_Toc212631322"/>
       <w:r>
         <w:t>Tabelas de Dimensão (PostgreSQL)</w:t>
       </w:r>
-      <w:bookmarkEnd w:id="28"/>
+      <w:bookmarkEnd w:id="29"/>
     </w:p>
     <w:p>
       <w:pPr>
@@ -14669,11 +15037,11 @@
       <w:pPr>
         <w:pStyle w:val="Ttulo4"/>
       </w:pPr>
-      <w:bookmarkStart w:id="29" w:name="_Toc212220962"/>
+      <w:bookmarkStart w:id="30" w:name="_Toc212631323"/>
       <w:r>
         <w:t>Tabela: dim_tempo</w:t>
       </w:r>
-      <w:bookmarkEnd w:id="29"/>
+      <w:bookmarkEnd w:id="30"/>
     </w:p>
     <w:p>
       <w:pPr>
@@ -15478,11 +15846,11 @@
       <w:pPr>
         <w:pStyle w:val="Ttulo4"/>
       </w:pPr>
-      <w:bookmarkStart w:id="30" w:name="_Toc212220963"/>
+      <w:bookmarkStart w:id="31" w:name="_Toc212631324"/>
       <w:r>
         <w:t>Tabela: dim_linha</w:t>
       </w:r>
-      <w:bookmarkEnd w:id="30"/>
+      <w:bookmarkEnd w:id="31"/>
     </w:p>
     <w:p>
       <w:pPr>
@@ -15889,12 +16257,12 @@
         </w:numPr>
         <w:jc w:val="both"/>
       </w:pPr>
-      <w:bookmarkStart w:id="31" w:name="_Toc212220964"/>
+      <w:bookmarkStart w:id="32" w:name="_Toc212631325"/>
       <w:r>
         <w:lastRenderedPageBreak/>
         <w:t>Tabelas de Fatos no Lakehouse (MinIO)</w:t>
       </w:r>
-      <w:bookmarkEnd w:id="31"/>
+      <w:bookmarkEnd w:id="32"/>
     </w:p>
     <w:p>
       <w:pPr>
@@ -15916,11 +16284,11 @@
       <w:pPr>
         <w:pStyle w:val="Ttulo4"/>
       </w:pPr>
-      <w:bookmarkStart w:id="32" w:name="_Toc212220965"/>
+      <w:bookmarkStart w:id="33" w:name="_Toc212631326"/>
       <w:r>
         <w:t>Tabela: fato_operacao_linhas_hora</w:t>
       </w:r>
-      <w:bookmarkEnd w:id="32"/>
+      <w:bookmarkEnd w:id="33"/>
     </w:p>
     <w:p>
       <w:pPr>
@@ -16271,11 +16639,11 @@
       <w:pPr>
         <w:pStyle w:val="Ttulo4"/>
       </w:pPr>
-      <w:bookmarkStart w:id="33" w:name="_Toc212220966"/>
+      <w:bookmarkStart w:id="34" w:name="_Toc212631327"/>
       <w:r>
         <w:t>Tabela: fato_velocidade_linha</w:t>
       </w:r>
-      <w:bookmarkEnd w:id="33"/>
+      <w:bookmarkEnd w:id="34"/>
     </w:p>
     <w:p>
       <w:pPr>
@@ -16708,11 +17076,11 @@
       <w:pPr>
         <w:pStyle w:val="Ttulo4"/>
       </w:pPr>
-      <w:bookmarkStart w:id="34" w:name="_Toc212220967"/>
+      <w:bookmarkStart w:id="35" w:name="_Toc212631328"/>
       <w:r>
         <w:t>Tabela: fato_onibus_parados_linha</w:t>
       </w:r>
-      <w:bookmarkEnd w:id="34"/>
+      <w:bookmarkEnd w:id="35"/>
     </w:p>
     <w:p>
       <w:pPr>
@@ -17168,7 +17536,7 @@
         </w:numPr>
         <w:jc w:val="both"/>
       </w:pPr>
-      <w:bookmarkStart w:id="35" w:name="_Toc212220968"/>
+      <w:bookmarkStart w:id="36" w:name="_Toc212631329"/>
       <w:r>
         <w:lastRenderedPageBreak/>
         <w:t xml:space="preserve">Tabelas de Fatos na Camada de </w:t>
@@ -17179,7 +17547,7 @@
       <w:r>
         <w:t xml:space="preserve"> (PostgreSQL)</w:t>
       </w:r>
-      <w:bookmarkEnd w:id="35"/>
+      <w:bookmarkEnd w:id="36"/>
     </w:p>
     <w:p>
       <w:pPr>
@@ -17344,7 +17712,7 @@
       <w:pPr>
         <w:pStyle w:val="Ttulo4"/>
       </w:pPr>
-      <w:bookmarkStart w:id="36" w:name="_Toc212220969"/>
+      <w:bookmarkStart w:id="37" w:name="_Toc212631330"/>
       <w:r>
         <w:t xml:space="preserve">Tabela: </w:t>
       </w:r>
@@ -17354,7 +17722,7 @@
       <w:r>
         <w:t>_posicao_onibus_atual</w:t>
       </w:r>
-      <w:bookmarkEnd w:id="36"/>
+      <w:bookmarkEnd w:id="37"/>
     </w:p>
     <w:p>
       <w:pPr>
@@ -17449,7 +17817,7 @@
       <w:pPr>
         <w:pStyle w:val="Ttulo4"/>
       </w:pPr>
-      <w:bookmarkStart w:id="37" w:name="_Toc212220970"/>
+      <w:bookmarkStart w:id="38" w:name="_Toc212631331"/>
       <w:r>
         <w:t xml:space="preserve">Tabela: </w:t>
       </w:r>
@@ -17459,7 +17827,7 @@
         </w:rPr>
         <w:t>nrt_velocidade_linha</w:t>
       </w:r>
-      <w:bookmarkEnd w:id="37"/>
+      <w:bookmarkEnd w:id="38"/>
     </w:p>
     <w:p>
       <w:pPr>
@@ -17540,7 +17908,7 @@
       <w:pPr>
         <w:pStyle w:val="Ttulo4"/>
       </w:pPr>
-      <w:bookmarkStart w:id="38" w:name="_Toc212220971"/>
+      <w:bookmarkStart w:id="39" w:name="_Toc212631332"/>
       <w:r>
         <w:t xml:space="preserve">Tabela: </w:t>
       </w:r>
@@ -17550,7 +17918,7 @@
         </w:rPr>
         <w:t>nrt_onibus_parados_linha</w:t>
       </w:r>
-      <w:bookmarkEnd w:id="38"/>
+      <w:bookmarkEnd w:id="39"/>
     </w:p>
     <w:p>
       <w:pPr>
@@ -17758,7 +18126,7 @@
           <w:rFonts w:eastAsia="Google Sans"/>
         </w:rPr>
       </w:pPr>
-      <w:bookmarkStart w:id="39" w:name="_Toc212220972"/>
+      <w:bookmarkStart w:id="40" w:name="_Toc212631333"/>
       <w:r>
         <w:rPr>
           <w:rFonts w:eastAsia="Google Sans"/>
@@ -17766,7 +18134,7 @@
         <w:lastRenderedPageBreak/>
         <w:t>Guia de Operação e Monitoramento</w:t>
       </w:r>
-      <w:bookmarkEnd w:id="39"/>
+      <w:bookmarkEnd w:id="40"/>
     </w:p>
     <w:p>
       <w:pPr>
@@ -17793,7 +18161,7 @@
           <w:rFonts w:eastAsia="Google Sans"/>
         </w:rPr>
       </w:pPr>
-      <w:bookmarkStart w:id="40" w:name="_Toc212220973"/>
+      <w:bookmarkStart w:id="41" w:name="_Toc212631334"/>
       <w:r>
         <w:rPr>
           <w:rFonts w:eastAsia="Google Sans"/>
@@ -17812,7 +18180,7 @@
         </w:rPr>
         <w:t>Executando o Projeto (Setup)</w:t>
       </w:r>
-      <w:bookmarkEnd w:id="40"/>
+      <w:bookmarkEnd w:id="41"/>
     </w:p>
     <w:p>
       <w:pPr>
@@ -18820,7 +19188,7 @@
           <w:rFonts w:eastAsia="Google Sans"/>
         </w:rPr>
       </w:pPr>
-      <w:bookmarkStart w:id="41" w:name="_Toc212220974"/>
+      <w:bookmarkStart w:id="42" w:name="_Toc212631335"/>
       <w:r>
         <w:rPr>
           <w:rFonts w:eastAsia="Google Sans"/>
@@ -18840,7 +19208,7 @@
         </w:rPr>
         <w:t>Monitorando a Saúde do Pipeline</w:t>
       </w:r>
-      <w:bookmarkEnd w:id="41"/>
+      <w:bookmarkEnd w:id="42"/>
     </w:p>
     <w:p>
       <w:pPr>
@@ -19248,8 +19616,19 @@
           <w:szCs w:val="20"/>
           <w:lang w:val="en-US"/>
         </w:rPr>
-        <w:t>-nrt</w:t>
-      </w:r>
+        <w:t>-</w:t>
+      </w:r>
+      <w:proofErr w:type="spellStart"/>
+      <w:r>
+        <w:rPr>
+          <w:rFonts w:ascii="Courier New" w:eastAsia="Times New Roman" w:hAnsi="Courier New" w:cs="Courier New"/>
+          <w:sz w:val="20"/>
+          <w:szCs w:val="20"/>
+          <w:lang w:val="en-US"/>
+        </w:rPr>
+        <w:t>nrt</w:t>
+      </w:r>
+      <w:proofErr w:type="spellEnd"/>
     </w:p>
     <w:p>
       <w:pPr>

</xml_diff>

<commit_message>
- Ajustes na documentação.
</commit_message>
<xml_diff>
--- a/documentacoes/Entregável_Projeto_Final.docx
+++ b/documentacoes/Entregável_Projeto_Final.docx
@@ -5326,22 +5326,19 @@
         </w:rPr>
       </w:pPr>
       <w:r>
-        <w:rPr>
-          <w:rFonts w:eastAsia="Google Sans"/>
-        </w:rPr>
         <w:drawing>
-          <wp:anchor distT="0" distB="0" distL="114300" distR="114300" simplePos="0" relativeHeight="251688960" behindDoc="0" locked="0" layoutInCell="1" allowOverlap="1" wp14:anchorId="4F919157" wp14:editId="19C28614">
+          <wp:anchor distT="0" distB="0" distL="114300" distR="114300" simplePos="0" relativeHeight="251688960" behindDoc="0" locked="0" layoutInCell="1" allowOverlap="1" wp14:anchorId="2705E864" wp14:editId="7D84A20A">
             <wp:simplePos x="0" y="0"/>
             <wp:positionH relativeFrom="page">
               <wp:align>center</wp:align>
             </wp:positionH>
             <wp:positionV relativeFrom="paragraph">
-              <wp:posOffset>305927</wp:posOffset>
+              <wp:posOffset>202553</wp:posOffset>
             </wp:positionV>
-            <wp:extent cx="8707755" cy="3318510"/>
+            <wp:extent cx="8902460" cy="3392712"/>
             <wp:effectExtent l="0" t="0" r="0" b="0"/>
             <wp:wrapNone/>
-            <wp:docPr id="761109656" name="Imagem 1" descr="Diagrama&#10;&#10;O conteúdo gerado por IA pode estar incorreto."/>
+            <wp:docPr id="829735652" name="Imagem 1" descr="Diagrama&#10;&#10;O conteúdo gerado por IA pode estar incorreto."/>
             <wp:cNvGraphicFramePr>
               <a:graphicFrameLocks xmlns:a="http://schemas.openxmlformats.org/drawingml/2006/main" noChangeAspect="1"/>
             </wp:cNvGraphicFramePr>
@@ -5349,7 +5346,7 @@
               <a:graphicData uri="http://schemas.openxmlformats.org/drawingml/2006/picture">
                 <pic:pic xmlns:pic="http://schemas.openxmlformats.org/drawingml/2006/picture">
                   <pic:nvPicPr>
-                    <pic:cNvPr id="761109656" name="Imagem 1" descr="Diagrama&#10;&#10;O conteúdo gerado por IA pode estar incorreto."/>
+                    <pic:cNvPr id="829735652" name="Imagem 1" descr="Diagrama&#10;&#10;O conteúdo gerado por IA pode estar incorreto."/>
                     <pic:cNvPicPr/>
                   </pic:nvPicPr>
                   <pic:blipFill>
@@ -5367,7 +5364,7 @@
                   <pic:spPr>
                     <a:xfrm>
                       <a:off x="0" y="0"/>
-                      <a:ext cx="8707755" cy="3318510"/>
+                      <a:ext cx="8902460" cy="3392712"/>
                     </a:xfrm>
                     <a:prstGeom prst="rect">
                       <a:avLst/>
@@ -5376,6 +5373,12 @@
                 </pic:pic>
               </a:graphicData>
             </a:graphic>
+            <wp14:sizeRelH relativeFrom="margin">
+              <wp14:pctWidth>0</wp14:pctWidth>
+            </wp14:sizeRelH>
+            <wp14:sizeRelV relativeFrom="margin">
+              <wp14:pctHeight>0</wp14:pctHeight>
+            </wp14:sizeRelV>
           </wp:anchor>
         </w:drawing>
       </w:r>
@@ -7691,10 +7694,10 @@
           <w:rFonts w:eastAsia="Google Sans"/>
         </w:rPr>
         <w:drawing>
-          <wp:inline distT="0" distB="0" distL="0" distR="0" wp14:anchorId="64CEE918" wp14:editId="2A2BFFC6">
-            <wp:extent cx="4848045" cy="2055240"/>
-            <wp:effectExtent l="0" t="0" r="0" b="2540"/>
-            <wp:docPr id="1402759486" name="Imagem 1" descr="Diagrama&#10;&#10;O conteúdo gerado por IA pode estar incorreto."/>
+          <wp:inline distT="0" distB="0" distL="0" distR="0" wp14:anchorId="21799A3E" wp14:editId="30387F6F">
+            <wp:extent cx="5046453" cy="2139351"/>
+            <wp:effectExtent l="0" t="0" r="1905" b="0"/>
+            <wp:docPr id="729041867" name="Imagem 1" descr="Diagrama&#10;&#10;O conteúdo gerado por IA pode estar incorreto."/>
             <wp:cNvGraphicFramePr>
               <a:graphicFrameLocks xmlns:a="http://schemas.openxmlformats.org/drawingml/2006/main" noChangeAspect="1"/>
             </wp:cNvGraphicFramePr>
@@ -7702,7 +7705,7 @@
               <a:graphicData uri="http://schemas.openxmlformats.org/drawingml/2006/picture">
                 <pic:pic xmlns:pic="http://schemas.openxmlformats.org/drawingml/2006/picture">
                   <pic:nvPicPr>
-                    <pic:cNvPr id="1402759486" name="Imagem 1" descr="Diagrama&#10;&#10;O conteúdo gerado por IA pode estar incorreto."/>
+                    <pic:cNvPr id="729041867" name="Imagem 1" descr="Diagrama&#10;&#10;O conteúdo gerado por IA pode estar incorreto."/>
                     <pic:cNvPicPr/>
                   </pic:nvPicPr>
                   <pic:blipFill>
@@ -7714,7 +7717,7 @@
                   <pic:spPr>
                     <a:xfrm>
                       <a:off x="0" y="0"/>
-                      <a:ext cx="4865060" cy="2062453"/>
+                      <a:ext cx="5054308" cy="2142681"/>
                     </a:xfrm>
                     <a:prstGeom prst="rect">
                       <a:avLst/>
@@ -8050,7 +8053,13 @@
           <w:rFonts w:eastAsia="Google Sans"/>
         </w:rPr>
         <w:lastRenderedPageBreak/>
-        <w:t>API de Dados</w:t>
+        <w:t xml:space="preserve">API </w:t>
+      </w:r>
+      <w:r>
+        <w:rPr>
+          <w:rFonts w:eastAsia="Google Sans"/>
+        </w:rPr>
+        <w:t>RESTful</w:t>
       </w:r>
       <w:r>
         <w:rPr>
@@ -8745,9 +8754,10 @@
       <w:r>
         <w:rPr>
           <w:rFonts w:eastAsia="Google Sans"/>
+          <w:noProof/>
         </w:rPr>
         <w:drawing>
-          <wp:anchor distT="0" distB="0" distL="114300" distR="114300" simplePos="0" relativeHeight="251687936" behindDoc="0" locked="0" layoutInCell="1" allowOverlap="1" wp14:anchorId="0E396E28" wp14:editId="712EE2B7">
+          <wp:anchor distT="0" distB="0" distL="114300" distR="114300" simplePos="0" relativeHeight="251687936" behindDoc="0" locked="0" layoutInCell="1" allowOverlap="1" wp14:anchorId="0E396E28" wp14:editId="0585CB6D">
             <wp:simplePos x="0" y="0"/>
             <wp:positionH relativeFrom="column">
               <wp:posOffset>0</wp:posOffset>
@@ -8814,7 +8824,7 @@
           <w:noProof/>
         </w:rPr>
         <w:drawing>
-          <wp:anchor distT="0" distB="0" distL="114300" distR="114300" simplePos="0" relativeHeight="251677696" behindDoc="0" locked="0" layoutInCell="1" allowOverlap="1" wp14:anchorId="1CD5AE46" wp14:editId="139842F5">
+          <wp:anchor distT="0" distB="0" distL="114300" distR="114300" simplePos="0" relativeHeight="251677696" behindDoc="0" locked="0" layoutInCell="1" allowOverlap="1" wp14:anchorId="1CD5AE46" wp14:editId="00CE4DA8">
             <wp:simplePos x="0" y="0"/>
             <wp:positionH relativeFrom="margin">
               <wp:align>right</wp:align>
@@ -9154,25 +9164,7 @@
           <w:rFonts w:eastAsia="Google Sans"/>
         </w:rPr>
         <w:lastRenderedPageBreak/>
-        <w:t>Consulta Federada</w:t>
-      </w:r>
-      <w:r>
-        <w:rPr>
-          <w:rFonts w:eastAsia="Google Sans"/>
-        </w:rPr>
-        <w:t xml:space="preserve"> (</w:t>
-      </w:r>
-      <w:r>
-        <w:rPr>
-          <w:rFonts w:eastAsia="Google Sans"/>
-        </w:rPr>
-        <w:t>Trino</w:t>
-      </w:r>
-      <w:r>
-        <w:rPr>
-          <w:rFonts w:eastAsia="Google Sans"/>
-        </w:rPr>
-        <w:t>)</w:t>
+        <w:t>Consulta Federada (Trino)</w:t>
       </w:r>
       <w:bookmarkEnd w:id="14"/>
     </w:p>

</xml_diff>

<commit_message>
- Nova versão do template do NiFi incluindo um novo Processing Group de execução diária para os arquivos GTFS. Pequenos ajustes na documentação.
</commit_message>
<xml_diff>
--- a/documentacoes/Entregável_Projeto_Final.docx
+++ b/documentacoes/Entregável_Projeto_Final.docx
@@ -4849,6 +4849,9 @@
         <w:t>Quantos ônibus estão em congestionamentos</w:t>
       </w:r>
       <w:r>
+        <w:t xml:space="preserve"> entre diferentes horários</w:t>
+      </w:r>
+      <w:r>
         <w:t>?</w:t>
       </w:r>
     </w:p>
@@ -4880,7 +4883,19 @@
         <w:t xml:space="preserve"> agora</w:t>
       </w:r>
       <w:r>
-        <w:t>? Qual a velocidade média? Quantos ônibus estão em congestionamentos?</w:t>
+        <w:t>? Qual a velocidade média</w:t>
+      </w:r>
+      <w:r>
+        <w:t xml:space="preserve"> da frota agora</w:t>
+      </w:r>
+      <w:r>
+        <w:t>? Quantos ônibus estão em congestionamentos</w:t>
+      </w:r>
+      <w:r>
+        <w:t xml:space="preserve"> agora</w:t>
+      </w:r>
+      <w:r>
+        <w:t>?</w:t>
       </w:r>
     </w:p>
     <w:p>
@@ -5315,7 +5330,19 @@
         <w:jc w:val="both"/>
       </w:pPr>
       <w:r>
-        <w:t>O resultado é uma plataforma unificada que entrega esses insights através de dashboards interativos no Metabase e uma API RESTful (FastAPI), fornecendo uma</w:t>
+        <w:t>O resultado é uma plataforma unificada que entrega esses insights através de dashboards interativos no Metabas</w:t>
+      </w:r>
+      <w:r>
+        <w:t>e,</w:t>
+      </w:r>
+      <w:r>
+        <w:t xml:space="preserve"> uma API RESTful (FastAPI)</w:t>
+      </w:r>
+      <w:r>
+        <w:t xml:space="preserve"> e de forma federada através do Trino</w:t>
+      </w:r>
+      <w:r>
+        <w:t>, fornecendo uma</w:t>
       </w:r>
       <w:r>
         <w:t xml:space="preserve"> visão</w:t>
@@ -5342,7 +5369,7 @@
           <w:noProof/>
         </w:rPr>
         <w:drawing>
-          <wp:anchor distT="0" distB="0" distL="114300" distR="114300" simplePos="0" relativeHeight="251688960" behindDoc="0" locked="0" layoutInCell="1" allowOverlap="1" wp14:anchorId="2705E864" wp14:editId="7C73C51B">
+          <wp:anchor distT="0" distB="0" distL="114300" distR="114300" simplePos="0" relativeHeight="251688960" behindDoc="0" locked="0" layoutInCell="1" allowOverlap="1" wp14:anchorId="2705E864" wp14:editId="7715555A">
             <wp:simplePos x="0" y="0"/>
             <wp:positionH relativeFrom="page">
               <wp:align>center</wp:align>
@@ -7623,7 +7650,21 @@
         <w:t>s3a://silver/kpis_historicos_para_processar/</w:t>
       </w:r>
       <w:r>
-        <w:t>). Esta operação é "write-only" e, portanto, extremamente rápida, desacoplando o streaming da lentidão do MERGE na Camada Gold.</w:t>
+        <w:t>). Esta operação é "</w:t>
+      </w:r>
+      <w:proofErr w:type="spellStart"/>
+      <w:r>
+        <w:t>write-only</w:t>
+      </w:r>
+      <w:proofErr w:type="spellEnd"/>
+      <w:r>
+        <w:t xml:space="preserve">" e, portanto, </w:t>
+      </w:r>
+      <w:r>
+        <w:t>bastante</w:t>
+      </w:r>
+      <w:r>
+        <w:t xml:space="preserve"> rápida, desacoplando o streaming da lentidão do MERGE na Camada Gold.</w:t>
       </w:r>
     </w:p>
     <w:p>
@@ -7998,7 +8039,10 @@
         <w:t xml:space="preserve"> </w:t>
       </w:r>
       <w:r>
-        <w:t>O PostgreSQL é a fonte única de dados para todas as ferramentas de visualização e consumo (Metabase e FastAPI).</w:t>
+        <w:t xml:space="preserve">O PostgreSQL é a fonte única de dados para </w:t>
+      </w:r>
+      <w:r>
+        <w:t>a API, e uma das fontes de dados para os Dashboards no Metabase, junto com o Trino.</w:t>
       </w:r>
     </w:p>
     <w:p>
@@ -8396,7 +8440,21 @@
         <w:rPr>
           <w:rFonts w:eastAsia="Google Sans"/>
         </w:rPr>
-        <w:t xml:space="preserve"> Ferramenta de Business Intelligence que se destaca por sua simplicidade. Permite que usuários criem dashboards, gráficos e explorem os dados do PostgreSQL.</w:t>
+        <w:t xml:space="preserve"> Ferramenta de Business </w:t>
+      </w:r>
+      <w:proofErr w:type="spellStart"/>
+      <w:r>
+        <w:rPr>
+          <w:rFonts w:eastAsia="Google Sans"/>
+        </w:rPr>
+        <w:t>Intelligence</w:t>
+      </w:r>
+      <w:proofErr w:type="spellEnd"/>
+      <w:r>
+        <w:rPr>
+          <w:rFonts w:eastAsia="Google Sans"/>
+        </w:rPr>
+        <w:t xml:space="preserve"> que se destaca por sua simplicidade. Permite que usuários criem dashboards, gráficos e explorem os dados do PostgreSQL.</w:t>
       </w:r>
     </w:p>
     <w:p>
@@ -8751,7 +8809,7 @@
           <w:noProof/>
         </w:rPr>
         <w:drawing>
-          <wp:anchor distT="0" distB="0" distL="114300" distR="114300" simplePos="0" relativeHeight="251687936" behindDoc="0" locked="0" layoutInCell="1" allowOverlap="1" wp14:anchorId="0E396E28" wp14:editId="3B95CA04">
+          <wp:anchor distT="0" distB="0" distL="114300" distR="114300" simplePos="0" relativeHeight="251687936" behindDoc="0" locked="0" layoutInCell="1" allowOverlap="1" wp14:anchorId="0E396E28" wp14:editId="529346F0">
             <wp:simplePos x="0" y="0"/>
             <wp:positionH relativeFrom="column">
               <wp:posOffset>0</wp:posOffset>
@@ -8818,7 +8876,7 @@
           <w:noProof/>
         </w:rPr>
         <w:drawing>
-          <wp:anchor distT="0" distB="0" distL="114300" distR="114300" simplePos="0" relativeHeight="251677696" behindDoc="0" locked="0" layoutInCell="1" allowOverlap="1" wp14:anchorId="1CD5AE46" wp14:editId="566A002E">
+          <wp:anchor distT="0" distB="0" distL="114300" distR="114300" simplePos="0" relativeHeight="251677696" behindDoc="0" locked="0" layoutInCell="1" allowOverlap="1" wp14:anchorId="1CD5AE46" wp14:editId="157C09DE">
             <wp:simplePos x="0" y="0"/>
             <wp:positionH relativeFrom="margin">
               <wp:align>right</wp:align>
@@ -14207,7 +14265,15 @@
         <w:t xml:space="preserve"> </w:t>
       </w:r>
       <w:r>
-        <w:t>Não particionada. Funciona como um log de anexação (append-only).</w:t>
+        <w:t>Não particionada. Funciona como um log de anexação (append-</w:t>
+      </w:r>
+      <w:proofErr w:type="spellStart"/>
+      <w:r>
+        <w:t>only</w:t>
+      </w:r>
+      <w:proofErr w:type="spellEnd"/>
+      <w:r>
+        <w:t>).</w:t>
       </w:r>
     </w:p>
     <w:p>

</xml_diff>

<commit_message>
Ajustes na documentação e apresentação.
</commit_message>
<xml_diff>
--- a/documentacoes/Entregável_Projeto_Final.docx
+++ b/documentacoes/Entregável_Projeto_Final.docx
@@ -5227,6 +5227,88 @@
     </w:p>
     <w:p>
       <w:pPr>
+        <w:ind w:left="360"/>
+        <w:jc w:val="both"/>
+      </w:pPr>
+    </w:p>
+    <w:p>
+      <w:pPr>
+        <w:ind w:left="360"/>
+        <w:jc w:val="both"/>
+      </w:pPr>
+    </w:p>
+    <w:p>
+      <w:pPr>
+        <w:pStyle w:val="PargrafodaLista"/>
+        <w:numPr>
+          <w:ilvl w:val="0"/>
+          <w:numId w:val="7"/>
+        </w:numPr>
+        <w:jc w:val="both"/>
+        <w:rPr>
+          <w:b/>
+          <w:bCs/>
+        </w:rPr>
+      </w:pPr>
+      <w:r>
+        <w:rPr>
+          <w:b/>
+          <w:bCs/>
+        </w:rPr>
+        <w:t>Dados Federados (Trino)</w:t>
+      </w:r>
+    </w:p>
+    <w:p>
+      <w:pPr>
+        <w:ind w:left="360"/>
+        <w:jc w:val="both"/>
+      </w:pPr>
+    </w:p>
+    <w:p>
+      <w:pPr>
+        <w:widowControl/>
+        <w:spacing w:after="160" w:line="278" w:lineRule="auto"/>
+        <w:ind w:left="360"/>
+        <w:jc w:val="both"/>
+        <w:rPr>
+          <w:rFonts w:eastAsia="Google Sans"/>
+          <w:b/>
+          <w:bCs/>
+        </w:rPr>
+      </w:pPr>
+      <w:r>
+        <w:rPr>
+          <w:rFonts w:eastAsia="Google Sans"/>
+        </w:rPr>
+        <w:t>Disponibiliza o acesso às tabelas Fato (Camada Gold do Lakehouse) e ao Postgres</w:t>
+      </w:r>
+      <w:r>
+        <w:rPr>
+          <w:rFonts w:eastAsia="Google Sans"/>
+        </w:rPr>
+        <w:t>, possibilitando</w:t>
+      </w:r>
+      <w:r>
+        <w:rPr>
+          <w:rFonts w:eastAsia="Google Sans"/>
+        </w:rPr>
+        <w:t xml:space="preserve"> que Cientistas de Dados</w:t>
+      </w:r>
+      <w:r>
+        <w:rPr>
+          <w:rFonts w:eastAsia="Google Sans"/>
+        </w:rPr>
+        <w:t xml:space="preserve"> e camadas de visualização</w:t>
+      </w:r>
+      <w:r>
+        <w:rPr>
+          <w:rFonts w:eastAsia="Google Sans"/>
+        </w:rPr>
+        <w:t xml:space="preserve"> tenham acesso às principais tabelas da plataforma para realizar análises e consultas exploratórias.</w:t>
+      </w:r>
+    </w:p>
+    <w:p>
+      <w:pPr>
         <w:pStyle w:val="PargrafodaLista"/>
       </w:pPr>
     </w:p>
@@ -5369,7 +5451,7 @@
           <w:noProof/>
         </w:rPr>
         <w:drawing>
-          <wp:anchor distT="0" distB="0" distL="114300" distR="114300" simplePos="0" relativeHeight="251688960" behindDoc="0" locked="0" layoutInCell="1" allowOverlap="1" wp14:anchorId="2705E864" wp14:editId="7715555A">
+          <wp:anchor distT="0" distB="0" distL="114300" distR="114300" simplePos="0" relativeHeight="251688960" behindDoc="0" locked="0" layoutInCell="1" allowOverlap="1" wp14:anchorId="2705E864" wp14:editId="7CD70CCD">
             <wp:simplePos x="0" y="0"/>
             <wp:positionH relativeFrom="page">
               <wp:align>center</wp:align>
@@ -6361,13 +6443,12 @@
       <w:r>
         <w:rPr>
           <w:rFonts w:eastAsia="Google Sans"/>
-          <w:noProof/>
         </w:rPr>
         <w:drawing>
-          <wp:inline distT="0" distB="0" distL="0" distR="0" wp14:anchorId="0B1BA09F" wp14:editId="2F8BA53C">
+          <wp:inline distT="0" distB="0" distL="0" distR="0" wp14:anchorId="7D7F3D4F" wp14:editId="26E83F8A">
             <wp:extent cx="5943600" cy="2211070"/>
             <wp:effectExtent l="0" t="0" r="0" b="0"/>
-            <wp:docPr id="1691605914" name="Imagem 1" descr="Diagrama&#10;&#10;O conteúdo gerado por IA pode estar incorreto."/>
+            <wp:docPr id="709896403" name="Imagem 1" descr="Diagrama&#10;&#10;O conteúdo gerado por IA pode estar incorreto."/>
             <wp:cNvGraphicFramePr>
               <a:graphicFrameLocks xmlns:a="http://schemas.openxmlformats.org/drawingml/2006/main" noChangeAspect="1"/>
             </wp:cNvGraphicFramePr>
@@ -6375,7 +6456,7 @@
               <a:graphicData uri="http://schemas.openxmlformats.org/drawingml/2006/picture">
                 <pic:pic xmlns:pic="http://schemas.openxmlformats.org/drawingml/2006/picture">
                   <pic:nvPicPr>
-                    <pic:cNvPr id="1691605914" name="Imagem 1" descr="Diagrama&#10;&#10;O conteúdo gerado por IA pode estar incorreto."/>
+                    <pic:cNvPr id="709896403" name="Imagem 1" descr="Diagrama&#10;&#10;O conteúdo gerado por IA pode estar incorreto."/>
                     <pic:cNvPicPr/>
                   </pic:nvPicPr>
                   <pic:blipFill>
@@ -6744,7 +6825,13 @@
         <w:t>posicoes_onibus</w:t>
       </w:r>
       <w:r>
-        <w:t xml:space="preserve"> (Silver) da hora anterior, calcula a contagem definitiva de ônibus e faz o MERGE na tabela </w:t>
+        <w:t xml:space="preserve"> (Silver) da hora anterior, calcula a contagem definitiva de ônibus</w:t>
+      </w:r>
+      <w:r>
+        <w:t xml:space="preserve"> por linha</w:t>
+      </w:r>
+      <w:r>
+        <w:t xml:space="preserve"> e faz o MERGE na tabela </w:t>
       </w:r>
       <w:r>
         <w:rPr>
@@ -8809,7 +8896,7 @@
           <w:noProof/>
         </w:rPr>
         <w:drawing>
-          <wp:anchor distT="0" distB="0" distL="114300" distR="114300" simplePos="0" relativeHeight="251687936" behindDoc="0" locked="0" layoutInCell="1" allowOverlap="1" wp14:anchorId="0E396E28" wp14:editId="529346F0">
+          <wp:anchor distT="0" distB="0" distL="114300" distR="114300" simplePos="0" relativeHeight="251687936" behindDoc="0" locked="0" layoutInCell="1" allowOverlap="1" wp14:anchorId="0E396E28" wp14:editId="1551C3F3">
             <wp:simplePos x="0" y="0"/>
             <wp:positionH relativeFrom="column">
               <wp:posOffset>0</wp:posOffset>
@@ -8876,7 +8963,7 @@
           <w:noProof/>
         </w:rPr>
         <w:drawing>
-          <wp:anchor distT="0" distB="0" distL="114300" distR="114300" simplePos="0" relativeHeight="251677696" behindDoc="0" locked="0" layoutInCell="1" allowOverlap="1" wp14:anchorId="1CD5AE46" wp14:editId="157C09DE">
+          <wp:anchor distT="0" distB="0" distL="114300" distR="114300" simplePos="0" relativeHeight="251677696" behindDoc="0" locked="0" layoutInCell="1" allowOverlap="1" wp14:anchorId="1CD5AE46" wp14:editId="153B0C41">
             <wp:simplePos x="0" y="0"/>
             <wp:positionH relativeFrom="margin">
               <wp:align>right</wp:align>

</xml_diff>

<commit_message>
Ajustes gerais para testes.
</commit_message>
<xml_diff>
--- a/documentacoes/Entregável_Projeto_Final.docx
+++ b/documentacoes/Entregável_Projeto_Final.docx
@@ -5451,7 +5451,7 @@
           <w:noProof/>
         </w:rPr>
         <w:drawing>
-          <wp:anchor distT="0" distB="0" distL="114300" distR="114300" simplePos="0" relativeHeight="251688960" behindDoc="0" locked="0" layoutInCell="1" allowOverlap="1" wp14:anchorId="2705E864" wp14:editId="7CD70CCD">
+          <wp:anchor distT="0" distB="0" distL="114300" distR="114300" simplePos="0" relativeHeight="251688960" behindDoc="0" locked="0" layoutInCell="1" allowOverlap="1" wp14:anchorId="2705E864" wp14:editId="16E28197">
             <wp:simplePos x="0" y="0"/>
             <wp:positionH relativeFrom="page">
               <wp:align>center</wp:align>
@@ -6443,6 +6443,7 @@
       <w:r>
         <w:rPr>
           <w:rFonts w:eastAsia="Google Sans"/>
+          <w:noProof/>
         </w:rPr>
         <w:drawing>
           <wp:inline distT="0" distB="0" distL="0" distR="0" wp14:anchorId="7D7F3D4F" wp14:editId="26E83F8A">
@@ -6919,7 +6920,10 @@
         <w:t>Carrega a Camada de Servir:</w:t>
       </w:r>
       <w:r>
-        <w:t xml:space="preserve"> Como passo final, o job lê as três tabelas de fatos históricas </w:t>
+        <w:t xml:space="preserve"> Como passo final, </w:t>
+      </w:r>
+      <w:r>
+        <w:t xml:space="preserve">o job grava as tabelas de fatos históricas </w:t>
       </w:r>
       <w:r>
         <w:lastRenderedPageBreak/>
@@ -6953,7 +6957,10 @@
         <w:t>fato_onibus_parados_linha</w:t>
       </w:r>
       <w:r>
-        <w:t>) do MinIO Gold e as sobrescreve (overwrite) no PostgreSQL, garantindo que a camada de servir histórica esteja 100% sincronizada.</w:t>
+        <w:t>)</w:t>
+      </w:r>
+      <w:r>
+        <w:t xml:space="preserve"> do PostgreSQL com os mesmos dados gravados no MinIO Gold, garantindo que a camada de servir tenha os dados condizentes com a camada histórica.</w:t>
       </w:r>
     </w:p>
     <w:p>
@@ -7737,15 +7744,7 @@
         <w:t>s3a://silver/kpis_historicos_para_processar/</w:t>
       </w:r>
       <w:r>
-        <w:t>). Esta operação é "</w:t>
-      </w:r>
-      <w:proofErr w:type="spellStart"/>
-      <w:r>
-        <w:t>write-only</w:t>
-      </w:r>
-      <w:proofErr w:type="spellEnd"/>
-      <w:r>
-        <w:t xml:space="preserve">" e, portanto, </w:t>
+        <w:t xml:space="preserve">). Esta operação é "write-only" e, portanto, </w:t>
       </w:r>
       <w:r>
         <w:t>bastante</w:t>
@@ -8527,21 +8526,7 @@
         <w:rPr>
           <w:rFonts w:eastAsia="Google Sans"/>
         </w:rPr>
-        <w:t xml:space="preserve"> Ferramenta de Business </w:t>
-      </w:r>
-      <w:proofErr w:type="spellStart"/>
-      <w:r>
-        <w:rPr>
-          <w:rFonts w:eastAsia="Google Sans"/>
-        </w:rPr>
-        <w:t>Intelligence</w:t>
-      </w:r>
-      <w:proofErr w:type="spellEnd"/>
-      <w:r>
-        <w:rPr>
-          <w:rFonts w:eastAsia="Google Sans"/>
-        </w:rPr>
-        <w:t xml:space="preserve"> que se destaca por sua simplicidade. Permite que usuários criem dashboards, gráficos e explorem os dados do PostgreSQL.</w:t>
+        <w:t xml:space="preserve"> Ferramenta de Business Intelligence que se destaca por sua simplicidade. Permite que usuários criem dashboards, gráficos e explorem os dados do PostgreSQL.</w:t>
       </w:r>
     </w:p>
     <w:p>
@@ -8896,7 +8881,7 @@
           <w:noProof/>
         </w:rPr>
         <w:drawing>
-          <wp:anchor distT="0" distB="0" distL="114300" distR="114300" simplePos="0" relativeHeight="251687936" behindDoc="0" locked="0" layoutInCell="1" allowOverlap="1" wp14:anchorId="0E396E28" wp14:editId="1551C3F3">
+          <wp:anchor distT="0" distB="0" distL="114300" distR="114300" simplePos="0" relativeHeight="251687936" behindDoc="0" locked="0" layoutInCell="1" allowOverlap="1" wp14:anchorId="0E396E28" wp14:editId="067D7AF3">
             <wp:simplePos x="0" y="0"/>
             <wp:positionH relativeFrom="column">
               <wp:posOffset>0</wp:posOffset>
@@ -8963,7 +8948,7 @@
           <w:noProof/>
         </w:rPr>
         <w:drawing>
-          <wp:anchor distT="0" distB="0" distL="114300" distR="114300" simplePos="0" relativeHeight="251677696" behindDoc="0" locked="0" layoutInCell="1" allowOverlap="1" wp14:anchorId="1CD5AE46" wp14:editId="153B0C41">
+          <wp:anchor distT="0" distB="0" distL="114300" distR="114300" simplePos="0" relativeHeight="251677696" behindDoc="0" locked="0" layoutInCell="1" allowOverlap="1" wp14:anchorId="1CD5AE46" wp14:editId="6E4920D5">
             <wp:simplePos x="0" y="0"/>
             <wp:positionH relativeFrom="margin">
               <wp:align>right</wp:align>
@@ -9117,13 +9102,12 @@
       <w:r>
         <w:rPr>
           <w:rFonts w:eastAsia="Google Sans"/>
-          <w:noProof/>
         </w:rPr>
         <w:drawing>
-          <wp:inline distT="0" distB="0" distL="0" distR="0" wp14:anchorId="0EF0B95E" wp14:editId="73635DAF">
-            <wp:extent cx="5957094" cy="2401294"/>
-            <wp:effectExtent l="0" t="0" r="5715" b="0"/>
-            <wp:docPr id="738747751" name="Imagem 1" descr="Gráfico&#10;&#10;O conteúdo gerado por IA pode estar incorreto."/>
+          <wp:inline distT="0" distB="0" distL="0" distR="0" wp14:anchorId="51A1DF0A" wp14:editId="3F95BB8F">
+            <wp:extent cx="5943600" cy="2393315"/>
+            <wp:effectExtent l="0" t="0" r="0" b="6985"/>
+            <wp:docPr id="87417918" name="Imagem 1" descr="Gráfico&#10;&#10;O conteúdo gerado por IA pode estar incorreto."/>
             <wp:cNvGraphicFramePr>
               <a:graphicFrameLocks xmlns:a="http://schemas.openxmlformats.org/drawingml/2006/main" noChangeAspect="1"/>
             </wp:cNvGraphicFramePr>
@@ -9131,7 +9115,7 @@
               <a:graphicData uri="http://schemas.openxmlformats.org/drawingml/2006/picture">
                 <pic:pic xmlns:pic="http://schemas.openxmlformats.org/drawingml/2006/picture">
                   <pic:nvPicPr>
-                    <pic:cNvPr id="738747751" name="Imagem 1" descr="Gráfico&#10;&#10;O conteúdo gerado por IA pode estar incorreto."/>
+                    <pic:cNvPr id="87417918" name="Imagem 1" descr="Gráfico&#10;&#10;O conteúdo gerado por IA pode estar incorreto."/>
                     <pic:cNvPicPr/>
                   </pic:nvPicPr>
                   <pic:blipFill>
@@ -9143,7 +9127,7 @@
                   <pic:spPr>
                     <a:xfrm>
                       <a:off x="0" y="0"/>
-                      <a:ext cx="5966088" cy="2404920"/>
+                      <a:ext cx="5943600" cy="2393315"/>
                     </a:xfrm>
                     <a:prstGeom prst="rect">
                       <a:avLst/>
@@ -9161,7 +9145,7 @@
           <w:noProof/>
         </w:rPr>
         <w:drawing>
-          <wp:anchor distT="0" distB="0" distL="114300" distR="114300" simplePos="0" relativeHeight="251680768" behindDoc="0" locked="0" layoutInCell="1" allowOverlap="1" wp14:anchorId="0408189E" wp14:editId="7C6A557D">
+          <wp:anchor distT="0" distB="0" distL="114300" distR="114300" simplePos="0" relativeHeight="251680768" behindDoc="0" locked="0" layoutInCell="1" allowOverlap="1" wp14:anchorId="0408189E" wp14:editId="1C868878">
             <wp:simplePos x="0" y="0"/>
             <wp:positionH relativeFrom="margin">
               <wp:posOffset>0</wp:posOffset>
@@ -14352,15 +14336,7 @@
         <w:t xml:space="preserve"> </w:t>
       </w:r>
       <w:r>
-        <w:t>Não particionada. Funciona como um log de anexação (append-</w:t>
-      </w:r>
-      <w:proofErr w:type="spellStart"/>
-      <w:r>
-        <w:t>only</w:t>
-      </w:r>
-      <w:proofErr w:type="spellEnd"/>
-      <w:r>
-        <w:t>).</w:t>
+        <w:t>Não particionada. Funciona como um log de anexação (append-only).</w:t>
       </w:r>
     </w:p>
     <w:p>

</xml_diff>

<commit_message>
Adicionada partição id_tempo em kpis_historicos_para_processar.
</commit_message>
<xml_diff>
--- a/documentacoes/Entregável_Projeto_Final.docx
+++ b/documentacoes/Entregável_Projeto_Final.docx
@@ -5451,7 +5451,7 @@
           <w:noProof/>
         </w:rPr>
         <w:drawing>
-          <wp:anchor distT="0" distB="0" distL="114300" distR="114300" simplePos="0" relativeHeight="251688960" behindDoc="0" locked="0" layoutInCell="1" allowOverlap="1" wp14:anchorId="2705E864" wp14:editId="16E28197">
+          <wp:anchor distT="0" distB="0" distL="114300" distR="114300" simplePos="0" relativeHeight="251688960" behindDoc="0" locked="0" layoutInCell="1" allowOverlap="1" wp14:anchorId="2705E864" wp14:editId="25646BD6">
             <wp:simplePos x="0" y="0"/>
             <wp:positionH relativeFrom="page">
               <wp:align>center</wp:align>
@@ -8881,7 +8881,7 @@
           <w:noProof/>
         </w:rPr>
         <w:drawing>
-          <wp:anchor distT="0" distB="0" distL="114300" distR="114300" simplePos="0" relativeHeight="251687936" behindDoc="0" locked="0" layoutInCell="1" allowOverlap="1" wp14:anchorId="0E396E28" wp14:editId="067D7AF3">
+          <wp:anchor distT="0" distB="0" distL="114300" distR="114300" simplePos="0" relativeHeight="251687936" behindDoc="0" locked="0" layoutInCell="1" allowOverlap="1" wp14:anchorId="0E396E28" wp14:editId="59E44629">
             <wp:simplePos x="0" y="0"/>
             <wp:positionH relativeFrom="column">
               <wp:posOffset>0</wp:posOffset>
@@ -8948,7 +8948,7 @@
           <w:noProof/>
         </w:rPr>
         <w:drawing>
-          <wp:anchor distT="0" distB="0" distL="114300" distR="114300" simplePos="0" relativeHeight="251677696" behindDoc="0" locked="0" layoutInCell="1" allowOverlap="1" wp14:anchorId="1CD5AE46" wp14:editId="6E4920D5">
+          <wp:anchor distT="0" distB="0" distL="114300" distR="114300" simplePos="0" relativeHeight="251677696" behindDoc="0" locked="0" layoutInCell="1" allowOverlap="1" wp14:anchorId="1CD5AE46" wp14:editId="734FDD28">
             <wp:simplePos x="0" y="0"/>
             <wp:positionH relativeFrom="margin">
               <wp:align>right</wp:align>
@@ -9102,6 +9102,7 @@
       <w:r>
         <w:rPr>
           <w:rFonts w:eastAsia="Google Sans"/>
+          <w:noProof/>
         </w:rPr>
         <w:drawing>
           <wp:inline distT="0" distB="0" distL="0" distR="0" wp14:anchorId="51A1DF0A" wp14:editId="3F95BB8F">
@@ -14336,7 +14337,10 @@
         <w:t xml:space="preserve"> </w:t>
       </w:r>
       <w:r>
-        <w:t>Não particionada. Funciona como um log de anexação (append-only).</w:t>
+        <w:t>Os dados são particionados pelo id_tempo</w:t>
+      </w:r>
+      <w:r>
+        <w:t>. Funciona como um log de anexação (append-only).</w:t>
       </w:r>
     </w:p>
     <w:p>
@@ -14436,6 +14440,9 @@
       </w:r>
       <w:r>
         <w:t>.</w:t>
+      </w:r>
+      <w:r>
+        <w:t xml:space="preserve"> Após o processamento, o pipeline de lote limpa a tabela.</w:t>
       </w:r>
     </w:p>
     <w:p/>

</xml_diff>

<commit_message>
Ajustes para inclusão do GTFS nos diagramas.
</commit_message>
<xml_diff>
--- a/documentacoes/Entregável_Projeto_Final.docx
+++ b/documentacoes/Entregável_Projeto_Final.docx
@@ -398,7 +398,19 @@
                                   <w:rPr>
                                     <w:lang w:val="pt-BR"/>
                                   </w:rPr>
-                                  <w:t xml:space="preserve">Luiza Assis – RA: </w:t>
+                                  <w:t>Luiza Assis</w:t>
+                                </w:r>
+                                <w:r>
+                                  <w:rPr>
+                                    <w:lang w:val="pt-BR"/>
+                                  </w:rPr>
+                                  <w:t xml:space="preserve"> Pereira</w:t>
+                                </w:r>
+                                <w:r>
+                                  <w:rPr>
+                                    <w:lang w:val="pt-BR"/>
+                                  </w:rPr>
+                                  <w:t xml:space="preserve"> – RA: </w:t>
                                 </w:r>
                                 <w:r>
                                   <w:rPr>
@@ -469,7 +481,19 @@
                             <w:rPr>
                               <w:lang w:val="pt-BR"/>
                             </w:rPr>
-                            <w:t xml:space="preserve">Luiza Assis – RA: </w:t>
+                            <w:t>Luiza Assis</w:t>
+                          </w:r>
+                          <w:r>
+                            <w:rPr>
+                              <w:lang w:val="pt-BR"/>
+                            </w:rPr>
+                            <w:t xml:space="preserve"> Pereira</w:t>
+                          </w:r>
+                          <w:r>
+                            <w:rPr>
+                              <w:lang w:val="pt-BR"/>
+                            </w:rPr>
+                            <w:t xml:space="preserve"> – RA: </w:t>
                           </w:r>
                           <w:r>
                             <w:rPr>
@@ -1506,7 +1530,23 @@
                 <w:rFonts w:eastAsia="Google Sans"/>
                 <w:noProof/>
               </w:rPr>
-              <w:t>Processamento em Lote (Batch)</w:t>
+              <w:t>Processam</w:t>
+            </w:r>
+            <w:r>
+              <w:rPr>
+                <w:rStyle w:val="Hyperlink"/>
+                <w:rFonts w:eastAsia="Google Sans"/>
+                <w:noProof/>
+              </w:rPr>
+              <w:t>e</w:t>
+            </w:r>
+            <w:r>
+              <w:rPr>
+                <w:rStyle w:val="Hyperlink"/>
+                <w:rFonts w:eastAsia="Google Sans"/>
+                <w:noProof/>
+              </w:rPr>
+              <w:t>nto em Lote (Batch)</w:t>
             </w:r>
             <w:r>
               <w:rPr>
@@ -5483,18 +5523,18 @@
           <w:noProof/>
         </w:rPr>
         <w:drawing>
-          <wp:anchor distT="0" distB="0" distL="114300" distR="114300" simplePos="0" relativeHeight="251688960" behindDoc="0" locked="0" layoutInCell="1" allowOverlap="1" wp14:anchorId="2705E864" wp14:editId="34B8C252">
+          <wp:anchor distT="0" distB="0" distL="114300" distR="114300" simplePos="0" relativeHeight="251692032" behindDoc="0" locked="0" layoutInCell="1" allowOverlap="1" wp14:anchorId="6E5206E3" wp14:editId="1ECF134D">
             <wp:simplePos x="0" y="0"/>
             <wp:positionH relativeFrom="page">
               <wp:align>center</wp:align>
             </wp:positionH>
             <wp:positionV relativeFrom="paragraph">
-              <wp:posOffset>202553</wp:posOffset>
+              <wp:posOffset>311150</wp:posOffset>
             </wp:positionV>
-            <wp:extent cx="8902460" cy="3392712"/>
-            <wp:effectExtent l="0" t="0" r="0" b="0"/>
+            <wp:extent cx="8823366" cy="3576955"/>
+            <wp:effectExtent l="0" t="0" r="0" b="4445"/>
             <wp:wrapNone/>
-            <wp:docPr id="829735652" name="Imagem 1" descr="Diagrama&#10;&#10;O conteúdo gerado por IA pode estar incorreto."/>
+            <wp:docPr id="336209336" name="Imagem 1" descr="Diagrama&#10;&#10;O conteúdo gerado por IA pode estar incorreto."/>
             <wp:cNvGraphicFramePr>
               <a:graphicFrameLocks xmlns:a="http://schemas.openxmlformats.org/drawingml/2006/main" noChangeAspect="1"/>
             </wp:cNvGraphicFramePr>
@@ -5502,7 +5542,7 @@
               <a:graphicData uri="http://schemas.openxmlformats.org/drawingml/2006/picture">
                 <pic:pic xmlns:pic="http://schemas.openxmlformats.org/drawingml/2006/picture">
                   <pic:nvPicPr>
-                    <pic:cNvPr id="829735652" name="Imagem 1" descr="Diagrama&#10;&#10;O conteúdo gerado por IA pode estar incorreto."/>
+                    <pic:cNvPr id="336209336" name="Imagem 1" descr="Diagrama&#10;&#10;O conteúdo gerado por IA pode estar incorreto."/>
                     <pic:cNvPicPr/>
                   </pic:nvPicPr>
                   <pic:blipFill>
@@ -5520,7 +5560,7 @@
                   <pic:spPr>
                     <a:xfrm>
                       <a:off x="0" y="0"/>
-                      <a:ext cx="8902460" cy="3392712"/>
+                      <a:ext cx="8823366" cy="3576955"/>
                     </a:xfrm>
                     <a:prstGeom prst="rect">
                       <a:avLst/>
@@ -6478,10 +6518,10 @@
           <w:noProof/>
         </w:rPr>
         <w:drawing>
-          <wp:inline distT="0" distB="0" distL="0" distR="0" wp14:anchorId="7D7F3D4F" wp14:editId="26E83F8A">
-            <wp:extent cx="5943600" cy="2211070"/>
-            <wp:effectExtent l="0" t="0" r="0" b="0"/>
-            <wp:docPr id="709896403" name="Imagem 1" descr="Diagrama&#10;&#10;O conteúdo gerado por IA pode estar incorreto."/>
+          <wp:inline distT="0" distB="0" distL="0" distR="0" wp14:anchorId="0095CBD5" wp14:editId="6E7ED341">
+            <wp:extent cx="5943600" cy="2353945"/>
+            <wp:effectExtent l="0" t="0" r="0" b="8255"/>
+            <wp:docPr id="1403846951" name="Imagem 1" descr="Diagrama&#10;&#10;O conteúdo gerado por IA pode estar incorreto."/>
             <wp:cNvGraphicFramePr>
               <a:graphicFrameLocks xmlns:a="http://schemas.openxmlformats.org/drawingml/2006/main" noChangeAspect="1"/>
             </wp:cNvGraphicFramePr>
@@ -6489,7 +6529,7 @@
               <a:graphicData uri="http://schemas.openxmlformats.org/drawingml/2006/picture">
                 <pic:pic xmlns:pic="http://schemas.openxmlformats.org/drawingml/2006/picture">
                   <pic:nvPicPr>
-                    <pic:cNvPr id="709896403" name="Imagem 1" descr="Diagrama&#10;&#10;O conteúdo gerado por IA pode estar incorreto."/>
+                    <pic:cNvPr id="1403846951" name="Imagem 1" descr="Diagrama&#10;&#10;O conteúdo gerado por IA pode estar incorreto."/>
                     <pic:cNvPicPr/>
                   </pic:nvPicPr>
                   <pic:blipFill>
@@ -6501,7 +6541,7 @@
                   <pic:spPr>
                     <a:xfrm>
                       <a:off x="0" y="0"/>
-                      <a:ext cx="5943600" cy="2211070"/>
+                      <a:ext cx="5943600" cy="2353945"/>
                     </a:xfrm>
                     <a:prstGeom prst="rect">
                       <a:avLst/>
@@ -6731,6 +6771,13 @@
           <w:b/>
           <w:bCs/>
         </w:rPr>
+        <w:t>_dag</w:t>
+      </w:r>
+      <w:r>
+        <w:rPr>
+          <w:b/>
+          <w:bCs/>
+        </w:rPr>
         <w:t>.py</w:t>
       </w:r>
       <w:r>
@@ -6792,6 +6839,13 @@
           <w:b/>
           <w:bCs/>
         </w:rPr>
+        <w:t>_dag</w:t>
+      </w:r>
+      <w:r>
+        <w:rPr>
+          <w:b/>
+          <w:bCs/>
+        </w:rPr>
         <w:t>.py</w:t>
       </w:r>
       <w:r>
@@ -6949,6 +7003,7 @@
           <w:b/>
           <w:bCs/>
         </w:rPr>
+        <w:lastRenderedPageBreak/>
         <w:t>Carrega a Camada de Servir:</w:t>
       </w:r>
       <w:r>
@@ -6958,7 +7013,6 @@
         <w:t xml:space="preserve">o job grava as tabelas de fatos históricas </w:t>
       </w:r>
       <w:r>
-        <w:lastRenderedPageBreak/>
         <w:t>(</w:t>
       </w:r>
       <w:r>
@@ -6993,6 +7047,72 @@
       </w:r>
       <w:r>
         <w:t xml:space="preserve"> do PostgreSQL com os mesmos dados gravados no MinIO Gold, garantindo que a camada de servir tenha os dados condizentes com a camada histórica.</w:t>
+      </w:r>
+    </w:p>
+    <w:p>
+      <w:pPr>
+        <w:pStyle w:val="PargrafodaLista"/>
+      </w:pPr>
+    </w:p>
+    <w:p>
+      <w:pPr>
+        <w:pStyle w:val="PargrafodaLista"/>
+        <w:numPr>
+          <w:ilvl w:val="0"/>
+          <w:numId w:val="4"/>
+        </w:numPr>
+        <w:jc w:val="both"/>
+        <w:rPr>
+          <w:b/>
+          <w:bCs/>
+        </w:rPr>
+      </w:pPr>
+      <w:r>
+        <w:rPr>
+          <w:b/>
+          <w:bCs/>
+        </w:rPr>
+        <w:t>create_dim</w:t>
+      </w:r>
+      <w:r>
+        <w:rPr>
+          <w:b/>
+          <w:bCs/>
+        </w:rPr>
+        <w:t>ensions</w:t>
+      </w:r>
+      <w:r>
+        <w:rPr>
+          <w:b/>
+          <w:bCs/>
+        </w:rPr>
+        <w:t>_</w:t>
+      </w:r>
+      <w:r>
+        <w:rPr>
+          <w:b/>
+          <w:bCs/>
+        </w:rPr>
+        <w:t>dag</w:t>
+      </w:r>
+      <w:r>
+        <w:rPr>
+          <w:b/>
+          <w:bCs/>
+        </w:rPr>
+        <w:t xml:space="preserve">.py: </w:t>
+      </w:r>
+      <w:r>
+        <w:t>Esta DAG aciona um job Spark (</w:t>
+      </w:r>
+      <w:r>
+        <w:rPr>
+          <w:rFonts w:ascii="Courier New" w:hAnsi="Courier New" w:cs="Courier New"/>
+        </w:rPr>
+        <w:t>create_dim_linha.py</w:t>
+      </w:r>
+      <w:r>
+        <w:t>) de forma diária, que lê o arquivo routes.txt disponibilizado via GTFS pela SPTrans e popula a tabela dim_linha.</w:t>
       </w:r>
     </w:p>
     <w:p>
@@ -9215,7 +9335,7 @@
           <w:noProof/>
         </w:rPr>
         <w:drawing>
-          <wp:anchor distT="0" distB="0" distL="114300" distR="114300" simplePos="0" relativeHeight="251691008" behindDoc="0" locked="0" layoutInCell="1" allowOverlap="1" wp14:anchorId="283F000A" wp14:editId="3B40819A">
+          <wp:anchor distT="0" distB="0" distL="114300" distR="114300" simplePos="0" relativeHeight="251691008" behindDoc="0" locked="0" layoutInCell="1" allowOverlap="1" wp14:anchorId="283F000A" wp14:editId="6180A1E1">
             <wp:simplePos x="0" y="0"/>
             <wp:positionH relativeFrom="margin">
               <wp:align>right</wp:align>
@@ -18283,6 +18403,9 @@
         <w:jc w:val="both"/>
       </w:pPr>
       <w:r>
+        <w:rPr>
+          <w:noProof/>
+        </w:rPr>
         <w:drawing>
           <wp:inline distT="0" distB="0" distL="0" distR="0" wp14:anchorId="43FBE5A9" wp14:editId="7042394E">
             <wp:extent cx="5943600" cy="6278880"/>

</xml_diff>